<commit_message>
added source into doc
</commit_message>
<xml_diff>
--- a/tasks/Dokumentation.docx
+++ b/tasks/Dokumentation.docx
@@ -10,8 +10,6 @@
       <w:bookmarkStart w:id="1" w:name="_Toc213573237"/>
       <w:bookmarkStart w:id="2" w:name="_Toc213573560"/>
       <w:bookmarkStart w:id="3" w:name="_Toc214080642"/>
-      <w:bookmarkStart w:id="4" w:name="_GoBack"/>
-      <w:bookmarkEnd w:id="4"/>
       <w:r>
         <w:t>SEMINARARBEIT</w:t>
       </w:r>
@@ -102,8 +100,13 @@
       <w:pPr>
         <w:pStyle w:val="DeckblattAutor"/>
       </w:pPr>
-      <w:r>
-        <w:t>BegutachterIn: Titel Vorname Name</w:t>
+      <w:proofErr w:type="spellStart"/>
+      <w:r>
+        <w:t>BegutachterIn</w:t>
+      </w:r>
+      <w:proofErr w:type="spellEnd"/>
+      <w:r>
+        <w:t>: Titel Vorname Name</w:t>
       </w:r>
       <w:r>
         <w:t xml:space="preserve"> Titel</w:t>
@@ -1954,7 +1957,7 @@
           <w:lang w:val="de-AT"/>
         </w:rPr>
       </w:pPr>
-      <w:bookmarkStart w:id="5" w:name="_Toc114210880"/>
+      <w:bookmarkStart w:id="4" w:name="_Toc114210880"/>
       <w:r>
         <w:rPr>
           <w:kern w:val="0"/>
@@ -1963,7 +1966,7 @@
         </w:rPr>
         <w:br w:type="page"/>
       </w:r>
-      <w:bookmarkEnd w:id="5"/>
+      <w:bookmarkEnd w:id="4"/>
     </w:p>
     <w:p>
       <w:pPr>
@@ -1989,14 +1992,16 @@
           <w:lang w:val="en-US"/>
         </w:rPr>
       </w:pPr>
-      <w:bookmarkStart w:id="6" w:name="_Toc367364234"/>
+      <w:bookmarkStart w:id="5" w:name="_Toc367364234"/>
+      <w:proofErr w:type="spellStart"/>
       <w:r>
         <w:rPr>
           <w:lang w:val="en-US"/>
         </w:rPr>
         <w:t>Aufgaben</w:t>
       </w:r>
-      <w:bookmarkEnd w:id="6"/>
+      <w:bookmarkEnd w:id="5"/>
+      <w:proofErr w:type="spellEnd"/>
     </w:p>
     <w:p>
       <w:pPr>
@@ -2016,293 +2021,170 @@
           <w:lang w:val="en-US"/>
         </w:rPr>
       </w:pPr>
-      <w:bookmarkStart w:id="7" w:name="_Toc367364235"/>
+      <w:bookmarkStart w:id="6" w:name="_Toc367364235"/>
+      <w:proofErr w:type="spellStart"/>
       <w:r>
         <w:rPr>
           <w:lang w:val="en-US"/>
         </w:rPr>
-        <w:t>Erweiterung der Gameplay Rules</w:t>
+        <w:t>Erweiterung</w:t>
+      </w:r>
+      <w:proofErr w:type="spellEnd"/>
+      <w:r>
+        <w:rPr>
+          <w:lang w:val="en-US"/>
+        </w:rPr>
+        <w:t xml:space="preserve"> der Gameplay Rules</w:t>
+      </w:r>
+      <w:bookmarkEnd w:id="6"/>
+    </w:p>
+    <w:p>
+      <w:pPr>
+        <w:pStyle w:val="berschrift3"/>
+        <w:rPr>
+          <w:lang w:val="en-US"/>
+        </w:rPr>
+      </w:pPr>
+      <w:bookmarkStart w:id="7" w:name="_Toc367364236"/>
+      <w:proofErr w:type="gramStart"/>
+      <w:r>
+        <w:rPr>
+          <w:lang w:val="en-US"/>
+        </w:rPr>
+        <w:t>add</w:t>
+      </w:r>
+      <w:proofErr w:type="gramEnd"/>
+      <w:r>
+        <w:rPr>
+          <w:lang w:val="en-US"/>
+        </w:rPr>
+        <w:t xml:space="preserve"> a player login with name and password (simple hash is enough)</w:t>
       </w:r>
       <w:bookmarkEnd w:id="7"/>
     </w:p>
     <w:p>
-      <w:pPr>
-        <w:pStyle w:val="berschrift3"/>
-        <w:rPr>
-          <w:lang w:val="en-US"/>
-        </w:rPr>
-      </w:pPr>
-      <w:bookmarkStart w:id="8" w:name="_Toc367364236"/>
-      <w:r>
-        <w:rPr>
-          <w:lang w:val="en-US"/>
-        </w:rPr>
-        <w:t>add a player login with name and password (simple hash is enough)</w:t>
-      </w:r>
+      <w:bookmarkStart w:id="8" w:name="_GoBack"/>
       <w:bookmarkEnd w:id="8"/>
+      <w:r>
+        <w:t xml:space="preserve">UI-Controls als Properties in </w:t>
+      </w:r>
+      <w:proofErr w:type="spellStart"/>
+      <w:r>
+        <w:t>TankVsTankPluginContent</w:t>
+      </w:r>
+      <w:proofErr w:type="spellEnd"/>
+      <w:r>
+        <w:t xml:space="preserve"> definieren</w:t>
+      </w:r>
+      <w:r>
+        <w:t>:</w:t>
+      </w:r>
     </w:p>
     <w:p>
       <w:pPr>
         <w:rPr>
-          <w:lang w:val="en-US"/>
-        </w:rPr>
-      </w:pPr>
-      <w:r>
-        <w:rPr>
-          <w:lang w:val="en-US"/>
-        </w:rPr>
-        <w:t>hint: a derivate from Dialog centered above the GamplayLayer might do this job</w:t>
-      </w:r>
-    </w:p>
-    <w:p>
-      <w:pPr>
-        <w:rPr>
-          <w:lang w:val="en-US"/>
-        </w:rPr>
-      </w:pPr>
-    </w:p>
-    <w:p>
-      <w:r>
-        <w:t>UI in dieser Methode einfügen:</w:t>
-      </w:r>
-    </w:p>
-    <w:p>
-      <w:pPr>
-        <w:rPr>
           <w:rFonts w:ascii="Consolas" w:hAnsi="Consolas" w:cs="Consolas"/>
           <w:color w:val="000000"/>
-          <w:sz w:val="19"/>
-          <w:szCs w:val="19"/>
-          <w:lang w:val="en-US" w:eastAsia="de-AT"/>
-        </w:rPr>
-      </w:pPr>
+          <w:sz w:val="16"/>
+          <w:szCs w:val="16"/>
+          <w:lang w:val="en-US" w:eastAsia="de-AT"/>
+        </w:rPr>
+      </w:pPr>
+      <w:proofErr w:type="gramStart"/>
       <w:r>
         <w:rPr>
           <w:rFonts w:ascii="Consolas" w:hAnsi="Consolas" w:cs="Consolas"/>
           <w:color w:val="0000FF"/>
-          <w:sz w:val="19"/>
-          <w:szCs w:val="19"/>
-          <w:highlight w:val="white"/>
-          <w:lang w:val="en-US" w:eastAsia="de-AT"/>
-        </w:rPr>
-        <w:t>void</w:t>
-      </w:r>
+          <w:sz w:val="16"/>
+          <w:szCs w:val="16"/>
+          <w:highlight w:val="white"/>
+          <w:lang w:val="en-US" w:eastAsia="de-AT"/>
+        </w:rPr>
+        <w:t>class</w:t>
+      </w:r>
+      <w:proofErr w:type="gramEnd"/>
       <w:r>
         <w:rPr>
           <w:rFonts w:ascii="Consolas" w:hAnsi="Consolas" w:cs="Consolas"/>
           <w:color w:val="000000"/>
-          <w:sz w:val="19"/>
-          <w:szCs w:val="19"/>
+          <w:sz w:val="16"/>
+          <w:szCs w:val="16"/>
           <w:highlight w:val="white"/>
           <w:lang w:val="en-US" w:eastAsia="de-AT"/>
         </w:rPr>
         <w:t xml:space="preserve"> </w:t>
       </w:r>
-      <w:r>
-        <w:rPr>
-          <w:rFonts w:ascii="Consolas" w:hAnsi="Consolas" w:cs="Consolas"/>
-          <w:color w:val="2B91AF"/>
-          <w:sz w:val="19"/>
-          <w:szCs w:val="19"/>
+      <w:proofErr w:type="spellStart"/>
+      <w:r>
+        <w:rPr>
+          <w:rFonts w:ascii="Consolas" w:hAnsi="Consolas" w:cs="Consolas"/>
+          <w:color w:val="216F85"/>
+          <w:sz w:val="16"/>
+          <w:szCs w:val="16"/>
           <w:highlight w:val="white"/>
           <w:lang w:val="en-US" w:eastAsia="de-AT"/>
         </w:rPr>
         <w:t>TankVsTankPluginContent</w:t>
       </w:r>
+      <w:proofErr w:type="spellEnd"/>
       <w:r>
         <w:rPr>
           <w:rFonts w:ascii="Consolas" w:hAnsi="Consolas" w:cs="Consolas"/>
           <w:color w:val="000000"/>
-          <w:sz w:val="19"/>
-          <w:szCs w:val="19"/>
-          <w:highlight w:val="white"/>
-          <w:lang w:val="en-US" w:eastAsia="de-AT"/>
-        </w:rPr>
-        <w:t xml:space="preserve">::addGameContentUI( </w:t>
-      </w:r>
-      <w:r>
-        <w:rPr>
-          <w:rFonts w:ascii="Consolas" w:hAnsi="Consolas" w:cs="Consolas"/>
-          <w:color w:val="2B91AF"/>
-          <w:sz w:val="19"/>
-          <w:szCs w:val="19"/>
-          <w:highlight w:val="white"/>
-          <w:lang w:val="en-US" w:eastAsia="de-AT"/>
-        </w:rPr>
-        <w:t>SLSize</w:t>
+          <w:sz w:val="16"/>
+          <w:szCs w:val="16"/>
+          <w:highlight w:val="white"/>
+          <w:lang w:val="en-US" w:eastAsia="de-AT"/>
+        </w:rPr>
+        <w:t xml:space="preserve"> : </w:t>
+      </w:r>
+      <w:r>
+        <w:rPr>
+          <w:rFonts w:ascii="Consolas" w:hAnsi="Consolas" w:cs="Consolas"/>
+          <w:color w:val="0000FF"/>
+          <w:sz w:val="16"/>
+          <w:szCs w:val="16"/>
+          <w:highlight w:val="white"/>
+          <w:lang w:val="en-US" w:eastAsia="de-AT"/>
+        </w:rPr>
+        <w:t>public</w:t>
       </w:r>
       <w:r>
         <w:rPr>
           <w:rFonts w:ascii="Consolas" w:hAnsi="Consolas" w:cs="Consolas"/>
           <w:color w:val="000000"/>
-          <w:sz w:val="19"/>
-          <w:szCs w:val="19"/>
+          <w:sz w:val="16"/>
+          <w:szCs w:val="16"/>
           <w:highlight w:val="white"/>
           <w:lang w:val="en-US" w:eastAsia="de-AT"/>
         </w:rPr>
         <w:t xml:space="preserve"> </w:t>
       </w:r>
-      <w:r>
-        <w:rPr>
-          <w:rFonts w:ascii="Consolas" w:hAnsi="Consolas" w:cs="Consolas"/>
-          <w:color w:val="808080"/>
-          <w:sz w:val="19"/>
-          <w:szCs w:val="19"/>
-          <w:highlight w:val="white"/>
-          <w:lang w:val="en-US" w:eastAsia="de-AT"/>
-        </w:rPr>
-        <w:t>idx</w:t>
-      </w:r>
+      <w:proofErr w:type="spellStart"/>
+      <w:r>
+        <w:rPr>
+          <w:rFonts w:ascii="Consolas" w:hAnsi="Consolas" w:cs="Consolas"/>
+          <w:color w:val="216F85"/>
+          <w:sz w:val="16"/>
+          <w:szCs w:val="16"/>
+          <w:highlight w:val="white"/>
+          <w:lang w:val="en-US" w:eastAsia="de-AT"/>
+        </w:rPr>
+        <w:t>PluginLayerContent</w:t>
+      </w:r>
+      <w:proofErr w:type="spellEnd"/>
       <w:r>
         <w:rPr>
           <w:rFonts w:ascii="Consolas" w:hAnsi="Consolas" w:cs="Consolas"/>
           <w:color w:val="000000"/>
-          <w:sz w:val="19"/>
-          <w:szCs w:val="19"/>
-          <w:highlight w:val="white"/>
-          <w:lang w:val="en-US" w:eastAsia="de-AT"/>
-        </w:rPr>
-        <w:t xml:space="preserve">, PeerNode* </w:t>
-      </w:r>
-      <w:r>
-        <w:rPr>
-          <w:rFonts w:ascii="Consolas" w:hAnsi="Consolas" w:cs="Consolas"/>
-          <w:color w:val="808080"/>
-          <w:sz w:val="19"/>
-          <w:szCs w:val="19"/>
-          <w:highlight w:val="white"/>
-          <w:lang w:val="en-US" w:eastAsia="de-AT"/>
-        </w:rPr>
-        <w:t>peerNode</w:t>
-      </w:r>
-      <w:r>
-        <w:rPr>
-          <w:rFonts w:ascii="Consolas" w:hAnsi="Consolas" w:cs="Consolas"/>
-          <w:color w:val="000000"/>
-          <w:sz w:val="19"/>
-          <w:szCs w:val="19"/>
-          <w:highlight w:val="white"/>
-          <w:lang w:val="en-US" w:eastAsia="de-AT"/>
-        </w:rPr>
-        <w:t xml:space="preserve">, </w:t>
-      </w:r>
-      <w:r>
-        <w:rPr>
-          <w:rFonts w:ascii="Consolas" w:hAnsi="Consolas" w:cs="Consolas"/>
-          <w:color w:val="2B91AF"/>
-          <w:sz w:val="19"/>
-          <w:szCs w:val="19"/>
-          <w:highlight w:val="white"/>
-          <w:lang w:val="en-US" w:eastAsia="de-AT"/>
-        </w:rPr>
-        <w:t>TankVsTankGameplayLayer</w:t>
-      </w:r>
-      <w:r>
-        <w:rPr>
-          <w:rFonts w:ascii="Consolas" w:hAnsi="Consolas" w:cs="Consolas"/>
-          <w:color w:val="000000"/>
-          <w:sz w:val="19"/>
-          <w:szCs w:val="19"/>
-          <w:highlight w:val="white"/>
-          <w:lang w:val="en-US" w:eastAsia="de-AT"/>
-        </w:rPr>
-        <w:t xml:space="preserve">* </w:t>
-      </w:r>
-      <w:r>
-        <w:rPr>
-          <w:rFonts w:ascii="Consolas" w:hAnsi="Consolas" w:cs="Consolas"/>
-          <w:color w:val="808080"/>
-          <w:sz w:val="19"/>
-          <w:szCs w:val="19"/>
-          <w:highlight w:val="white"/>
-          <w:lang w:val="en-US" w:eastAsia="de-AT"/>
-        </w:rPr>
-        <w:t>parentLayer</w:t>
-      </w:r>
-      <w:r>
-        <w:rPr>
-          <w:rFonts w:ascii="Consolas" w:hAnsi="Consolas" w:cs="Consolas"/>
-          <w:color w:val="000000"/>
-          <w:sz w:val="19"/>
-          <w:szCs w:val="19"/>
-          <w:highlight w:val="white"/>
-          <w:lang w:val="en-US" w:eastAsia="de-AT"/>
-        </w:rPr>
-        <w:t xml:space="preserve"> )</w:t>
-      </w:r>
-    </w:p>
-    <w:p>
-      <w:pPr>
-        <w:rPr>
-          <w:rFonts w:ascii="Consolas" w:hAnsi="Consolas" w:cs="Consolas"/>
-          <w:color w:val="000000"/>
-          <w:sz w:val="19"/>
-          <w:szCs w:val="19"/>
-          <w:lang w:val="en-US" w:eastAsia="de-AT"/>
-        </w:rPr>
-      </w:pPr>
-    </w:p>
-    <w:p>
-      <w:pPr>
-        <w:rPr>
-          <w:rFonts w:ascii="Consolas" w:hAnsi="Consolas" w:cs="Consolas"/>
-          <w:color w:val="000000"/>
-          <w:sz w:val="19"/>
-          <w:szCs w:val="19"/>
-          <w:lang w:val="en-US" w:eastAsia="de-AT"/>
-        </w:rPr>
-      </w:pPr>
-      <w:r>
-        <w:rPr>
-          <w:rFonts w:ascii="Consolas" w:hAnsi="Consolas" w:cs="Consolas"/>
-          <w:color w:val="000000"/>
-          <w:sz w:val="19"/>
-          <w:szCs w:val="19"/>
-          <w:lang w:val="en-US" w:eastAsia="de-AT"/>
-        </w:rPr>
-        <w:t xml:space="preserve">Controls aus </w:t>
-      </w:r>
-      <w:r>
-        <w:rPr>
-          <w:rFonts w:ascii="Consolas" w:hAnsi="Consolas" w:cs="Consolas"/>
-          <w:color w:val="000000"/>
-          <w:sz w:val="19"/>
-          <w:szCs w:val="19"/>
-          <w:lang w:val="en-US" w:eastAsia="de-AT"/>
-        </w:rPr>
-        <w:t>nlChat</w:t>
-      </w:r>
-      <w:r>
-        <w:rPr>
-          <w:rFonts w:ascii="Consolas" w:hAnsi="Consolas" w:cs="Consolas"/>
-          <w:color w:val="000000"/>
-          <w:sz w:val="19"/>
-          <w:szCs w:val="19"/>
-          <w:lang w:val="en-US" w:eastAsia="de-AT"/>
-        </w:rPr>
-        <w:t>Sample</w:t>
-      </w:r>
-      <w:r>
-        <w:rPr>
-          <w:rFonts w:ascii="Consolas" w:hAnsi="Consolas" w:cs="Consolas"/>
-          <w:color w:val="000000"/>
-          <w:sz w:val="19"/>
-          <w:szCs w:val="19"/>
-          <w:lang w:val="en-US" w:eastAsia="de-AT"/>
-        </w:rPr>
-        <w:t>.cpp verwenden</w:t>
-      </w:r>
-    </w:p>
-    <w:p>
-      <w:pPr>
-        <w:rPr>
-          <w:rFonts w:ascii="Consolas" w:hAnsi="Consolas" w:cs="Consolas"/>
-          <w:color w:val="000000"/>
-          <w:sz w:val="19"/>
-          <w:szCs w:val="19"/>
-          <w:lang w:val="en-US" w:eastAsia="de-AT"/>
-        </w:rPr>
-      </w:pPr>
+          <w:sz w:val="16"/>
+          <w:szCs w:val="16"/>
+          <w:highlight w:val="white"/>
+          <w:lang w:val="en-US" w:eastAsia="de-AT"/>
+        </w:rPr>
+        <w:tab/>
+        <w:t>{</w:t>
+      </w:r>
     </w:p>
     <w:p>
       <w:pPr>
@@ -2311,118 +2193,2168 @@
         <w:adjustRightInd w:val="0"/>
         <w:spacing w:line="240" w:lineRule="auto"/>
         <w:rPr>
+          <w:rFonts w:ascii="Consolas" w:hAnsi="Consolas" w:cs="Consolas"/>
+          <w:b/>
+          <w:color w:val="000000"/>
+          <w:sz w:val="16"/>
+          <w:szCs w:val="16"/>
+          <w:highlight w:val="white"/>
+          <w:lang w:val="en-US" w:eastAsia="de-AT"/>
+        </w:rPr>
+      </w:pPr>
+      <w:r>
+        <w:rPr>
+          <w:b/>
+          <w:sz w:val="16"/>
+          <w:szCs w:val="16"/>
           <w:lang w:val="en-US"/>
         </w:rPr>
-      </w:pPr>
-      <w:r>
-        <w:rPr>
-          <w:rFonts w:ascii="Consolas" w:hAnsi="Consolas" w:cs="Consolas"/>
-          <w:color w:val="0000FF"/>
-          <w:sz w:val="19"/>
-          <w:szCs w:val="19"/>
-          <w:highlight w:val="white"/>
-          <w:lang w:val="en-US" w:eastAsia="de-AT"/>
-        </w:rPr>
-        <w:t>void</w:t>
-      </w:r>
-      <w:r>
-        <w:rPr>
-          <w:rFonts w:ascii="Consolas" w:hAnsi="Consolas" w:cs="Consolas"/>
+        <w:tab/>
+      </w:r>
+      <w:r>
+        <w:rPr>
+          <w:b/>
+          <w:sz w:val="16"/>
+          <w:szCs w:val="16"/>
+          <w:lang w:val="en-US"/>
+        </w:rPr>
+        <w:tab/>
+      </w:r>
+      <w:r>
+        <w:rPr>
+          <w:rFonts w:ascii="Consolas" w:hAnsi="Consolas" w:cs="Consolas"/>
+          <w:b/>
+          <w:color w:val="6F008A"/>
+          <w:sz w:val="16"/>
+          <w:szCs w:val="16"/>
+          <w:highlight w:val="white"/>
+          <w:lang w:val="en-US" w:eastAsia="de-AT"/>
+        </w:rPr>
+        <w:t>CC_</w:t>
+      </w:r>
+      <w:proofErr w:type="gramStart"/>
+      <w:r>
+        <w:rPr>
+          <w:rFonts w:ascii="Consolas" w:hAnsi="Consolas" w:cs="Consolas"/>
+          <w:b/>
+          <w:color w:val="6F008A"/>
+          <w:sz w:val="16"/>
+          <w:szCs w:val="16"/>
+          <w:highlight w:val="white"/>
+          <w:lang w:val="en-US" w:eastAsia="de-AT"/>
+        </w:rPr>
+        <w:t>SYNTHESIZE</w:t>
+      </w:r>
+      <w:r>
+        <w:rPr>
+          <w:rFonts w:ascii="Consolas" w:hAnsi="Consolas" w:cs="Consolas"/>
+          <w:b/>
           <w:color w:val="000000"/>
-          <w:sz w:val="19"/>
-          <w:szCs w:val="19"/>
-          <w:highlight w:val="white"/>
-          <w:lang w:val="en-US" w:eastAsia="de-AT"/>
-        </w:rPr>
-        <w:t xml:space="preserve"> </w:t>
-      </w:r>
-      <w:r>
-        <w:rPr>
-          <w:rFonts w:ascii="Consolas" w:hAnsi="Consolas" w:cs="Consolas"/>
-          <w:color w:val="2B91AF"/>
-          <w:sz w:val="19"/>
-          <w:szCs w:val="19"/>
-          <w:highlight w:val="white"/>
-          <w:lang w:val="en-US" w:eastAsia="de-AT"/>
-        </w:rPr>
-        <w:t>ClientChatNetPackageSender</w:t>
-      </w:r>
-      <w:r>
-        <w:rPr>
-          <w:rFonts w:ascii="Consolas" w:hAnsi="Consolas" w:cs="Consolas"/>
+          <w:sz w:val="16"/>
+          <w:szCs w:val="16"/>
+          <w:highlight w:val="white"/>
+          <w:lang w:val="en-US" w:eastAsia="de-AT"/>
+        </w:rPr>
+        <w:t>(</w:t>
+      </w:r>
+      <w:proofErr w:type="spellStart"/>
+      <w:proofErr w:type="gramEnd"/>
+      <w:r>
+        <w:rPr>
+          <w:rFonts w:ascii="Consolas" w:hAnsi="Consolas" w:cs="Consolas"/>
+          <w:b/>
+          <w:color w:val="216F85"/>
+          <w:sz w:val="16"/>
+          <w:szCs w:val="16"/>
+          <w:highlight w:val="white"/>
+          <w:lang w:val="en-US" w:eastAsia="de-AT"/>
+        </w:rPr>
+        <w:t>CCControlEditBox</w:t>
+      </w:r>
+      <w:proofErr w:type="spellEnd"/>
+      <w:r>
+        <w:rPr>
+          <w:rFonts w:ascii="Consolas" w:hAnsi="Consolas" w:cs="Consolas"/>
+          <w:b/>
           <w:color w:val="000000"/>
-          <w:sz w:val="19"/>
-          <w:szCs w:val="19"/>
-          <w:highlight w:val="white"/>
-          <w:lang w:val="en-US" w:eastAsia="de-AT"/>
-        </w:rPr>
-        <w:t xml:space="preserve">::createClientUI( PeerNode* </w:t>
-      </w:r>
-      <w:r>
-        <w:rPr>
-          <w:rFonts w:ascii="Consolas" w:hAnsi="Consolas" w:cs="Consolas"/>
-          <w:color w:val="808080"/>
-          <w:sz w:val="19"/>
-          <w:szCs w:val="19"/>
-          <w:highlight w:val="white"/>
-          <w:lang w:val="en-US" w:eastAsia="de-AT"/>
-        </w:rPr>
-        <w:t>peerNode</w:t>
-      </w:r>
-      <w:r>
-        <w:rPr>
-          <w:rFonts w:ascii="Consolas" w:hAnsi="Consolas" w:cs="Consolas"/>
+          <w:sz w:val="16"/>
+          <w:szCs w:val="16"/>
+          <w:highlight w:val="white"/>
+          <w:lang w:val="en-US" w:eastAsia="de-AT"/>
+        </w:rPr>
+        <w:t xml:space="preserve">*, </w:t>
+      </w:r>
+      <w:r>
+        <w:rPr>
+          <w:rFonts w:ascii="Consolas" w:hAnsi="Consolas" w:cs="Consolas"/>
+          <w:b/>
+          <w:color w:val="000080"/>
+          <w:sz w:val="16"/>
+          <w:szCs w:val="16"/>
+          <w:highlight w:val="white"/>
+          <w:lang w:val="en-US" w:eastAsia="de-AT"/>
+        </w:rPr>
+        <w:t>_</w:t>
+      </w:r>
+      <w:proofErr w:type="spellStart"/>
+      <w:r>
+        <w:rPr>
+          <w:rFonts w:ascii="Consolas" w:hAnsi="Consolas" w:cs="Consolas"/>
+          <w:b/>
+          <w:color w:val="000080"/>
+          <w:sz w:val="16"/>
+          <w:szCs w:val="16"/>
+          <w:highlight w:val="white"/>
+          <w:lang w:val="en-US" w:eastAsia="de-AT"/>
+        </w:rPr>
+        <w:t>ctrlName</w:t>
+      </w:r>
+      <w:proofErr w:type="spellEnd"/>
+      <w:r>
+        <w:rPr>
+          <w:rFonts w:ascii="Consolas" w:hAnsi="Consolas" w:cs="Consolas"/>
+          <w:b/>
           <w:color w:val="000000"/>
-          <w:sz w:val="19"/>
-          <w:szCs w:val="19"/>
-          <w:highlight w:val="white"/>
-          <w:lang w:val="en-US" w:eastAsia="de-AT"/>
-        </w:rPr>
-        <w:t xml:space="preserve">, CCControlBase* </w:t>
-      </w:r>
-      <w:r>
-        <w:rPr>
-          <w:rFonts w:ascii="Consolas" w:hAnsi="Consolas" w:cs="Consolas"/>
-          <w:color w:val="808080"/>
-          <w:sz w:val="19"/>
-          <w:szCs w:val="19"/>
-          <w:highlight w:val="white"/>
-          <w:lang w:val="en-US" w:eastAsia="de-AT"/>
-        </w:rPr>
-        <w:t>parentLayer</w:t>
-      </w:r>
-      <w:r>
-        <w:rPr>
-          <w:rFonts w:ascii="Consolas" w:hAnsi="Consolas" w:cs="Consolas"/>
+          <w:sz w:val="16"/>
+          <w:szCs w:val="16"/>
+          <w:highlight w:val="white"/>
+          <w:lang w:val="en-US" w:eastAsia="de-AT"/>
+        </w:rPr>
+        <w:t xml:space="preserve">, </w:t>
+      </w:r>
+      <w:proofErr w:type="spellStart"/>
+      <w:r>
+        <w:rPr>
+          <w:rFonts w:ascii="Consolas" w:hAnsi="Consolas" w:cs="Consolas"/>
+          <w:b/>
           <w:color w:val="000000"/>
-          <w:sz w:val="19"/>
-          <w:szCs w:val="19"/>
-          <w:highlight w:val="white"/>
-          <w:lang w:val="en-US" w:eastAsia="de-AT"/>
-        </w:rPr>
-        <w:t xml:space="preserve"> )</w:t>
+          <w:sz w:val="16"/>
+          <w:szCs w:val="16"/>
+          <w:highlight w:val="white"/>
+          <w:lang w:val="en-US" w:eastAsia="de-AT"/>
+        </w:rPr>
+        <w:t>CtrlName</w:t>
+      </w:r>
+      <w:proofErr w:type="spellEnd"/>
+      <w:r>
+        <w:rPr>
+          <w:rFonts w:ascii="Consolas" w:hAnsi="Consolas" w:cs="Consolas"/>
+          <w:b/>
+          <w:color w:val="000000"/>
+          <w:sz w:val="16"/>
+          <w:szCs w:val="16"/>
+          <w:highlight w:val="white"/>
+          <w:lang w:val="en-US" w:eastAsia="de-AT"/>
+        </w:rPr>
+        <w:t>)</w:t>
       </w:r>
     </w:p>
     <w:p>
       <w:pPr>
-        <w:rPr>
-          <w:lang w:val="en-US"/>
-        </w:rPr>
-      </w:pPr>
+        <w:autoSpaceDE w:val="0"/>
+        <w:autoSpaceDN w:val="0"/>
+        <w:adjustRightInd w:val="0"/>
+        <w:spacing w:line="240" w:lineRule="auto"/>
+        <w:rPr>
+          <w:rFonts w:ascii="Consolas" w:hAnsi="Consolas" w:cs="Consolas"/>
+          <w:b/>
+          <w:color w:val="000000"/>
+          <w:sz w:val="16"/>
+          <w:szCs w:val="16"/>
+          <w:highlight w:val="white"/>
+          <w:lang w:val="en-US" w:eastAsia="de-AT"/>
+        </w:rPr>
+      </w:pPr>
+      <w:r>
+        <w:rPr>
+          <w:rFonts w:ascii="Consolas" w:hAnsi="Consolas" w:cs="Consolas"/>
+          <w:b/>
+          <w:color w:val="000000"/>
+          <w:sz w:val="16"/>
+          <w:szCs w:val="16"/>
+          <w:highlight w:val="white"/>
+          <w:lang w:val="en-US" w:eastAsia="de-AT"/>
+        </w:rPr>
+        <w:tab/>
+      </w:r>
+      <w:r>
+        <w:rPr>
+          <w:rFonts w:ascii="Consolas" w:hAnsi="Consolas" w:cs="Consolas"/>
+          <w:b/>
+          <w:color w:val="000000"/>
+          <w:sz w:val="16"/>
+          <w:szCs w:val="16"/>
+          <w:highlight w:val="white"/>
+          <w:lang w:val="en-US" w:eastAsia="de-AT"/>
+        </w:rPr>
+        <w:tab/>
+      </w:r>
+      <w:r>
+        <w:rPr>
+          <w:rFonts w:ascii="Consolas" w:hAnsi="Consolas" w:cs="Consolas"/>
+          <w:b/>
+          <w:color w:val="6F008A"/>
+          <w:sz w:val="16"/>
+          <w:szCs w:val="16"/>
+          <w:highlight w:val="white"/>
+          <w:lang w:val="en-US" w:eastAsia="de-AT"/>
+        </w:rPr>
+        <w:t>CC_</w:t>
+      </w:r>
+      <w:proofErr w:type="gramStart"/>
+      <w:r>
+        <w:rPr>
+          <w:rFonts w:ascii="Consolas" w:hAnsi="Consolas" w:cs="Consolas"/>
+          <w:b/>
+          <w:color w:val="6F008A"/>
+          <w:sz w:val="16"/>
+          <w:szCs w:val="16"/>
+          <w:highlight w:val="white"/>
+          <w:lang w:val="en-US" w:eastAsia="de-AT"/>
+        </w:rPr>
+        <w:t>SYNTHESIZE</w:t>
+      </w:r>
+      <w:r>
+        <w:rPr>
+          <w:rFonts w:ascii="Consolas" w:hAnsi="Consolas" w:cs="Consolas"/>
+          <w:b/>
+          <w:color w:val="000000"/>
+          <w:sz w:val="16"/>
+          <w:szCs w:val="16"/>
+          <w:highlight w:val="white"/>
+          <w:lang w:val="en-US" w:eastAsia="de-AT"/>
+        </w:rPr>
+        <w:t>(</w:t>
+      </w:r>
+      <w:proofErr w:type="spellStart"/>
+      <w:proofErr w:type="gramEnd"/>
+      <w:r>
+        <w:rPr>
+          <w:rFonts w:ascii="Consolas" w:hAnsi="Consolas" w:cs="Consolas"/>
+          <w:b/>
+          <w:color w:val="216F85"/>
+          <w:sz w:val="16"/>
+          <w:szCs w:val="16"/>
+          <w:highlight w:val="white"/>
+          <w:lang w:val="en-US" w:eastAsia="de-AT"/>
+        </w:rPr>
+        <w:t>CCControlEditBox</w:t>
+      </w:r>
+      <w:proofErr w:type="spellEnd"/>
+      <w:r>
+        <w:rPr>
+          <w:rFonts w:ascii="Consolas" w:hAnsi="Consolas" w:cs="Consolas"/>
+          <w:b/>
+          <w:color w:val="000000"/>
+          <w:sz w:val="16"/>
+          <w:szCs w:val="16"/>
+          <w:highlight w:val="white"/>
+          <w:lang w:val="en-US" w:eastAsia="de-AT"/>
+        </w:rPr>
+        <w:t xml:space="preserve">*, </w:t>
+      </w:r>
+      <w:r>
+        <w:rPr>
+          <w:rFonts w:ascii="Consolas" w:hAnsi="Consolas" w:cs="Consolas"/>
+          <w:b/>
+          <w:color w:val="000080"/>
+          <w:sz w:val="16"/>
+          <w:szCs w:val="16"/>
+          <w:highlight w:val="white"/>
+          <w:lang w:val="en-US" w:eastAsia="de-AT"/>
+        </w:rPr>
+        <w:t>_</w:t>
+      </w:r>
+      <w:proofErr w:type="spellStart"/>
+      <w:r>
+        <w:rPr>
+          <w:rFonts w:ascii="Consolas" w:hAnsi="Consolas" w:cs="Consolas"/>
+          <w:b/>
+          <w:color w:val="000080"/>
+          <w:sz w:val="16"/>
+          <w:szCs w:val="16"/>
+          <w:highlight w:val="white"/>
+          <w:lang w:val="en-US" w:eastAsia="de-AT"/>
+        </w:rPr>
+        <w:t>ctrlPassword</w:t>
+      </w:r>
+      <w:proofErr w:type="spellEnd"/>
+      <w:r>
+        <w:rPr>
+          <w:rFonts w:ascii="Consolas" w:hAnsi="Consolas" w:cs="Consolas"/>
+          <w:b/>
+          <w:color w:val="000000"/>
+          <w:sz w:val="16"/>
+          <w:szCs w:val="16"/>
+          <w:highlight w:val="white"/>
+          <w:lang w:val="en-US" w:eastAsia="de-AT"/>
+        </w:rPr>
+        <w:t xml:space="preserve">, </w:t>
+      </w:r>
+      <w:proofErr w:type="spellStart"/>
+      <w:r>
+        <w:rPr>
+          <w:rFonts w:ascii="Consolas" w:hAnsi="Consolas" w:cs="Consolas"/>
+          <w:b/>
+          <w:color w:val="000000"/>
+          <w:sz w:val="16"/>
+          <w:szCs w:val="16"/>
+          <w:highlight w:val="white"/>
+          <w:lang w:val="en-US" w:eastAsia="de-AT"/>
+        </w:rPr>
+        <w:t>CtrlPassword</w:t>
+      </w:r>
+      <w:proofErr w:type="spellEnd"/>
+      <w:r>
+        <w:rPr>
+          <w:rFonts w:ascii="Consolas" w:hAnsi="Consolas" w:cs="Consolas"/>
+          <w:b/>
+          <w:color w:val="000000"/>
+          <w:sz w:val="16"/>
+          <w:szCs w:val="16"/>
+          <w:highlight w:val="white"/>
+          <w:lang w:val="en-US" w:eastAsia="de-AT"/>
+        </w:rPr>
+        <w:t>)</w:t>
+      </w:r>
     </w:p>
     <w:p>
       <w:pPr>
+        <w:rPr>
+          <w:rFonts w:ascii="Consolas" w:hAnsi="Consolas" w:cs="Consolas"/>
+          <w:b/>
+          <w:color w:val="0000FF"/>
+          <w:sz w:val="16"/>
+          <w:szCs w:val="16"/>
+          <w:highlight w:val="white"/>
+          <w:lang w:val="en-US" w:eastAsia="de-AT"/>
+        </w:rPr>
+      </w:pPr>
+      <w:r>
+        <w:rPr>
+          <w:rFonts w:ascii="Consolas" w:hAnsi="Consolas" w:cs="Consolas"/>
+          <w:b/>
+          <w:color w:val="000000"/>
+          <w:sz w:val="16"/>
+          <w:szCs w:val="16"/>
+          <w:highlight w:val="white"/>
+          <w:lang w:val="en-US" w:eastAsia="de-AT"/>
+        </w:rPr>
+        <w:tab/>
+      </w:r>
+      <w:r>
+        <w:rPr>
+          <w:rFonts w:ascii="Consolas" w:hAnsi="Consolas" w:cs="Consolas"/>
+          <w:b/>
+          <w:color w:val="000000"/>
+          <w:sz w:val="16"/>
+          <w:szCs w:val="16"/>
+          <w:highlight w:val="white"/>
+          <w:lang w:val="en-US" w:eastAsia="de-AT"/>
+        </w:rPr>
+        <w:tab/>
+      </w:r>
+      <w:r>
+        <w:rPr>
+          <w:rFonts w:ascii="Consolas" w:hAnsi="Consolas" w:cs="Consolas"/>
+          <w:b/>
+          <w:color w:val="6F008A"/>
+          <w:sz w:val="16"/>
+          <w:szCs w:val="16"/>
+          <w:highlight w:val="white"/>
+          <w:lang w:val="en-US" w:eastAsia="de-AT"/>
+        </w:rPr>
+        <w:t>CC_</w:t>
+      </w:r>
+      <w:proofErr w:type="gramStart"/>
+      <w:r>
+        <w:rPr>
+          <w:rFonts w:ascii="Consolas" w:hAnsi="Consolas" w:cs="Consolas"/>
+          <w:b/>
+          <w:color w:val="6F008A"/>
+          <w:sz w:val="16"/>
+          <w:szCs w:val="16"/>
+          <w:highlight w:val="white"/>
+          <w:lang w:val="en-US" w:eastAsia="de-AT"/>
+        </w:rPr>
+        <w:t>SYNTHESIZE</w:t>
+      </w:r>
+      <w:r>
+        <w:rPr>
+          <w:rFonts w:ascii="Consolas" w:hAnsi="Consolas" w:cs="Consolas"/>
+          <w:b/>
+          <w:color w:val="000000"/>
+          <w:sz w:val="16"/>
+          <w:szCs w:val="16"/>
+          <w:highlight w:val="white"/>
+          <w:lang w:val="en-US" w:eastAsia="de-AT"/>
+        </w:rPr>
+        <w:t>(</w:t>
+      </w:r>
+      <w:proofErr w:type="spellStart"/>
+      <w:proofErr w:type="gramEnd"/>
+      <w:r>
+        <w:rPr>
+          <w:rFonts w:ascii="Consolas" w:hAnsi="Consolas" w:cs="Consolas"/>
+          <w:b/>
+          <w:color w:val="216F85"/>
+          <w:sz w:val="16"/>
+          <w:szCs w:val="16"/>
+          <w:highlight w:val="white"/>
+          <w:lang w:val="en-US" w:eastAsia="de-AT"/>
+        </w:rPr>
+        <w:t>CCControlEditBox</w:t>
+      </w:r>
+      <w:proofErr w:type="spellEnd"/>
+      <w:r>
+        <w:rPr>
+          <w:rFonts w:ascii="Consolas" w:hAnsi="Consolas" w:cs="Consolas"/>
+          <w:b/>
+          <w:color w:val="000000"/>
+          <w:sz w:val="16"/>
+          <w:szCs w:val="16"/>
+          <w:highlight w:val="white"/>
+          <w:lang w:val="en-US" w:eastAsia="de-AT"/>
+        </w:rPr>
+        <w:t xml:space="preserve">*, </w:t>
+      </w:r>
+      <w:r>
+        <w:rPr>
+          <w:rFonts w:ascii="Consolas" w:hAnsi="Consolas" w:cs="Consolas"/>
+          <w:b/>
+          <w:color w:val="000080"/>
+          <w:sz w:val="16"/>
+          <w:szCs w:val="16"/>
+          <w:highlight w:val="white"/>
+          <w:lang w:val="en-US" w:eastAsia="de-AT"/>
+        </w:rPr>
+        <w:t>_</w:t>
+      </w:r>
+      <w:proofErr w:type="spellStart"/>
+      <w:r>
+        <w:rPr>
+          <w:rFonts w:ascii="Consolas" w:hAnsi="Consolas" w:cs="Consolas"/>
+          <w:b/>
+          <w:color w:val="000080"/>
+          <w:sz w:val="16"/>
+          <w:szCs w:val="16"/>
+          <w:highlight w:val="white"/>
+          <w:lang w:val="en-US" w:eastAsia="de-AT"/>
+        </w:rPr>
+        <w:t>ctrlMessage</w:t>
+      </w:r>
+      <w:proofErr w:type="spellEnd"/>
+      <w:r>
+        <w:rPr>
+          <w:rFonts w:ascii="Consolas" w:hAnsi="Consolas" w:cs="Consolas"/>
+          <w:b/>
+          <w:color w:val="000000"/>
+          <w:sz w:val="16"/>
+          <w:szCs w:val="16"/>
+          <w:highlight w:val="white"/>
+          <w:lang w:val="en-US" w:eastAsia="de-AT"/>
+        </w:rPr>
+        <w:t xml:space="preserve">, </w:t>
+      </w:r>
+      <w:proofErr w:type="spellStart"/>
+      <w:r>
+        <w:rPr>
+          <w:rFonts w:ascii="Consolas" w:hAnsi="Consolas" w:cs="Consolas"/>
+          <w:b/>
+          <w:color w:val="000000"/>
+          <w:sz w:val="16"/>
+          <w:szCs w:val="16"/>
+          <w:highlight w:val="white"/>
+          <w:lang w:val="en-US" w:eastAsia="de-AT"/>
+        </w:rPr>
+        <w:t>CtrlMessage</w:t>
+      </w:r>
+      <w:proofErr w:type="spellEnd"/>
+      <w:r>
+        <w:rPr>
+          <w:rFonts w:ascii="Consolas" w:hAnsi="Consolas" w:cs="Consolas"/>
+          <w:b/>
+          <w:color w:val="000000"/>
+          <w:sz w:val="16"/>
+          <w:szCs w:val="16"/>
+          <w:highlight w:val="white"/>
+          <w:lang w:val="en-US" w:eastAsia="de-AT"/>
+        </w:rPr>
+        <w:t>)</w:t>
+      </w:r>
+      <w:r>
+        <w:rPr>
+          <w:rFonts w:ascii="Consolas" w:hAnsi="Consolas" w:cs="Consolas"/>
+          <w:b/>
+          <w:color w:val="0000FF"/>
+          <w:sz w:val="16"/>
+          <w:szCs w:val="16"/>
+          <w:highlight w:val="white"/>
+          <w:lang w:val="en-US" w:eastAsia="de-AT"/>
+        </w:rPr>
+        <w:t xml:space="preserve"> </w:t>
+      </w:r>
+    </w:p>
+    <w:p>
+      <w:pPr>
+        <w:rPr>
+          <w:rFonts w:ascii="Consolas" w:hAnsi="Consolas" w:cs="Consolas"/>
+          <w:color w:val="0000FF"/>
+          <w:sz w:val="16"/>
+          <w:szCs w:val="16"/>
+          <w:highlight w:val="white"/>
+          <w:lang w:val="en-US" w:eastAsia="de-AT"/>
+        </w:rPr>
+      </w:pPr>
+      <w:r>
+        <w:rPr>
+          <w:rFonts w:ascii="Consolas" w:hAnsi="Consolas" w:cs="Consolas"/>
+          <w:color w:val="0000FF"/>
+          <w:sz w:val="16"/>
+          <w:szCs w:val="16"/>
+          <w:highlight w:val="white"/>
+          <w:lang w:val="en-US" w:eastAsia="de-AT"/>
+        </w:rPr>
+        <w:t>}</w:t>
+      </w:r>
+    </w:p>
+    <w:p>
+      <w:pPr>
+        <w:rPr>
+          <w:rFonts w:ascii="Consolas" w:hAnsi="Consolas" w:cs="Consolas"/>
+          <w:color w:val="0000FF"/>
+          <w:sz w:val="16"/>
+          <w:szCs w:val="16"/>
+          <w:highlight w:val="white"/>
+          <w:lang w:val="en-US" w:eastAsia="de-AT"/>
+        </w:rPr>
+      </w:pPr>
+    </w:p>
+    <w:p>
+      <w:pPr>
+        <w:rPr>
+          <w:rFonts w:ascii="Consolas" w:hAnsi="Consolas" w:cs="Consolas"/>
+          <w:color w:val="0000FF"/>
+          <w:sz w:val="16"/>
+          <w:szCs w:val="16"/>
+          <w:highlight w:val="white"/>
+          <w:lang w:eastAsia="de-AT"/>
+        </w:rPr>
+      </w:pPr>
+      <w:r>
+        <w:t xml:space="preserve">Die Login-UI in </w:t>
+      </w:r>
+      <w:proofErr w:type="spellStart"/>
+      <w:r>
+        <w:t>addGameContentUI</w:t>
+      </w:r>
+      <w:proofErr w:type="spellEnd"/>
+      <w:r>
+        <w:t xml:space="preserve"> hinzufügen:</w:t>
+      </w:r>
+    </w:p>
+    <w:p>
+      <w:pPr>
+        <w:rPr>
+          <w:rFonts w:ascii="Consolas" w:hAnsi="Consolas" w:cs="Consolas"/>
+          <w:color w:val="000000"/>
+          <w:sz w:val="16"/>
+          <w:szCs w:val="16"/>
+          <w:highlight w:val="white"/>
+          <w:lang w:val="en-US" w:eastAsia="de-AT"/>
+        </w:rPr>
+      </w:pPr>
+      <w:proofErr w:type="gramStart"/>
+      <w:r>
+        <w:rPr>
+          <w:rFonts w:ascii="Consolas" w:hAnsi="Consolas" w:cs="Consolas"/>
+          <w:color w:val="0000FF"/>
+          <w:sz w:val="16"/>
+          <w:szCs w:val="16"/>
+          <w:highlight w:val="white"/>
+          <w:lang w:val="en-US" w:eastAsia="de-AT"/>
+        </w:rPr>
+        <w:t>void</w:t>
+      </w:r>
+      <w:proofErr w:type="gramEnd"/>
+      <w:r>
+        <w:rPr>
+          <w:rFonts w:ascii="Consolas" w:hAnsi="Consolas" w:cs="Consolas"/>
+          <w:color w:val="000000"/>
+          <w:sz w:val="16"/>
+          <w:szCs w:val="16"/>
+          <w:highlight w:val="white"/>
+          <w:lang w:val="en-US" w:eastAsia="de-AT"/>
+        </w:rPr>
+        <w:t xml:space="preserve"> </w:t>
+      </w:r>
+      <w:proofErr w:type="spellStart"/>
+      <w:r>
+        <w:rPr>
+          <w:rFonts w:ascii="Consolas" w:hAnsi="Consolas" w:cs="Consolas"/>
+          <w:color w:val="2B91AF"/>
+          <w:sz w:val="16"/>
+          <w:szCs w:val="16"/>
+          <w:highlight w:val="white"/>
+          <w:lang w:val="en-US" w:eastAsia="de-AT"/>
+        </w:rPr>
+        <w:t>TankVsTankPluginContent</w:t>
+      </w:r>
+      <w:proofErr w:type="spellEnd"/>
+      <w:r>
+        <w:rPr>
+          <w:rFonts w:ascii="Consolas" w:hAnsi="Consolas" w:cs="Consolas"/>
+          <w:color w:val="000000"/>
+          <w:sz w:val="16"/>
+          <w:szCs w:val="16"/>
+          <w:highlight w:val="white"/>
+          <w:lang w:val="en-US" w:eastAsia="de-AT"/>
+        </w:rPr>
+        <w:t>::</w:t>
+      </w:r>
+      <w:proofErr w:type="spellStart"/>
+      <w:r>
+        <w:rPr>
+          <w:rFonts w:ascii="Consolas" w:hAnsi="Consolas" w:cs="Consolas"/>
+          <w:color w:val="000000"/>
+          <w:sz w:val="16"/>
+          <w:szCs w:val="16"/>
+          <w:highlight w:val="white"/>
+          <w:lang w:val="en-US" w:eastAsia="de-AT"/>
+        </w:rPr>
+        <w:t>addGameContentUI</w:t>
+      </w:r>
+      <w:proofErr w:type="spellEnd"/>
+      <w:r>
+        <w:rPr>
+          <w:rFonts w:ascii="Consolas" w:hAnsi="Consolas" w:cs="Consolas"/>
+          <w:color w:val="000000"/>
+          <w:sz w:val="16"/>
+          <w:szCs w:val="16"/>
+          <w:highlight w:val="white"/>
+          <w:lang w:val="en-US" w:eastAsia="de-AT"/>
+        </w:rPr>
+        <w:t xml:space="preserve">( </w:t>
+      </w:r>
+      <w:proofErr w:type="spellStart"/>
+      <w:r>
+        <w:rPr>
+          <w:rFonts w:ascii="Consolas" w:hAnsi="Consolas" w:cs="Consolas"/>
+          <w:color w:val="2B91AF"/>
+          <w:sz w:val="16"/>
+          <w:szCs w:val="16"/>
+          <w:highlight w:val="white"/>
+          <w:lang w:val="en-US" w:eastAsia="de-AT"/>
+        </w:rPr>
+        <w:t>SLSize</w:t>
+      </w:r>
+      <w:proofErr w:type="spellEnd"/>
+      <w:r>
+        <w:rPr>
+          <w:rFonts w:ascii="Consolas" w:hAnsi="Consolas" w:cs="Consolas"/>
+          <w:color w:val="000000"/>
+          <w:sz w:val="16"/>
+          <w:szCs w:val="16"/>
+          <w:highlight w:val="white"/>
+          <w:lang w:val="en-US" w:eastAsia="de-AT"/>
+        </w:rPr>
+        <w:t xml:space="preserve"> </w:t>
+      </w:r>
+      <w:proofErr w:type="spellStart"/>
+      <w:r>
+        <w:rPr>
+          <w:rFonts w:ascii="Consolas" w:hAnsi="Consolas" w:cs="Consolas"/>
+          <w:color w:val="808080"/>
+          <w:sz w:val="16"/>
+          <w:szCs w:val="16"/>
+          <w:highlight w:val="white"/>
+          <w:lang w:val="en-US" w:eastAsia="de-AT"/>
+        </w:rPr>
+        <w:t>idx</w:t>
+      </w:r>
+      <w:proofErr w:type="spellEnd"/>
+      <w:r>
+        <w:rPr>
+          <w:rFonts w:ascii="Consolas" w:hAnsi="Consolas" w:cs="Consolas"/>
+          <w:color w:val="000000"/>
+          <w:sz w:val="16"/>
+          <w:szCs w:val="16"/>
+          <w:highlight w:val="white"/>
+          <w:lang w:val="en-US" w:eastAsia="de-AT"/>
+        </w:rPr>
+        <w:t xml:space="preserve">, </w:t>
+      </w:r>
+      <w:proofErr w:type="spellStart"/>
+      <w:r>
+        <w:rPr>
+          <w:rFonts w:ascii="Consolas" w:hAnsi="Consolas" w:cs="Consolas"/>
+          <w:color w:val="000000"/>
+          <w:sz w:val="16"/>
+          <w:szCs w:val="16"/>
+          <w:highlight w:val="white"/>
+          <w:lang w:val="en-US" w:eastAsia="de-AT"/>
+        </w:rPr>
+        <w:t>PeerNode</w:t>
+      </w:r>
+      <w:proofErr w:type="spellEnd"/>
+      <w:r>
+        <w:rPr>
+          <w:rFonts w:ascii="Consolas" w:hAnsi="Consolas" w:cs="Consolas"/>
+          <w:color w:val="000000"/>
+          <w:sz w:val="16"/>
+          <w:szCs w:val="16"/>
+          <w:highlight w:val="white"/>
+          <w:lang w:val="en-US" w:eastAsia="de-AT"/>
+        </w:rPr>
+        <w:t xml:space="preserve">* </w:t>
+      </w:r>
+      <w:proofErr w:type="spellStart"/>
+      <w:r>
+        <w:rPr>
+          <w:rFonts w:ascii="Consolas" w:hAnsi="Consolas" w:cs="Consolas"/>
+          <w:color w:val="808080"/>
+          <w:sz w:val="16"/>
+          <w:szCs w:val="16"/>
+          <w:highlight w:val="white"/>
+          <w:lang w:val="en-US" w:eastAsia="de-AT"/>
+        </w:rPr>
+        <w:t>peerNode</w:t>
+      </w:r>
+      <w:proofErr w:type="spellEnd"/>
+      <w:r>
+        <w:rPr>
+          <w:rFonts w:ascii="Consolas" w:hAnsi="Consolas" w:cs="Consolas"/>
+          <w:color w:val="000000"/>
+          <w:sz w:val="16"/>
+          <w:szCs w:val="16"/>
+          <w:highlight w:val="white"/>
+          <w:lang w:val="en-US" w:eastAsia="de-AT"/>
+        </w:rPr>
+        <w:t xml:space="preserve">, </w:t>
+      </w:r>
+      <w:proofErr w:type="spellStart"/>
+      <w:r>
+        <w:rPr>
+          <w:rFonts w:ascii="Consolas" w:hAnsi="Consolas" w:cs="Consolas"/>
+          <w:color w:val="2B91AF"/>
+          <w:sz w:val="16"/>
+          <w:szCs w:val="16"/>
+          <w:highlight w:val="white"/>
+          <w:lang w:val="en-US" w:eastAsia="de-AT"/>
+        </w:rPr>
+        <w:t>TankVsTankGameplayLayer</w:t>
+      </w:r>
+      <w:proofErr w:type="spellEnd"/>
+      <w:r>
+        <w:rPr>
+          <w:rFonts w:ascii="Consolas" w:hAnsi="Consolas" w:cs="Consolas"/>
+          <w:color w:val="000000"/>
+          <w:sz w:val="16"/>
+          <w:szCs w:val="16"/>
+          <w:highlight w:val="white"/>
+          <w:lang w:val="en-US" w:eastAsia="de-AT"/>
+        </w:rPr>
+        <w:t xml:space="preserve">* </w:t>
+      </w:r>
+      <w:proofErr w:type="spellStart"/>
+      <w:r>
+        <w:rPr>
+          <w:rFonts w:ascii="Consolas" w:hAnsi="Consolas" w:cs="Consolas"/>
+          <w:color w:val="808080"/>
+          <w:sz w:val="16"/>
+          <w:szCs w:val="16"/>
+          <w:highlight w:val="white"/>
+          <w:lang w:val="en-US" w:eastAsia="de-AT"/>
+        </w:rPr>
+        <w:t>parentLayer</w:t>
+      </w:r>
+      <w:proofErr w:type="spellEnd"/>
+      <w:r>
+        <w:rPr>
+          <w:rFonts w:ascii="Consolas" w:hAnsi="Consolas" w:cs="Consolas"/>
+          <w:color w:val="000000"/>
+          <w:sz w:val="16"/>
+          <w:szCs w:val="16"/>
+          <w:highlight w:val="white"/>
+          <w:lang w:val="en-US" w:eastAsia="de-AT"/>
+        </w:rPr>
+        <w:t xml:space="preserve"> )</w:t>
+      </w:r>
+    </w:p>
+    <w:p>
+      <w:pPr>
+        <w:rPr>
+          <w:rFonts w:ascii="Consolas" w:hAnsi="Consolas" w:cs="Consolas"/>
+          <w:color w:val="000000"/>
+          <w:sz w:val="16"/>
+          <w:szCs w:val="16"/>
+          <w:lang w:val="en-US" w:eastAsia="de-AT"/>
+        </w:rPr>
+      </w:pPr>
+      <w:r>
+        <w:rPr>
+          <w:rFonts w:ascii="Consolas" w:hAnsi="Consolas" w:cs="Consolas"/>
+          <w:color w:val="000000"/>
+          <w:sz w:val="16"/>
+          <w:szCs w:val="16"/>
+          <w:lang w:val="en-US" w:eastAsia="de-AT"/>
+        </w:rPr>
+        <w:t>{</w:t>
+      </w:r>
+    </w:p>
+    <w:p>
+      <w:pPr>
+        <w:autoSpaceDE w:val="0"/>
+        <w:autoSpaceDN w:val="0"/>
+        <w:adjustRightInd w:val="0"/>
+        <w:spacing w:line="240" w:lineRule="auto"/>
+        <w:rPr>
+          <w:rFonts w:ascii="Consolas" w:hAnsi="Consolas" w:cs="Consolas"/>
+          <w:b/>
+          <w:color w:val="000000"/>
+          <w:sz w:val="16"/>
+          <w:szCs w:val="16"/>
+          <w:highlight w:val="white"/>
+          <w:lang w:val="en-US" w:eastAsia="de-AT"/>
+        </w:rPr>
+      </w:pPr>
+      <w:r>
+        <w:rPr>
+          <w:rFonts w:ascii="Consolas" w:hAnsi="Consolas" w:cs="Consolas"/>
+          <w:color w:val="000000"/>
+          <w:sz w:val="16"/>
+          <w:szCs w:val="16"/>
+          <w:highlight w:val="white"/>
+          <w:lang w:val="en-US" w:eastAsia="de-AT"/>
+        </w:rPr>
+        <w:tab/>
+      </w:r>
+      <w:r>
+        <w:rPr>
+          <w:rFonts w:ascii="Consolas" w:hAnsi="Consolas" w:cs="Consolas"/>
+          <w:color w:val="000000"/>
+          <w:sz w:val="16"/>
+          <w:szCs w:val="16"/>
+          <w:highlight w:val="white"/>
+          <w:lang w:val="en-US" w:eastAsia="de-AT"/>
+        </w:rPr>
+        <w:tab/>
+      </w:r>
+      <w:proofErr w:type="gramStart"/>
+      <w:r>
+        <w:rPr>
+          <w:rFonts w:ascii="Consolas" w:hAnsi="Consolas" w:cs="Consolas"/>
+          <w:b/>
+          <w:color w:val="0000FF"/>
+          <w:sz w:val="16"/>
+          <w:szCs w:val="16"/>
+          <w:highlight w:val="white"/>
+          <w:lang w:val="en-US" w:eastAsia="de-AT"/>
+        </w:rPr>
+        <w:t>if</w:t>
+      </w:r>
+      <w:r>
+        <w:rPr>
+          <w:rFonts w:ascii="Consolas" w:hAnsi="Consolas" w:cs="Consolas"/>
+          <w:b/>
+          <w:color w:val="000000"/>
+          <w:sz w:val="16"/>
+          <w:szCs w:val="16"/>
+          <w:highlight w:val="white"/>
+          <w:lang w:val="en-US" w:eastAsia="de-AT"/>
+        </w:rPr>
+        <w:t>(</w:t>
+      </w:r>
+      <w:proofErr w:type="spellStart"/>
+      <w:proofErr w:type="gramEnd"/>
+      <w:r>
+        <w:rPr>
+          <w:rFonts w:ascii="Consolas" w:hAnsi="Consolas" w:cs="Consolas"/>
+          <w:b/>
+          <w:color w:val="880000"/>
+          <w:sz w:val="16"/>
+          <w:szCs w:val="16"/>
+          <w:highlight w:val="white"/>
+          <w:lang w:val="en-US" w:eastAsia="de-AT"/>
+        </w:rPr>
+        <w:t>peerNode</w:t>
+      </w:r>
+      <w:proofErr w:type="spellEnd"/>
+      <w:r>
+        <w:rPr>
+          <w:rFonts w:ascii="Consolas" w:hAnsi="Consolas" w:cs="Consolas"/>
+          <w:b/>
+          <w:color w:val="000000"/>
+          <w:sz w:val="16"/>
+          <w:szCs w:val="16"/>
+          <w:highlight w:val="white"/>
+          <w:lang w:val="en-US" w:eastAsia="de-AT"/>
+        </w:rPr>
+        <w:t>-&gt;</w:t>
+      </w:r>
+      <w:proofErr w:type="spellStart"/>
+      <w:r>
+        <w:rPr>
+          <w:rFonts w:ascii="Consolas" w:hAnsi="Consolas" w:cs="Consolas"/>
+          <w:b/>
+          <w:color w:val="880000"/>
+          <w:sz w:val="16"/>
+          <w:szCs w:val="16"/>
+          <w:highlight w:val="white"/>
+          <w:lang w:val="en-US" w:eastAsia="de-AT"/>
+        </w:rPr>
+        <w:t>getPeer</w:t>
+      </w:r>
+      <w:proofErr w:type="spellEnd"/>
+      <w:r>
+        <w:rPr>
+          <w:rFonts w:ascii="Consolas" w:hAnsi="Consolas" w:cs="Consolas"/>
+          <w:b/>
+          <w:color w:val="000000"/>
+          <w:sz w:val="16"/>
+          <w:szCs w:val="16"/>
+          <w:highlight w:val="white"/>
+          <w:lang w:val="en-US" w:eastAsia="de-AT"/>
+        </w:rPr>
+        <w:t>()-&gt;</w:t>
+      </w:r>
+      <w:proofErr w:type="spellStart"/>
+      <w:r>
+        <w:rPr>
+          <w:rFonts w:ascii="Consolas" w:hAnsi="Consolas" w:cs="Consolas"/>
+          <w:b/>
+          <w:color w:val="880000"/>
+          <w:sz w:val="16"/>
+          <w:szCs w:val="16"/>
+          <w:highlight w:val="white"/>
+          <w:lang w:val="en-US" w:eastAsia="de-AT"/>
+        </w:rPr>
+        <w:t>getTopology</w:t>
+      </w:r>
+      <w:proofErr w:type="spellEnd"/>
+      <w:r>
+        <w:rPr>
+          <w:rFonts w:ascii="Consolas" w:hAnsi="Consolas" w:cs="Consolas"/>
+          <w:b/>
+          <w:color w:val="000000"/>
+          <w:sz w:val="16"/>
+          <w:szCs w:val="16"/>
+          <w:highlight w:val="white"/>
+          <w:lang w:val="en-US" w:eastAsia="de-AT"/>
+        </w:rPr>
+        <w:t xml:space="preserve">() == </w:t>
+      </w:r>
+      <w:r>
+        <w:rPr>
+          <w:rFonts w:ascii="Consolas" w:hAnsi="Consolas" w:cs="Consolas"/>
+          <w:b/>
+          <w:color w:val="6F008A"/>
+          <w:sz w:val="16"/>
+          <w:szCs w:val="16"/>
+          <w:highlight w:val="white"/>
+          <w:lang w:val="en-US" w:eastAsia="de-AT"/>
+        </w:rPr>
+        <w:t>CLIENT</w:t>
+      </w:r>
+      <w:r>
+        <w:rPr>
+          <w:rFonts w:ascii="Consolas" w:hAnsi="Consolas" w:cs="Consolas"/>
+          <w:b/>
+          <w:color w:val="000000"/>
+          <w:sz w:val="16"/>
+          <w:szCs w:val="16"/>
+          <w:highlight w:val="white"/>
+          <w:lang w:val="en-US" w:eastAsia="de-AT"/>
+        </w:rPr>
+        <w:t>)</w:t>
+      </w:r>
+    </w:p>
+    <w:p>
+      <w:pPr>
+        <w:autoSpaceDE w:val="0"/>
+        <w:autoSpaceDN w:val="0"/>
+        <w:adjustRightInd w:val="0"/>
+        <w:spacing w:line="240" w:lineRule="auto"/>
+        <w:rPr>
+          <w:rFonts w:ascii="Consolas" w:hAnsi="Consolas" w:cs="Consolas"/>
+          <w:b/>
+          <w:color w:val="000000"/>
+          <w:sz w:val="16"/>
+          <w:szCs w:val="16"/>
+          <w:highlight w:val="white"/>
+          <w:lang w:val="en-US" w:eastAsia="de-AT"/>
+        </w:rPr>
+      </w:pPr>
+      <w:r>
+        <w:rPr>
+          <w:rFonts w:ascii="Consolas" w:hAnsi="Consolas" w:cs="Consolas"/>
+          <w:b/>
+          <w:color w:val="000000"/>
+          <w:sz w:val="16"/>
+          <w:szCs w:val="16"/>
+          <w:highlight w:val="white"/>
+          <w:lang w:val="en-US" w:eastAsia="de-AT"/>
+        </w:rPr>
+        <w:tab/>
+      </w:r>
+      <w:r>
+        <w:rPr>
+          <w:rFonts w:ascii="Consolas" w:hAnsi="Consolas" w:cs="Consolas"/>
+          <w:b/>
+          <w:color w:val="000000"/>
+          <w:sz w:val="16"/>
+          <w:szCs w:val="16"/>
+          <w:highlight w:val="white"/>
+          <w:lang w:val="en-US" w:eastAsia="de-AT"/>
+        </w:rPr>
+        <w:tab/>
+        <w:t>{</w:t>
+      </w:r>
+    </w:p>
+    <w:p>
+      <w:pPr>
+        <w:autoSpaceDE w:val="0"/>
+        <w:autoSpaceDN w:val="0"/>
+        <w:adjustRightInd w:val="0"/>
+        <w:spacing w:line="240" w:lineRule="auto"/>
+        <w:rPr>
+          <w:rFonts w:ascii="Consolas" w:hAnsi="Consolas" w:cs="Consolas"/>
+          <w:b/>
+          <w:color w:val="000000"/>
+          <w:sz w:val="16"/>
+          <w:szCs w:val="16"/>
+          <w:highlight w:val="white"/>
+          <w:lang w:val="en-US" w:eastAsia="de-AT"/>
+        </w:rPr>
+      </w:pPr>
+      <w:r>
+        <w:rPr>
+          <w:rFonts w:ascii="Consolas" w:hAnsi="Consolas" w:cs="Consolas"/>
+          <w:b/>
+          <w:color w:val="000000"/>
+          <w:sz w:val="16"/>
+          <w:szCs w:val="16"/>
+          <w:highlight w:val="white"/>
+          <w:lang w:val="en-US" w:eastAsia="de-AT"/>
+        </w:rPr>
+        <w:tab/>
+      </w:r>
+      <w:r>
+        <w:rPr>
+          <w:rFonts w:ascii="Consolas" w:hAnsi="Consolas" w:cs="Consolas"/>
+          <w:b/>
+          <w:color w:val="000000"/>
+          <w:sz w:val="16"/>
+          <w:szCs w:val="16"/>
+          <w:highlight w:val="white"/>
+          <w:lang w:val="en-US" w:eastAsia="de-AT"/>
+        </w:rPr>
+        <w:tab/>
+      </w:r>
+      <w:r>
+        <w:rPr>
+          <w:rFonts w:ascii="Consolas" w:hAnsi="Consolas" w:cs="Consolas"/>
+          <w:b/>
+          <w:color w:val="000000"/>
+          <w:sz w:val="16"/>
+          <w:szCs w:val="16"/>
+          <w:highlight w:val="white"/>
+          <w:lang w:val="en-US" w:eastAsia="de-AT"/>
+        </w:rPr>
+        <w:tab/>
+      </w:r>
+      <w:r>
+        <w:rPr>
+          <w:rFonts w:ascii="Consolas" w:hAnsi="Consolas" w:cs="Consolas"/>
+          <w:b/>
+          <w:color w:val="000080"/>
+          <w:sz w:val="16"/>
+          <w:szCs w:val="16"/>
+          <w:highlight w:val="white"/>
+          <w:lang w:val="en-US" w:eastAsia="de-AT"/>
+        </w:rPr>
+        <w:t>_</w:t>
+      </w:r>
+      <w:proofErr w:type="spellStart"/>
+      <w:r>
+        <w:rPr>
+          <w:rFonts w:ascii="Consolas" w:hAnsi="Consolas" w:cs="Consolas"/>
+          <w:b/>
+          <w:color w:val="000080"/>
+          <w:sz w:val="16"/>
+          <w:szCs w:val="16"/>
+          <w:highlight w:val="white"/>
+          <w:lang w:val="en-US" w:eastAsia="de-AT"/>
+        </w:rPr>
+        <w:t>ctrlName</w:t>
+      </w:r>
+      <w:proofErr w:type="spellEnd"/>
+      <w:r>
+        <w:rPr>
+          <w:rFonts w:ascii="Consolas" w:hAnsi="Consolas" w:cs="Consolas"/>
+          <w:b/>
+          <w:color w:val="000000"/>
+          <w:sz w:val="16"/>
+          <w:szCs w:val="16"/>
+          <w:highlight w:val="white"/>
+          <w:lang w:val="en-US" w:eastAsia="de-AT"/>
+        </w:rPr>
+        <w:t xml:space="preserve"> = </w:t>
+      </w:r>
+      <w:proofErr w:type="spellStart"/>
+      <w:r>
+        <w:rPr>
+          <w:rFonts w:ascii="Consolas" w:hAnsi="Consolas" w:cs="Consolas"/>
+          <w:b/>
+          <w:color w:val="216F85"/>
+          <w:sz w:val="16"/>
+          <w:szCs w:val="16"/>
+          <w:highlight w:val="white"/>
+          <w:lang w:val="en-US" w:eastAsia="de-AT"/>
+        </w:rPr>
+        <w:t>ControlUtils</w:t>
+      </w:r>
+      <w:proofErr w:type="spellEnd"/>
+      <w:r>
+        <w:rPr>
+          <w:rFonts w:ascii="Consolas" w:hAnsi="Consolas" w:cs="Consolas"/>
+          <w:b/>
+          <w:color w:val="000000"/>
+          <w:sz w:val="16"/>
+          <w:szCs w:val="16"/>
+          <w:highlight w:val="white"/>
+          <w:lang w:val="en-US" w:eastAsia="de-AT"/>
+        </w:rPr>
+        <w:t>::</w:t>
+      </w:r>
+      <w:proofErr w:type="spellStart"/>
+      <w:proofErr w:type="gramStart"/>
+      <w:r>
+        <w:rPr>
+          <w:rFonts w:ascii="Consolas" w:hAnsi="Consolas" w:cs="Consolas"/>
+          <w:b/>
+          <w:color w:val="880000"/>
+          <w:sz w:val="16"/>
+          <w:szCs w:val="16"/>
+          <w:highlight w:val="white"/>
+          <w:lang w:val="en-US" w:eastAsia="de-AT"/>
+        </w:rPr>
+        <w:t>createEditBox</w:t>
+      </w:r>
+      <w:proofErr w:type="spellEnd"/>
+      <w:r>
+        <w:rPr>
+          <w:rFonts w:ascii="Consolas" w:hAnsi="Consolas" w:cs="Consolas"/>
+          <w:b/>
+          <w:color w:val="000000"/>
+          <w:sz w:val="16"/>
+          <w:szCs w:val="16"/>
+          <w:highlight w:val="white"/>
+          <w:lang w:val="en-US" w:eastAsia="de-AT"/>
+        </w:rPr>
+        <w:t>(</w:t>
+      </w:r>
+      <w:proofErr w:type="gramEnd"/>
+      <w:r>
+        <w:rPr>
+          <w:rFonts w:ascii="Consolas" w:hAnsi="Consolas" w:cs="Consolas"/>
+          <w:b/>
+          <w:color w:val="A31515"/>
+          <w:sz w:val="16"/>
+          <w:szCs w:val="16"/>
+          <w:highlight w:val="white"/>
+          <w:lang w:val="en-US" w:eastAsia="de-AT"/>
+        </w:rPr>
+        <w:t>"Name:"</w:t>
+      </w:r>
+      <w:r>
+        <w:rPr>
+          <w:rFonts w:ascii="Consolas" w:hAnsi="Consolas" w:cs="Consolas"/>
+          <w:b/>
+          <w:color w:val="000000"/>
+          <w:sz w:val="16"/>
+          <w:szCs w:val="16"/>
+          <w:highlight w:val="white"/>
+          <w:lang w:val="en-US" w:eastAsia="de-AT"/>
+        </w:rPr>
+        <w:t xml:space="preserve">, </w:t>
+      </w:r>
+      <w:proofErr w:type="spellStart"/>
+      <w:r>
+        <w:rPr>
+          <w:rFonts w:ascii="Consolas" w:hAnsi="Consolas" w:cs="Consolas"/>
+          <w:b/>
+          <w:color w:val="000080"/>
+          <w:sz w:val="16"/>
+          <w:szCs w:val="16"/>
+          <w:highlight w:val="white"/>
+          <w:lang w:val="en-US" w:eastAsia="de-AT"/>
+        </w:rPr>
+        <w:t>ctrlsPreferredSize</w:t>
+      </w:r>
+      <w:proofErr w:type="spellEnd"/>
+      <w:r>
+        <w:rPr>
+          <w:rFonts w:ascii="Consolas" w:hAnsi="Consolas" w:cs="Consolas"/>
+          <w:b/>
+          <w:color w:val="000000"/>
+          <w:sz w:val="16"/>
+          <w:szCs w:val="16"/>
+          <w:highlight w:val="white"/>
+          <w:lang w:val="en-US" w:eastAsia="de-AT"/>
+        </w:rPr>
+        <w:t>);</w:t>
+      </w:r>
+    </w:p>
+    <w:p>
+      <w:pPr>
+        <w:autoSpaceDE w:val="0"/>
+        <w:autoSpaceDN w:val="0"/>
+        <w:adjustRightInd w:val="0"/>
+        <w:spacing w:line="240" w:lineRule="auto"/>
+        <w:rPr>
+          <w:rFonts w:ascii="Consolas" w:hAnsi="Consolas" w:cs="Consolas"/>
+          <w:b/>
+          <w:color w:val="000000"/>
+          <w:sz w:val="16"/>
+          <w:szCs w:val="16"/>
+          <w:highlight w:val="white"/>
+          <w:lang w:val="en-US" w:eastAsia="de-AT"/>
+        </w:rPr>
+      </w:pPr>
+      <w:r>
+        <w:rPr>
+          <w:rFonts w:ascii="Consolas" w:hAnsi="Consolas" w:cs="Consolas"/>
+          <w:b/>
+          <w:color w:val="000000"/>
+          <w:sz w:val="16"/>
+          <w:szCs w:val="16"/>
+          <w:highlight w:val="white"/>
+          <w:lang w:val="en-US" w:eastAsia="de-AT"/>
+        </w:rPr>
+        <w:tab/>
+      </w:r>
+      <w:r>
+        <w:rPr>
+          <w:rFonts w:ascii="Consolas" w:hAnsi="Consolas" w:cs="Consolas"/>
+          <w:b/>
+          <w:color w:val="000000"/>
+          <w:sz w:val="16"/>
+          <w:szCs w:val="16"/>
+          <w:highlight w:val="white"/>
+          <w:lang w:val="en-US" w:eastAsia="de-AT"/>
+        </w:rPr>
+        <w:tab/>
+      </w:r>
+      <w:r>
+        <w:rPr>
+          <w:rFonts w:ascii="Consolas" w:hAnsi="Consolas" w:cs="Consolas"/>
+          <w:b/>
+          <w:color w:val="000000"/>
+          <w:sz w:val="16"/>
+          <w:szCs w:val="16"/>
+          <w:highlight w:val="white"/>
+          <w:lang w:val="en-US" w:eastAsia="de-AT"/>
+        </w:rPr>
+        <w:tab/>
+      </w:r>
+      <w:proofErr w:type="spellStart"/>
+      <w:proofErr w:type="gramStart"/>
+      <w:r>
+        <w:rPr>
+          <w:rFonts w:ascii="Consolas" w:hAnsi="Consolas" w:cs="Consolas"/>
+          <w:b/>
+          <w:color w:val="000080"/>
+          <w:sz w:val="16"/>
+          <w:szCs w:val="16"/>
+          <w:highlight w:val="white"/>
+          <w:lang w:val="en-US" w:eastAsia="de-AT"/>
+        </w:rPr>
+        <w:t>ctrls</w:t>
+      </w:r>
+      <w:proofErr w:type="spellEnd"/>
+      <w:proofErr w:type="gramEnd"/>
+      <w:r>
+        <w:rPr>
+          <w:rFonts w:ascii="Consolas" w:hAnsi="Consolas" w:cs="Consolas"/>
+          <w:b/>
+          <w:color w:val="000000"/>
+          <w:sz w:val="16"/>
+          <w:szCs w:val="16"/>
+          <w:highlight w:val="white"/>
+          <w:lang w:val="en-US" w:eastAsia="de-AT"/>
+        </w:rPr>
+        <w:t>-&gt;</w:t>
+      </w:r>
+      <w:proofErr w:type="spellStart"/>
+      <w:r>
+        <w:rPr>
+          <w:rFonts w:ascii="Consolas" w:hAnsi="Consolas" w:cs="Consolas"/>
+          <w:b/>
+          <w:color w:val="880000"/>
+          <w:sz w:val="16"/>
+          <w:szCs w:val="16"/>
+          <w:highlight w:val="white"/>
+          <w:lang w:val="en-US" w:eastAsia="de-AT"/>
+        </w:rPr>
+        <w:t>addObject</w:t>
+      </w:r>
+      <w:proofErr w:type="spellEnd"/>
+      <w:r>
+        <w:rPr>
+          <w:rFonts w:ascii="Consolas" w:hAnsi="Consolas" w:cs="Consolas"/>
+          <w:b/>
+          <w:color w:val="000000"/>
+          <w:sz w:val="16"/>
+          <w:szCs w:val="16"/>
+          <w:highlight w:val="white"/>
+          <w:lang w:val="en-US" w:eastAsia="de-AT"/>
+        </w:rPr>
+        <w:t>(</w:t>
+      </w:r>
+      <w:r>
+        <w:rPr>
+          <w:rFonts w:ascii="Consolas" w:hAnsi="Consolas" w:cs="Consolas"/>
+          <w:b/>
+          <w:color w:val="000080"/>
+          <w:sz w:val="16"/>
+          <w:szCs w:val="16"/>
+          <w:highlight w:val="white"/>
+          <w:lang w:val="en-US" w:eastAsia="de-AT"/>
+        </w:rPr>
+        <w:t>_</w:t>
+      </w:r>
+      <w:proofErr w:type="spellStart"/>
+      <w:r>
+        <w:rPr>
+          <w:rFonts w:ascii="Consolas" w:hAnsi="Consolas" w:cs="Consolas"/>
+          <w:b/>
+          <w:color w:val="000080"/>
+          <w:sz w:val="16"/>
+          <w:szCs w:val="16"/>
+          <w:highlight w:val="white"/>
+          <w:lang w:val="en-US" w:eastAsia="de-AT"/>
+        </w:rPr>
+        <w:t>ctrlName</w:t>
+      </w:r>
+      <w:proofErr w:type="spellEnd"/>
+      <w:r>
+        <w:rPr>
+          <w:rFonts w:ascii="Consolas" w:hAnsi="Consolas" w:cs="Consolas"/>
+          <w:b/>
+          <w:color w:val="000000"/>
+          <w:sz w:val="16"/>
+          <w:szCs w:val="16"/>
+          <w:highlight w:val="white"/>
+          <w:lang w:val="en-US" w:eastAsia="de-AT"/>
+        </w:rPr>
+        <w:t>);</w:t>
+      </w:r>
+    </w:p>
+    <w:p>
+      <w:pPr>
+        <w:autoSpaceDE w:val="0"/>
+        <w:autoSpaceDN w:val="0"/>
+        <w:adjustRightInd w:val="0"/>
+        <w:spacing w:line="240" w:lineRule="auto"/>
+        <w:rPr>
+          <w:rFonts w:ascii="Consolas" w:hAnsi="Consolas" w:cs="Consolas"/>
+          <w:b/>
+          <w:color w:val="000000"/>
+          <w:sz w:val="16"/>
+          <w:szCs w:val="16"/>
+          <w:highlight w:val="white"/>
+          <w:lang w:val="en-US" w:eastAsia="de-AT"/>
+        </w:rPr>
+      </w:pPr>
+      <w:r>
+        <w:rPr>
+          <w:rFonts w:ascii="Consolas" w:hAnsi="Consolas" w:cs="Consolas"/>
+          <w:b/>
+          <w:color w:val="000000"/>
+          <w:sz w:val="16"/>
+          <w:szCs w:val="16"/>
+          <w:highlight w:val="white"/>
+          <w:lang w:val="en-US" w:eastAsia="de-AT"/>
+        </w:rPr>
+        <w:tab/>
+      </w:r>
+      <w:r>
+        <w:rPr>
+          <w:rFonts w:ascii="Consolas" w:hAnsi="Consolas" w:cs="Consolas"/>
+          <w:b/>
+          <w:color w:val="000000"/>
+          <w:sz w:val="16"/>
+          <w:szCs w:val="16"/>
+          <w:highlight w:val="white"/>
+          <w:lang w:val="en-US" w:eastAsia="de-AT"/>
+        </w:rPr>
+        <w:tab/>
+      </w:r>
+      <w:r>
+        <w:rPr>
+          <w:rFonts w:ascii="Consolas" w:hAnsi="Consolas" w:cs="Consolas"/>
+          <w:b/>
+          <w:color w:val="000000"/>
+          <w:sz w:val="16"/>
+          <w:szCs w:val="16"/>
+          <w:highlight w:val="white"/>
+          <w:lang w:val="en-US" w:eastAsia="de-AT"/>
+        </w:rPr>
+        <w:tab/>
+      </w:r>
+      <w:r>
+        <w:rPr>
+          <w:rFonts w:ascii="Consolas" w:hAnsi="Consolas" w:cs="Consolas"/>
+          <w:b/>
+          <w:color w:val="000080"/>
+          <w:sz w:val="16"/>
+          <w:szCs w:val="16"/>
+          <w:highlight w:val="white"/>
+          <w:lang w:val="en-US" w:eastAsia="de-AT"/>
+        </w:rPr>
+        <w:t>_</w:t>
+      </w:r>
+      <w:proofErr w:type="spellStart"/>
+      <w:r>
+        <w:rPr>
+          <w:rFonts w:ascii="Consolas" w:hAnsi="Consolas" w:cs="Consolas"/>
+          <w:b/>
+          <w:color w:val="000080"/>
+          <w:sz w:val="16"/>
+          <w:szCs w:val="16"/>
+          <w:highlight w:val="white"/>
+          <w:lang w:val="en-US" w:eastAsia="de-AT"/>
+        </w:rPr>
+        <w:t>ctrlPassword</w:t>
+      </w:r>
+      <w:proofErr w:type="spellEnd"/>
+      <w:r>
+        <w:rPr>
+          <w:rFonts w:ascii="Consolas" w:hAnsi="Consolas" w:cs="Consolas"/>
+          <w:b/>
+          <w:color w:val="000000"/>
+          <w:sz w:val="16"/>
+          <w:szCs w:val="16"/>
+          <w:highlight w:val="white"/>
+          <w:lang w:val="en-US" w:eastAsia="de-AT"/>
+        </w:rPr>
+        <w:t xml:space="preserve"> = </w:t>
+      </w:r>
+      <w:proofErr w:type="spellStart"/>
+      <w:r>
+        <w:rPr>
+          <w:rFonts w:ascii="Consolas" w:hAnsi="Consolas" w:cs="Consolas"/>
+          <w:b/>
+          <w:color w:val="216F85"/>
+          <w:sz w:val="16"/>
+          <w:szCs w:val="16"/>
+          <w:highlight w:val="white"/>
+          <w:lang w:val="en-US" w:eastAsia="de-AT"/>
+        </w:rPr>
+        <w:t>ControlUtils</w:t>
+      </w:r>
+      <w:proofErr w:type="spellEnd"/>
+      <w:r>
+        <w:rPr>
+          <w:rFonts w:ascii="Consolas" w:hAnsi="Consolas" w:cs="Consolas"/>
+          <w:b/>
+          <w:color w:val="000000"/>
+          <w:sz w:val="16"/>
+          <w:szCs w:val="16"/>
+          <w:highlight w:val="white"/>
+          <w:lang w:val="en-US" w:eastAsia="de-AT"/>
+        </w:rPr>
+        <w:t>::</w:t>
+      </w:r>
+      <w:proofErr w:type="spellStart"/>
+      <w:proofErr w:type="gramStart"/>
+      <w:r>
+        <w:rPr>
+          <w:rFonts w:ascii="Consolas" w:hAnsi="Consolas" w:cs="Consolas"/>
+          <w:b/>
+          <w:color w:val="880000"/>
+          <w:sz w:val="16"/>
+          <w:szCs w:val="16"/>
+          <w:highlight w:val="white"/>
+          <w:lang w:val="en-US" w:eastAsia="de-AT"/>
+        </w:rPr>
+        <w:t>createEditBox</w:t>
+      </w:r>
+      <w:proofErr w:type="spellEnd"/>
+      <w:r>
+        <w:rPr>
+          <w:rFonts w:ascii="Consolas" w:hAnsi="Consolas" w:cs="Consolas"/>
+          <w:b/>
+          <w:color w:val="000000"/>
+          <w:sz w:val="16"/>
+          <w:szCs w:val="16"/>
+          <w:highlight w:val="white"/>
+          <w:lang w:val="en-US" w:eastAsia="de-AT"/>
+        </w:rPr>
+        <w:t>(</w:t>
+      </w:r>
+      <w:proofErr w:type="gramEnd"/>
+      <w:r>
+        <w:rPr>
+          <w:rFonts w:ascii="Consolas" w:hAnsi="Consolas" w:cs="Consolas"/>
+          <w:b/>
+          <w:color w:val="A31515"/>
+          <w:sz w:val="16"/>
+          <w:szCs w:val="16"/>
+          <w:highlight w:val="white"/>
+          <w:lang w:val="en-US" w:eastAsia="de-AT"/>
+        </w:rPr>
+        <w:t>"Password:"</w:t>
+      </w:r>
+      <w:r>
+        <w:rPr>
+          <w:rFonts w:ascii="Consolas" w:hAnsi="Consolas" w:cs="Consolas"/>
+          <w:b/>
+          <w:color w:val="000000"/>
+          <w:sz w:val="16"/>
+          <w:szCs w:val="16"/>
+          <w:highlight w:val="white"/>
+          <w:lang w:val="en-US" w:eastAsia="de-AT"/>
+        </w:rPr>
+        <w:t xml:space="preserve">, </w:t>
+      </w:r>
+      <w:proofErr w:type="spellStart"/>
+      <w:r>
+        <w:rPr>
+          <w:rFonts w:ascii="Consolas" w:hAnsi="Consolas" w:cs="Consolas"/>
+          <w:b/>
+          <w:color w:val="000080"/>
+          <w:sz w:val="16"/>
+          <w:szCs w:val="16"/>
+          <w:highlight w:val="white"/>
+          <w:lang w:val="en-US" w:eastAsia="de-AT"/>
+        </w:rPr>
+        <w:t>ctrlsPreferredSize</w:t>
+      </w:r>
+      <w:proofErr w:type="spellEnd"/>
+      <w:r>
+        <w:rPr>
+          <w:rFonts w:ascii="Consolas" w:hAnsi="Consolas" w:cs="Consolas"/>
+          <w:b/>
+          <w:color w:val="000000"/>
+          <w:sz w:val="16"/>
+          <w:szCs w:val="16"/>
+          <w:highlight w:val="white"/>
+          <w:lang w:val="en-US" w:eastAsia="de-AT"/>
+        </w:rPr>
+        <w:t>);</w:t>
+      </w:r>
+    </w:p>
+    <w:p>
+      <w:pPr>
+        <w:autoSpaceDE w:val="0"/>
+        <w:autoSpaceDN w:val="0"/>
+        <w:adjustRightInd w:val="0"/>
+        <w:spacing w:line="240" w:lineRule="auto"/>
+        <w:rPr>
+          <w:rFonts w:ascii="Consolas" w:hAnsi="Consolas" w:cs="Consolas"/>
+          <w:b/>
+          <w:color w:val="000000"/>
+          <w:sz w:val="16"/>
+          <w:szCs w:val="16"/>
+          <w:highlight w:val="white"/>
+          <w:lang w:val="en-US" w:eastAsia="de-AT"/>
+        </w:rPr>
+      </w:pPr>
+      <w:r>
+        <w:rPr>
+          <w:rFonts w:ascii="Consolas" w:hAnsi="Consolas" w:cs="Consolas"/>
+          <w:b/>
+          <w:color w:val="000000"/>
+          <w:sz w:val="16"/>
+          <w:szCs w:val="16"/>
+          <w:highlight w:val="white"/>
+          <w:lang w:val="en-US" w:eastAsia="de-AT"/>
+        </w:rPr>
+        <w:tab/>
+      </w:r>
+      <w:r>
+        <w:rPr>
+          <w:rFonts w:ascii="Consolas" w:hAnsi="Consolas" w:cs="Consolas"/>
+          <w:b/>
+          <w:color w:val="000000"/>
+          <w:sz w:val="16"/>
+          <w:szCs w:val="16"/>
+          <w:highlight w:val="white"/>
+          <w:lang w:val="en-US" w:eastAsia="de-AT"/>
+        </w:rPr>
+        <w:tab/>
+      </w:r>
+      <w:r>
+        <w:rPr>
+          <w:rFonts w:ascii="Consolas" w:hAnsi="Consolas" w:cs="Consolas"/>
+          <w:b/>
+          <w:color w:val="000000"/>
+          <w:sz w:val="16"/>
+          <w:szCs w:val="16"/>
+          <w:highlight w:val="white"/>
+          <w:lang w:val="en-US" w:eastAsia="de-AT"/>
+        </w:rPr>
+        <w:tab/>
+      </w:r>
+      <w:proofErr w:type="spellStart"/>
+      <w:proofErr w:type="gramStart"/>
+      <w:r>
+        <w:rPr>
+          <w:rFonts w:ascii="Consolas" w:hAnsi="Consolas" w:cs="Consolas"/>
+          <w:b/>
+          <w:color w:val="000080"/>
+          <w:sz w:val="16"/>
+          <w:szCs w:val="16"/>
+          <w:highlight w:val="white"/>
+          <w:lang w:val="en-US" w:eastAsia="de-AT"/>
+        </w:rPr>
+        <w:t>ctrls</w:t>
+      </w:r>
+      <w:proofErr w:type="spellEnd"/>
+      <w:proofErr w:type="gramEnd"/>
+      <w:r>
+        <w:rPr>
+          <w:rFonts w:ascii="Consolas" w:hAnsi="Consolas" w:cs="Consolas"/>
+          <w:b/>
+          <w:color w:val="000000"/>
+          <w:sz w:val="16"/>
+          <w:szCs w:val="16"/>
+          <w:highlight w:val="white"/>
+          <w:lang w:val="en-US" w:eastAsia="de-AT"/>
+        </w:rPr>
+        <w:t>-&gt;</w:t>
+      </w:r>
+      <w:proofErr w:type="spellStart"/>
+      <w:r>
+        <w:rPr>
+          <w:rFonts w:ascii="Consolas" w:hAnsi="Consolas" w:cs="Consolas"/>
+          <w:b/>
+          <w:color w:val="880000"/>
+          <w:sz w:val="16"/>
+          <w:szCs w:val="16"/>
+          <w:highlight w:val="white"/>
+          <w:lang w:val="en-US" w:eastAsia="de-AT"/>
+        </w:rPr>
+        <w:t>addObject</w:t>
+      </w:r>
+      <w:proofErr w:type="spellEnd"/>
+      <w:r>
+        <w:rPr>
+          <w:rFonts w:ascii="Consolas" w:hAnsi="Consolas" w:cs="Consolas"/>
+          <w:b/>
+          <w:color w:val="000000"/>
+          <w:sz w:val="16"/>
+          <w:szCs w:val="16"/>
+          <w:highlight w:val="white"/>
+          <w:lang w:val="en-US" w:eastAsia="de-AT"/>
+        </w:rPr>
+        <w:t>(</w:t>
+      </w:r>
+      <w:r>
+        <w:rPr>
+          <w:rFonts w:ascii="Consolas" w:hAnsi="Consolas" w:cs="Consolas"/>
+          <w:b/>
+          <w:color w:val="000080"/>
+          <w:sz w:val="16"/>
+          <w:szCs w:val="16"/>
+          <w:highlight w:val="white"/>
+          <w:lang w:val="en-US" w:eastAsia="de-AT"/>
+        </w:rPr>
+        <w:t>_</w:t>
+      </w:r>
+      <w:proofErr w:type="spellStart"/>
+      <w:r>
+        <w:rPr>
+          <w:rFonts w:ascii="Consolas" w:hAnsi="Consolas" w:cs="Consolas"/>
+          <w:b/>
+          <w:color w:val="000080"/>
+          <w:sz w:val="16"/>
+          <w:szCs w:val="16"/>
+          <w:highlight w:val="white"/>
+          <w:lang w:val="en-US" w:eastAsia="de-AT"/>
+        </w:rPr>
+        <w:t>ctrlPassword</w:t>
+      </w:r>
+      <w:proofErr w:type="spellEnd"/>
+      <w:r>
+        <w:rPr>
+          <w:rFonts w:ascii="Consolas" w:hAnsi="Consolas" w:cs="Consolas"/>
+          <w:b/>
+          <w:color w:val="000000"/>
+          <w:sz w:val="16"/>
+          <w:szCs w:val="16"/>
+          <w:highlight w:val="white"/>
+          <w:lang w:val="en-US" w:eastAsia="de-AT"/>
+        </w:rPr>
+        <w:t>);</w:t>
+      </w:r>
+    </w:p>
+    <w:p>
+      <w:pPr>
+        <w:autoSpaceDE w:val="0"/>
+        <w:autoSpaceDN w:val="0"/>
+        <w:adjustRightInd w:val="0"/>
+        <w:spacing w:line="240" w:lineRule="auto"/>
+        <w:rPr>
+          <w:rFonts w:ascii="Consolas" w:hAnsi="Consolas" w:cs="Consolas"/>
+          <w:b/>
+          <w:color w:val="000000"/>
+          <w:sz w:val="16"/>
+          <w:szCs w:val="16"/>
+          <w:highlight w:val="white"/>
+          <w:lang w:val="en-US" w:eastAsia="de-AT"/>
+        </w:rPr>
+      </w:pPr>
+      <w:r>
+        <w:rPr>
+          <w:rFonts w:ascii="Consolas" w:hAnsi="Consolas" w:cs="Consolas"/>
+          <w:b/>
+          <w:color w:val="000000"/>
+          <w:sz w:val="16"/>
+          <w:szCs w:val="16"/>
+          <w:highlight w:val="white"/>
+          <w:lang w:val="en-US" w:eastAsia="de-AT"/>
+        </w:rPr>
+        <w:tab/>
+      </w:r>
+      <w:r>
+        <w:rPr>
+          <w:rFonts w:ascii="Consolas" w:hAnsi="Consolas" w:cs="Consolas"/>
+          <w:b/>
+          <w:color w:val="000000"/>
+          <w:sz w:val="16"/>
+          <w:szCs w:val="16"/>
+          <w:highlight w:val="white"/>
+          <w:lang w:val="en-US" w:eastAsia="de-AT"/>
+        </w:rPr>
+        <w:tab/>
+      </w:r>
+      <w:r>
+        <w:rPr>
+          <w:rFonts w:ascii="Consolas" w:hAnsi="Consolas" w:cs="Consolas"/>
+          <w:b/>
+          <w:color w:val="000000"/>
+          <w:sz w:val="16"/>
+          <w:szCs w:val="16"/>
+          <w:highlight w:val="white"/>
+          <w:lang w:val="en-US" w:eastAsia="de-AT"/>
+        </w:rPr>
+        <w:tab/>
+      </w:r>
+      <w:r>
+        <w:rPr>
+          <w:rFonts w:ascii="Consolas" w:hAnsi="Consolas" w:cs="Consolas"/>
+          <w:b/>
+          <w:color w:val="000080"/>
+          <w:sz w:val="16"/>
+          <w:szCs w:val="16"/>
+          <w:highlight w:val="white"/>
+          <w:lang w:val="en-US" w:eastAsia="de-AT"/>
+        </w:rPr>
+        <w:t>_</w:t>
+      </w:r>
+      <w:proofErr w:type="spellStart"/>
+      <w:r>
+        <w:rPr>
+          <w:rFonts w:ascii="Consolas" w:hAnsi="Consolas" w:cs="Consolas"/>
+          <w:b/>
+          <w:color w:val="000080"/>
+          <w:sz w:val="16"/>
+          <w:szCs w:val="16"/>
+          <w:highlight w:val="white"/>
+          <w:lang w:val="en-US" w:eastAsia="de-AT"/>
+        </w:rPr>
+        <w:t>ctrlMessage</w:t>
+      </w:r>
+      <w:proofErr w:type="spellEnd"/>
+      <w:r>
+        <w:rPr>
+          <w:rFonts w:ascii="Consolas" w:hAnsi="Consolas" w:cs="Consolas"/>
+          <w:b/>
+          <w:color w:val="000000"/>
+          <w:sz w:val="16"/>
+          <w:szCs w:val="16"/>
+          <w:highlight w:val="white"/>
+          <w:lang w:val="en-US" w:eastAsia="de-AT"/>
+        </w:rPr>
+        <w:t xml:space="preserve"> = </w:t>
+      </w:r>
+      <w:proofErr w:type="spellStart"/>
+      <w:r>
+        <w:rPr>
+          <w:rFonts w:ascii="Consolas" w:hAnsi="Consolas" w:cs="Consolas"/>
+          <w:b/>
+          <w:color w:val="216F85"/>
+          <w:sz w:val="16"/>
+          <w:szCs w:val="16"/>
+          <w:highlight w:val="white"/>
+          <w:lang w:val="en-US" w:eastAsia="de-AT"/>
+        </w:rPr>
+        <w:t>nl</w:t>
+      </w:r>
+      <w:proofErr w:type="spellEnd"/>
+      <w:r>
+        <w:rPr>
+          <w:rFonts w:ascii="Consolas" w:hAnsi="Consolas" w:cs="Consolas"/>
+          <w:b/>
+          <w:color w:val="000000"/>
+          <w:sz w:val="16"/>
+          <w:szCs w:val="16"/>
+          <w:highlight w:val="white"/>
+          <w:lang w:val="en-US" w:eastAsia="de-AT"/>
+        </w:rPr>
+        <w:t>:</w:t>
+      </w:r>
+      <w:proofErr w:type="gramStart"/>
+      <w:r>
+        <w:rPr>
+          <w:rFonts w:ascii="Consolas" w:hAnsi="Consolas" w:cs="Consolas"/>
+          <w:b/>
+          <w:color w:val="000000"/>
+          <w:sz w:val="16"/>
+          <w:szCs w:val="16"/>
+          <w:highlight w:val="white"/>
+          <w:lang w:val="en-US" w:eastAsia="de-AT"/>
+        </w:rPr>
+        <w:t>:</w:t>
+      </w:r>
+      <w:proofErr w:type="spellStart"/>
+      <w:r>
+        <w:rPr>
+          <w:rFonts w:ascii="Consolas" w:hAnsi="Consolas" w:cs="Consolas"/>
+          <w:b/>
+          <w:color w:val="216F85"/>
+          <w:sz w:val="16"/>
+          <w:szCs w:val="16"/>
+          <w:highlight w:val="white"/>
+          <w:lang w:val="en-US" w:eastAsia="de-AT"/>
+        </w:rPr>
+        <w:t>ControlUtils</w:t>
+      </w:r>
+      <w:proofErr w:type="spellEnd"/>
+      <w:proofErr w:type="gramEnd"/>
+      <w:r>
+        <w:rPr>
+          <w:rFonts w:ascii="Consolas" w:hAnsi="Consolas" w:cs="Consolas"/>
+          <w:b/>
+          <w:color w:val="000000"/>
+          <w:sz w:val="16"/>
+          <w:szCs w:val="16"/>
+          <w:highlight w:val="white"/>
+          <w:lang w:val="en-US" w:eastAsia="de-AT"/>
+        </w:rPr>
+        <w:t>::</w:t>
+      </w:r>
+      <w:proofErr w:type="spellStart"/>
+      <w:r>
+        <w:rPr>
+          <w:rFonts w:ascii="Consolas" w:hAnsi="Consolas" w:cs="Consolas"/>
+          <w:b/>
+          <w:color w:val="880000"/>
+          <w:sz w:val="16"/>
+          <w:szCs w:val="16"/>
+          <w:highlight w:val="white"/>
+          <w:lang w:val="en-US" w:eastAsia="de-AT"/>
+        </w:rPr>
+        <w:t>createEditBox</w:t>
+      </w:r>
+      <w:proofErr w:type="spellEnd"/>
+      <w:r>
+        <w:rPr>
+          <w:rFonts w:ascii="Consolas" w:hAnsi="Consolas" w:cs="Consolas"/>
+          <w:b/>
+          <w:color w:val="000000"/>
+          <w:sz w:val="16"/>
+          <w:szCs w:val="16"/>
+          <w:highlight w:val="white"/>
+          <w:lang w:val="en-US" w:eastAsia="de-AT"/>
+        </w:rPr>
+        <w:t>(</w:t>
+      </w:r>
+      <w:r>
+        <w:rPr>
+          <w:rFonts w:ascii="Consolas" w:hAnsi="Consolas" w:cs="Consolas"/>
+          <w:b/>
+          <w:color w:val="A31515"/>
+          <w:sz w:val="16"/>
+          <w:szCs w:val="16"/>
+          <w:highlight w:val="white"/>
+          <w:lang w:val="en-US" w:eastAsia="de-AT"/>
+        </w:rPr>
+        <w:t>"Message:"</w:t>
+      </w:r>
+      <w:r>
+        <w:rPr>
+          <w:rFonts w:ascii="Consolas" w:hAnsi="Consolas" w:cs="Consolas"/>
+          <w:b/>
+          <w:color w:val="000000"/>
+          <w:sz w:val="16"/>
+          <w:szCs w:val="16"/>
+          <w:highlight w:val="white"/>
+          <w:lang w:val="en-US" w:eastAsia="de-AT"/>
+        </w:rPr>
+        <w:t xml:space="preserve">, </w:t>
+      </w:r>
+      <w:proofErr w:type="spellStart"/>
+      <w:r>
+        <w:rPr>
+          <w:rFonts w:ascii="Consolas" w:hAnsi="Consolas" w:cs="Consolas"/>
+          <w:b/>
+          <w:color w:val="000080"/>
+          <w:sz w:val="16"/>
+          <w:szCs w:val="16"/>
+          <w:highlight w:val="white"/>
+          <w:lang w:val="en-US" w:eastAsia="de-AT"/>
+        </w:rPr>
+        <w:t>ctrlsPreferredSize</w:t>
+      </w:r>
+      <w:proofErr w:type="spellEnd"/>
+      <w:r>
+        <w:rPr>
+          <w:rFonts w:ascii="Consolas" w:hAnsi="Consolas" w:cs="Consolas"/>
+          <w:b/>
+          <w:color w:val="000000"/>
+          <w:sz w:val="16"/>
+          <w:szCs w:val="16"/>
+          <w:highlight w:val="white"/>
+          <w:lang w:val="en-US" w:eastAsia="de-AT"/>
+        </w:rPr>
+        <w:t>);</w:t>
+      </w:r>
+    </w:p>
+    <w:p>
+      <w:pPr>
+        <w:autoSpaceDE w:val="0"/>
+        <w:autoSpaceDN w:val="0"/>
+        <w:adjustRightInd w:val="0"/>
+        <w:spacing w:line="240" w:lineRule="auto"/>
+        <w:rPr>
+          <w:rFonts w:ascii="Consolas" w:hAnsi="Consolas" w:cs="Consolas"/>
+          <w:b/>
+          <w:color w:val="000000"/>
+          <w:sz w:val="16"/>
+          <w:szCs w:val="16"/>
+          <w:highlight w:val="white"/>
+          <w:lang w:val="en-US" w:eastAsia="de-AT"/>
+        </w:rPr>
+      </w:pPr>
+      <w:r>
+        <w:rPr>
+          <w:rFonts w:ascii="Consolas" w:hAnsi="Consolas" w:cs="Consolas"/>
+          <w:b/>
+          <w:color w:val="000000"/>
+          <w:sz w:val="16"/>
+          <w:szCs w:val="16"/>
+          <w:highlight w:val="white"/>
+          <w:lang w:val="en-US" w:eastAsia="de-AT"/>
+        </w:rPr>
+        <w:tab/>
+      </w:r>
+      <w:r>
+        <w:rPr>
+          <w:rFonts w:ascii="Consolas" w:hAnsi="Consolas" w:cs="Consolas"/>
+          <w:b/>
+          <w:color w:val="000000"/>
+          <w:sz w:val="16"/>
+          <w:szCs w:val="16"/>
+          <w:highlight w:val="white"/>
+          <w:lang w:val="en-US" w:eastAsia="de-AT"/>
+        </w:rPr>
+        <w:tab/>
+      </w:r>
+      <w:r>
+        <w:rPr>
+          <w:rFonts w:ascii="Consolas" w:hAnsi="Consolas" w:cs="Consolas"/>
+          <w:b/>
+          <w:color w:val="000000"/>
+          <w:sz w:val="16"/>
+          <w:szCs w:val="16"/>
+          <w:highlight w:val="white"/>
+          <w:lang w:val="en-US" w:eastAsia="de-AT"/>
+        </w:rPr>
+        <w:tab/>
+      </w:r>
+      <w:proofErr w:type="spellStart"/>
+      <w:proofErr w:type="gramStart"/>
+      <w:r>
+        <w:rPr>
+          <w:rFonts w:ascii="Consolas" w:hAnsi="Consolas" w:cs="Consolas"/>
+          <w:b/>
+          <w:color w:val="000080"/>
+          <w:sz w:val="16"/>
+          <w:szCs w:val="16"/>
+          <w:highlight w:val="white"/>
+          <w:lang w:val="en-US" w:eastAsia="de-AT"/>
+        </w:rPr>
+        <w:t>ctrls</w:t>
+      </w:r>
+      <w:proofErr w:type="spellEnd"/>
+      <w:proofErr w:type="gramEnd"/>
+      <w:r>
+        <w:rPr>
+          <w:rFonts w:ascii="Consolas" w:hAnsi="Consolas" w:cs="Consolas"/>
+          <w:b/>
+          <w:color w:val="000000"/>
+          <w:sz w:val="16"/>
+          <w:szCs w:val="16"/>
+          <w:highlight w:val="white"/>
+          <w:lang w:val="en-US" w:eastAsia="de-AT"/>
+        </w:rPr>
+        <w:t>-&gt;</w:t>
+      </w:r>
+      <w:proofErr w:type="spellStart"/>
+      <w:r>
+        <w:rPr>
+          <w:rFonts w:ascii="Consolas" w:hAnsi="Consolas" w:cs="Consolas"/>
+          <w:b/>
+          <w:color w:val="880000"/>
+          <w:sz w:val="16"/>
+          <w:szCs w:val="16"/>
+          <w:highlight w:val="white"/>
+          <w:lang w:val="en-US" w:eastAsia="de-AT"/>
+        </w:rPr>
+        <w:t>addObject</w:t>
+      </w:r>
+      <w:proofErr w:type="spellEnd"/>
+      <w:r>
+        <w:rPr>
+          <w:rFonts w:ascii="Consolas" w:hAnsi="Consolas" w:cs="Consolas"/>
+          <w:b/>
+          <w:color w:val="000000"/>
+          <w:sz w:val="16"/>
+          <w:szCs w:val="16"/>
+          <w:highlight w:val="white"/>
+          <w:lang w:val="en-US" w:eastAsia="de-AT"/>
+        </w:rPr>
+        <w:t>(</w:t>
+      </w:r>
+      <w:r>
+        <w:rPr>
+          <w:rFonts w:ascii="Consolas" w:hAnsi="Consolas" w:cs="Consolas"/>
+          <w:b/>
+          <w:color w:val="000080"/>
+          <w:sz w:val="16"/>
+          <w:szCs w:val="16"/>
+          <w:highlight w:val="white"/>
+          <w:lang w:val="en-US" w:eastAsia="de-AT"/>
+        </w:rPr>
+        <w:t>_</w:t>
+      </w:r>
+      <w:proofErr w:type="spellStart"/>
+      <w:r>
+        <w:rPr>
+          <w:rFonts w:ascii="Consolas" w:hAnsi="Consolas" w:cs="Consolas"/>
+          <w:b/>
+          <w:color w:val="000080"/>
+          <w:sz w:val="16"/>
+          <w:szCs w:val="16"/>
+          <w:highlight w:val="white"/>
+          <w:lang w:val="en-US" w:eastAsia="de-AT"/>
+        </w:rPr>
+        <w:t>ctrlMessage</w:t>
+      </w:r>
+      <w:proofErr w:type="spellEnd"/>
+      <w:r>
+        <w:rPr>
+          <w:rFonts w:ascii="Consolas" w:hAnsi="Consolas" w:cs="Consolas"/>
+          <w:b/>
+          <w:color w:val="000000"/>
+          <w:sz w:val="16"/>
+          <w:szCs w:val="16"/>
+          <w:highlight w:val="white"/>
+          <w:lang w:val="en-US" w:eastAsia="de-AT"/>
+        </w:rPr>
+        <w:t>);</w:t>
+      </w:r>
+    </w:p>
+    <w:p>
+      <w:pPr>
+        <w:rPr>
+          <w:rFonts w:ascii="Consolas" w:hAnsi="Consolas" w:cs="Consolas"/>
+          <w:b/>
+          <w:color w:val="000000"/>
+          <w:sz w:val="16"/>
+          <w:szCs w:val="16"/>
+          <w:lang w:val="en-US" w:eastAsia="de-AT"/>
+        </w:rPr>
+      </w:pPr>
+      <w:r>
+        <w:rPr>
+          <w:rFonts w:ascii="Consolas" w:hAnsi="Consolas" w:cs="Consolas"/>
+          <w:b/>
+          <w:color w:val="000000"/>
+          <w:sz w:val="16"/>
+          <w:szCs w:val="16"/>
+          <w:highlight w:val="white"/>
+          <w:lang w:val="en-US" w:eastAsia="de-AT"/>
+        </w:rPr>
+        <w:tab/>
+      </w:r>
+      <w:r>
+        <w:rPr>
+          <w:rFonts w:ascii="Consolas" w:hAnsi="Consolas" w:cs="Consolas"/>
+          <w:b/>
+          <w:color w:val="000000"/>
+          <w:sz w:val="16"/>
+          <w:szCs w:val="16"/>
+          <w:highlight w:val="white"/>
+          <w:lang w:val="en-US" w:eastAsia="de-AT"/>
+        </w:rPr>
+        <w:tab/>
+        <w:t>}</w:t>
+      </w:r>
+    </w:p>
+    <w:p>
+      <w:pPr>
+        <w:rPr>
+          <w:rFonts w:ascii="Consolas" w:hAnsi="Consolas" w:cs="Consolas"/>
+          <w:color w:val="000000"/>
+          <w:sz w:val="16"/>
+          <w:szCs w:val="16"/>
+          <w:lang w:val="en-US" w:eastAsia="de-AT"/>
+        </w:rPr>
+      </w:pPr>
+      <w:r>
+        <w:rPr>
+          <w:rFonts w:ascii="Consolas" w:hAnsi="Consolas" w:cs="Consolas"/>
+          <w:color w:val="000000"/>
+          <w:sz w:val="16"/>
+          <w:szCs w:val="16"/>
+          <w:lang w:val="en-US" w:eastAsia="de-AT"/>
+        </w:rPr>
+        <w:t>}</w:t>
+      </w:r>
+    </w:p>
+    <w:p>
+      <w:pPr>
+        <w:rPr>
+          <w:lang w:val="en-US"/>
+        </w:rPr>
+      </w:pPr>
+    </w:p>
+    <w:p>
+      <w:pPr>
         <w:pStyle w:val="berschrift3"/>
         <w:rPr>
           <w:lang w:val="en-US"/>
         </w:rPr>
       </w:pPr>
       <w:bookmarkStart w:id="9" w:name="_Toc367364237"/>
+      <w:proofErr w:type="gramStart"/>
       <w:r>
         <w:rPr>
           <w:lang w:val="en-US"/>
         </w:rPr>
-        <w:t>add a persistent 'known player management' to the server</w:t>
+        <w:t>add</w:t>
+      </w:r>
+      <w:proofErr w:type="gramEnd"/>
+      <w:r>
+        <w:rPr>
+          <w:lang w:val="en-US"/>
+        </w:rPr>
+        <w:t xml:space="preserve"> a persistent 'known player management' to the server</w:t>
       </w:r>
       <w:bookmarkEnd w:id="9"/>
     </w:p>
@@ -2437,7 +4369,20 @@
           <w:lang w:val="en-US"/>
         </w:rPr>
         <w:tab/>
-        <w:t>where player properties are:</w:t>
+      </w:r>
+      <w:proofErr w:type="gramStart"/>
+      <w:r>
+        <w:rPr>
+          <w:lang w:val="en-US"/>
+        </w:rPr>
+        <w:t>where</w:t>
+      </w:r>
+      <w:proofErr w:type="gramEnd"/>
+      <w:r>
+        <w:rPr>
+          <w:lang w:val="en-US"/>
+        </w:rPr>
+        <w:t xml:space="preserve"> player properties are:</w:t>
       </w:r>
     </w:p>
     <w:p>
@@ -2457,8 +4402,15 @@
           <w:lang w:val="en-US"/>
         </w:rPr>
         <w:tab/>
+      </w:r>
+      <w:proofErr w:type="gramStart"/>
+      <w:r>
+        <w:rPr>
+          <w:lang w:val="en-US"/>
+        </w:rPr>
         <w:t>name</w:t>
       </w:r>
+      <w:proofErr w:type="gramEnd"/>
     </w:p>
     <w:p>
       <w:pPr>
@@ -2477,8 +4429,15 @@
           <w:lang w:val="en-US"/>
         </w:rPr>
         <w:tab/>
+      </w:r>
+      <w:proofErr w:type="gramStart"/>
+      <w:r>
+        <w:rPr>
+          <w:lang w:val="en-US"/>
+        </w:rPr>
         <w:t>password</w:t>
       </w:r>
+      <w:proofErr w:type="gramEnd"/>
     </w:p>
     <w:p>
       <w:pPr>
@@ -2497,8 +4456,17 @@
           <w:lang w:val="en-US"/>
         </w:rPr>
         <w:tab/>
+      </w:r>
+      <w:proofErr w:type="spellStart"/>
+      <w:proofErr w:type="gramStart"/>
+      <w:r>
+        <w:rPr>
+          <w:lang w:val="en-US"/>
+        </w:rPr>
         <w:t>killcount</w:t>
       </w:r>
+      <w:proofErr w:type="spellEnd"/>
+      <w:proofErr w:type="gramEnd"/>
     </w:p>
     <w:p>
       <w:pPr>
@@ -2517,8 +4485,17 @@
           <w:lang w:val="en-US"/>
         </w:rPr>
         <w:tab/>
+      </w:r>
+      <w:proofErr w:type="spellStart"/>
+      <w:proofErr w:type="gramStart"/>
+      <w:r>
+        <w:rPr>
+          <w:lang w:val="en-US"/>
+        </w:rPr>
         <w:t>numberOfGamesPlayed</w:t>
       </w:r>
+      <w:proofErr w:type="spellEnd"/>
+      <w:proofErr w:type="gramEnd"/>
     </w:p>
     <w:p>
       <w:pPr>
@@ -2537,8 +4514,29 @@
           <w:lang w:val="en-US"/>
         </w:rPr>
         <w:tab/>
-        <w:t>hint: PersistentDictionary</w:t>
-      </w:r>
+      </w:r>
+      <w:proofErr w:type="gramStart"/>
+      <w:r>
+        <w:rPr>
+          <w:lang w:val="en-US"/>
+        </w:rPr>
+        <w:t>hint</w:t>
+      </w:r>
+      <w:proofErr w:type="gramEnd"/>
+      <w:r>
+        <w:rPr>
+          <w:lang w:val="en-US"/>
+        </w:rPr>
+        <w:t xml:space="preserve">: </w:t>
+      </w:r>
+      <w:proofErr w:type="spellStart"/>
+      <w:r>
+        <w:rPr>
+          <w:lang w:val="en-US"/>
+        </w:rPr>
+        <w:t>PersistentDictionary</w:t>
+      </w:r>
+      <w:proofErr w:type="spellEnd"/>
     </w:p>
     <w:p>
       <w:pPr>
@@ -2548,11 +4546,19 @@
         </w:rPr>
       </w:pPr>
       <w:bookmarkStart w:id="10" w:name="_Toc367364238"/>
+      <w:proofErr w:type="gramStart"/>
       <w:r>
         <w:rPr>
           <w:lang w:val="en-US"/>
         </w:rPr>
-        <w:t>allow up to 16 players login to the game server simultaneously</w:t>
+        <w:t>allow</w:t>
+      </w:r>
+      <w:proofErr w:type="gramEnd"/>
+      <w:r>
+        <w:rPr>
+          <w:lang w:val="en-US"/>
+        </w:rPr>
+        <w:t xml:space="preserve"> up to 16 players login to the game server simultaneously</w:t>
       </w:r>
       <w:bookmarkEnd w:id="10"/>
     </w:p>
@@ -2598,12 +4604,26 @@
           <w:lang w:val="de-AT"/>
         </w:rPr>
         <w:tab/>
-        <w:t xml:space="preserve">Ansonsten viele GUI changes </w:t>
-      </w:r>
+        <w:t xml:space="preserve">Ansonsten viele GUI </w:t>
+      </w:r>
+      <w:proofErr w:type="spellStart"/>
       <w:r>
         <w:rPr>
           <w:lang w:val="de-AT"/>
         </w:rPr>
+        <w:t>changes</w:t>
+      </w:r>
+      <w:proofErr w:type="spellEnd"/>
+      <w:r>
+        <w:rPr>
+          <w:lang w:val="de-AT"/>
+        </w:rPr>
+        <w:t xml:space="preserve"> </w:t>
+      </w:r>
+      <w:r>
+        <w:rPr>
+          <w:lang w:val="de-AT"/>
+        </w:rPr>
         <w:t xml:space="preserve">erforderlich </w:t>
       </w:r>
       <w:r>
@@ -2612,11 +4632,19 @@
         </w:rPr>
         <w:t xml:space="preserve">und </w:t>
       </w:r>
+      <w:proofErr w:type="spellStart"/>
       <w:r>
         <w:rPr>
           <w:lang w:val="de-AT"/>
         </w:rPr>
-        <w:t xml:space="preserve">debugging </w:t>
+        <w:t>debugging</w:t>
+      </w:r>
+      <w:proofErr w:type="spellEnd"/>
+      <w:r>
+        <w:rPr>
+          <w:lang w:val="de-AT"/>
+        </w:rPr>
+        <w:t xml:space="preserve"> </w:t>
       </w:r>
       <w:r>
         <w:rPr>
@@ -2646,12 +4674,20 @@
         </w:rPr>
       </w:pPr>
       <w:bookmarkStart w:id="11" w:name="_Toc367364239"/>
+      <w:proofErr w:type="gramStart"/>
       <w:r>
         <w:rPr>
           <w:lang w:val="en-US"/>
         </w:rPr>
         <w:lastRenderedPageBreak/>
-        <w:t>only 4 players can play at one time / the rest become spectators</w:t>
+        <w:t>only</w:t>
+      </w:r>
+      <w:proofErr w:type="gramEnd"/>
+      <w:r>
+        <w:rPr>
+          <w:lang w:val="en-US"/>
+        </w:rPr>
+        <w:t xml:space="preserve"> 4 players can play at one time / the rest become spectators</w:t>
       </w:r>
       <w:bookmarkEnd w:id="11"/>
     </w:p>
@@ -2663,11 +4699,33 @@
         </w:rPr>
       </w:pPr>
       <w:bookmarkStart w:id="12" w:name="_Toc367364240"/>
+      <w:proofErr w:type="gramStart"/>
       <w:r>
         <w:rPr>
           <w:lang w:val="en-US"/>
         </w:rPr>
-        <w:t>once one player dies the next spectator becomes a active player</w:t>
+        <w:t>once</w:t>
+      </w:r>
+      <w:proofErr w:type="gramEnd"/>
+      <w:r>
+        <w:rPr>
+          <w:lang w:val="en-US"/>
+        </w:rPr>
+        <w:t xml:space="preserve"> one player dies the next spectator becomes </w:t>
+      </w:r>
+      <w:proofErr w:type="spellStart"/>
+      <w:r>
+        <w:rPr>
+          <w:lang w:val="en-US"/>
+        </w:rPr>
+        <w:t>a</w:t>
+      </w:r>
+      <w:proofErr w:type="spellEnd"/>
+      <w:r>
+        <w:rPr>
+          <w:lang w:val="en-US"/>
+        </w:rPr>
+        <w:t xml:space="preserve"> active player</w:t>
       </w:r>
       <w:bookmarkEnd w:id="12"/>
     </w:p>
@@ -2679,11 +4737,19 @@
         </w:rPr>
       </w:pPr>
       <w:bookmarkStart w:id="13" w:name="_Toc367364241"/>
+      <w:proofErr w:type="gramStart"/>
       <w:r>
         <w:rPr>
           <w:lang w:val="en-US"/>
         </w:rPr>
-        <w:t>the dead player becomes a spectator</w:t>
+        <w:t>the</w:t>
+      </w:r>
+      <w:proofErr w:type="gramEnd"/>
+      <w:r>
+        <w:rPr>
+          <w:lang w:val="en-US"/>
+        </w:rPr>
+        <w:t xml:space="preserve"> dead player becomes a spectator</w:t>
       </w:r>
       <w:bookmarkEnd w:id="13"/>
     </w:p>
@@ -2695,11 +4761,19 @@
         </w:rPr>
       </w:pPr>
       <w:bookmarkStart w:id="14" w:name="_Toc367364242"/>
+      <w:proofErr w:type="gramStart"/>
       <w:r>
         <w:rPr>
           <w:lang w:val="en-US"/>
         </w:rPr>
-        <w:t>add a 'kill' count for each player</w:t>
+        <w:t>add</w:t>
+      </w:r>
+      <w:proofErr w:type="gramEnd"/>
+      <w:r>
+        <w:rPr>
+          <w:lang w:val="en-US"/>
+        </w:rPr>
+        <w:t xml:space="preserve"> a 'kill' count for each player</w:t>
       </w:r>
       <w:bookmarkEnd w:id="14"/>
     </w:p>
@@ -2711,11 +4785,19 @@
         </w:rPr>
       </w:pPr>
       <w:bookmarkStart w:id="15" w:name="_Toc367364243"/>
+      <w:proofErr w:type="gramStart"/>
       <w:r>
         <w:rPr>
           <w:lang w:val="en-US"/>
         </w:rPr>
-        <w:t>add the 'kill-count' and the name of the active (not spectating) players to the client UI</w:t>
+        <w:t>add</w:t>
+      </w:r>
+      <w:proofErr w:type="gramEnd"/>
+      <w:r>
+        <w:rPr>
+          <w:lang w:val="en-US"/>
+        </w:rPr>
+        <w:t xml:space="preserve"> the 'kill-count' and the name of the active (not spectating) players to the client UI</w:t>
       </w:r>
       <w:bookmarkEnd w:id="15"/>
     </w:p>
@@ -2750,11 +4832,19 @@
         </w:rPr>
       </w:pPr>
       <w:bookmarkStart w:id="17" w:name="_Toc367364245"/>
+      <w:proofErr w:type="gramStart"/>
       <w:r>
         <w:rPr>
           <w:lang w:val="en-US"/>
         </w:rPr>
-        <w:t>use compressed datagrams for transmitted state structures</w:t>
+        <w:t>use</w:t>
+      </w:r>
+      <w:proofErr w:type="gramEnd"/>
+      <w:r>
+        <w:rPr>
+          <w:lang w:val="en-US"/>
+        </w:rPr>
+        <w:t xml:space="preserve"> compressed datagrams for transmitted state structures</w:t>
       </w:r>
       <w:bookmarkEnd w:id="17"/>
     </w:p>
@@ -2764,12 +4854,14 @@
           <w:lang w:val="de-AT"/>
         </w:rPr>
       </w:pPr>
+      <w:proofErr w:type="spellStart"/>
       <w:r>
         <w:rPr>
           <w:lang w:val="de-AT"/>
         </w:rPr>
         <w:t>Padding</w:t>
       </w:r>
+      <w:proofErr w:type="spellEnd"/>
       <w:r>
         <w:rPr>
           <w:lang w:val="de-AT"/>
@@ -2832,12 +4924,14 @@
           <w:lang w:val="en-US"/>
         </w:rPr>
       </w:pPr>
+      <w:proofErr w:type="spellStart"/>
       <w:r>
         <w:rPr>
           <w:lang w:val="en-US"/>
         </w:rPr>
         <w:t>nlProtocolStructures.h</w:t>
       </w:r>
+      <w:proofErr w:type="spellEnd"/>
     </w:p>
     <w:p>
       <w:pPr>
@@ -2845,6 +4939,7 @@
           <w:lang w:val="en-US"/>
         </w:rPr>
       </w:pPr>
+      <w:proofErr w:type="spellStart"/>
       <w:r>
         <w:rPr>
           <w:rFonts w:ascii="Consolas" w:hAnsi="Consolas" w:cs="Consolas"/>
@@ -2856,18 +4951,35 @@
         </w:rPr>
         <w:t>ControllerValues</w:t>
       </w:r>
+      <w:proofErr w:type="spellEnd"/>
       <w:r>
         <w:rPr>
           <w:lang w:val="en-US"/>
         </w:rPr>
-        <w:t xml:space="preserve">: 16 Bytes statt 24 Bytes -&gt; 8 Bytes </w:t>
-      </w:r>
+        <w:t xml:space="preserve">: 16 Bytes </w:t>
+      </w:r>
+      <w:proofErr w:type="spellStart"/>
       <w:r>
         <w:rPr>
           <w:lang w:val="en-US"/>
         </w:rPr>
+        <w:t>statt</w:t>
+      </w:r>
+      <w:proofErr w:type="spellEnd"/>
+      <w:r>
+        <w:rPr>
+          <w:lang w:val="en-US"/>
+        </w:rPr>
+        <w:t xml:space="preserve"> 24 Bytes -&gt; 8 Bytes </w:t>
+      </w:r>
+      <w:proofErr w:type="spellStart"/>
+      <w:r>
+        <w:rPr>
+          <w:lang w:val="en-US"/>
+        </w:rPr>
         <w:t>eingespart</w:t>
       </w:r>
+      <w:proofErr w:type="spellEnd"/>
     </w:p>
     <w:p>
       <w:pPr>
@@ -2950,6 +5062,7 @@
                 <w:lang w:val="en-US" w:eastAsia="de-AT"/>
               </w:rPr>
             </w:pPr>
+            <w:proofErr w:type="spellStart"/>
             <w:r>
               <w:rPr>
                 <w:rFonts w:ascii="Consolas" w:hAnsi="Consolas" w:cs="Consolas"/>
@@ -2961,6 +5074,7 @@
               </w:rPr>
               <w:t>typedef</w:t>
             </w:r>
+            <w:proofErr w:type="spellEnd"/>
             <w:r>
               <w:rPr>
                 <w:rFonts w:ascii="Consolas" w:hAnsi="Consolas" w:cs="Consolas"/>
@@ -2972,6 +5086,7 @@
               </w:rPr>
               <w:t xml:space="preserve"> </w:t>
             </w:r>
+            <w:proofErr w:type="spellStart"/>
             <w:r>
               <w:rPr>
                 <w:rFonts w:ascii="Consolas" w:hAnsi="Consolas" w:cs="Consolas"/>
@@ -2983,6 +5098,7 @@
               </w:rPr>
               <w:t>struct</w:t>
             </w:r>
+            <w:proofErr w:type="spellEnd"/>
             <w:r>
               <w:rPr>
                 <w:rFonts w:ascii="Consolas" w:hAnsi="Consolas" w:cs="Consolas"/>
@@ -2994,6 +5110,7 @@
               </w:rPr>
               <w:t xml:space="preserve"> </w:t>
             </w:r>
+            <w:proofErr w:type="spellStart"/>
             <w:r>
               <w:rPr>
                 <w:rFonts w:ascii="Consolas" w:hAnsi="Consolas" w:cs="Consolas"/>
@@ -3005,6 +5122,7 @@
               </w:rPr>
               <w:t>TControllerValues</w:t>
             </w:r>
+            <w:proofErr w:type="spellEnd"/>
           </w:p>
           <w:p>
             <w:pPr>
@@ -3101,8 +5219,21 @@
                 <w:highlight w:val="white"/>
                 <w:lang w:val="en-US" w:eastAsia="de-AT"/>
               </w:rPr>
-              <w:t>_leftRight</w:t>
-            </w:r>
+              <w:t>_</w:t>
+            </w:r>
+            <w:proofErr w:type="spellStart"/>
+            <w:r>
+              <w:rPr>
+                <w:rFonts w:ascii="Consolas" w:hAnsi="Consolas" w:cs="Consolas"/>
+                <w:color w:val="000080"/>
+                <w:sz w:val="19"/>
+                <w:szCs w:val="19"/>
+                <w:highlight w:val="white"/>
+                <w:lang w:val="en-US" w:eastAsia="de-AT"/>
+              </w:rPr>
+              <w:t>leftRight</w:t>
+            </w:r>
+            <w:proofErr w:type="spellEnd"/>
             <w:r>
               <w:rPr>
                 <w:rFonts w:ascii="Consolas" w:hAnsi="Consolas" w:cs="Consolas"/>
@@ -3172,8 +5303,21 @@
                 <w:highlight w:val="white"/>
                 <w:lang w:val="en-US" w:eastAsia="de-AT"/>
               </w:rPr>
-              <w:t>_forwardBackward</w:t>
-            </w:r>
+              <w:t>_</w:t>
+            </w:r>
+            <w:proofErr w:type="spellStart"/>
+            <w:r>
+              <w:rPr>
+                <w:rFonts w:ascii="Consolas" w:hAnsi="Consolas" w:cs="Consolas"/>
+                <w:color w:val="000080"/>
+                <w:sz w:val="19"/>
+                <w:szCs w:val="19"/>
+                <w:highlight w:val="white"/>
+                <w:lang w:val="en-US" w:eastAsia="de-AT"/>
+              </w:rPr>
+              <w:t>forwardBackward</w:t>
+            </w:r>
+            <w:proofErr w:type="spellEnd"/>
             <w:r>
               <w:rPr>
                 <w:rFonts w:ascii="Consolas" w:hAnsi="Consolas" w:cs="Consolas"/>
@@ -3283,6 +5427,7 @@
               </w:rPr>
               <w:tab/>
             </w:r>
+            <w:proofErr w:type="spellStart"/>
             <w:r>
               <w:rPr>
                 <w:rFonts w:ascii="Consolas" w:hAnsi="Consolas" w:cs="Consolas"/>
@@ -3294,6 +5439,7 @@
               </w:rPr>
               <w:t>RakNet</w:t>
             </w:r>
+            <w:proofErr w:type="spellEnd"/>
             <w:r>
               <w:rPr>
                 <w:rFonts w:ascii="Consolas" w:hAnsi="Consolas" w:cs="Consolas"/>
@@ -3305,6 +5451,7 @@
               </w:rPr>
               <w:t>::</w:t>
             </w:r>
+            <w:proofErr w:type="spellStart"/>
             <w:r>
               <w:rPr>
                 <w:rFonts w:ascii="Consolas" w:hAnsi="Consolas" w:cs="Consolas"/>
@@ -3316,6 +5463,7 @@
               </w:rPr>
               <w:t>NetworkID</w:t>
             </w:r>
+            <w:proofErr w:type="spellEnd"/>
             <w:r>
               <w:rPr>
                 <w:rFonts w:ascii="Consolas" w:hAnsi="Consolas" w:cs="Consolas"/>
@@ -3336,8 +5484,21 @@
                 <w:highlight w:val="white"/>
                 <w:lang w:val="en-US" w:eastAsia="de-AT"/>
               </w:rPr>
-              <w:t>_controlledReplicaNetworkId</w:t>
-            </w:r>
+              <w:t>_</w:t>
+            </w:r>
+            <w:proofErr w:type="spellStart"/>
+            <w:r>
+              <w:rPr>
+                <w:rFonts w:ascii="Consolas" w:hAnsi="Consolas" w:cs="Consolas"/>
+                <w:color w:val="000080"/>
+                <w:sz w:val="19"/>
+                <w:szCs w:val="19"/>
+                <w:highlight w:val="white"/>
+                <w:lang w:val="en-US" w:eastAsia="de-AT"/>
+              </w:rPr>
+              <w:t>controlledReplicaNetworkId</w:t>
+            </w:r>
+            <w:proofErr w:type="spellEnd"/>
             <w:r>
               <w:rPr>
                 <w:rFonts w:ascii="Consolas" w:hAnsi="Consolas" w:cs="Consolas"/>
@@ -3376,6 +5537,7 @@
               </w:rPr>
               <w:tab/>
             </w:r>
+            <w:proofErr w:type="spellStart"/>
             <w:r>
               <w:rPr>
                 <w:rFonts w:ascii="Consolas" w:hAnsi="Consolas" w:cs="Consolas"/>
@@ -3387,6 +5549,7 @@
               </w:rPr>
               <w:t>SLSize</w:t>
             </w:r>
+            <w:proofErr w:type="spellEnd"/>
             <w:r>
               <w:rPr>
                 <w:rFonts w:ascii="Consolas" w:hAnsi="Consolas" w:cs="Consolas"/>
@@ -3407,8 +5570,21 @@
                 <w:highlight w:val="white"/>
                 <w:lang w:val="de-AT" w:eastAsia="de-AT"/>
               </w:rPr>
-              <w:t>_updateTick</w:t>
-            </w:r>
+              <w:t>_</w:t>
+            </w:r>
+            <w:proofErr w:type="spellStart"/>
+            <w:r>
+              <w:rPr>
+                <w:rFonts w:ascii="Consolas" w:hAnsi="Consolas" w:cs="Consolas"/>
+                <w:color w:val="000080"/>
+                <w:sz w:val="19"/>
+                <w:szCs w:val="19"/>
+                <w:highlight w:val="white"/>
+                <w:lang w:val="de-AT" w:eastAsia="de-AT"/>
+              </w:rPr>
+              <w:t>updateTick</w:t>
+            </w:r>
+            <w:proofErr w:type="spellEnd"/>
             <w:r>
               <w:rPr>
                 <w:rFonts w:ascii="Consolas" w:hAnsi="Consolas" w:cs="Consolas"/>
@@ -3438,6 +5614,7 @@
               </w:rPr>
               <w:t xml:space="preserve">} </w:t>
             </w:r>
+            <w:proofErr w:type="spellStart"/>
             <w:r>
               <w:rPr>
                 <w:rFonts w:ascii="Consolas" w:hAnsi="Consolas" w:cs="Consolas"/>
@@ -3449,6 +5626,7 @@
               </w:rPr>
               <w:t>ControllerValues</w:t>
             </w:r>
+            <w:proofErr w:type="spellEnd"/>
             <w:r>
               <w:rPr>
                 <w:rFonts w:ascii="Consolas" w:hAnsi="Consolas" w:cs="Consolas"/>
@@ -3481,6 +5659,7 @@
                 <w:lang w:val="en-US" w:eastAsia="de-AT"/>
               </w:rPr>
             </w:pPr>
+            <w:proofErr w:type="spellStart"/>
             <w:r>
               <w:rPr>
                 <w:rFonts w:ascii="Consolas" w:hAnsi="Consolas" w:cs="Consolas"/>
@@ -3492,6 +5671,7 @@
               </w:rPr>
               <w:t>typedef</w:t>
             </w:r>
+            <w:proofErr w:type="spellEnd"/>
             <w:r>
               <w:rPr>
                 <w:rFonts w:ascii="Consolas" w:hAnsi="Consolas" w:cs="Consolas"/>
@@ -3503,6 +5683,7 @@
               </w:rPr>
               <w:t xml:space="preserve"> </w:t>
             </w:r>
+            <w:proofErr w:type="spellStart"/>
             <w:r>
               <w:rPr>
                 <w:rFonts w:ascii="Consolas" w:hAnsi="Consolas" w:cs="Consolas"/>
@@ -3514,6 +5695,7 @@
               </w:rPr>
               <w:t>struct</w:t>
             </w:r>
+            <w:proofErr w:type="spellEnd"/>
             <w:r>
               <w:rPr>
                 <w:rFonts w:ascii="Consolas" w:hAnsi="Consolas" w:cs="Consolas"/>
@@ -3525,6 +5707,7 @@
               </w:rPr>
               <w:t xml:space="preserve"> </w:t>
             </w:r>
+            <w:proofErr w:type="spellStart"/>
             <w:r>
               <w:rPr>
                 <w:rFonts w:ascii="Consolas" w:hAnsi="Consolas" w:cs="Consolas"/>
@@ -3536,6 +5719,7 @@
               </w:rPr>
               <w:t>TControllerValues</w:t>
             </w:r>
+            <w:proofErr w:type="spellEnd"/>
           </w:p>
           <w:p>
             <w:pPr>
@@ -3632,8 +5816,21 @@
                 <w:highlight w:val="white"/>
                 <w:lang w:val="en-US" w:eastAsia="de-AT"/>
               </w:rPr>
-              <w:t>_leftRight</w:t>
-            </w:r>
+              <w:t>_</w:t>
+            </w:r>
+            <w:proofErr w:type="spellStart"/>
+            <w:r>
+              <w:rPr>
+                <w:rFonts w:ascii="Consolas" w:hAnsi="Consolas" w:cs="Consolas"/>
+                <w:color w:val="000080"/>
+                <w:sz w:val="19"/>
+                <w:szCs w:val="19"/>
+                <w:highlight w:val="white"/>
+                <w:lang w:val="en-US" w:eastAsia="de-AT"/>
+              </w:rPr>
+              <w:t>leftRight</w:t>
+            </w:r>
+            <w:proofErr w:type="spellEnd"/>
             <w:r>
               <w:rPr>
                 <w:rFonts w:ascii="Consolas" w:hAnsi="Consolas" w:cs="Consolas"/>
@@ -3703,8 +5900,21 @@
                 <w:highlight w:val="white"/>
                 <w:lang w:val="en-US" w:eastAsia="de-AT"/>
               </w:rPr>
-              <w:t>_forwardBackward</w:t>
-            </w:r>
+              <w:t>_</w:t>
+            </w:r>
+            <w:proofErr w:type="spellStart"/>
+            <w:r>
+              <w:rPr>
+                <w:rFonts w:ascii="Consolas" w:hAnsi="Consolas" w:cs="Consolas"/>
+                <w:color w:val="000080"/>
+                <w:sz w:val="19"/>
+                <w:szCs w:val="19"/>
+                <w:highlight w:val="white"/>
+                <w:lang w:val="en-US" w:eastAsia="de-AT"/>
+              </w:rPr>
+              <w:t>forwardBackward</w:t>
+            </w:r>
+            <w:proofErr w:type="spellEnd"/>
             <w:r>
               <w:rPr>
                 <w:rFonts w:ascii="Consolas" w:hAnsi="Consolas" w:cs="Consolas"/>
@@ -3743,6 +5953,7 @@
               </w:rPr>
               <w:tab/>
             </w:r>
+            <w:proofErr w:type="spellStart"/>
             <w:r>
               <w:rPr>
                 <w:rFonts w:ascii="Consolas" w:hAnsi="Consolas" w:cs="Consolas"/>
@@ -3754,6 +5965,7 @@
               </w:rPr>
               <w:t>bool</w:t>
             </w:r>
+            <w:proofErr w:type="spellEnd"/>
             <w:r>
               <w:rPr>
                 <w:rFonts w:ascii="Consolas" w:hAnsi="Consolas" w:cs="Consolas"/>
@@ -3814,6 +6026,7 @@
               </w:rPr>
               <w:tab/>
             </w:r>
+            <w:proofErr w:type="spellStart"/>
             <w:r>
               <w:rPr>
                 <w:rFonts w:ascii="Consolas" w:hAnsi="Consolas" w:cs="Consolas"/>
@@ -3825,6 +6038,7 @@
               </w:rPr>
               <w:t>RakNet</w:t>
             </w:r>
+            <w:proofErr w:type="spellEnd"/>
             <w:r>
               <w:rPr>
                 <w:rFonts w:ascii="Consolas" w:hAnsi="Consolas" w:cs="Consolas"/>
@@ -3836,6 +6050,7 @@
               </w:rPr>
               <w:t>::</w:t>
             </w:r>
+            <w:proofErr w:type="spellStart"/>
             <w:r>
               <w:rPr>
                 <w:rFonts w:ascii="Consolas" w:hAnsi="Consolas" w:cs="Consolas"/>
@@ -3847,6 +6062,7 @@
               </w:rPr>
               <w:t>NetworkID</w:t>
             </w:r>
+            <w:proofErr w:type="spellEnd"/>
             <w:r>
               <w:rPr>
                 <w:rFonts w:ascii="Consolas" w:hAnsi="Consolas" w:cs="Consolas"/>
@@ -3867,8 +6083,21 @@
                 <w:highlight w:val="white"/>
                 <w:lang w:val="en-US" w:eastAsia="de-AT"/>
               </w:rPr>
-              <w:t>_controlledReplicaNetworkId</w:t>
-            </w:r>
+              <w:t>_</w:t>
+            </w:r>
+            <w:proofErr w:type="spellStart"/>
+            <w:r>
+              <w:rPr>
+                <w:rFonts w:ascii="Consolas" w:hAnsi="Consolas" w:cs="Consolas"/>
+                <w:color w:val="000080"/>
+                <w:sz w:val="19"/>
+                <w:szCs w:val="19"/>
+                <w:highlight w:val="white"/>
+                <w:lang w:val="en-US" w:eastAsia="de-AT"/>
+              </w:rPr>
+              <w:t>controlledReplicaNetworkId</w:t>
+            </w:r>
+            <w:proofErr w:type="spellEnd"/>
             <w:r>
               <w:rPr>
                 <w:rFonts w:ascii="Consolas" w:hAnsi="Consolas" w:cs="Consolas"/>
@@ -3907,6 +6136,7 @@
               </w:rPr>
               <w:tab/>
             </w:r>
+            <w:proofErr w:type="spellStart"/>
             <w:r>
               <w:rPr>
                 <w:rFonts w:ascii="Consolas" w:hAnsi="Consolas" w:cs="Consolas"/>
@@ -3918,6 +6148,7 @@
               </w:rPr>
               <w:t>SLSize</w:t>
             </w:r>
+            <w:proofErr w:type="spellEnd"/>
             <w:r>
               <w:rPr>
                 <w:rFonts w:ascii="Consolas" w:hAnsi="Consolas" w:cs="Consolas"/>
@@ -3938,8 +6169,21 @@
                 <w:highlight w:val="white"/>
                 <w:lang w:val="de-AT" w:eastAsia="de-AT"/>
               </w:rPr>
-              <w:t>_updateTick</w:t>
-            </w:r>
+              <w:t>_</w:t>
+            </w:r>
+            <w:proofErr w:type="spellStart"/>
+            <w:r>
+              <w:rPr>
+                <w:rFonts w:ascii="Consolas" w:hAnsi="Consolas" w:cs="Consolas"/>
+                <w:color w:val="000080"/>
+                <w:sz w:val="19"/>
+                <w:szCs w:val="19"/>
+                <w:highlight w:val="white"/>
+                <w:lang w:val="de-AT" w:eastAsia="de-AT"/>
+              </w:rPr>
+              <w:t>updateTick</w:t>
+            </w:r>
+            <w:proofErr w:type="spellEnd"/>
             <w:r>
               <w:rPr>
                 <w:rFonts w:ascii="Consolas" w:hAnsi="Consolas" w:cs="Consolas"/>
@@ -3969,6 +6213,7 @@
               </w:rPr>
               <w:t xml:space="preserve">} </w:t>
             </w:r>
+            <w:proofErr w:type="spellStart"/>
             <w:r>
               <w:rPr>
                 <w:rFonts w:ascii="Consolas" w:hAnsi="Consolas" w:cs="Consolas"/>
@@ -3980,6 +6225,7 @@
               </w:rPr>
               <w:t>ControllerValues</w:t>
             </w:r>
+            <w:proofErr w:type="spellEnd"/>
             <w:r>
               <w:rPr>
                 <w:rFonts w:ascii="Consolas" w:hAnsi="Consolas" w:cs="Consolas"/>
@@ -4098,7 +6344,29 @@
           <w:szCs w:val="19"/>
           <w:lang w:val="de-AT" w:eastAsia="de-AT"/>
         </w:rPr>
-        <w:t xml:space="preserve"> (zuvor 28, jedoch mit Padding 8 Bytes möglich)</w:t>
+        <w:t xml:space="preserve"> (zuvor 28, jedoch mit </w:t>
+      </w:r>
+      <w:proofErr w:type="spellStart"/>
+      <w:r>
+        <w:rPr>
+          <w:rFonts w:ascii="Consolas" w:hAnsi="Consolas" w:cs="Consolas"/>
+          <w:color w:val="216F85"/>
+          <w:sz w:val="19"/>
+          <w:szCs w:val="19"/>
+          <w:lang w:val="de-AT" w:eastAsia="de-AT"/>
+        </w:rPr>
+        <w:t>Padding</w:t>
+      </w:r>
+      <w:proofErr w:type="spellEnd"/>
+      <w:r>
+        <w:rPr>
+          <w:rFonts w:ascii="Consolas" w:hAnsi="Consolas" w:cs="Consolas"/>
+          <w:color w:val="216F85"/>
+          <w:sz w:val="19"/>
+          <w:szCs w:val="19"/>
+          <w:lang w:val="de-AT" w:eastAsia="de-AT"/>
+        </w:rPr>
+        <w:t xml:space="preserve"> 8 Bytes möglich)</w:t>
       </w:r>
     </w:p>
     <w:p>
@@ -4206,6 +6474,7 @@
                 <w:lang w:val="en-US" w:eastAsia="de-AT"/>
               </w:rPr>
             </w:pPr>
+            <w:proofErr w:type="spellStart"/>
             <w:r>
               <w:rPr>
                 <w:rFonts w:ascii="Consolas" w:hAnsi="Consolas" w:cs="Consolas"/>
@@ -4217,6 +6486,7 @@
               </w:rPr>
               <w:t>typedef</w:t>
             </w:r>
+            <w:proofErr w:type="spellEnd"/>
             <w:r>
               <w:rPr>
                 <w:rFonts w:ascii="Consolas" w:hAnsi="Consolas" w:cs="Consolas"/>
@@ -4228,6 +6498,7 @@
               </w:rPr>
               <w:t xml:space="preserve"> </w:t>
             </w:r>
+            <w:proofErr w:type="spellStart"/>
             <w:r>
               <w:rPr>
                 <w:rFonts w:ascii="Consolas" w:hAnsi="Consolas" w:cs="Consolas"/>
@@ -4239,6 +6510,7 @@
               </w:rPr>
               <w:t>struct</w:t>
             </w:r>
+            <w:proofErr w:type="spellEnd"/>
             <w:r>
               <w:rPr>
                 <w:rFonts w:ascii="Consolas" w:hAnsi="Consolas" w:cs="Consolas"/>
@@ -4488,8 +6760,21 @@
                 <w:highlight w:val="white"/>
                 <w:lang w:val="en-US" w:eastAsia="de-AT"/>
               </w:rPr>
-              <w:t>_fx</w:t>
-            </w:r>
+              <w:t>_</w:t>
+            </w:r>
+            <w:proofErr w:type="spellStart"/>
+            <w:r>
+              <w:rPr>
+                <w:rFonts w:ascii="Consolas" w:hAnsi="Consolas" w:cs="Consolas"/>
+                <w:color w:val="000080"/>
+                <w:sz w:val="19"/>
+                <w:szCs w:val="19"/>
+                <w:highlight w:val="white"/>
+                <w:lang w:val="en-US" w:eastAsia="de-AT"/>
+              </w:rPr>
+              <w:t>fx</w:t>
+            </w:r>
+            <w:proofErr w:type="spellEnd"/>
             <w:r>
               <w:rPr>
                 <w:rFonts w:ascii="Consolas" w:hAnsi="Consolas" w:cs="Consolas"/>
@@ -4559,8 +6844,21 @@
                 <w:highlight w:val="white"/>
                 <w:lang w:val="en-US" w:eastAsia="de-AT"/>
               </w:rPr>
-              <w:t>_fy</w:t>
-            </w:r>
+              <w:t>_</w:t>
+            </w:r>
+            <w:proofErr w:type="spellStart"/>
+            <w:r>
+              <w:rPr>
+                <w:rFonts w:ascii="Consolas" w:hAnsi="Consolas" w:cs="Consolas"/>
+                <w:color w:val="000080"/>
+                <w:sz w:val="19"/>
+                <w:szCs w:val="19"/>
+                <w:highlight w:val="white"/>
+                <w:lang w:val="en-US" w:eastAsia="de-AT"/>
+              </w:rPr>
+              <w:t>fy</w:t>
+            </w:r>
+            <w:proofErr w:type="spellEnd"/>
             <w:r>
               <w:rPr>
                 <w:rFonts w:ascii="Consolas" w:hAnsi="Consolas" w:cs="Consolas"/>
@@ -4630,8 +6928,21 @@
                 <w:highlight w:val="white"/>
                 <w:lang w:val="en-US" w:eastAsia="de-AT"/>
               </w:rPr>
-              <w:t>_lvx</w:t>
-            </w:r>
+              <w:t>_</w:t>
+            </w:r>
+            <w:proofErr w:type="spellStart"/>
+            <w:r>
+              <w:rPr>
+                <w:rFonts w:ascii="Consolas" w:hAnsi="Consolas" w:cs="Consolas"/>
+                <w:color w:val="000080"/>
+                <w:sz w:val="19"/>
+                <w:szCs w:val="19"/>
+                <w:highlight w:val="white"/>
+                <w:lang w:val="en-US" w:eastAsia="de-AT"/>
+              </w:rPr>
+              <w:t>lvx</w:t>
+            </w:r>
+            <w:proofErr w:type="spellEnd"/>
             <w:r>
               <w:rPr>
                 <w:rFonts w:ascii="Consolas" w:hAnsi="Consolas" w:cs="Consolas"/>
@@ -4701,8 +7012,21 @@
                 <w:highlight w:val="white"/>
                 <w:lang w:val="en-US" w:eastAsia="de-AT"/>
               </w:rPr>
-              <w:t>_lvy</w:t>
-            </w:r>
+              <w:t>_</w:t>
+            </w:r>
+            <w:proofErr w:type="spellStart"/>
+            <w:r>
+              <w:rPr>
+                <w:rFonts w:ascii="Consolas" w:hAnsi="Consolas" w:cs="Consolas"/>
+                <w:color w:val="000080"/>
+                <w:sz w:val="19"/>
+                <w:szCs w:val="19"/>
+                <w:highlight w:val="white"/>
+                <w:lang w:val="en-US" w:eastAsia="de-AT"/>
+              </w:rPr>
+              <w:t>lvy</w:t>
+            </w:r>
+            <w:proofErr w:type="spellEnd"/>
             <w:r>
               <w:rPr>
                 <w:rFonts w:ascii="Consolas" w:hAnsi="Consolas" w:cs="Consolas"/>
@@ -4773,8 +7097,21 @@
                 <w:highlight w:val="white"/>
                 <w:lang w:val="en-US" w:eastAsia="de-AT"/>
               </w:rPr>
-              <w:t>_avz</w:t>
-            </w:r>
+              <w:t>_</w:t>
+            </w:r>
+            <w:proofErr w:type="spellStart"/>
+            <w:r>
+              <w:rPr>
+                <w:rFonts w:ascii="Consolas" w:hAnsi="Consolas" w:cs="Consolas"/>
+                <w:color w:val="000080"/>
+                <w:sz w:val="19"/>
+                <w:szCs w:val="19"/>
+                <w:highlight w:val="white"/>
+                <w:lang w:val="en-US" w:eastAsia="de-AT"/>
+              </w:rPr>
+              <w:t>avz</w:t>
+            </w:r>
+            <w:proofErr w:type="spellEnd"/>
             <w:r>
               <w:rPr>
                 <w:rFonts w:ascii="Consolas" w:hAnsi="Consolas" w:cs="Consolas"/>
@@ -4847,6 +7184,7 @@
                 <w:lang w:val="en-US" w:eastAsia="de-AT"/>
               </w:rPr>
             </w:pPr>
+            <w:proofErr w:type="spellStart"/>
             <w:r>
               <w:rPr>
                 <w:rFonts w:ascii="Consolas" w:hAnsi="Consolas" w:cs="Consolas"/>
@@ -4859,6 +7197,7 @@
               <w:lastRenderedPageBreak/>
               <w:t>typedef</w:t>
             </w:r>
+            <w:proofErr w:type="spellEnd"/>
             <w:r>
               <w:rPr>
                 <w:rFonts w:ascii="Consolas" w:hAnsi="Consolas" w:cs="Consolas"/>
@@ -4870,6 +7209,7 @@
               </w:rPr>
               <w:t xml:space="preserve"> </w:t>
             </w:r>
+            <w:proofErr w:type="spellStart"/>
             <w:r>
               <w:rPr>
                 <w:rFonts w:ascii="Consolas" w:hAnsi="Consolas" w:cs="Consolas"/>
@@ -4881,6 +7221,7 @@
               </w:rPr>
               <w:t>struct</w:t>
             </w:r>
+            <w:proofErr w:type="spellEnd"/>
             <w:r>
               <w:rPr>
                 <w:rFonts w:ascii="Consolas" w:hAnsi="Consolas" w:cs="Consolas"/>
@@ -5130,8 +7471,21 @@
                 <w:highlight w:val="white"/>
                 <w:lang w:val="en-US" w:eastAsia="de-AT"/>
               </w:rPr>
-              <w:t>_lvx</w:t>
-            </w:r>
+              <w:t>_</w:t>
+            </w:r>
+            <w:proofErr w:type="spellStart"/>
+            <w:r>
+              <w:rPr>
+                <w:rFonts w:ascii="Consolas" w:hAnsi="Consolas" w:cs="Consolas"/>
+                <w:color w:val="000080"/>
+                <w:sz w:val="19"/>
+                <w:szCs w:val="19"/>
+                <w:highlight w:val="white"/>
+                <w:lang w:val="en-US" w:eastAsia="de-AT"/>
+              </w:rPr>
+              <w:t>lvx</w:t>
+            </w:r>
+            <w:proofErr w:type="spellEnd"/>
             <w:r>
               <w:rPr>
                 <w:rFonts w:ascii="Consolas" w:hAnsi="Consolas" w:cs="Consolas"/>
@@ -5201,8 +7555,21 @@
                 <w:highlight w:val="white"/>
                 <w:lang w:val="en-US" w:eastAsia="de-AT"/>
               </w:rPr>
-              <w:t>_lvy</w:t>
-            </w:r>
+              <w:t>_</w:t>
+            </w:r>
+            <w:proofErr w:type="spellStart"/>
+            <w:r>
+              <w:rPr>
+                <w:rFonts w:ascii="Consolas" w:hAnsi="Consolas" w:cs="Consolas"/>
+                <w:color w:val="000080"/>
+                <w:sz w:val="19"/>
+                <w:szCs w:val="19"/>
+                <w:highlight w:val="white"/>
+                <w:lang w:val="en-US" w:eastAsia="de-AT"/>
+              </w:rPr>
+              <w:t>lvy</w:t>
+            </w:r>
+            <w:proofErr w:type="spellEnd"/>
             <w:r>
               <w:rPr>
                 <w:rFonts w:ascii="Consolas" w:hAnsi="Consolas" w:cs="Consolas"/>
@@ -5272,8 +7639,21 @@
                 <w:highlight w:val="white"/>
                 <w:lang w:val="en-US" w:eastAsia="de-AT"/>
               </w:rPr>
-              <w:t>_fx</w:t>
-            </w:r>
+              <w:t>_</w:t>
+            </w:r>
+            <w:proofErr w:type="spellStart"/>
+            <w:r>
+              <w:rPr>
+                <w:rFonts w:ascii="Consolas" w:hAnsi="Consolas" w:cs="Consolas"/>
+                <w:color w:val="000080"/>
+                <w:sz w:val="19"/>
+                <w:szCs w:val="19"/>
+                <w:highlight w:val="white"/>
+                <w:lang w:val="en-US" w:eastAsia="de-AT"/>
+              </w:rPr>
+              <w:t>fx</w:t>
+            </w:r>
+            <w:proofErr w:type="spellEnd"/>
             <w:r>
               <w:rPr>
                 <w:rFonts w:ascii="Consolas" w:hAnsi="Consolas" w:cs="Consolas"/>
@@ -5343,8 +7723,21 @@
                 <w:highlight w:val="white"/>
                 <w:lang w:val="en-US" w:eastAsia="de-AT"/>
               </w:rPr>
-              <w:t>_fy</w:t>
-            </w:r>
+              <w:t>_</w:t>
+            </w:r>
+            <w:proofErr w:type="spellStart"/>
+            <w:r>
+              <w:rPr>
+                <w:rFonts w:ascii="Consolas" w:hAnsi="Consolas" w:cs="Consolas"/>
+                <w:color w:val="000080"/>
+                <w:sz w:val="19"/>
+                <w:szCs w:val="19"/>
+                <w:highlight w:val="white"/>
+                <w:lang w:val="en-US" w:eastAsia="de-AT"/>
+              </w:rPr>
+              <w:t>fy</w:t>
+            </w:r>
+            <w:proofErr w:type="spellEnd"/>
             <w:r>
               <w:rPr>
                 <w:rFonts w:ascii="Consolas" w:hAnsi="Consolas" w:cs="Consolas"/>
@@ -5415,8 +7808,21 @@
                 <w:highlight w:val="white"/>
                 <w:lang w:val="en-US" w:eastAsia="de-AT"/>
               </w:rPr>
-              <w:t>_avz</w:t>
-            </w:r>
+              <w:t>_</w:t>
+            </w:r>
+            <w:proofErr w:type="spellStart"/>
+            <w:r>
+              <w:rPr>
+                <w:rFonts w:ascii="Consolas" w:hAnsi="Consolas" w:cs="Consolas"/>
+                <w:color w:val="000080"/>
+                <w:sz w:val="19"/>
+                <w:szCs w:val="19"/>
+                <w:highlight w:val="white"/>
+                <w:lang w:val="en-US" w:eastAsia="de-AT"/>
+              </w:rPr>
+              <w:t>avz</w:t>
+            </w:r>
+            <w:proofErr w:type="spellEnd"/>
             <w:r>
               <w:rPr>
                 <w:rFonts w:ascii="Consolas" w:hAnsi="Consolas" w:cs="Consolas"/>
@@ -5489,13 +7895,41 @@
         <w:rPr>
           <w:lang w:val="de-AT"/>
         </w:rPr>
-        <w:t>Ansonsten könnte man noch in der BitStream.h die Compressed-Methoden für die jeweiligen Datentypen verwenden</w:t>
-      </w:r>
+        <w:t xml:space="preserve">Ansonsten könnte man noch in der </w:t>
+      </w:r>
+      <w:proofErr w:type="spellStart"/>
       <w:r>
         <w:rPr>
           <w:lang w:val="de-AT"/>
         </w:rPr>
-        <w:t>. Eignet sich z.B. gut für Quaternions.</w:t>
+        <w:t>BitStream.h</w:t>
+      </w:r>
+      <w:proofErr w:type="spellEnd"/>
+      <w:r>
+        <w:rPr>
+          <w:lang w:val="de-AT"/>
+        </w:rPr>
+        <w:t xml:space="preserve"> die Compressed-Methoden für die jeweiligen Datentypen verwenden</w:t>
+      </w:r>
+      <w:r>
+        <w:rPr>
+          <w:lang w:val="de-AT"/>
+        </w:rPr>
+        <w:t xml:space="preserve">. Eignet sich z.B. gut für </w:t>
+      </w:r>
+      <w:proofErr w:type="spellStart"/>
+      <w:r>
+        <w:rPr>
+          <w:lang w:val="de-AT"/>
+        </w:rPr>
+        <w:t>Quaternions</w:t>
+      </w:r>
+      <w:proofErr w:type="spellEnd"/>
+      <w:r>
+        <w:rPr>
+          <w:lang w:val="de-AT"/>
+        </w:rPr>
+        <w:t>.</w:t>
       </w:r>
     </w:p>
     <w:p>
@@ -5513,11 +7947,19 @@
         </w:rPr>
       </w:pPr>
       <w:bookmarkStart w:id="18" w:name="_Toc367364246"/>
+      <w:proofErr w:type="gramStart"/>
       <w:r>
         <w:rPr>
           <w:lang w:val="en-US"/>
         </w:rPr>
-        <w:t>do not continuously send projectile updates</w:t>
+        <w:t>do</w:t>
+      </w:r>
+      <w:proofErr w:type="gramEnd"/>
+      <w:r>
+        <w:rPr>
+          <w:lang w:val="en-US"/>
+        </w:rPr>
+        <w:t xml:space="preserve"> not continuously send projectile updates</w:t>
       </w:r>
       <w:bookmarkEnd w:id="18"/>
     </w:p>
@@ -5532,7 +7974,20 @@
           <w:lang w:val="en-US"/>
         </w:rPr>
         <w:tab/>
-        <w:t>a projectile spawns with an initial position/orientation/velocity and lifetime</w:t>
+      </w:r>
+      <w:proofErr w:type="gramStart"/>
+      <w:r>
+        <w:rPr>
+          <w:lang w:val="en-US"/>
+        </w:rPr>
+        <w:t>a</w:t>
+      </w:r>
+      <w:proofErr w:type="gramEnd"/>
+      <w:r>
+        <w:rPr>
+          <w:lang w:val="en-US"/>
+        </w:rPr>
+        <w:t xml:space="preserve"> projectile spawns with an initial position/orientation/velocity and lifetime</w:t>
       </w:r>
     </w:p>
     <w:p>
@@ -5557,7 +8012,35 @@
         <w:rPr>
           <w:lang w:val="en-US"/>
         </w:rPr>
-        <w:t>(that's it on the clientside)</w:t>
+        <w:t>(</w:t>
+      </w:r>
+      <w:proofErr w:type="gramStart"/>
+      <w:r>
+        <w:rPr>
+          <w:lang w:val="en-US"/>
+        </w:rPr>
+        <w:t>that's</w:t>
+      </w:r>
+      <w:proofErr w:type="gramEnd"/>
+      <w:r>
+        <w:rPr>
+          <w:lang w:val="en-US"/>
+        </w:rPr>
+        <w:t xml:space="preserve"> it on the </w:t>
+      </w:r>
+      <w:proofErr w:type="spellStart"/>
+      <w:r>
+        <w:rPr>
+          <w:lang w:val="en-US"/>
+        </w:rPr>
+        <w:t>clientside</w:t>
+      </w:r>
+      <w:proofErr w:type="spellEnd"/>
+      <w:r>
+        <w:rPr>
+          <w:lang w:val="en-US"/>
+        </w:rPr>
+        <w:t>)</w:t>
       </w:r>
     </w:p>
     <w:p>
@@ -5568,11 +8051,19 @@
         </w:rPr>
       </w:pPr>
       <w:bookmarkStart w:id="19" w:name="_Toc367364247"/>
+      <w:proofErr w:type="gramStart"/>
       <w:r>
         <w:rPr>
           <w:lang w:val="en-US"/>
         </w:rPr>
-        <w:t>implement client side interpolation</w:t>
+        <w:t>implement</w:t>
+      </w:r>
+      <w:proofErr w:type="gramEnd"/>
+      <w:r>
+        <w:rPr>
+          <w:lang w:val="en-US"/>
+        </w:rPr>
+        <w:t xml:space="preserve"> client side interpolation</w:t>
       </w:r>
       <w:bookmarkEnd w:id="19"/>
     </w:p>
@@ -5584,11 +8075,19 @@
         </w:rPr>
       </w:pPr>
       <w:bookmarkStart w:id="20" w:name="_Toc367364248"/>
+      <w:proofErr w:type="gramStart"/>
       <w:r>
         <w:rPr>
           <w:lang w:val="en-US"/>
         </w:rPr>
-        <w:t>implement client side prediction for the controlling client</w:t>
+        <w:t>implement</w:t>
+      </w:r>
+      <w:proofErr w:type="gramEnd"/>
+      <w:r>
+        <w:rPr>
+          <w:lang w:val="en-US"/>
+        </w:rPr>
+        <w:t xml:space="preserve"> client side prediction for the controlling client</w:t>
       </w:r>
       <w:bookmarkEnd w:id="20"/>
     </w:p>
@@ -5600,11 +8099,19 @@
         </w:rPr>
       </w:pPr>
       <w:bookmarkStart w:id="21" w:name="_Toc367364249"/>
+      <w:proofErr w:type="gramStart"/>
       <w:r>
         <w:rPr>
           <w:lang w:val="en-US"/>
         </w:rPr>
-        <w:t>check if it is possible to implement server side lag compensation</w:t>
+        <w:t>check</w:t>
+      </w:r>
+      <w:proofErr w:type="gramEnd"/>
+      <w:r>
+        <w:rPr>
+          <w:lang w:val="en-US"/>
+        </w:rPr>
+        <w:t xml:space="preserve"> if it is possible to implement server side lag compensation</w:t>
       </w:r>
       <w:bookmarkEnd w:id="21"/>
     </w:p>
@@ -5619,7 +8126,20 @@
           <w:lang w:val="en-US"/>
         </w:rPr>
         <w:tab/>
-        <w:t>in case not : explain why</w:t>
+      </w:r>
+      <w:proofErr w:type="gramStart"/>
+      <w:r>
+        <w:rPr>
+          <w:lang w:val="en-US"/>
+        </w:rPr>
+        <w:t>in</w:t>
+      </w:r>
+      <w:proofErr w:type="gramEnd"/>
+      <w:r>
+        <w:rPr>
+          <w:lang w:val="en-US"/>
+        </w:rPr>
+        <w:t xml:space="preserve"> case not : explain why</w:t>
       </w:r>
     </w:p>
     <w:p>
@@ -5633,7 +8153,20 @@
           <w:lang w:val="en-US"/>
         </w:rPr>
         <w:tab/>
-        <w:t>in case : start implementing it and/or lineout what needs to be done to implement it</w:t>
+      </w:r>
+      <w:proofErr w:type="gramStart"/>
+      <w:r>
+        <w:rPr>
+          <w:lang w:val="en-US"/>
+        </w:rPr>
+        <w:t>in</w:t>
+      </w:r>
+      <w:proofErr w:type="gramEnd"/>
+      <w:r>
+        <w:rPr>
+          <w:lang w:val="en-US"/>
+        </w:rPr>
+        <w:t xml:space="preserve"> case : start implementing it and/or lineout what needs to be done to implement it</w:t>
       </w:r>
     </w:p>
     <w:p>
@@ -5644,11 +8177,33 @@
         </w:rPr>
       </w:pPr>
       <w:bookmarkStart w:id="22" w:name="_Toc367364250"/>
+      <w:proofErr w:type="gramStart"/>
       <w:r>
         <w:rPr>
           <w:lang w:val="en-US"/>
         </w:rPr>
-        <w:t>it might make sense to invent one additional replicated object called 'GameState'</w:t>
+        <w:t>it</w:t>
+      </w:r>
+      <w:proofErr w:type="gramEnd"/>
+      <w:r>
+        <w:rPr>
+          <w:lang w:val="en-US"/>
+        </w:rPr>
+        <w:t xml:space="preserve"> might make sense to invent one additional replicated object called '</w:t>
+      </w:r>
+      <w:proofErr w:type="spellStart"/>
+      <w:r>
+        <w:rPr>
+          <w:lang w:val="en-US"/>
+        </w:rPr>
+        <w:t>GameState</w:t>
+      </w:r>
+      <w:proofErr w:type="spellEnd"/>
+      <w:r>
+        <w:rPr>
+          <w:lang w:val="en-US"/>
+        </w:rPr>
+        <w:t>'</w:t>
       </w:r>
       <w:bookmarkEnd w:id="22"/>
     </w:p>
@@ -5696,11 +8251,33 @@
         </w:rPr>
       </w:pPr>
       <w:bookmarkStart w:id="24" w:name="_Toc367364252"/>
+      <w:proofErr w:type="gramStart"/>
       <w:r>
         <w:rPr>
           <w:lang w:val="en-US"/>
         </w:rPr>
-        <w:t>notify spectatores about how many rounds they have to wait</w:t>
+        <w:t>notify</w:t>
+      </w:r>
+      <w:proofErr w:type="gramEnd"/>
+      <w:r>
+        <w:rPr>
+          <w:lang w:val="en-US"/>
+        </w:rPr>
+        <w:t xml:space="preserve"> </w:t>
+      </w:r>
+      <w:proofErr w:type="spellStart"/>
+      <w:r>
+        <w:rPr>
+          <w:lang w:val="en-US"/>
+        </w:rPr>
+        <w:t>spectatores</w:t>
+      </w:r>
+      <w:proofErr w:type="spellEnd"/>
+      <w:r>
+        <w:rPr>
+          <w:lang w:val="en-US"/>
+        </w:rPr>
+        <w:t xml:space="preserve"> about how many rounds they have to wait</w:t>
       </w:r>
       <w:bookmarkEnd w:id="24"/>
     </w:p>
@@ -5712,11 +8289,19 @@
         </w:rPr>
       </w:pPr>
       <w:bookmarkStart w:id="25" w:name="_Toc367364253"/>
+      <w:proofErr w:type="gramStart"/>
       <w:r>
         <w:rPr>
           <w:lang w:val="en-US"/>
         </w:rPr>
-        <w:t>add chat functionality to the game</w:t>
+        <w:t>add</w:t>
+      </w:r>
+      <w:proofErr w:type="gramEnd"/>
+      <w:r>
+        <w:rPr>
+          <w:lang w:val="en-US"/>
+        </w:rPr>
+        <w:t xml:space="preserve"> chat functionality to the game</w:t>
       </w:r>
       <w:bookmarkEnd w:id="25"/>
     </w:p>

</xml_diff>

<commit_message>
completed 1.2.1: use compressed datagrams for transmitted state structures
</commit_message>
<xml_diff>
--- a/tasks/Dokumentation.docx
+++ b/tasks/Dokumentation.docx
@@ -2063,8 +2063,6 @@
       <w:bookmarkEnd w:id="7"/>
     </w:p>
     <w:p>
-      <w:bookmarkStart w:id="8" w:name="_GoBack"/>
-      <w:bookmarkEnd w:id="8"/>
       <w:r>
         <w:t xml:space="preserve">UI-Controls als Properties in </w:t>
       </w:r>
@@ -2703,7 +2701,7 @@
           <w:sz w:val="16"/>
           <w:szCs w:val="16"/>
           <w:highlight w:val="white"/>
-          <w:lang w:val="en-US" w:eastAsia="de-AT"/>
+          <w:lang w:eastAsia="de-AT"/>
         </w:rPr>
       </w:pPr>
       <w:r>
@@ -2713,7 +2711,7 @@
           <w:sz w:val="16"/>
           <w:szCs w:val="16"/>
           <w:highlight w:val="white"/>
-          <w:lang w:val="en-US" w:eastAsia="de-AT"/>
+          <w:lang w:eastAsia="de-AT"/>
         </w:rPr>
         <w:t>}</w:t>
       </w:r>
@@ -2726,7 +2724,7 @@
           <w:sz w:val="16"/>
           <w:szCs w:val="16"/>
           <w:highlight w:val="white"/>
-          <w:lang w:val="en-US" w:eastAsia="de-AT"/>
+          <w:lang w:eastAsia="de-AT"/>
         </w:rPr>
       </w:pPr>
     </w:p>
@@ -4341,7 +4339,7 @@
           <w:lang w:val="en-US"/>
         </w:rPr>
       </w:pPr>
-      <w:bookmarkStart w:id="9" w:name="_Toc367364237"/>
+      <w:bookmarkStart w:id="8" w:name="_Toc367364237"/>
       <w:proofErr w:type="gramStart"/>
       <w:r>
         <w:rPr>
@@ -4356,7 +4354,7 @@
         </w:rPr>
         <w:t xml:space="preserve"> a persistent 'known player management' to the server</w:t>
       </w:r>
-      <w:bookmarkEnd w:id="9"/>
+      <w:bookmarkEnd w:id="8"/>
     </w:p>
     <w:p>
       <w:pPr>
@@ -4545,7 +4543,7 @@
           <w:lang w:val="en-US"/>
         </w:rPr>
       </w:pPr>
-      <w:bookmarkStart w:id="10" w:name="_Toc367364238"/>
+      <w:bookmarkStart w:id="9" w:name="_Toc367364238"/>
       <w:proofErr w:type="gramStart"/>
       <w:r>
         <w:rPr>
@@ -4559,135 +4557,173 @@
           <w:lang w:val="en-US"/>
         </w:rPr>
         <w:t xml:space="preserve"> up to 16 players login to the game server simultaneously</w:t>
+      </w:r>
+      <w:bookmarkEnd w:id="9"/>
+    </w:p>
+    <w:p>
+      <w:pPr>
+        <w:rPr>
+          <w:lang w:val="de-AT"/>
+        </w:rPr>
+      </w:pPr>
+      <w:r>
+        <w:rPr>
+          <w:lang w:val="de-AT"/>
+        </w:rPr>
+        <w:t xml:space="preserve">Antwort auf meine Frage zur Umsetzung: </w:t>
+      </w:r>
+      <w:r>
+        <w:rPr>
+          <w:lang w:val="de-AT"/>
+        </w:rPr>
+        <w:t xml:space="preserve">am besten </w:t>
+      </w:r>
+      <w:r>
+        <w:rPr>
+          <w:lang w:val="de-AT"/>
+        </w:rPr>
+        <w:t xml:space="preserve">dazu </w:t>
+      </w:r>
+      <w:r>
+        <w:rPr>
+          <w:lang w:val="de-AT"/>
+        </w:rPr>
+        <w:t>mehrere Instanzen starten mit Visual Studio!</w:t>
+      </w:r>
+    </w:p>
+    <w:p>
+      <w:pPr>
+        <w:rPr>
+          <w:lang w:val="de-AT"/>
+        </w:rPr>
+      </w:pPr>
+      <w:r>
+        <w:rPr>
+          <w:lang w:val="de-AT"/>
+        </w:rPr>
+        <w:tab/>
+        <w:t xml:space="preserve">Ansonsten viele GUI </w:t>
+      </w:r>
+      <w:proofErr w:type="spellStart"/>
+      <w:r>
+        <w:rPr>
+          <w:lang w:val="de-AT"/>
+        </w:rPr>
+        <w:t>changes</w:t>
+      </w:r>
+      <w:proofErr w:type="spellEnd"/>
+      <w:r>
+        <w:rPr>
+          <w:lang w:val="de-AT"/>
+        </w:rPr>
+        <w:t xml:space="preserve"> </w:t>
+      </w:r>
+      <w:r>
+        <w:rPr>
+          <w:lang w:val="de-AT"/>
+        </w:rPr>
+        <w:t xml:space="preserve">erforderlich </w:t>
+      </w:r>
+      <w:r>
+        <w:rPr>
+          <w:lang w:val="de-AT"/>
+        </w:rPr>
+        <w:t xml:space="preserve">und </w:t>
+      </w:r>
+      <w:proofErr w:type="spellStart"/>
+      <w:r>
+        <w:rPr>
+          <w:lang w:val="de-AT"/>
+        </w:rPr>
+        <w:t>debugging</w:t>
+      </w:r>
+      <w:proofErr w:type="spellEnd"/>
+      <w:r>
+        <w:rPr>
+          <w:lang w:val="de-AT"/>
+        </w:rPr>
+        <w:t xml:space="preserve"> </w:t>
+      </w:r>
+      <w:r>
+        <w:rPr>
+          <w:lang w:val="de-AT"/>
+        </w:rPr>
+        <w:t xml:space="preserve">wird </w:t>
+      </w:r>
+      <w:r>
+        <w:rPr>
+          <w:lang w:val="de-AT"/>
+        </w:rPr>
+        <w:t>sehr heftig</w:t>
+      </w:r>
+    </w:p>
+    <w:p>
+      <w:pPr>
+        <w:rPr>
+          <w:lang w:val="de-AT"/>
+        </w:rPr>
+      </w:pPr>
+    </w:p>
+    <w:p>
+      <w:pPr>
+        <w:pStyle w:val="berschrift3"/>
+        <w:rPr>
+          <w:lang w:val="en-US"/>
+        </w:rPr>
+      </w:pPr>
+      <w:bookmarkStart w:id="10" w:name="_Toc367364239"/>
+      <w:proofErr w:type="gramStart"/>
+      <w:r>
+        <w:rPr>
+          <w:lang w:val="en-US"/>
+        </w:rPr>
+        <w:lastRenderedPageBreak/>
+        <w:t>only</w:t>
+      </w:r>
+      <w:proofErr w:type="gramEnd"/>
+      <w:r>
+        <w:rPr>
+          <w:lang w:val="en-US"/>
+        </w:rPr>
+        <w:t xml:space="preserve"> 4 players can play at one time / the rest become spectators</w:t>
       </w:r>
       <w:bookmarkEnd w:id="10"/>
     </w:p>
     <w:p>
       <w:pPr>
-        <w:rPr>
-          <w:lang w:val="de-AT"/>
-        </w:rPr>
-      </w:pPr>
-      <w:r>
-        <w:rPr>
-          <w:lang w:val="de-AT"/>
-        </w:rPr>
-        <w:t xml:space="preserve">Antwort auf meine Frage zur Umsetzung: </w:t>
-      </w:r>
-      <w:r>
-        <w:rPr>
-          <w:lang w:val="de-AT"/>
-        </w:rPr>
-        <w:t xml:space="preserve">am besten </w:t>
-      </w:r>
-      <w:r>
-        <w:rPr>
-          <w:lang w:val="de-AT"/>
-        </w:rPr>
-        <w:t xml:space="preserve">dazu </w:t>
-      </w:r>
-      <w:r>
-        <w:rPr>
-          <w:lang w:val="de-AT"/>
-        </w:rPr>
-        <w:t>mehrere Instanzen starten mit Visual Studio!</w:t>
-      </w:r>
-    </w:p>
-    <w:p>
-      <w:pPr>
-        <w:rPr>
-          <w:lang w:val="de-AT"/>
-        </w:rPr>
-      </w:pPr>
-      <w:r>
-        <w:rPr>
-          <w:lang w:val="de-AT"/>
-        </w:rPr>
-        <w:tab/>
-        <w:t xml:space="preserve">Ansonsten viele GUI </w:t>
+        <w:pStyle w:val="berschrift3"/>
+        <w:rPr>
+          <w:lang w:val="en-US"/>
+        </w:rPr>
+      </w:pPr>
+      <w:bookmarkStart w:id="11" w:name="_Toc367364240"/>
+      <w:proofErr w:type="gramStart"/>
+      <w:r>
+        <w:rPr>
+          <w:lang w:val="en-US"/>
+        </w:rPr>
+        <w:t>once</w:t>
+      </w:r>
+      <w:proofErr w:type="gramEnd"/>
+      <w:r>
+        <w:rPr>
+          <w:lang w:val="en-US"/>
+        </w:rPr>
+        <w:t xml:space="preserve"> one player dies the next spectator becomes </w:t>
       </w:r>
       <w:proofErr w:type="spellStart"/>
       <w:r>
         <w:rPr>
-          <w:lang w:val="de-AT"/>
-        </w:rPr>
-        <w:t>changes</w:t>
+          <w:lang w:val="en-US"/>
+        </w:rPr>
+        <w:t>a</w:t>
       </w:r>
       <w:proofErr w:type="spellEnd"/>
       <w:r>
         <w:rPr>
-          <w:lang w:val="de-AT"/>
-        </w:rPr>
-        <w:t xml:space="preserve"> </w:t>
-      </w:r>
-      <w:r>
-        <w:rPr>
-          <w:lang w:val="de-AT"/>
-        </w:rPr>
-        <w:t xml:space="preserve">erforderlich </w:t>
-      </w:r>
-      <w:r>
-        <w:rPr>
-          <w:lang w:val="de-AT"/>
-        </w:rPr>
-        <w:t xml:space="preserve">und </w:t>
-      </w:r>
-      <w:proofErr w:type="spellStart"/>
-      <w:r>
-        <w:rPr>
-          <w:lang w:val="de-AT"/>
-        </w:rPr>
-        <w:t>debugging</w:t>
-      </w:r>
-      <w:proofErr w:type="spellEnd"/>
-      <w:r>
-        <w:rPr>
-          <w:lang w:val="de-AT"/>
-        </w:rPr>
-        <w:t xml:space="preserve"> </w:t>
-      </w:r>
-      <w:r>
-        <w:rPr>
-          <w:lang w:val="de-AT"/>
-        </w:rPr>
-        <w:t xml:space="preserve">wird </w:t>
-      </w:r>
-      <w:r>
-        <w:rPr>
-          <w:lang w:val="de-AT"/>
-        </w:rPr>
-        <w:t>sehr heftig</w:t>
-      </w:r>
-    </w:p>
-    <w:p>
-      <w:pPr>
-        <w:rPr>
-          <w:lang w:val="de-AT"/>
-        </w:rPr>
-      </w:pPr>
-    </w:p>
-    <w:p>
-      <w:pPr>
-        <w:pStyle w:val="berschrift3"/>
-        <w:rPr>
           <w:lang w:val="en-US"/>
         </w:rPr>
-      </w:pPr>
-      <w:bookmarkStart w:id="11" w:name="_Toc367364239"/>
-      <w:proofErr w:type="gramStart"/>
-      <w:r>
-        <w:rPr>
-          <w:lang w:val="en-US"/>
-        </w:rPr>
-        <w:lastRenderedPageBreak/>
-        <w:t>only</w:t>
-      </w:r>
-      <w:proofErr w:type="gramEnd"/>
-      <w:r>
-        <w:rPr>
-          <w:lang w:val="en-US"/>
-        </w:rPr>
-        <w:t xml:space="preserve"> 4 players can play at one time / the rest become spectators</w:t>
+        <w:t xml:space="preserve"> active player</w:t>
       </w:r>
       <w:bookmarkEnd w:id="11"/>
     </w:p>
@@ -4698,34 +4734,20 @@
           <w:lang w:val="en-US"/>
         </w:rPr>
       </w:pPr>
-      <w:bookmarkStart w:id="12" w:name="_Toc367364240"/>
+      <w:bookmarkStart w:id="12" w:name="_Toc367364241"/>
       <w:proofErr w:type="gramStart"/>
       <w:r>
         <w:rPr>
           <w:lang w:val="en-US"/>
         </w:rPr>
-        <w:t>once</w:t>
+        <w:t>the</w:t>
       </w:r>
       <w:proofErr w:type="gramEnd"/>
       <w:r>
         <w:rPr>
           <w:lang w:val="en-US"/>
         </w:rPr>
-        <w:t xml:space="preserve"> one player dies the next spectator becomes </w:t>
-      </w:r>
-      <w:proofErr w:type="spellStart"/>
-      <w:r>
-        <w:rPr>
-          <w:lang w:val="en-US"/>
-        </w:rPr>
-        <w:t>a</w:t>
-      </w:r>
-      <w:proofErr w:type="spellEnd"/>
-      <w:r>
-        <w:rPr>
-          <w:lang w:val="en-US"/>
-        </w:rPr>
-        <w:t xml:space="preserve"> active player</w:t>
+        <w:t xml:space="preserve"> dead player becomes a spectator</w:t>
       </w:r>
       <w:bookmarkEnd w:id="12"/>
     </w:p>
@@ -4736,20 +4758,20 @@
           <w:lang w:val="en-US"/>
         </w:rPr>
       </w:pPr>
-      <w:bookmarkStart w:id="13" w:name="_Toc367364241"/>
+      <w:bookmarkStart w:id="13" w:name="_Toc367364242"/>
       <w:proofErr w:type="gramStart"/>
       <w:r>
         <w:rPr>
           <w:lang w:val="en-US"/>
         </w:rPr>
-        <w:t>the</w:t>
+        <w:t>add</w:t>
       </w:r>
       <w:proofErr w:type="gramEnd"/>
       <w:r>
         <w:rPr>
           <w:lang w:val="en-US"/>
         </w:rPr>
-        <w:t xml:space="preserve"> dead player becomes a spectator</w:t>
+        <w:t xml:space="preserve"> a 'kill' count for each player</w:t>
       </w:r>
       <w:bookmarkEnd w:id="13"/>
     </w:p>
@@ -4760,7 +4782,7 @@
           <w:lang w:val="en-US"/>
         </w:rPr>
       </w:pPr>
-      <w:bookmarkStart w:id="14" w:name="_Toc367364242"/>
+      <w:bookmarkStart w:id="14" w:name="_Toc367364243"/>
       <w:proofErr w:type="gramStart"/>
       <w:r>
         <w:rPr>
@@ -4773,80 +4795,56 @@
         <w:rPr>
           <w:lang w:val="en-US"/>
         </w:rPr>
-        <w:t xml:space="preserve"> a 'kill' count for each player</w:t>
+        <w:t xml:space="preserve"> the 'kill-count' and the name of the active (not spectating) players to the client UI</w:t>
       </w:r>
       <w:bookmarkEnd w:id="14"/>
     </w:p>
     <w:p>
       <w:pPr>
-        <w:pStyle w:val="berschrift3"/>
         <w:rPr>
           <w:lang w:val="en-US"/>
         </w:rPr>
       </w:pPr>
-      <w:bookmarkStart w:id="15" w:name="_Toc367364243"/>
-      <w:proofErr w:type="gramStart"/>
-      <w:r>
+    </w:p>
+    <w:p>
+      <w:pPr>
+        <w:pStyle w:val="berschrift2"/>
         <w:rPr>
           <w:lang w:val="en-US"/>
         </w:rPr>
-        <w:t>add</w:t>
-      </w:r>
-      <w:proofErr w:type="gramEnd"/>
+      </w:pPr>
+      <w:bookmarkStart w:id="15" w:name="_Toc367364244"/>
       <w:r>
         <w:rPr>
           <w:lang w:val="en-US"/>
         </w:rPr>
-        <w:t xml:space="preserve"> the 'kill-count' and the name of the active (not spectating) players to the client UI</w:t>
+        <w:t>Replication</w:t>
       </w:r>
       <w:bookmarkEnd w:id="15"/>
     </w:p>
     <w:p>
       <w:pPr>
+        <w:pStyle w:val="berschrift3"/>
         <w:rPr>
           <w:lang w:val="en-US"/>
         </w:rPr>
       </w:pPr>
-    </w:p>
-    <w:p>
-      <w:pPr>
-        <w:pStyle w:val="berschrift2"/>
+      <w:bookmarkStart w:id="16" w:name="_Toc367364245"/>
+      <w:proofErr w:type="gramStart"/>
+      <w:r>
         <w:rPr>
           <w:lang w:val="en-US"/>
         </w:rPr>
-      </w:pPr>
-      <w:bookmarkStart w:id="16" w:name="_Toc367364244"/>
+        <w:t>use</w:t>
+      </w:r>
+      <w:proofErr w:type="gramEnd"/>
       <w:r>
         <w:rPr>
           <w:lang w:val="en-US"/>
         </w:rPr>
-        <w:t>Replication</w:t>
+        <w:t xml:space="preserve"> compressed datagrams for transmitted state structures</w:t>
       </w:r>
       <w:bookmarkEnd w:id="16"/>
-    </w:p>
-    <w:p>
-      <w:pPr>
-        <w:pStyle w:val="berschrift3"/>
-        <w:rPr>
-          <w:lang w:val="en-US"/>
-        </w:rPr>
-      </w:pPr>
-      <w:bookmarkStart w:id="17" w:name="_Toc367364245"/>
-      <w:proofErr w:type="gramStart"/>
-      <w:r>
-        <w:rPr>
-          <w:lang w:val="en-US"/>
-        </w:rPr>
-        <w:t>use</w:t>
-      </w:r>
-      <w:proofErr w:type="gramEnd"/>
-      <w:r>
-        <w:rPr>
-          <w:lang w:val="en-US"/>
-        </w:rPr>
-        <w:t xml:space="preserve"> compressed datagrams for transmitted state structures</w:t>
-      </w:r>
-      <w:bookmarkEnd w:id="17"/>
     </w:p>
     <w:p>
       <w:pPr>
@@ -5037,7 +5035,7 @@
               <w:rPr>
                 <w:lang w:val="de-AT"/>
               </w:rPr>
-              <w:t>: 16 Bytes TODO</w:t>
+              <w:t>: 16 Bytes</w:t>
             </w:r>
           </w:p>
         </w:tc>
@@ -5717,7 +5715,29 @@
                 <w:highlight w:val="white"/>
                 <w:lang w:val="en-US" w:eastAsia="de-AT"/>
               </w:rPr>
-              <w:t>TControllerValues</w:t>
+              <w:t>T</w:t>
+            </w:r>
+            <w:r>
+              <w:rPr>
+                <w:rFonts w:ascii="Consolas" w:hAnsi="Consolas" w:cs="Consolas"/>
+                <w:color w:val="216F85"/>
+                <w:sz w:val="19"/>
+                <w:szCs w:val="19"/>
+                <w:highlight w:val="white"/>
+                <w:lang w:val="en-US" w:eastAsia="de-AT"/>
+              </w:rPr>
+              <w:t>Compressed_</w:t>
+            </w:r>
+            <w:r>
+              <w:rPr>
+                <w:rFonts w:ascii="Consolas" w:hAnsi="Consolas" w:cs="Consolas"/>
+                <w:color w:val="216F85"/>
+                <w:sz w:val="19"/>
+                <w:szCs w:val="19"/>
+                <w:highlight w:val="white"/>
+                <w:lang w:val="en-US" w:eastAsia="de-AT"/>
+              </w:rPr>
+              <w:t>ControllerValues</w:t>
             </w:r>
             <w:proofErr w:type="spellEnd"/>
           </w:p>
@@ -5783,18 +5803,7 @@
                 <w:highlight w:val="white"/>
                 <w:lang w:val="en-US" w:eastAsia="de-AT"/>
               </w:rPr>
-              <w:t>floa</w:t>
-            </w:r>
-            <w:r>
-              <w:rPr>
-                <w:rFonts w:ascii="Consolas" w:hAnsi="Consolas" w:cs="Consolas"/>
-                <w:color w:val="0000FF"/>
-                <w:sz w:val="19"/>
-                <w:szCs w:val="19"/>
-                <w:highlight w:val="white"/>
-                <w:lang w:val="en-US" w:eastAsia="de-AT"/>
-              </w:rPr>
-              <w:t>t</w:t>
+              <w:t>char</w:t>
             </w:r>
             <w:r>
               <w:rPr>
@@ -5878,7 +5887,7 @@
                 <w:highlight w:val="white"/>
                 <w:lang w:val="en-US" w:eastAsia="de-AT"/>
               </w:rPr>
-              <w:t>float</w:t>
+              <w:t>char</w:t>
             </w:r>
             <w:r>
               <w:rPr>
@@ -6221,7 +6230,29 @@
                 <w:sz w:val="19"/>
                 <w:szCs w:val="19"/>
                 <w:highlight w:val="white"/>
-                <w:lang w:val="de-AT" w:eastAsia="de-AT"/>
+                <w:lang w:val="en-US" w:eastAsia="de-AT"/>
+              </w:rPr>
+              <w:t>T</w:t>
+            </w:r>
+            <w:r>
+              <w:rPr>
+                <w:rFonts w:ascii="Consolas" w:hAnsi="Consolas" w:cs="Consolas"/>
+                <w:color w:val="216F85"/>
+                <w:sz w:val="19"/>
+                <w:szCs w:val="19"/>
+                <w:highlight w:val="white"/>
+                <w:lang w:val="en-US" w:eastAsia="de-AT"/>
+              </w:rPr>
+              <w:t>Compressed_</w:t>
+            </w:r>
+            <w:r>
+              <w:rPr>
+                <w:rFonts w:ascii="Consolas" w:hAnsi="Consolas" w:cs="Consolas"/>
+                <w:color w:val="216F85"/>
+                <w:sz w:val="19"/>
+                <w:szCs w:val="19"/>
+                <w:highlight w:val="white"/>
+                <w:lang w:val="en-US" w:eastAsia="de-AT"/>
               </w:rPr>
               <w:t>ControllerValues</w:t>
             </w:r>
@@ -6344,7 +6375,7 @@
           <w:szCs w:val="19"/>
           <w:lang w:val="de-AT" w:eastAsia="de-AT"/>
         </w:rPr>
-        <w:t xml:space="preserve"> (zuvor 28, jedoch mit </w:t>
+        <w:t xml:space="preserve"> (zuvor 28 bzw. mit </w:t>
       </w:r>
       <w:proofErr w:type="spellStart"/>
       <w:r>
@@ -6366,7 +6397,27 @@
           <w:szCs w:val="19"/>
           <w:lang w:val="de-AT" w:eastAsia="de-AT"/>
         </w:rPr>
-        <w:t xml:space="preserve"> 8 Bytes möglich)</w:t>
+        <w:t xml:space="preserve"> 32 Bytes) -&gt;</w:t>
+      </w:r>
+      <w:r>
+        <w:rPr>
+          <w:rFonts w:ascii="Consolas" w:hAnsi="Consolas" w:cs="Consolas"/>
+          <w:color w:val="216F85"/>
+          <w:sz w:val="19"/>
+          <w:szCs w:val="19"/>
+          <w:lang w:val="de-AT" w:eastAsia="de-AT"/>
+        </w:rPr>
+        <w:t xml:space="preserve"> </w:t>
+      </w:r>
+      <w:r>
+        <w:rPr>
+          <w:rFonts w:ascii="Consolas" w:hAnsi="Consolas" w:cs="Consolas"/>
+          <w:color w:val="216F85"/>
+          <w:sz w:val="19"/>
+          <w:szCs w:val="19"/>
+          <w:lang w:val="de-AT" w:eastAsia="de-AT"/>
+        </w:rPr>
+        <w:t>8 Bytes möglich</w:t>
       </w:r>
     </w:p>
     <w:p>
@@ -6471,7 +6522,7 @@
                 <w:sz w:val="19"/>
                 <w:szCs w:val="19"/>
                 <w:highlight w:val="white"/>
-                <w:lang w:val="en-US" w:eastAsia="de-AT"/>
+                <w:lang w:val="de-AT" w:eastAsia="de-AT"/>
               </w:rPr>
             </w:pPr>
             <w:proofErr w:type="spellStart"/>
@@ -6482,7 +6533,7 @@
                 <w:sz w:val="19"/>
                 <w:szCs w:val="19"/>
                 <w:highlight w:val="white"/>
-                <w:lang w:val="en-US" w:eastAsia="de-AT"/>
+                <w:lang w:val="de-AT" w:eastAsia="de-AT"/>
               </w:rPr>
               <w:t>typedef</w:t>
             </w:r>
@@ -6494,7 +6545,7 @@
                 <w:sz w:val="19"/>
                 <w:szCs w:val="19"/>
                 <w:highlight w:val="white"/>
-                <w:lang w:val="en-US" w:eastAsia="de-AT"/>
+                <w:lang w:val="de-AT" w:eastAsia="de-AT"/>
               </w:rPr>
               <w:t xml:space="preserve"> </w:t>
             </w:r>
@@ -6506,7 +6557,7 @@
                 <w:sz w:val="19"/>
                 <w:szCs w:val="19"/>
                 <w:highlight w:val="white"/>
-                <w:lang w:val="en-US" w:eastAsia="de-AT"/>
+                <w:lang w:val="de-AT" w:eastAsia="de-AT"/>
               </w:rPr>
               <w:t>struct</w:t>
             </w:r>
@@ -6518,7 +6569,7 @@
                 <w:sz w:val="19"/>
                 <w:szCs w:val="19"/>
                 <w:highlight w:val="white"/>
-                <w:lang w:val="en-US" w:eastAsia="de-AT"/>
+                <w:lang w:val="de-AT" w:eastAsia="de-AT"/>
               </w:rPr>
               <w:t xml:space="preserve"> </w:t>
             </w:r>
@@ -6529,7 +6580,7 @@
                 <w:sz w:val="19"/>
                 <w:szCs w:val="19"/>
                 <w:highlight w:val="white"/>
-                <w:lang w:val="en-US" w:eastAsia="de-AT"/>
+                <w:lang w:val="de-AT" w:eastAsia="de-AT"/>
               </w:rPr>
               <w:t>TDynamic2DActorDatagram</w:t>
             </w:r>
@@ -6546,7 +6597,7 @@
                 <w:sz w:val="19"/>
                 <w:szCs w:val="19"/>
                 <w:highlight w:val="white"/>
-                <w:lang w:val="en-US" w:eastAsia="de-AT"/>
+                <w:lang w:val="de-AT" w:eastAsia="de-AT"/>
               </w:rPr>
             </w:pPr>
             <w:r>
@@ -6556,7 +6607,7 @@
                 <w:sz w:val="19"/>
                 <w:szCs w:val="19"/>
                 <w:highlight w:val="white"/>
-                <w:lang w:val="en-US" w:eastAsia="de-AT"/>
+                <w:lang w:val="de-AT" w:eastAsia="de-AT"/>
               </w:rPr>
               <w:t>{</w:t>
             </w:r>
@@ -6573,7 +6624,7 @@
                 <w:sz w:val="19"/>
                 <w:szCs w:val="19"/>
                 <w:highlight w:val="white"/>
-                <w:lang w:val="en-US" w:eastAsia="de-AT"/>
+                <w:lang w:val="de-AT" w:eastAsia="de-AT"/>
               </w:rPr>
             </w:pPr>
             <w:r>
@@ -6583,10 +6634,11 @@
                 <w:sz w:val="19"/>
                 <w:szCs w:val="19"/>
                 <w:highlight w:val="white"/>
-                <w:lang w:val="en-US" w:eastAsia="de-AT"/>
+                <w:lang w:val="de-AT" w:eastAsia="de-AT"/>
               </w:rPr>
               <w:tab/>
             </w:r>
+            <w:proofErr w:type="spellStart"/>
             <w:r>
               <w:rPr>
                 <w:rFonts w:ascii="Consolas" w:hAnsi="Consolas" w:cs="Consolas"/>
@@ -6594,10 +6646,11 @@
                 <w:sz w:val="19"/>
                 <w:szCs w:val="19"/>
                 <w:highlight w:val="white"/>
-                <w:lang w:val="en-US" w:eastAsia="de-AT"/>
+                <w:lang w:val="de-AT" w:eastAsia="de-AT"/>
               </w:rPr>
               <w:t>float</w:t>
             </w:r>
+            <w:proofErr w:type="spellEnd"/>
             <w:r>
               <w:rPr>
                 <w:rFonts w:ascii="Consolas" w:hAnsi="Consolas" w:cs="Consolas"/>
@@ -6605,7 +6658,7 @@
                 <w:sz w:val="19"/>
                 <w:szCs w:val="19"/>
                 <w:highlight w:val="white"/>
-                <w:lang w:val="en-US" w:eastAsia="de-AT"/>
+                <w:lang w:val="de-AT" w:eastAsia="de-AT"/>
               </w:rPr>
               <w:t xml:space="preserve"> </w:t>
             </w:r>
@@ -6616,7 +6669,7 @@
                 <w:sz w:val="19"/>
                 <w:szCs w:val="19"/>
                 <w:highlight w:val="white"/>
-                <w:lang w:val="en-US" w:eastAsia="de-AT"/>
+                <w:lang w:val="de-AT" w:eastAsia="de-AT"/>
               </w:rPr>
               <w:t>_x</w:t>
             </w:r>
@@ -6627,7 +6680,7 @@
                 <w:sz w:val="19"/>
                 <w:szCs w:val="19"/>
                 <w:highlight w:val="white"/>
-                <w:lang w:val="en-US" w:eastAsia="de-AT"/>
+                <w:lang w:val="de-AT" w:eastAsia="de-AT"/>
               </w:rPr>
               <w:t>;</w:t>
             </w:r>
@@ -6644,7 +6697,7 @@
                 <w:sz w:val="19"/>
                 <w:szCs w:val="19"/>
                 <w:highlight w:val="white"/>
-                <w:lang w:val="en-US" w:eastAsia="de-AT"/>
+                <w:lang w:val="de-AT" w:eastAsia="de-AT"/>
               </w:rPr>
             </w:pPr>
             <w:r>
@@ -6654,10 +6707,11 @@
                 <w:sz w:val="19"/>
                 <w:szCs w:val="19"/>
                 <w:highlight w:val="white"/>
-                <w:lang w:val="en-US" w:eastAsia="de-AT"/>
+                <w:lang w:val="de-AT" w:eastAsia="de-AT"/>
               </w:rPr>
               <w:tab/>
             </w:r>
+            <w:proofErr w:type="spellStart"/>
             <w:r>
               <w:rPr>
                 <w:rFonts w:ascii="Consolas" w:hAnsi="Consolas" w:cs="Consolas"/>
@@ -6665,10 +6719,11 @@
                 <w:sz w:val="19"/>
                 <w:szCs w:val="19"/>
                 <w:highlight w:val="white"/>
-                <w:lang w:val="en-US" w:eastAsia="de-AT"/>
+                <w:lang w:val="de-AT" w:eastAsia="de-AT"/>
               </w:rPr>
               <w:t>float</w:t>
             </w:r>
+            <w:proofErr w:type="spellEnd"/>
             <w:r>
               <w:rPr>
                 <w:rFonts w:ascii="Consolas" w:hAnsi="Consolas" w:cs="Consolas"/>
@@ -6676,7 +6731,7 @@
                 <w:sz w:val="19"/>
                 <w:szCs w:val="19"/>
                 <w:highlight w:val="white"/>
-                <w:lang w:val="en-US" w:eastAsia="de-AT"/>
+                <w:lang w:val="de-AT" w:eastAsia="de-AT"/>
               </w:rPr>
               <w:t xml:space="preserve"> </w:t>
             </w:r>
@@ -6687,7 +6742,7 @@
                 <w:sz w:val="19"/>
                 <w:szCs w:val="19"/>
                 <w:highlight w:val="white"/>
-                <w:lang w:val="en-US" w:eastAsia="de-AT"/>
+                <w:lang w:val="de-AT" w:eastAsia="de-AT"/>
               </w:rPr>
               <w:t>_y</w:t>
             </w:r>
@@ -6698,7 +6753,7 @@
                 <w:sz w:val="19"/>
                 <w:szCs w:val="19"/>
                 <w:highlight w:val="white"/>
-                <w:lang w:val="en-US" w:eastAsia="de-AT"/>
+                <w:lang w:val="de-AT" w:eastAsia="de-AT"/>
               </w:rPr>
               <w:t>;</w:t>
             </w:r>
@@ -6715,7 +6770,7 @@
                 <w:sz w:val="19"/>
                 <w:szCs w:val="19"/>
                 <w:highlight w:val="white"/>
-                <w:lang w:val="en-US" w:eastAsia="de-AT"/>
+                <w:lang w:val="de-AT" w:eastAsia="de-AT"/>
               </w:rPr>
             </w:pPr>
             <w:r>
@@ -6725,10 +6780,11 @@
                 <w:sz w:val="19"/>
                 <w:szCs w:val="19"/>
                 <w:highlight w:val="white"/>
-                <w:lang w:val="en-US" w:eastAsia="de-AT"/>
+                <w:lang w:val="de-AT" w:eastAsia="de-AT"/>
               </w:rPr>
               <w:tab/>
             </w:r>
+            <w:proofErr w:type="spellStart"/>
             <w:r>
               <w:rPr>
                 <w:rFonts w:ascii="Consolas" w:hAnsi="Consolas" w:cs="Consolas"/>
@@ -6736,10 +6792,11 @@
                 <w:sz w:val="19"/>
                 <w:szCs w:val="19"/>
                 <w:highlight w:val="white"/>
-                <w:lang w:val="en-US" w:eastAsia="de-AT"/>
+                <w:lang w:val="de-AT" w:eastAsia="de-AT"/>
               </w:rPr>
               <w:t>float</w:t>
             </w:r>
+            <w:proofErr w:type="spellEnd"/>
             <w:r>
               <w:rPr>
                 <w:rFonts w:ascii="Consolas" w:hAnsi="Consolas" w:cs="Consolas"/>
@@ -6747,7 +6804,7 @@
                 <w:sz w:val="19"/>
                 <w:szCs w:val="19"/>
                 <w:highlight w:val="white"/>
-                <w:lang w:val="en-US" w:eastAsia="de-AT"/>
+                <w:lang w:val="de-AT" w:eastAsia="de-AT"/>
               </w:rPr>
               <w:t xml:space="preserve"> </w:t>
             </w:r>
@@ -6758,7 +6815,7 @@
                 <w:sz w:val="19"/>
                 <w:szCs w:val="19"/>
                 <w:highlight w:val="white"/>
-                <w:lang w:val="en-US" w:eastAsia="de-AT"/>
+                <w:lang w:val="de-AT" w:eastAsia="de-AT"/>
               </w:rPr>
               <w:t>_</w:t>
             </w:r>
@@ -6770,7 +6827,7 @@
                 <w:sz w:val="19"/>
                 <w:szCs w:val="19"/>
                 <w:highlight w:val="white"/>
-                <w:lang w:val="en-US" w:eastAsia="de-AT"/>
+                <w:lang w:val="de-AT" w:eastAsia="de-AT"/>
               </w:rPr>
               <w:t>fx</w:t>
             </w:r>
@@ -6782,7 +6839,7 @@
                 <w:sz w:val="19"/>
                 <w:szCs w:val="19"/>
                 <w:highlight w:val="white"/>
-                <w:lang w:val="en-US" w:eastAsia="de-AT"/>
+                <w:lang w:val="de-AT" w:eastAsia="de-AT"/>
               </w:rPr>
               <w:t>;</w:t>
             </w:r>
@@ -6809,10 +6866,11 @@
                 <w:sz w:val="19"/>
                 <w:szCs w:val="19"/>
                 <w:highlight w:val="white"/>
-                <w:lang w:val="en-US" w:eastAsia="de-AT"/>
+                <w:lang w:val="de-AT" w:eastAsia="de-AT"/>
               </w:rPr>
               <w:tab/>
             </w:r>
+            <w:proofErr w:type="spellStart"/>
             <w:r>
               <w:rPr>
                 <w:rFonts w:ascii="Consolas" w:hAnsi="Consolas" w:cs="Consolas"/>
@@ -6820,9 +6878,21 @@
                 <w:sz w:val="19"/>
                 <w:szCs w:val="19"/>
                 <w:highlight w:val="white"/>
-                <w:lang w:val="en-US" w:eastAsia="de-AT"/>
-              </w:rPr>
-              <w:t>float</w:t>
+                <w:lang w:val="de-AT" w:eastAsia="de-AT"/>
+              </w:rPr>
+              <w:t>fl</w:t>
+            </w:r>
+            <w:proofErr w:type="spellEnd"/>
+            <w:r>
+              <w:rPr>
+                <w:rFonts w:ascii="Consolas" w:hAnsi="Consolas" w:cs="Consolas"/>
+                <w:color w:val="0000FF"/>
+                <w:sz w:val="19"/>
+                <w:szCs w:val="19"/>
+                <w:highlight w:val="white"/>
+                <w:lang w:val="en-US" w:eastAsia="de-AT"/>
+              </w:rPr>
+              <w:t>oat</w:t>
             </w:r>
             <w:r>
               <w:rPr>
@@ -7242,7 +7312,29 @@
                 <w:highlight w:val="white"/>
                 <w:lang w:val="en-US" w:eastAsia="de-AT"/>
               </w:rPr>
-              <w:t>TDynamic2DActorDatagram</w:t>
+              <w:t>T</w:t>
+            </w:r>
+            <w:r>
+              <w:rPr>
+                <w:rFonts w:ascii="Consolas" w:hAnsi="Consolas" w:cs="Consolas"/>
+                <w:color w:val="216F85"/>
+                <w:sz w:val="19"/>
+                <w:szCs w:val="19"/>
+                <w:highlight w:val="white"/>
+                <w:lang w:val="en-US" w:eastAsia="de-AT"/>
+              </w:rPr>
+              <w:t>Compressed_</w:t>
+            </w:r>
+            <w:r>
+              <w:rPr>
+                <w:rFonts w:ascii="Consolas" w:hAnsi="Consolas" w:cs="Consolas"/>
+                <w:color w:val="216F85"/>
+                <w:sz w:val="19"/>
+                <w:szCs w:val="19"/>
+                <w:highlight w:val="white"/>
+                <w:lang w:val="en-US" w:eastAsia="de-AT"/>
+              </w:rPr>
+              <w:t>Dynamic2DActorDatagram</w:t>
             </w:r>
           </w:p>
           <w:p>
@@ -7690,6 +7782,7 @@
                 <w:highlight w:val="white"/>
                 <w:lang w:val="en-US" w:eastAsia="de-AT"/>
               </w:rPr>
+              <w:lastRenderedPageBreak/>
               <w:tab/>
             </w:r>
             <w:r>
@@ -7774,7 +7867,6 @@
                 <w:highlight w:val="white"/>
                 <w:lang w:val="en-US" w:eastAsia="de-AT"/>
               </w:rPr>
-              <w:lastRenderedPageBreak/>
               <w:tab/>
             </w:r>
             <w:r>
@@ -7837,8 +7929,17 @@
           </w:p>
           <w:p>
             <w:pPr>
-              <w:rPr>
-                <w:lang w:val="de-AT"/>
+              <w:autoSpaceDE w:val="0"/>
+              <w:autoSpaceDN w:val="0"/>
+              <w:adjustRightInd w:val="0"/>
+              <w:spacing w:line="240" w:lineRule="auto"/>
+              <w:rPr>
+                <w:rFonts w:ascii="Consolas" w:hAnsi="Consolas" w:cs="Consolas"/>
+                <w:color w:val="000000"/>
+                <w:sz w:val="19"/>
+                <w:szCs w:val="19"/>
+                <w:highlight w:val="white"/>
+                <w:lang w:val="en-US" w:eastAsia="de-AT"/>
               </w:rPr>
             </w:pPr>
             <w:r>
@@ -7859,7 +7960,29 @@
                 <w:sz w:val="19"/>
                 <w:szCs w:val="19"/>
                 <w:highlight w:val="white"/>
-                <w:lang w:val="de-AT" w:eastAsia="de-AT"/>
+                <w:lang w:val="en-US" w:eastAsia="de-AT"/>
+              </w:rPr>
+              <w:t>T</w:t>
+            </w:r>
+            <w:r>
+              <w:rPr>
+                <w:rFonts w:ascii="Consolas" w:hAnsi="Consolas" w:cs="Consolas"/>
+                <w:color w:val="216F85"/>
+                <w:sz w:val="19"/>
+                <w:szCs w:val="19"/>
+                <w:highlight w:val="white"/>
+                <w:lang w:val="en-US" w:eastAsia="de-AT"/>
+              </w:rPr>
+              <w:t>Compressed_</w:t>
+            </w:r>
+            <w:r>
+              <w:rPr>
+                <w:rFonts w:ascii="Consolas" w:hAnsi="Consolas" w:cs="Consolas"/>
+                <w:color w:val="216F85"/>
+                <w:sz w:val="19"/>
+                <w:szCs w:val="19"/>
+                <w:highlight w:val="white"/>
+                <w:lang w:val="en-US" w:eastAsia="de-AT"/>
               </w:rPr>
               <w:t>Dynamic2DActorDatagram</w:t>
             </w:r>
@@ -7895,7 +8018,13 @@
         <w:rPr>
           <w:lang w:val="de-AT"/>
         </w:rPr>
-        <w:t xml:space="preserve">Ansonsten könnte man noch in der </w:t>
+        <w:t>Dann</w:t>
+      </w:r>
+      <w:r>
+        <w:rPr>
+          <w:lang w:val="de-AT"/>
+        </w:rPr>
+        <w:t xml:space="preserve"> noch in der </w:t>
       </w:r>
       <w:proofErr w:type="spellStart"/>
       <w:r>
@@ -7909,13 +8038,19 @@
         <w:rPr>
           <w:lang w:val="de-AT"/>
         </w:rPr>
-        <w:t xml:space="preserve"> die Compressed-Methoden für die jeweiligen Datentypen verwenden</w:t>
+        <w:t xml:space="preserve"> die Compressed-Methoden für die jeweiligen Datentypen</w:t>
       </w:r>
       <w:r>
         <w:rPr>
           <w:lang w:val="de-AT"/>
         </w:rPr>
-        <w:t xml:space="preserve">. Eignet sich z.B. gut für </w:t>
+        <w:t xml:space="preserve"> </w:t>
+      </w:r>
+      <w:r>
+        <w:rPr>
+          <w:lang w:val="de-AT"/>
+        </w:rPr>
+        <w:t xml:space="preserve">(eignet sich z.B. besonders gut für </w:t>
       </w:r>
       <w:proofErr w:type="spellStart"/>
       <w:r>
@@ -7929,13 +8064,1900 @@
         <w:rPr>
           <w:lang w:val="de-AT"/>
         </w:rPr>
-        <w:t>.</w:t>
+        <w:t>)</w:t>
+      </w:r>
+      <w:r>
+        <w:rPr>
+          <w:lang w:val="de-AT"/>
+        </w:rPr>
+        <w:t xml:space="preserve"> verwenden</w:t>
+      </w:r>
+      <w:r>
+        <w:rPr>
+          <w:lang w:val="de-AT"/>
+        </w:rPr>
+        <w:t>:</w:t>
       </w:r>
     </w:p>
     <w:p>
       <w:pPr>
         <w:rPr>
           <w:lang w:val="de-AT"/>
+        </w:rPr>
+      </w:pPr>
+    </w:p>
+    <w:p>
+      <w:pPr>
+        <w:rPr>
+          <w:lang w:val="en-US"/>
+        </w:rPr>
+      </w:pPr>
+      <w:proofErr w:type="spellStart"/>
+      <w:r>
+        <w:rPr>
+          <w:lang w:val="en-US"/>
+        </w:rPr>
+        <w:t>Anstatt</w:t>
+      </w:r>
+      <w:proofErr w:type="spellEnd"/>
+      <w:r>
+        <w:rPr>
+          <w:lang w:val="en-US"/>
+        </w:rPr>
+        <w:t>:</w:t>
+      </w:r>
+    </w:p>
+    <w:p>
+      <w:pPr>
+        <w:autoSpaceDE w:val="0"/>
+        <w:autoSpaceDN w:val="0"/>
+        <w:adjustRightInd w:val="0"/>
+        <w:spacing w:line="240" w:lineRule="auto"/>
+        <w:rPr>
+          <w:rFonts w:ascii="Consolas" w:hAnsi="Consolas" w:cs="Consolas"/>
+          <w:color w:val="000000"/>
+          <w:sz w:val="19"/>
+          <w:szCs w:val="19"/>
+          <w:highlight w:val="white"/>
+          <w:lang w:val="en-US" w:eastAsia="de-AT"/>
+        </w:rPr>
+      </w:pPr>
+      <w:proofErr w:type="spellStart"/>
+      <w:proofErr w:type="gramStart"/>
+      <w:r>
+        <w:rPr>
+          <w:rFonts w:ascii="Consolas" w:hAnsi="Consolas" w:cs="Consolas"/>
+          <w:color w:val="000080"/>
+          <w:sz w:val="19"/>
+          <w:szCs w:val="19"/>
+          <w:highlight w:val="white"/>
+          <w:lang w:val="en-US" w:eastAsia="de-AT"/>
+        </w:rPr>
+        <w:t>bitStream</w:t>
+      </w:r>
+      <w:r>
+        <w:rPr>
+          <w:rFonts w:ascii="Consolas" w:hAnsi="Consolas" w:cs="Consolas"/>
+          <w:color w:val="000000"/>
+          <w:sz w:val="19"/>
+          <w:szCs w:val="19"/>
+          <w:highlight w:val="white"/>
+          <w:lang w:val="en-US" w:eastAsia="de-AT"/>
+        </w:rPr>
+        <w:t>.</w:t>
+      </w:r>
+      <w:r>
+        <w:rPr>
+          <w:rFonts w:ascii="Consolas" w:hAnsi="Consolas" w:cs="Consolas"/>
+          <w:color w:val="880000"/>
+          <w:sz w:val="19"/>
+          <w:szCs w:val="19"/>
+          <w:highlight w:val="white"/>
+          <w:lang w:val="en-US" w:eastAsia="de-AT"/>
+        </w:rPr>
+        <w:t>WriteAlignedBytes</w:t>
+      </w:r>
+      <w:proofErr w:type="spellEnd"/>
+      <w:r>
+        <w:rPr>
+          <w:rFonts w:ascii="Consolas" w:hAnsi="Consolas" w:cs="Consolas"/>
+          <w:color w:val="000000"/>
+          <w:sz w:val="19"/>
+          <w:szCs w:val="19"/>
+          <w:highlight w:val="white"/>
+          <w:lang w:val="en-US" w:eastAsia="de-AT"/>
+        </w:rPr>
+        <w:t>(</w:t>
+      </w:r>
+      <w:proofErr w:type="gramEnd"/>
+      <w:r>
+        <w:rPr>
+          <w:rFonts w:ascii="Consolas" w:hAnsi="Consolas" w:cs="Consolas"/>
+          <w:color w:val="000000"/>
+          <w:sz w:val="19"/>
+          <w:szCs w:val="19"/>
+          <w:highlight w:val="white"/>
+          <w:lang w:val="en-US" w:eastAsia="de-AT"/>
+        </w:rPr>
+        <w:t xml:space="preserve"> (</w:t>
+      </w:r>
+      <w:proofErr w:type="spellStart"/>
+      <w:r>
+        <w:rPr>
+          <w:rFonts w:ascii="Consolas" w:hAnsi="Consolas" w:cs="Consolas"/>
+          <w:color w:val="0000FF"/>
+          <w:sz w:val="19"/>
+          <w:szCs w:val="19"/>
+          <w:highlight w:val="white"/>
+          <w:lang w:val="en-US" w:eastAsia="de-AT"/>
+        </w:rPr>
+        <w:t>const</w:t>
+      </w:r>
+      <w:proofErr w:type="spellEnd"/>
+      <w:r>
+        <w:rPr>
+          <w:rFonts w:ascii="Consolas" w:hAnsi="Consolas" w:cs="Consolas"/>
+          <w:color w:val="000000"/>
+          <w:sz w:val="19"/>
+          <w:szCs w:val="19"/>
+          <w:highlight w:val="white"/>
+          <w:lang w:val="en-US" w:eastAsia="de-AT"/>
+        </w:rPr>
+        <w:t xml:space="preserve"> </w:t>
+      </w:r>
+      <w:r>
+        <w:rPr>
+          <w:rFonts w:ascii="Consolas" w:hAnsi="Consolas" w:cs="Consolas"/>
+          <w:color w:val="0000FF"/>
+          <w:sz w:val="19"/>
+          <w:szCs w:val="19"/>
+          <w:highlight w:val="white"/>
+          <w:lang w:val="en-US" w:eastAsia="de-AT"/>
+        </w:rPr>
+        <w:t>unsigned</w:t>
+      </w:r>
+      <w:r>
+        <w:rPr>
+          <w:rFonts w:ascii="Consolas" w:hAnsi="Consolas" w:cs="Consolas"/>
+          <w:color w:val="000000"/>
+          <w:sz w:val="19"/>
+          <w:szCs w:val="19"/>
+          <w:highlight w:val="white"/>
+          <w:lang w:val="en-US" w:eastAsia="de-AT"/>
+        </w:rPr>
+        <w:t xml:space="preserve"> </w:t>
+      </w:r>
+      <w:r>
+        <w:rPr>
+          <w:rFonts w:ascii="Consolas" w:hAnsi="Consolas" w:cs="Consolas"/>
+          <w:color w:val="0000FF"/>
+          <w:sz w:val="19"/>
+          <w:szCs w:val="19"/>
+          <w:highlight w:val="white"/>
+          <w:lang w:val="en-US" w:eastAsia="de-AT"/>
+        </w:rPr>
+        <w:t>char</w:t>
+      </w:r>
+      <w:r>
+        <w:rPr>
+          <w:rFonts w:ascii="Consolas" w:hAnsi="Consolas" w:cs="Consolas"/>
+          <w:color w:val="000000"/>
+          <w:sz w:val="19"/>
+          <w:szCs w:val="19"/>
+          <w:highlight w:val="white"/>
+          <w:lang w:val="en-US" w:eastAsia="de-AT"/>
+        </w:rPr>
+        <w:t xml:space="preserve"> *)&amp;</w:t>
+      </w:r>
+      <w:r>
+        <w:rPr>
+          <w:rFonts w:ascii="Consolas" w:hAnsi="Consolas" w:cs="Consolas"/>
+          <w:color w:val="000080"/>
+          <w:sz w:val="19"/>
+          <w:szCs w:val="19"/>
+          <w:highlight w:val="white"/>
+          <w:lang w:val="en-US" w:eastAsia="de-AT"/>
+        </w:rPr>
+        <w:t>_</w:t>
+      </w:r>
+      <w:proofErr w:type="spellStart"/>
+      <w:r>
+        <w:rPr>
+          <w:rFonts w:ascii="Consolas" w:hAnsi="Consolas" w:cs="Consolas"/>
+          <w:color w:val="000080"/>
+          <w:sz w:val="19"/>
+          <w:szCs w:val="19"/>
+          <w:highlight w:val="white"/>
+          <w:lang w:val="en-US" w:eastAsia="de-AT"/>
+        </w:rPr>
+        <w:t>ctrlValues</w:t>
+      </w:r>
+      <w:proofErr w:type="spellEnd"/>
+      <w:r>
+        <w:rPr>
+          <w:rFonts w:ascii="Consolas" w:hAnsi="Consolas" w:cs="Consolas"/>
+          <w:color w:val="000000"/>
+          <w:sz w:val="19"/>
+          <w:szCs w:val="19"/>
+          <w:highlight w:val="white"/>
+          <w:lang w:val="en-US" w:eastAsia="de-AT"/>
+        </w:rPr>
+        <w:t xml:space="preserve">, </w:t>
+      </w:r>
+      <w:proofErr w:type="spellStart"/>
+      <w:r>
+        <w:rPr>
+          <w:rFonts w:ascii="Consolas" w:hAnsi="Consolas" w:cs="Consolas"/>
+          <w:color w:val="0000FF"/>
+          <w:sz w:val="19"/>
+          <w:szCs w:val="19"/>
+          <w:highlight w:val="white"/>
+          <w:lang w:val="en-US" w:eastAsia="de-AT"/>
+        </w:rPr>
+        <w:t>sizeof</w:t>
+      </w:r>
+      <w:proofErr w:type="spellEnd"/>
+      <w:r>
+        <w:rPr>
+          <w:rFonts w:ascii="Consolas" w:hAnsi="Consolas" w:cs="Consolas"/>
+          <w:color w:val="000000"/>
+          <w:sz w:val="19"/>
+          <w:szCs w:val="19"/>
+          <w:highlight w:val="white"/>
+          <w:lang w:val="en-US" w:eastAsia="de-AT"/>
+        </w:rPr>
+        <w:t>(</w:t>
+      </w:r>
+      <w:proofErr w:type="spellStart"/>
+      <w:r>
+        <w:rPr>
+          <w:rFonts w:ascii="Consolas" w:hAnsi="Consolas" w:cs="Consolas"/>
+          <w:color w:val="216F85"/>
+          <w:sz w:val="19"/>
+          <w:szCs w:val="19"/>
+          <w:highlight w:val="white"/>
+          <w:lang w:val="en-US" w:eastAsia="de-AT"/>
+        </w:rPr>
+        <w:t>ControllerValues</w:t>
+      </w:r>
+      <w:proofErr w:type="spellEnd"/>
+      <w:r>
+        <w:rPr>
+          <w:rFonts w:ascii="Consolas" w:hAnsi="Consolas" w:cs="Consolas"/>
+          <w:color w:val="000000"/>
+          <w:sz w:val="19"/>
+          <w:szCs w:val="19"/>
+          <w:highlight w:val="white"/>
+          <w:lang w:val="en-US" w:eastAsia="de-AT"/>
+        </w:rPr>
+        <w:t>) );</w:t>
+      </w:r>
+    </w:p>
+    <w:p>
+      <w:pPr>
+        <w:rPr>
+          <w:rFonts w:ascii="Consolas" w:hAnsi="Consolas" w:cs="Consolas"/>
+          <w:color w:val="000000"/>
+          <w:sz w:val="19"/>
+          <w:szCs w:val="19"/>
+          <w:lang w:val="en-US" w:eastAsia="de-AT"/>
+        </w:rPr>
+      </w:pPr>
+      <w:r>
+        <w:rPr>
+          <w:rFonts w:ascii="Consolas" w:hAnsi="Consolas" w:cs="Consolas"/>
+          <w:color w:val="000000"/>
+          <w:sz w:val="19"/>
+          <w:szCs w:val="19"/>
+          <w:highlight w:val="white"/>
+          <w:lang w:val="en-US" w:eastAsia="de-AT"/>
+        </w:rPr>
+        <w:tab/>
+      </w:r>
+      <w:r>
+        <w:rPr>
+          <w:rFonts w:ascii="Consolas" w:hAnsi="Consolas" w:cs="Consolas"/>
+          <w:color w:val="000000"/>
+          <w:sz w:val="19"/>
+          <w:szCs w:val="19"/>
+          <w:highlight w:val="white"/>
+          <w:lang w:val="en-US" w:eastAsia="de-AT"/>
+        </w:rPr>
+        <w:tab/>
+      </w:r>
+    </w:p>
+    <w:p>
+      <w:pPr>
+        <w:rPr>
+          <w:lang w:val="en-US"/>
+        </w:rPr>
+      </w:pPr>
+      <w:proofErr w:type="spellStart"/>
+      <w:r>
+        <w:rPr>
+          <w:lang w:val="en-US"/>
+        </w:rPr>
+        <w:t>Mit</w:t>
+      </w:r>
+      <w:proofErr w:type="spellEnd"/>
+      <w:r>
+        <w:rPr>
+          <w:lang w:val="en-US"/>
+        </w:rPr>
+        <w:t xml:space="preserve"> </w:t>
+      </w:r>
+      <w:proofErr w:type="spellStart"/>
+      <w:r>
+        <w:rPr>
+          <w:lang w:val="en-US"/>
+        </w:rPr>
+        <w:t>Kompression</w:t>
+      </w:r>
+      <w:proofErr w:type="spellEnd"/>
+      <w:r>
+        <w:rPr>
+          <w:lang w:val="en-US"/>
+        </w:rPr>
+        <w:t>:</w:t>
+      </w:r>
+      <w:bookmarkStart w:id="17" w:name="_GoBack"/>
+      <w:bookmarkEnd w:id="17"/>
+    </w:p>
+    <w:p>
+      <w:pPr>
+        <w:autoSpaceDE w:val="0"/>
+        <w:autoSpaceDN w:val="0"/>
+        <w:adjustRightInd w:val="0"/>
+        <w:spacing w:line="240" w:lineRule="auto"/>
+        <w:rPr>
+          <w:rFonts w:ascii="Consolas" w:hAnsi="Consolas" w:cs="Consolas"/>
+          <w:color w:val="000000"/>
+          <w:sz w:val="19"/>
+          <w:szCs w:val="19"/>
+          <w:highlight w:val="white"/>
+          <w:lang w:val="en-US" w:eastAsia="de-AT"/>
+        </w:rPr>
+      </w:pPr>
+    </w:p>
+    <w:p>
+      <w:pPr>
+        <w:autoSpaceDE w:val="0"/>
+        <w:autoSpaceDN w:val="0"/>
+        <w:adjustRightInd w:val="0"/>
+        <w:spacing w:line="240" w:lineRule="auto"/>
+        <w:rPr>
+          <w:rFonts w:ascii="Consolas" w:hAnsi="Consolas" w:cs="Consolas"/>
+          <w:color w:val="000000"/>
+          <w:sz w:val="19"/>
+          <w:szCs w:val="19"/>
+          <w:highlight w:val="white"/>
+          <w:lang w:val="en-US" w:eastAsia="de-AT"/>
+        </w:rPr>
+      </w:pPr>
+      <w:r>
+        <w:rPr>
+          <w:rFonts w:ascii="Consolas" w:hAnsi="Consolas" w:cs="Consolas"/>
+          <w:color w:val="000000"/>
+          <w:sz w:val="19"/>
+          <w:szCs w:val="19"/>
+          <w:highlight w:val="white"/>
+          <w:lang w:val="en-US" w:eastAsia="de-AT"/>
+        </w:rPr>
+        <w:tab/>
+      </w:r>
+      <w:r>
+        <w:rPr>
+          <w:rFonts w:ascii="Consolas" w:hAnsi="Consolas" w:cs="Consolas"/>
+          <w:color w:val="000000"/>
+          <w:sz w:val="19"/>
+          <w:szCs w:val="19"/>
+          <w:highlight w:val="white"/>
+          <w:lang w:val="en-US" w:eastAsia="de-AT"/>
+        </w:rPr>
+        <w:tab/>
+      </w:r>
+      <w:proofErr w:type="spellStart"/>
+      <w:r>
+        <w:rPr>
+          <w:rFonts w:ascii="Consolas" w:hAnsi="Consolas" w:cs="Consolas"/>
+          <w:color w:val="216F85"/>
+          <w:sz w:val="19"/>
+          <w:szCs w:val="19"/>
+          <w:highlight w:val="white"/>
+          <w:lang w:val="en-US" w:eastAsia="de-AT"/>
+        </w:rPr>
+        <w:t>Compressed_ControllerValues</w:t>
+      </w:r>
+      <w:proofErr w:type="spellEnd"/>
+      <w:r>
+        <w:rPr>
+          <w:rFonts w:ascii="Consolas" w:hAnsi="Consolas" w:cs="Consolas"/>
+          <w:color w:val="000000"/>
+          <w:sz w:val="19"/>
+          <w:szCs w:val="19"/>
+          <w:highlight w:val="white"/>
+          <w:lang w:val="en-US" w:eastAsia="de-AT"/>
+        </w:rPr>
+        <w:t xml:space="preserve"> </w:t>
+      </w:r>
+      <w:proofErr w:type="spellStart"/>
+      <w:r>
+        <w:rPr>
+          <w:rFonts w:ascii="Consolas" w:hAnsi="Consolas" w:cs="Consolas"/>
+          <w:color w:val="000080"/>
+          <w:sz w:val="19"/>
+          <w:szCs w:val="19"/>
+          <w:highlight w:val="white"/>
+          <w:lang w:val="en-US" w:eastAsia="de-AT"/>
+        </w:rPr>
+        <w:t>comValues</w:t>
+      </w:r>
+      <w:proofErr w:type="spellEnd"/>
+      <w:r>
+        <w:rPr>
+          <w:rFonts w:ascii="Consolas" w:hAnsi="Consolas" w:cs="Consolas"/>
+          <w:color w:val="000000"/>
+          <w:sz w:val="19"/>
+          <w:szCs w:val="19"/>
+          <w:highlight w:val="white"/>
+          <w:lang w:val="en-US" w:eastAsia="de-AT"/>
+        </w:rPr>
+        <w:t>;</w:t>
+      </w:r>
+    </w:p>
+    <w:p>
+      <w:pPr>
+        <w:autoSpaceDE w:val="0"/>
+        <w:autoSpaceDN w:val="0"/>
+        <w:adjustRightInd w:val="0"/>
+        <w:spacing w:line="240" w:lineRule="auto"/>
+        <w:rPr>
+          <w:rFonts w:ascii="Consolas" w:hAnsi="Consolas" w:cs="Consolas"/>
+          <w:color w:val="000000"/>
+          <w:sz w:val="19"/>
+          <w:szCs w:val="19"/>
+          <w:highlight w:val="white"/>
+          <w:lang w:val="en-US" w:eastAsia="de-AT"/>
+        </w:rPr>
+      </w:pPr>
+      <w:r>
+        <w:rPr>
+          <w:rFonts w:ascii="Consolas" w:hAnsi="Consolas" w:cs="Consolas"/>
+          <w:color w:val="000000"/>
+          <w:sz w:val="19"/>
+          <w:szCs w:val="19"/>
+          <w:highlight w:val="white"/>
+          <w:lang w:val="en-US" w:eastAsia="de-AT"/>
+        </w:rPr>
+        <w:tab/>
+      </w:r>
+      <w:r>
+        <w:rPr>
+          <w:rFonts w:ascii="Consolas" w:hAnsi="Consolas" w:cs="Consolas"/>
+          <w:color w:val="000000"/>
+          <w:sz w:val="19"/>
+          <w:szCs w:val="19"/>
+          <w:highlight w:val="white"/>
+          <w:lang w:val="en-US" w:eastAsia="de-AT"/>
+        </w:rPr>
+        <w:tab/>
+      </w:r>
+      <w:proofErr w:type="spellStart"/>
+      <w:r>
+        <w:rPr>
+          <w:rFonts w:ascii="Consolas" w:hAnsi="Consolas" w:cs="Consolas"/>
+          <w:color w:val="000080"/>
+          <w:sz w:val="19"/>
+          <w:szCs w:val="19"/>
+          <w:highlight w:val="white"/>
+          <w:lang w:val="en-US" w:eastAsia="de-AT"/>
+        </w:rPr>
+        <w:t>comValues</w:t>
+      </w:r>
+      <w:proofErr w:type="spellEnd"/>
+      <w:r>
+        <w:rPr>
+          <w:rFonts w:ascii="Consolas" w:hAnsi="Consolas" w:cs="Consolas"/>
+          <w:color w:val="000000"/>
+          <w:sz w:val="19"/>
+          <w:szCs w:val="19"/>
+          <w:highlight w:val="white"/>
+          <w:lang w:val="en-US" w:eastAsia="de-AT"/>
+        </w:rPr>
+        <w:t>.</w:t>
+      </w:r>
+      <w:r>
+        <w:rPr>
+          <w:rFonts w:ascii="Consolas" w:hAnsi="Consolas" w:cs="Consolas"/>
+          <w:color w:val="000080"/>
+          <w:sz w:val="19"/>
+          <w:szCs w:val="19"/>
+          <w:highlight w:val="white"/>
+          <w:lang w:val="en-US" w:eastAsia="de-AT"/>
+        </w:rPr>
+        <w:t>_</w:t>
+      </w:r>
+      <w:proofErr w:type="spellStart"/>
+      <w:r>
+        <w:rPr>
+          <w:rFonts w:ascii="Consolas" w:hAnsi="Consolas" w:cs="Consolas"/>
+          <w:color w:val="000080"/>
+          <w:sz w:val="19"/>
+          <w:szCs w:val="19"/>
+          <w:highlight w:val="white"/>
+          <w:lang w:val="en-US" w:eastAsia="de-AT"/>
+        </w:rPr>
+        <w:t>forwardBackward</w:t>
+      </w:r>
+      <w:proofErr w:type="spellEnd"/>
+      <w:r>
+        <w:rPr>
+          <w:rFonts w:ascii="Consolas" w:hAnsi="Consolas" w:cs="Consolas"/>
+          <w:color w:val="000000"/>
+          <w:sz w:val="19"/>
+          <w:szCs w:val="19"/>
+          <w:highlight w:val="white"/>
+          <w:lang w:val="en-US" w:eastAsia="de-AT"/>
+        </w:rPr>
+        <w:tab/>
+        <w:t>=</w:t>
+      </w:r>
+      <w:r>
+        <w:rPr>
+          <w:rFonts w:ascii="Consolas" w:hAnsi="Consolas" w:cs="Consolas"/>
+          <w:color w:val="000000"/>
+          <w:sz w:val="19"/>
+          <w:szCs w:val="19"/>
+          <w:highlight w:val="white"/>
+          <w:lang w:val="en-US" w:eastAsia="de-AT"/>
+        </w:rPr>
+        <w:tab/>
+      </w:r>
+      <w:r>
+        <w:rPr>
+          <w:rFonts w:ascii="Consolas" w:hAnsi="Consolas" w:cs="Consolas"/>
+          <w:color w:val="216F85"/>
+          <w:sz w:val="19"/>
+          <w:szCs w:val="19"/>
+          <w:highlight w:val="white"/>
+          <w:lang w:val="en-US" w:eastAsia="de-AT"/>
+        </w:rPr>
+        <w:t>TCompressedFixpoint</w:t>
+      </w:r>
+      <w:r>
+        <w:rPr>
+          <w:rFonts w:ascii="Consolas" w:hAnsi="Consolas" w:cs="Consolas"/>
+          <w:color w:val="000000"/>
+          <w:sz w:val="19"/>
+          <w:szCs w:val="19"/>
+          <w:highlight w:val="white"/>
+          <w:lang w:val="en-US" w:eastAsia="de-AT"/>
+        </w:rPr>
+        <w:t>&lt;</w:t>
+      </w:r>
+      <w:r>
+        <w:rPr>
+          <w:rFonts w:ascii="Consolas" w:hAnsi="Consolas" w:cs="Consolas"/>
+          <w:color w:val="0000FF"/>
+          <w:sz w:val="19"/>
+          <w:szCs w:val="19"/>
+          <w:highlight w:val="white"/>
+          <w:lang w:val="en-US" w:eastAsia="de-AT"/>
+        </w:rPr>
+        <w:t>float</w:t>
+      </w:r>
+      <w:proofErr w:type="gramStart"/>
+      <w:r>
+        <w:rPr>
+          <w:rFonts w:ascii="Consolas" w:hAnsi="Consolas" w:cs="Consolas"/>
+          <w:color w:val="000000"/>
+          <w:sz w:val="19"/>
+          <w:szCs w:val="19"/>
+          <w:highlight w:val="white"/>
+          <w:lang w:val="en-US" w:eastAsia="de-AT"/>
+        </w:rPr>
+        <w:t>,</w:t>
+      </w:r>
+      <w:r>
+        <w:rPr>
+          <w:rFonts w:ascii="Consolas" w:hAnsi="Consolas" w:cs="Consolas"/>
+          <w:color w:val="0000FF"/>
+          <w:sz w:val="19"/>
+          <w:szCs w:val="19"/>
+          <w:highlight w:val="white"/>
+          <w:lang w:val="en-US" w:eastAsia="de-AT"/>
+        </w:rPr>
+        <w:t>char</w:t>
+      </w:r>
+      <w:r>
+        <w:rPr>
+          <w:rFonts w:ascii="Consolas" w:hAnsi="Consolas" w:cs="Consolas"/>
+          <w:color w:val="000000"/>
+          <w:sz w:val="19"/>
+          <w:szCs w:val="19"/>
+          <w:highlight w:val="white"/>
+          <w:lang w:val="en-US" w:eastAsia="de-AT"/>
+        </w:rPr>
+        <w:t>,8</w:t>
+      </w:r>
+      <w:proofErr w:type="gramEnd"/>
+      <w:r>
+        <w:rPr>
+          <w:rFonts w:ascii="Consolas" w:hAnsi="Consolas" w:cs="Consolas"/>
+          <w:color w:val="000000"/>
+          <w:sz w:val="19"/>
+          <w:szCs w:val="19"/>
+          <w:highlight w:val="white"/>
+          <w:lang w:val="en-US" w:eastAsia="de-AT"/>
+        </w:rPr>
+        <w:t>&gt;::</w:t>
+      </w:r>
+      <w:r>
+        <w:rPr>
+          <w:rFonts w:ascii="Consolas" w:hAnsi="Consolas" w:cs="Consolas"/>
+          <w:color w:val="880000"/>
+          <w:sz w:val="19"/>
+          <w:szCs w:val="19"/>
+          <w:highlight w:val="white"/>
+          <w:lang w:val="en-US" w:eastAsia="de-AT"/>
+        </w:rPr>
+        <w:t>writeCompress</w:t>
+      </w:r>
+      <w:r>
+        <w:rPr>
+          <w:rFonts w:ascii="Consolas" w:hAnsi="Consolas" w:cs="Consolas"/>
+          <w:color w:val="000000"/>
+          <w:sz w:val="19"/>
+          <w:szCs w:val="19"/>
+          <w:highlight w:val="white"/>
+          <w:lang w:val="en-US" w:eastAsia="de-AT"/>
+        </w:rPr>
+        <w:t>(</w:t>
+      </w:r>
+      <w:r>
+        <w:rPr>
+          <w:rFonts w:ascii="Consolas" w:hAnsi="Consolas" w:cs="Consolas"/>
+          <w:color w:val="000080"/>
+          <w:sz w:val="19"/>
+          <w:szCs w:val="19"/>
+          <w:highlight w:val="white"/>
+          <w:lang w:val="en-US" w:eastAsia="de-AT"/>
+        </w:rPr>
+        <w:t>_ctrlValues</w:t>
+      </w:r>
+      <w:r>
+        <w:rPr>
+          <w:rFonts w:ascii="Consolas" w:hAnsi="Consolas" w:cs="Consolas"/>
+          <w:color w:val="000000"/>
+          <w:sz w:val="19"/>
+          <w:szCs w:val="19"/>
+          <w:highlight w:val="white"/>
+          <w:lang w:val="en-US" w:eastAsia="de-AT"/>
+        </w:rPr>
+        <w:t>.</w:t>
+      </w:r>
+      <w:r>
+        <w:rPr>
+          <w:rFonts w:ascii="Consolas" w:hAnsi="Consolas" w:cs="Consolas"/>
+          <w:color w:val="000080"/>
+          <w:sz w:val="19"/>
+          <w:szCs w:val="19"/>
+          <w:highlight w:val="white"/>
+          <w:lang w:val="en-US" w:eastAsia="de-AT"/>
+        </w:rPr>
+        <w:t>_forwardBackward</w:t>
+      </w:r>
+      <w:r>
+        <w:rPr>
+          <w:rFonts w:ascii="Consolas" w:hAnsi="Consolas" w:cs="Consolas"/>
+          <w:color w:val="000000"/>
+          <w:sz w:val="19"/>
+          <w:szCs w:val="19"/>
+          <w:highlight w:val="white"/>
+          <w:lang w:val="en-US" w:eastAsia="de-AT"/>
+        </w:rPr>
+        <w:tab/>
+        <w:t>, -1.0f, 1.0f );</w:t>
+      </w:r>
+    </w:p>
+    <w:p>
+      <w:pPr>
+        <w:autoSpaceDE w:val="0"/>
+        <w:autoSpaceDN w:val="0"/>
+        <w:adjustRightInd w:val="0"/>
+        <w:spacing w:line="240" w:lineRule="auto"/>
+        <w:rPr>
+          <w:rFonts w:ascii="Consolas" w:hAnsi="Consolas" w:cs="Consolas"/>
+          <w:color w:val="000000"/>
+          <w:sz w:val="19"/>
+          <w:szCs w:val="19"/>
+          <w:highlight w:val="white"/>
+          <w:lang w:val="en-US" w:eastAsia="de-AT"/>
+        </w:rPr>
+      </w:pPr>
+      <w:r>
+        <w:rPr>
+          <w:rFonts w:ascii="Consolas" w:hAnsi="Consolas" w:cs="Consolas"/>
+          <w:color w:val="000000"/>
+          <w:sz w:val="19"/>
+          <w:szCs w:val="19"/>
+          <w:highlight w:val="white"/>
+          <w:lang w:val="en-US" w:eastAsia="de-AT"/>
+        </w:rPr>
+        <w:tab/>
+      </w:r>
+      <w:r>
+        <w:rPr>
+          <w:rFonts w:ascii="Consolas" w:hAnsi="Consolas" w:cs="Consolas"/>
+          <w:color w:val="000000"/>
+          <w:sz w:val="19"/>
+          <w:szCs w:val="19"/>
+          <w:highlight w:val="white"/>
+          <w:lang w:val="en-US" w:eastAsia="de-AT"/>
+        </w:rPr>
+        <w:tab/>
+      </w:r>
+      <w:proofErr w:type="spellStart"/>
+      <w:r>
+        <w:rPr>
+          <w:rFonts w:ascii="Consolas" w:hAnsi="Consolas" w:cs="Consolas"/>
+          <w:color w:val="000080"/>
+          <w:sz w:val="19"/>
+          <w:szCs w:val="19"/>
+          <w:highlight w:val="white"/>
+          <w:lang w:val="en-US" w:eastAsia="de-AT"/>
+        </w:rPr>
+        <w:t>comValues</w:t>
+      </w:r>
+      <w:proofErr w:type="spellEnd"/>
+      <w:r>
+        <w:rPr>
+          <w:rFonts w:ascii="Consolas" w:hAnsi="Consolas" w:cs="Consolas"/>
+          <w:color w:val="000000"/>
+          <w:sz w:val="19"/>
+          <w:szCs w:val="19"/>
+          <w:highlight w:val="white"/>
+          <w:lang w:val="en-US" w:eastAsia="de-AT"/>
+        </w:rPr>
+        <w:t>.</w:t>
+      </w:r>
+      <w:r>
+        <w:rPr>
+          <w:rFonts w:ascii="Consolas" w:hAnsi="Consolas" w:cs="Consolas"/>
+          <w:color w:val="000080"/>
+          <w:sz w:val="19"/>
+          <w:szCs w:val="19"/>
+          <w:highlight w:val="white"/>
+          <w:lang w:val="en-US" w:eastAsia="de-AT"/>
+        </w:rPr>
+        <w:t>_</w:t>
+      </w:r>
+      <w:proofErr w:type="spellStart"/>
+      <w:r>
+        <w:rPr>
+          <w:rFonts w:ascii="Consolas" w:hAnsi="Consolas" w:cs="Consolas"/>
+          <w:color w:val="000080"/>
+          <w:sz w:val="19"/>
+          <w:szCs w:val="19"/>
+          <w:highlight w:val="white"/>
+          <w:lang w:val="en-US" w:eastAsia="de-AT"/>
+        </w:rPr>
+        <w:t>leftRight</w:t>
+      </w:r>
+      <w:proofErr w:type="spellEnd"/>
+      <w:r>
+        <w:rPr>
+          <w:rFonts w:ascii="Consolas" w:hAnsi="Consolas" w:cs="Consolas"/>
+          <w:color w:val="000000"/>
+          <w:sz w:val="19"/>
+          <w:szCs w:val="19"/>
+          <w:highlight w:val="white"/>
+          <w:lang w:val="en-US" w:eastAsia="de-AT"/>
+        </w:rPr>
+        <w:tab/>
+      </w:r>
+      <w:r>
+        <w:rPr>
+          <w:rFonts w:ascii="Consolas" w:hAnsi="Consolas" w:cs="Consolas"/>
+          <w:color w:val="000000"/>
+          <w:sz w:val="19"/>
+          <w:szCs w:val="19"/>
+          <w:highlight w:val="white"/>
+          <w:lang w:val="en-US" w:eastAsia="de-AT"/>
+        </w:rPr>
+        <w:tab/>
+        <w:t>=</w:t>
+      </w:r>
+      <w:r>
+        <w:rPr>
+          <w:rFonts w:ascii="Consolas" w:hAnsi="Consolas" w:cs="Consolas"/>
+          <w:color w:val="000000"/>
+          <w:sz w:val="19"/>
+          <w:szCs w:val="19"/>
+          <w:highlight w:val="white"/>
+          <w:lang w:val="en-US" w:eastAsia="de-AT"/>
+        </w:rPr>
+        <w:tab/>
+      </w:r>
+      <w:r>
+        <w:rPr>
+          <w:rFonts w:ascii="Consolas" w:hAnsi="Consolas" w:cs="Consolas"/>
+          <w:color w:val="216F85"/>
+          <w:sz w:val="19"/>
+          <w:szCs w:val="19"/>
+          <w:highlight w:val="white"/>
+          <w:lang w:val="en-US" w:eastAsia="de-AT"/>
+        </w:rPr>
+        <w:t>TCompressedFixpoint</w:t>
+      </w:r>
+      <w:r>
+        <w:rPr>
+          <w:rFonts w:ascii="Consolas" w:hAnsi="Consolas" w:cs="Consolas"/>
+          <w:color w:val="000000"/>
+          <w:sz w:val="19"/>
+          <w:szCs w:val="19"/>
+          <w:highlight w:val="white"/>
+          <w:lang w:val="en-US" w:eastAsia="de-AT"/>
+        </w:rPr>
+        <w:t>&lt;</w:t>
+      </w:r>
+      <w:r>
+        <w:rPr>
+          <w:rFonts w:ascii="Consolas" w:hAnsi="Consolas" w:cs="Consolas"/>
+          <w:color w:val="0000FF"/>
+          <w:sz w:val="19"/>
+          <w:szCs w:val="19"/>
+          <w:highlight w:val="white"/>
+          <w:lang w:val="en-US" w:eastAsia="de-AT"/>
+        </w:rPr>
+        <w:t>float</w:t>
+      </w:r>
+      <w:proofErr w:type="gramStart"/>
+      <w:r>
+        <w:rPr>
+          <w:rFonts w:ascii="Consolas" w:hAnsi="Consolas" w:cs="Consolas"/>
+          <w:color w:val="000000"/>
+          <w:sz w:val="19"/>
+          <w:szCs w:val="19"/>
+          <w:highlight w:val="white"/>
+          <w:lang w:val="en-US" w:eastAsia="de-AT"/>
+        </w:rPr>
+        <w:t>,</w:t>
+      </w:r>
+      <w:r>
+        <w:rPr>
+          <w:rFonts w:ascii="Consolas" w:hAnsi="Consolas" w:cs="Consolas"/>
+          <w:color w:val="0000FF"/>
+          <w:sz w:val="19"/>
+          <w:szCs w:val="19"/>
+          <w:highlight w:val="white"/>
+          <w:lang w:val="en-US" w:eastAsia="de-AT"/>
+        </w:rPr>
+        <w:t>char</w:t>
+      </w:r>
+      <w:r>
+        <w:rPr>
+          <w:rFonts w:ascii="Consolas" w:hAnsi="Consolas" w:cs="Consolas"/>
+          <w:color w:val="000000"/>
+          <w:sz w:val="19"/>
+          <w:szCs w:val="19"/>
+          <w:highlight w:val="white"/>
+          <w:lang w:val="en-US" w:eastAsia="de-AT"/>
+        </w:rPr>
+        <w:t>,8</w:t>
+      </w:r>
+      <w:proofErr w:type="gramEnd"/>
+      <w:r>
+        <w:rPr>
+          <w:rFonts w:ascii="Consolas" w:hAnsi="Consolas" w:cs="Consolas"/>
+          <w:color w:val="000000"/>
+          <w:sz w:val="19"/>
+          <w:szCs w:val="19"/>
+          <w:highlight w:val="white"/>
+          <w:lang w:val="en-US" w:eastAsia="de-AT"/>
+        </w:rPr>
+        <w:t>&gt;::</w:t>
+      </w:r>
+      <w:r>
+        <w:rPr>
+          <w:rFonts w:ascii="Consolas" w:hAnsi="Consolas" w:cs="Consolas"/>
+          <w:color w:val="880000"/>
+          <w:sz w:val="19"/>
+          <w:szCs w:val="19"/>
+          <w:highlight w:val="white"/>
+          <w:lang w:val="en-US" w:eastAsia="de-AT"/>
+        </w:rPr>
+        <w:t>writeCompress</w:t>
+      </w:r>
+      <w:r>
+        <w:rPr>
+          <w:rFonts w:ascii="Consolas" w:hAnsi="Consolas" w:cs="Consolas"/>
+          <w:color w:val="000000"/>
+          <w:sz w:val="19"/>
+          <w:szCs w:val="19"/>
+          <w:highlight w:val="white"/>
+          <w:lang w:val="en-US" w:eastAsia="de-AT"/>
+        </w:rPr>
+        <w:t>(</w:t>
+      </w:r>
+      <w:r>
+        <w:rPr>
+          <w:rFonts w:ascii="Consolas" w:hAnsi="Consolas" w:cs="Consolas"/>
+          <w:color w:val="000080"/>
+          <w:sz w:val="19"/>
+          <w:szCs w:val="19"/>
+          <w:highlight w:val="white"/>
+          <w:lang w:val="en-US" w:eastAsia="de-AT"/>
+        </w:rPr>
+        <w:t>_ctrlValues</w:t>
+      </w:r>
+      <w:r>
+        <w:rPr>
+          <w:rFonts w:ascii="Consolas" w:hAnsi="Consolas" w:cs="Consolas"/>
+          <w:color w:val="000000"/>
+          <w:sz w:val="19"/>
+          <w:szCs w:val="19"/>
+          <w:highlight w:val="white"/>
+          <w:lang w:val="en-US" w:eastAsia="de-AT"/>
+        </w:rPr>
+        <w:t>.</w:t>
+      </w:r>
+      <w:r>
+        <w:rPr>
+          <w:rFonts w:ascii="Consolas" w:hAnsi="Consolas" w:cs="Consolas"/>
+          <w:color w:val="000080"/>
+          <w:sz w:val="19"/>
+          <w:szCs w:val="19"/>
+          <w:highlight w:val="white"/>
+          <w:lang w:val="en-US" w:eastAsia="de-AT"/>
+        </w:rPr>
+        <w:t>_leftRight</w:t>
+      </w:r>
+      <w:r>
+        <w:rPr>
+          <w:rFonts w:ascii="Consolas" w:hAnsi="Consolas" w:cs="Consolas"/>
+          <w:color w:val="000000"/>
+          <w:sz w:val="19"/>
+          <w:szCs w:val="19"/>
+          <w:highlight w:val="white"/>
+          <w:lang w:val="en-US" w:eastAsia="de-AT"/>
+        </w:rPr>
+        <w:tab/>
+      </w:r>
+      <w:r>
+        <w:rPr>
+          <w:rFonts w:ascii="Consolas" w:hAnsi="Consolas" w:cs="Consolas"/>
+          <w:color w:val="000000"/>
+          <w:sz w:val="19"/>
+          <w:szCs w:val="19"/>
+          <w:highlight w:val="white"/>
+          <w:lang w:val="en-US" w:eastAsia="de-AT"/>
+        </w:rPr>
+        <w:tab/>
+      </w:r>
+      <w:r>
+        <w:rPr>
+          <w:rFonts w:ascii="Consolas" w:hAnsi="Consolas" w:cs="Consolas"/>
+          <w:color w:val="000000"/>
+          <w:sz w:val="19"/>
+          <w:szCs w:val="19"/>
+          <w:highlight w:val="white"/>
+          <w:lang w:val="en-US" w:eastAsia="de-AT"/>
+        </w:rPr>
+        <w:tab/>
+        <w:t>, -1.0f, 1.0f );</w:t>
+      </w:r>
+    </w:p>
+    <w:p>
+      <w:pPr>
+        <w:autoSpaceDE w:val="0"/>
+        <w:autoSpaceDN w:val="0"/>
+        <w:adjustRightInd w:val="0"/>
+        <w:spacing w:line="240" w:lineRule="auto"/>
+        <w:rPr>
+          <w:rFonts w:ascii="Consolas" w:hAnsi="Consolas" w:cs="Consolas"/>
+          <w:color w:val="000000"/>
+          <w:sz w:val="19"/>
+          <w:szCs w:val="19"/>
+          <w:highlight w:val="white"/>
+          <w:lang w:val="en-US" w:eastAsia="de-AT"/>
+        </w:rPr>
+      </w:pPr>
+      <w:r>
+        <w:rPr>
+          <w:rFonts w:ascii="Consolas" w:hAnsi="Consolas" w:cs="Consolas"/>
+          <w:color w:val="000000"/>
+          <w:sz w:val="19"/>
+          <w:szCs w:val="19"/>
+          <w:highlight w:val="white"/>
+          <w:lang w:val="en-US" w:eastAsia="de-AT"/>
+        </w:rPr>
+        <w:tab/>
+      </w:r>
+      <w:r>
+        <w:rPr>
+          <w:rFonts w:ascii="Consolas" w:hAnsi="Consolas" w:cs="Consolas"/>
+          <w:color w:val="000000"/>
+          <w:sz w:val="19"/>
+          <w:szCs w:val="19"/>
+          <w:highlight w:val="white"/>
+          <w:lang w:val="en-US" w:eastAsia="de-AT"/>
+        </w:rPr>
+        <w:tab/>
+      </w:r>
+      <w:proofErr w:type="spellStart"/>
+      <w:r>
+        <w:rPr>
+          <w:rFonts w:ascii="Consolas" w:hAnsi="Consolas" w:cs="Consolas"/>
+          <w:color w:val="000080"/>
+          <w:sz w:val="19"/>
+          <w:szCs w:val="19"/>
+          <w:highlight w:val="white"/>
+          <w:lang w:val="en-US" w:eastAsia="de-AT"/>
+        </w:rPr>
+        <w:t>comValues</w:t>
+      </w:r>
+      <w:proofErr w:type="spellEnd"/>
+      <w:r>
+        <w:rPr>
+          <w:rFonts w:ascii="Consolas" w:hAnsi="Consolas" w:cs="Consolas"/>
+          <w:color w:val="000000"/>
+          <w:sz w:val="19"/>
+          <w:szCs w:val="19"/>
+          <w:highlight w:val="white"/>
+          <w:lang w:val="en-US" w:eastAsia="de-AT"/>
+        </w:rPr>
+        <w:t>.</w:t>
+      </w:r>
+      <w:r>
+        <w:rPr>
+          <w:rFonts w:ascii="Consolas" w:hAnsi="Consolas" w:cs="Consolas"/>
+          <w:color w:val="000080"/>
+          <w:sz w:val="19"/>
+          <w:szCs w:val="19"/>
+          <w:highlight w:val="white"/>
+          <w:lang w:val="en-US" w:eastAsia="de-AT"/>
+        </w:rPr>
+        <w:t>_shoot</w:t>
+      </w:r>
+      <w:r>
+        <w:rPr>
+          <w:rFonts w:ascii="Consolas" w:hAnsi="Consolas" w:cs="Consolas"/>
+          <w:color w:val="000000"/>
+          <w:sz w:val="19"/>
+          <w:szCs w:val="19"/>
+          <w:highlight w:val="white"/>
+          <w:lang w:val="en-US" w:eastAsia="de-AT"/>
+        </w:rPr>
+        <w:tab/>
+      </w:r>
+      <w:r>
+        <w:rPr>
+          <w:rFonts w:ascii="Consolas" w:hAnsi="Consolas" w:cs="Consolas"/>
+          <w:color w:val="000000"/>
+          <w:sz w:val="19"/>
+          <w:szCs w:val="19"/>
+          <w:highlight w:val="white"/>
+          <w:lang w:val="en-US" w:eastAsia="de-AT"/>
+        </w:rPr>
+        <w:tab/>
+      </w:r>
+      <w:r>
+        <w:rPr>
+          <w:rFonts w:ascii="Consolas" w:hAnsi="Consolas" w:cs="Consolas"/>
+          <w:color w:val="000000"/>
+          <w:sz w:val="19"/>
+          <w:szCs w:val="19"/>
+          <w:highlight w:val="white"/>
+          <w:lang w:val="en-US" w:eastAsia="de-AT"/>
+        </w:rPr>
+        <w:tab/>
+        <w:t>=</w:t>
+      </w:r>
+      <w:r>
+        <w:rPr>
+          <w:rFonts w:ascii="Consolas" w:hAnsi="Consolas" w:cs="Consolas"/>
+          <w:color w:val="000000"/>
+          <w:sz w:val="19"/>
+          <w:szCs w:val="19"/>
+          <w:highlight w:val="white"/>
+          <w:lang w:val="en-US" w:eastAsia="de-AT"/>
+        </w:rPr>
+        <w:tab/>
+      </w:r>
+      <w:r>
+        <w:rPr>
+          <w:rFonts w:ascii="Consolas" w:hAnsi="Consolas" w:cs="Consolas"/>
+          <w:color w:val="216F85"/>
+          <w:sz w:val="19"/>
+          <w:szCs w:val="19"/>
+          <w:highlight w:val="white"/>
+          <w:lang w:val="en-US" w:eastAsia="de-AT"/>
+        </w:rPr>
+        <w:t>TCompressedFixpoint</w:t>
+      </w:r>
+      <w:r>
+        <w:rPr>
+          <w:rFonts w:ascii="Consolas" w:hAnsi="Consolas" w:cs="Consolas"/>
+          <w:color w:val="000000"/>
+          <w:sz w:val="19"/>
+          <w:szCs w:val="19"/>
+          <w:highlight w:val="white"/>
+          <w:lang w:val="en-US" w:eastAsia="de-AT"/>
+        </w:rPr>
+        <w:t>&lt;</w:t>
+      </w:r>
+      <w:r>
+        <w:rPr>
+          <w:rFonts w:ascii="Consolas" w:hAnsi="Consolas" w:cs="Consolas"/>
+          <w:color w:val="0000FF"/>
+          <w:sz w:val="19"/>
+          <w:szCs w:val="19"/>
+          <w:highlight w:val="white"/>
+          <w:lang w:val="en-US" w:eastAsia="de-AT"/>
+        </w:rPr>
+        <w:t>float</w:t>
+      </w:r>
+      <w:proofErr w:type="gramStart"/>
+      <w:r>
+        <w:rPr>
+          <w:rFonts w:ascii="Consolas" w:hAnsi="Consolas" w:cs="Consolas"/>
+          <w:color w:val="000000"/>
+          <w:sz w:val="19"/>
+          <w:szCs w:val="19"/>
+          <w:highlight w:val="white"/>
+          <w:lang w:val="en-US" w:eastAsia="de-AT"/>
+        </w:rPr>
+        <w:t>,</w:t>
+      </w:r>
+      <w:r>
+        <w:rPr>
+          <w:rFonts w:ascii="Consolas" w:hAnsi="Consolas" w:cs="Consolas"/>
+          <w:color w:val="0000FF"/>
+          <w:sz w:val="19"/>
+          <w:szCs w:val="19"/>
+          <w:highlight w:val="white"/>
+          <w:lang w:val="en-US" w:eastAsia="de-AT"/>
+        </w:rPr>
+        <w:t>char</w:t>
+      </w:r>
+      <w:r>
+        <w:rPr>
+          <w:rFonts w:ascii="Consolas" w:hAnsi="Consolas" w:cs="Consolas"/>
+          <w:color w:val="000000"/>
+          <w:sz w:val="19"/>
+          <w:szCs w:val="19"/>
+          <w:highlight w:val="white"/>
+          <w:lang w:val="en-US" w:eastAsia="de-AT"/>
+        </w:rPr>
+        <w:t>,8</w:t>
+      </w:r>
+      <w:proofErr w:type="gramEnd"/>
+      <w:r>
+        <w:rPr>
+          <w:rFonts w:ascii="Consolas" w:hAnsi="Consolas" w:cs="Consolas"/>
+          <w:color w:val="000000"/>
+          <w:sz w:val="19"/>
+          <w:szCs w:val="19"/>
+          <w:highlight w:val="white"/>
+          <w:lang w:val="en-US" w:eastAsia="de-AT"/>
+        </w:rPr>
+        <w:t>&gt;::</w:t>
+      </w:r>
+      <w:r>
+        <w:rPr>
+          <w:rFonts w:ascii="Consolas" w:hAnsi="Consolas" w:cs="Consolas"/>
+          <w:color w:val="880000"/>
+          <w:sz w:val="19"/>
+          <w:szCs w:val="19"/>
+          <w:highlight w:val="white"/>
+          <w:lang w:val="en-US" w:eastAsia="de-AT"/>
+        </w:rPr>
+        <w:t>writeCompress</w:t>
+      </w:r>
+      <w:r>
+        <w:rPr>
+          <w:rFonts w:ascii="Consolas" w:hAnsi="Consolas" w:cs="Consolas"/>
+          <w:color w:val="000000"/>
+          <w:sz w:val="19"/>
+          <w:szCs w:val="19"/>
+          <w:highlight w:val="white"/>
+          <w:lang w:val="en-US" w:eastAsia="de-AT"/>
+        </w:rPr>
+        <w:t>(</w:t>
+      </w:r>
+      <w:r>
+        <w:rPr>
+          <w:rFonts w:ascii="Consolas" w:hAnsi="Consolas" w:cs="Consolas"/>
+          <w:color w:val="000080"/>
+          <w:sz w:val="19"/>
+          <w:szCs w:val="19"/>
+          <w:highlight w:val="white"/>
+          <w:lang w:val="en-US" w:eastAsia="de-AT"/>
+        </w:rPr>
+        <w:t>_ctrlValues</w:t>
+      </w:r>
+      <w:r>
+        <w:rPr>
+          <w:rFonts w:ascii="Consolas" w:hAnsi="Consolas" w:cs="Consolas"/>
+          <w:color w:val="000000"/>
+          <w:sz w:val="19"/>
+          <w:szCs w:val="19"/>
+          <w:highlight w:val="white"/>
+          <w:lang w:val="en-US" w:eastAsia="de-AT"/>
+        </w:rPr>
+        <w:t>.</w:t>
+      </w:r>
+      <w:r>
+        <w:rPr>
+          <w:rFonts w:ascii="Consolas" w:hAnsi="Consolas" w:cs="Consolas"/>
+          <w:color w:val="000080"/>
+          <w:sz w:val="19"/>
+          <w:szCs w:val="19"/>
+          <w:highlight w:val="white"/>
+          <w:lang w:val="en-US" w:eastAsia="de-AT"/>
+        </w:rPr>
+        <w:t>_shoot</w:t>
+      </w:r>
+      <w:r>
+        <w:rPr>
+          <w:rFonts w:ascii="Consolas" w:hAnsi="Consolas" w:cs="Consolas"/>
+          <w:color w:val="000000"/>
+          <w:sz w:val="19"/>
+          <w:szCs w:val="19"/>
+          <w:highlight w:val="white"/>
+          <w:lang w:val="en-US" w:eastAsia="de-AT"/>
+        </w:rPr>
+        <w:tab/>
+      </w:r>
+      <w:r>
+        <w:rPr>
+          <w:rFonts w:ascii="Consolas" w:hAnsi="Consolas" w:cs="Consolas"/>
+          <w:color w:val="000000"/>
+          <w:sz w:val="19"/>
+          <w:szCs w:val="19"/>
+          <w:highlight w:val="white"/>
+          <w:lang w:val="en-US" w:eastAsia="de-AT"/>
+        </w:rPr>
+        <w:tab/>
+      </w:r>
+      <w:r>
+        <w:rPr>
+          <w:rFonts w:ascii="Consolas" w:hAnsi="Consolas" w:cs="Consolas"/>
+          <w:color w:val="000000"/>
+          <w:sz w:val="19"/>
+          <w:szCs w:val="19"/>
+          <w:highlight w:val="white"/>
+          <w:lang w:val="en-US" w:eastAsia="de-AT"/>
+        </w:rPr>
+        <w:tab/>
+      </w:r>
+      <w:r>
+        <w:rPr>
+          <w:rFonts w:ascii="Consolas" w:hAnsi="Consolas" w:cs="Consolas"/>
+          <w:color w:val="000000"/>
+          <w:sz w:val="19"/>
+          <w:szCs w:val="19"/>
+          <w:highlight w:val="white"/>
+          <w:lang w:val="en-US" w:eastAsia="de-AT"/>
+        </w:rPr>
+        <w:tab/>
+        <w:t>, -1.0f, 1.0f );</w:t>
+      </w:r>
+    </w:p>
+    <w:p>
+      <w:pPr>
+        <w:autoSpaceDE w:val="0"/>
+        <w:autoSpaceDN w:val="0"/>
+        <w:adjustRightInd w:val="0"/>
+        <w:spacing w:line="240" w:lineRule="auto"/>
+        <w:rPr>
+          <w:rFonts w:ascii="Consolas" w:hAnsi="Consolas" w:cs="Consolas"/>
+          <w:color w:val="000000"/>
+          <w:sz w:val="19"/>
+          <w:szCs w:val="19"/>
+          <w:highlight w:val="white"/>
+          <w:lang w:val="en-US" w:eastAsia="de-AT"/>
+        </w:rPr>
+      </w:pPr>
+      <w:r>
+        <w:rPr>
+          <w:rFonts w:ascii="Consolas" w:hAnsi="Consolas" w:cs="Consolas"/>
+          <w:color w:val="000000"/>
+          <w:sz w:val="19"/>
+          <w:szCs w:val="19"/>
+          <w:highlight w:val="white"/>
+          <w:lang w:val="en-US" w:eastAsia="de-AT"/>
+        </w:rPr>
+        <w:tab/>
+      </w:r>
+      <w:r>
+        <w:rPr>
+          <w:rFonts w:ascii="Consolas" w:hAnsi="Consolas" w:cs="Consolas"/>
+          <w:color w:val="000000"/>
+          <w:sz w:val="19"/>
+          <w:szCs w:val="19"/>
+          <w:highlight w:val="white"/>
+          <w:lang w:val="en-US" w:eastAsia="de-AT"/>
+        </w:rPr>
+        <w:tab/>
+      </w:r>
+      <w:proofErr w:type="spellStart"/>
+      <w:r>
+        <w:rPr>
+          <w:rFonts w:ascii="Consolas" w:hAnsi="Consolas" w:cs="Consolas"/>
+          <w:color w:val="000080"/>
+          <w:sz w:val="19"/>
+          <w:szCs w:val="19"/>
+          <w:highlight w:val="white"/>
+          <w:lang w:val="en-US" w:eastAsia="de-AT"/>
+        </w:rPr>
+        <w:t>comValues</w:t>
+      </w:r>
+      <w:proofErr w:type="spellEnd"/>
+      <w:r>
+        <w:rPr>
+          <w:rFonts w:ascii="Consolas" w:hAnsi="Consolas" w:cs="Consolas"/>
+          <w:color w:val="000000"/>
+          <w:sz w:val="19"/>
+          <w:szCs w:val="19"/>
+          <w:highlight w:val="white"/>
+          <w:lang w:val="en-US" w:eastAsia="de-AT"/>
+        </w:rPr>
+        <w:t>.</w:t>
+      </w:r>
+      <w:r>
+        <w:rPr>
+          <w:rFonts w:ascii="Consolas" w:hAnsi="Consolas" w:cs="Consolas"/>
+          <w:color w:val="000080"/>
+          <w:sz w:val="19"/>
+          <w:szCs w:val="19"/>
+          <w:highlight w:val="white"/>
+          <w:lang w:val="en-US" w:eastAsia="de-AT"/>
+        </w:rPr>
+        <w:t>_</w:t>
+      </w:r>
+      <w:proofErr w:type="spellStart"/>
+      <w:r>
+        <w:rPr>
+          <w:rFonts w:ascii="Consolas" w:hAnsi="Consolas" w:cs="Consolas"/>
+          <w:color w:val="000080"/>
+          <w:sz w:val="19"/>
+          <w:szCs w:val="19"/>
+          <w:highlight w:val="white"/>
+          <w:lang w:val="en-US" w:eastAsia="de-AT"/>
+        </w:rPr>
+        <w:t>updateTick</w:t>
+      </w:r>
+      <w:proofErr w:type="spellEnd"/>
+      <w:r>
+        <w:rPr>
+          <w:rFonts w:ascii="Consolas" w:hAnsi="Consolas" w:cs="Consolas"/>
+          <w:color w:val="000000"/>
+          <w:sz w:val="19"/>
+          <w:szCs w:val="19"/>
+          <w:highlight w:val="white"/>
+          <w:lang w:val="en-US" w:eastAsia="de-AT"/>
+        </w:rPr>
+        <w:t xml:space="preserve"> = </w:t>
+      </w:r>
+      <w:r>
+        <w:rPr>
+          <w:rFonts w:ascii="Consolas" w:hAnsi="Consolas" w:cs="Consolas"/>
+          <w:color w:val="000080"/>
+          <w:sz w:val="19"/>
+          <w:szCs w:val="19"/>
+          <w:highlight w:val="white"/>
+          <w:lang w:val="en-US" w:eastAsia="de-AT"/>
+        </w:rPr>
+        <w:t>_</w:t>
+      </w:r>
+      <w:proofErr w:type="spellStart"/>
+      <w:r>
+        <w:rPr>
+          <w:rFonts w:ascii="Consolas" w:hAnsi="Consolas" w:cs="Consolas"/>
+          <w:color w:val="000080"/>
+          <w:sz w:val="19"/>
+          <w:szCs w:val="19"/>
+          <w:highlight w:val="white"/>
+          <w:lang w:val="en-US" w:eastAsia="de-AT"/>
+        </w:rPr>
+        <w:t>ctrlValues</w:t>
+      </w:r>
+      <w:proofErr w:type="spellEnd"/>
+      <w:r>
+        <w:rPr>
+          <w:rFonts w:ascii="Consolas" w:hAnsi="Consolas" w:cs="Consolas"/>
+          <w:color w:val="000000"/>
+          <w:sz w:val="19"/>
+          <w:szCs w:val="19"/>
+          <w:highlight w:val="white"/>
+          <w:lang w:val="en-US" w:eastAsia="de-AT"/>
+        </w:rPr>
+        <w:t>.</w:t>
+      </w:r>
+      <w:r>
+        <w:rPr>
+          <w:rFonts w:ascii="Consolas" w:hAnsi="Consolas" w:cs="Consolas"/>
+          <w:color w:val="000080"/>
+          <w:sz w:val="19"/>
+          <w:szCs w:val="19"/>
+          <w:highlight w:val="white"/>
+          <w:lang w:val="en-US" w:eastAsia="de-AT"/>
+        </w:rPr>
+        <w:t>_</w:t>
+      </w:r>
+      <w:proofErr w:type="spellStart"/>
+      <w:r>
+        <w:rPr>
+          <w:rFonts w:ascii="Consolas" w:hAnsi="Consolas" w:cs="Consolas"/>
+          <w:color w:val="000080"/>
+          <w:sz w:val="19"/>
+          <w:szCs w:val="19"/>
+          <w:highlight w:val="white"/>
+          <w:lang w:val="en-US" w:eastAsia="de-AT"/>
+        </w:rPr>
+        <w:t>updateTick</w:t>
+      </w:r>
+      <w:proofErr w:type="spellEnd"/>
+      <w:r>
+        <w:rPr>
+          <w:rFonts w:ascii="Consolas" w:hAnsi="Consolas" w:cs="Consolas"/>
+          <w:color w:val="000000"/>
+          <w:sz w:val="19"/>
+          <w:szCs w:val="19"/>
+          <w:highlight w:val="white"/>
+          <w:lang w:val="en-US" w:eastAsia="de-AT"/>
+        </w:rPr>
+        <w:t>;</w:t>
+      </w:r>
+    </w:p>
+    <w:p>
+      <w:pPr>
+        <w:autoSpaceDE w:val="0"/>
+        <w:autoSpaceDN w:val="0"/>
+        <w:adjustRightInd w:val="0"/>
+        <w:spacing w:line="240" w:lineRule="auto"/>
+        <w:rPr>
+          <w:rFonts w:ascii="Consolas" w:hAnsi="Consolas" w:cs="Consolas"/>
+          <w:color w:val="000000"/>
+          <w:sz w:val="19"/>
+          <w:szCs w:val="19"/>
+          <w:highlight w:val="white"/>
+          <w:lang w:val="en-US" w:eastAsia="de-AT"/>
+        </w:rPr>
+      </w:pPr>
+      <w:r>
+        <w:rPr>
+          <w:rFonts w:ascii="Consolas" w:hAnsi="Consolas" w:cs="Consolas"/>
+          <w:color w:val="000000"/>
+          <w:sz w:val="19"/>
+          <w:szCs w:val="19"/>
+          <w:highlight w:val="white"/>
+          <w:lang w:val="en-US" w:eastAsia="de-AT"/>
+        </w:rPr>
+        <w:tab/>
+      </w:r>
+      <w:r>
+        <w:rPr>
+          <w:rFonts w:ascii="Consolas" w:hAnsi="Consolas" w:cs="Consolas"/>
+          <w:color w:val="000000"/>
+          <w:sz w:val="19"/>
+          <w:szCs w:val="19"/>
+          <w:highlight w:val="white"/>
+          <w:lang w:val="en-US" w:eastAsia="de-AT"/>
+        </w:rPr>
+        <w:tab/>
+      </w:r>
+      <w:proofErr w:type="spellStart"/>
+      <w:r>
+        <w:rPr>
+          <w:rFonts w:ascii="Consolas" w:hAnsi="Consolas" w:cs="Consolas"/>
+          <w:color w:val="000080"/>
+          <w:sz w:val="19"/>
+          <w:szCs w:val="19"/>
+          <w:highlight w:val="white"/>
+          <w:lang w:val="en-US" w:eastAsia="de-AT"/>
+        </w:rPr>
+        <w:t>comValues</w:t>
+      </w:r>
+      <w:proofErr w:type="spellEnd"/>
+      <w:r>
+        <w:rPr>
+          <w:rFonts w:ascii="Consolas" w:hAnsi="Consolas" w:cs="Consolas"/>
+          <w:color w:val="000000"/>
+          <w:sz w:val="19"/>
+          <w:szCs w:val="19"/>
+          <w:highlight w:val="white"/>
+          <w:lang w:val="en-US" w:eastAsia="de-AT"/>
+        </w:rPr>
+        <w:t>.</w:t>
+      </w:r>
+      <w:r>
+        <w:rPr>
+          <w:rFonts w:ascii="Consolas" w:hAnsi="Consolas" w:cs="Consolas"/>
+          <w:color w:val="000080"/>
+          <w:sz w:val="19"/>
+          <w:szCs w:val="19"/>
+          <w:highlight w:val="white"/>
+          <w:lang w:val="en-US" w:eastAsia="de-AT"/>
+        </w:rPr>
+        <w:t>_</w:t>
+      </w:r>
+      <w:proofErr w:type="spellStart"/>
+      <w:r>
+        <w:rPr>
+          <w:rFonts w:ascii="Consolas" w:hAnsi="Consolas" w:cs="Consolas"/>
+          <w:color w:val="000080"/>
+          <w:sz w:val="19"/>
+          <w:szCs w:val="19"/>
+          <w:highlight w:val="white"/>
+          <w:lang w:val="en-US" w:eastAsia="de-AT"/>
+        </w:rPr>
+        <w:t>controlledReplicaNetworkId</w:t>
+      </w:r>
+      <w:proofErr w:type="spellEnd"/>
+      <w:r>
+        <w:rPr>
+          <w:rFonts w:ascii="Consolas" w:hAnsi="Consolas" w:cs="Consolas"/>
+          <w:color w:val="000000"/>
+          <w:sz w:val="19"/>
+          <w:szCs w:val="19"/>
+          <w:highlight w:val="white"/>
+          <w:lang w:val="en-US" w:eastAsia="de-AT"/>
+        </w:rPr>
+        <w:t xml:space="preserve"> = </w:t>
+      </w:r>
+      <w:r>
+        <w:rPr>
+          <w:rFonts w:ascii="Consolas" w:hAnsi="Consolas" w:cs="Consolas"/>
+          <w:color w:val="000080"/>
+          <w:sz w:val="19"/>
+          <w:szCs w:val="19"/>
+          <w:highlight w:val="white"/>
+          <w:lang w:val="en-US" w:eastAsia="de-AT"/>
+        </w:rPr>
+        <w:t>_</w:t>
+      </w:r>
+      <w:proofErr w:type="spellStart"/>
+      <w:r>
+        <w:rPr>
+          <w:rFonts w:ascii="Consolas" w:hAnsi="Consolas" w:cs="Consolas"/>
+          <w:color w:val="000080"/>
+          <w:sz w:val="19"/>
+          <w:szCs w:val="19"/>
+          <w:highlight w:val="white"/>
+          <w:lang w:val="en-US" w:eastAsia="de-AT"/>
+        </w:rPr>
+        <w:t>ctrlValues</w:t>
+      </w:r>
+      <w:proofErr w:type="spellEnd"/>
+      <w:r>
+        <w:rPr>
+          <w:rFonts w:ascii="Consolas" w:hAnsi="Consolas" w:cs="Consolas"/>
+          <w:color w:val="000000"/>
+          <w:sz w:val="19"/>
+          <w:szCs w:val="19"/>
+          <w:highlight w:val="white"/>
+          <w:lang w:val="en-US" w:eastAsia="de-AT"/>
+        </w:rPr>
+        <w:t>.</w:t>
+      </w:r>
+      <w:r>
+        <w:rPr>
+          <w:rFonts w:ascii="Consolas" w:hAnsi="Consolas" w:cs="Consolas"/>
+          <w:color w:val="000080"/>
+          <w:sz w:val="19"/>
+          <w:szCs w:val="19"/>
+          <w:highlight w:val="white"/>
+          <w:lang w:val="en-US" w:eastAsia="de-AT"/>
+        </w:rPr>
+        <w:t>_</w:t>
+      </w:r>
+      <w:proofErr w:type="spellStart"/>
+      <w:r>
+        <w:rPr>
+          <w:rFonts w:ascii="Consolas" w:hAnsi="Consolas" w:cs="Consolas"/>
+          <w:color w:val="000080"/>
+          <w:sz w:val="19"/>
+          <w:szCs w:val="19"/>
+          <w:highlight w:val="white"/>
+          <w:lang w:val="en-US" w:eastAsia="de-AT"/>
+        </w:rPr>
+        <w:t>controlledReplicaNetworkId</w:t>
+      </w:r>
+      <w:proofErr w:type="spellEnd"/>
+      <w:r>
+        <w:rPr>
+          <w:rFonts w:ascii="Consolas" w:hAnsi="Consolas" w:cs="Consolas"/>
+          <w:color w:val="000000"/>
+          <w:sz w:val="19"/>
+          <w:szCs w:val="19"/>
+          <w:highlight w:val="white"/>
+          <w:lang w:val="en-US" w:eastAsia="de-AT"/>
+        </w:rPr>
+        <w:t>;</w:t>
+      </w:r>
+    </w:p>
+    <w:p>
+      <w:pPr>
+        <w:autoSpaceDE w:val="0"/>
+        <w:autoSpaceDN w:val="0"/>
+        <w:adjustRightInd w:val="0"/>
+        <w:spacing w:line="240" w:lineRule="auto"/>
+        <w:rPr>
+          <w:rFonts w:ascii="Consolas" w:hAnsi="Consolas" w:cs="Consolas"/>
+          <w:color w:val="000000"/>
+          <w:sz w:val="19"/>
+          <w:szCs w:val="19"/>
+          <w:highlight w:val="white"/>
+          <w:lang w:val="en-US" w:eastAsia="de-AT"/>
+        </w:rPr>
+      </w:pPr>
+      <w:r>
+        <w:rPr>
+          <w:rFonts w:ascii="Consolas" w:hAnsi="Consolas" w:cs="Consolas"/>
+          <w:color w:val="000000"/>
+          <w:sz w:val="19"/>
+          <w:szCs w:val="19"/>
+          <w:highlight w:val="white"/>
+          <w:lang w:val="en-US" w:eastAsia="de-AT"/>
+        </w:rPr>
+        <w:tab/>
+      </w:r>
+      <w:r>
+        <w:rPr>
+          <w:rFonts w:ascii="Consolas" w:hAnsi="Consolas" w:cs="Consolas"/>
+          <w:color w:val="000000"/>
+          <w:sz w:val="19"/>
+          <w:szCs w:val="19"/>
+          <w:highlight w:val="white"/>
+          <w:lang w:val="en-US" w:eastAsia="de-AT"/>
+        </w:rPr>
+        <w:tab/>
+      </w:r>
+    </w:p>
+    <w:p>
+      <w:pPr>
+        <w:autoSpaceDE w:val="0"/>
+        <w:autoSpaceDN w:val="0"/>
+        <w:adjustRightInd w:val="0"/>
+        <w:spacing w:line="240" w:lineRule="auto"/>
+        <w:rPr>
+          <w:rFonts w:ascii="Consolas" w:hAnsi="Consolas" w:cs="Consolas"/>
+          <w:color w:val="000000"/>
+          <w:sz w:val="19"/>
+          <w:szCs w:val="19"/>
+          <w:highlight w:val="white"/>
+          <w:lang w:val="en-US" w:eastAsia="de-AT"/>
+        </w:rPr>
+      </w:pPr>
+      <w:r>
+        <w:rPr>
+          <w:rFonts w:ascii="Consolas" w:hAnsi="Consolas" w:cs="Consolas"/>
+          <w:color w:val="000000"/>
+          <w:sz w:val="19"/>
+          <w:szCs w:val="19"/>
+          <w:highlight w:val="white"/>
+          <w:lang w:val="en-US" w:eastAsia="de-AT"/>
+        </w:rPr>
+        <w:tab/>
+      </w:r>
+      <w:r>
+        <w:rPr>
+          <w:rFonts w:ascii="Consolas" w:hAnsi="Consolas" w:cs="Consolas"/>
+          <w:color w:val="000000"/>
+          <w:sz w:val="19"/>
+          <w:szCs w:val="19"/>
+          <w:highlight w:val="white"/>
+          <w:lang w:val="en-US" w:eastAsia="de-AT"/>
+        </w:rPr>
+        <w:tab/>
+      </w:r>
+      <w:proofErr w:type="spellStart"/>
+      <w:proofErr w:type="gramStart"/>
+      <w:r>
+        <w:rPr>
+          <w:rFonts w:ascii="Consolas" w:hAnsi="Consolas" w:cs="Consolas"/>
+          <w:color w:val="000080"/>
+          <w:sz w:val="19"/>
+          <w:szCs w:val="19"/>
+          <w:highlight w:val="white"/>
+          <w:lang w:val="en-US" w:eastAsia="de-AT"/>
+        </w:rPr>
+        <w:t>bitStream</w:t>
+      </w:r>
+      <w:r>
+        <w:rPr>
+          <w:rFonts w:ascii="Consolas" w:hAnsi="Consolas" w:cs="Consolas"/>
+          <w:color w:val="000000"/>
+          <w:sz w:val="19"/>
+          <w:szCs w:val="19"/>
+          <w:highlight w:val="white"/>
+          <w:lang w:val="en-US" w:eastAsia="de-AT"/>
+        </w:rPr>
+        <w:t>.</w:t>
+      </w:r>
+      <w:r>
+        <w:rPr>
+          <w:rFonts w:ascii="Consolas" w:hAnsi="Consolas" w:cs="Consolas"/>
+          <w:color w:val="880000"/>
+          <w:sz w:val="19"/>
+          <w:szCs w:val="19"/>
+          <w:highlight w:val="white"/>
+          <w:lang w:val="en-US" w:eastAsia="de-AT"/>
+        </w:rPr>
+        <w:t>WriteAlignedBytes</w:t>
+      </w:r>
+      <w:proofErr w:type="spellEnd"/>
+      <w:r>
+        <w:rPr>
+          <w:rFonts w:ascii="Consolas" w:hAnsi="Consolas" w:cs="Consolas"/>
+          <w:color w:val="000000"/>
+          <w:sz w:val="19"/>
+          <w:szCs w:val="19"/>
+          <w:highlight w:val="white"/>
+          <w:lang w:val="en-US" w:eastAsia="de-AT"/>
+        </w:rPr>
+        <w:t>(</w:t>
+      </w:r>
+      <w:proofErr w:type="gramEnd"/>
+      <w:r>
+        <w:rPr>
+          <w:rFonts w:ascii="Consolas" w:hAnsi="Consolas" w:cs="Consolas"/>
+          <w:color w:val="000000"/>
+          <w:sz w:val="19"/>
+          <w:szCs w:val="19"/>
+          <w:highlight w:val="white"/>
+          <w:lang w:val="en-US" w:eastAsia="de-AT"/>
+        </w:rPr>
+        <w:t xml:space="preserve"> (</w:t>
+      </w:r>
+      <w:proofErr w:type="spellStart"/>
+      <w:r>
+        <w:rPr>
+          <w:rFonts w:ascii="Consolas" w:hAnsi="Consolas" w:cs="Consolas"/>
+          <w:color w:val="0000FF"/>
+          <w:sz w:val="19"/>
+          <w:szCs w:val="19"/>
+          <w:highlight w:val="white"/>
+          <w:lang w:val="en-US" w:eastAsia="de-AT"/>
+        </w:rPr>
+        <w:t>const</w:t>
+      </w:r>
+      <w:proofErr w:type="spellEnd"/>
+      <w:r>
+        <w:rPr>
+          <w:rFonts w:ascii="Consolas" w:hAnsi="Consolas" w:cs="Consolas"/>
+          <w:color w:val="000000"/>
+          <w:sz w:val="19"/>
+          <w:szCs w:val="19"/>
+          <w:highlight w:val="white"/>
+          <w:lang w:val="en-US" w:eastAsia="de-AT"/>
+        </w:rPr>
+        <w:t xml:space="preserve"> </w:t>
+      </w:r>
+      <w:r>
+        <w:rPr>
+          <w:rFonts w:ascii="Consolas" w:hAnsi="Consolas" w:cs="Consolas"/>
+          <w:color w:val="0000FF"/>
+          <w:sz w:val="19"/>
+          <w:szCs w:val="19"/>
+          <w:highlight w:val="white"/>
+          <w:lang w:val="en-US" w:eastAsia="de-AT"/>
+        </w:rPr>
+        <w:t>unsigned</w:t>
+      </w:r>
+      <w:r>
+        <w:rPr>
+          <w:rFonts w:ascii="Consolas" w:hAnsi="Consolas" w:cs="Consolas"/>
+          <w:color w:val="000000"/>
+          <w:sz w:val="19"/>
+          <w:szCs w:val="19"/>
+          <w:highlight w:val="white"/>
+          <w:lang w:val="en-US" w:eastAsia="de-AT"/>
+        </w:rPr>
+        <w:t xml:space="preserve"> </w:t>
+      </w:r>
+      <w:r>
+        <w:rPr>
+          <w:rFonts w:ascii="Consolas" w:hAnsi="Consolas" w:cs="Consolas"/>
+          <w:color w:val="0000FF"/>
+          <w:sz w:val="19"/>
+          <w:szCs w:val="19"/>
+          <w:highlight w:val="white"/>
+          <w:lang w:val="en-US" w:eastAsia="de-AT"/>
+        </w:rPr>
+        <w:t>char</w:t>
+      </w:r>
+      <w:r>
+        <w:rPr>
+          <w:rFonts w:ascii="Consolas" w:hAnsi="Consolas" w:cs="Consolas"/>
+          <w:color w:val="000000"/>
+          <w:sz w:val="19"/>
+          <w:szCs w:val="19"/>
+          <w:highlight w:val="white"/>
+          <w:lang w:val="en-US" w:eastAsia="de-AT"/>
+        </w:rPr>
+        <w:t xml:space="preserve"> *)&amp;</w:t>
+      </w:r>
+      <w:proofErr w:type="spellStart"/>
+      <w:r>
+        <w:rPr>
+          <w:rFonts w:ascii="Consolas" w:hAnsi="Consolas" w:cs="Consolas"/>
+          <w:color w:val="000080"/>
+          <w:sz w:val="19"/>
+          <w:szCs w:val="19"/>
+          <w:highlight w:val="white"/>
+          <w:lang w:val="en-US" w:eastAsia="de-AT"/>
+        </w:rPr>
+        <w:t>comValues</w:t>
+      </w:r>
+      <w:proofErr w:type="spellEnd"/>
+      <w:r>
+        <w:rPr>
+          <w:rFonts w:ascii="Consolas" w:hAnsi="Consolas" w:cs="Consolas"/>
+          <w:color w:val="000000"/>
+          <w:sz w:val="19"/>
+          <w:szCs w:val="19"/>
+          <w:highlight w:val="white"/>
+          <w:lang w:val="en-US" w:eastAsia="de-AT"/>
+        </w:rPr>
+        <w:t xml:space="preserve">, </w:t>
+      </w:r>
+      <w:proofErr w:type="spellStart"/>
+      <w:r>
+        <w:rPr>
+          <w:rFonts w:ascii="Consolas" w:hAnsi="Consolas" w:cs="Consolas"/>
+          <w:color w:val="0000FF"/>
+          <w:sz w:val="19"/>
+          <w:szCs w:val="19"/>
+          <w:highlight w:val="white"/>
+          <w:lang w:val="en-US" w:eastAsia="de-AT"/>
+        </w:rPr>
+        <w:t>sizeof</w:t>
+      </w:r>
+      <w:proofErr w:type="spellEnd"/>
+      <w:r>
+        <w:rPr>
+          <w:rFonts w:ascii="Consolas" w:hAnsi="Consolas" w:cs="Consolas"/>
+          <w:color w:val="000000"/>
+          <w:sz w:val="19"/>
+          <w:szCs w:val="19"/>
+          <w:highlight w:val="white"/>
+          <w:lang w:val="en-US" w:eastAsia="de-AT"/>
+        </w:rPr>
+        <w:t>(</w:t>
+      </w:r>
+      <w:proofErr w:type="spellStart"/>
+      <w:r>
+        <w:rPr>
+          <w:rFonts w:ascii="Consolas" w:hAnsi="Consolas" w:cs="Consolas"/>
+          <w:color w:val="216F85"/>
+          <w:sz w:val="19"/>
+          <w:szCs w:val="19"/>
+          <w:highlight w:val="white"/>
+          <w:lang w:val="en-US" w:eastAsia="de-AT"/>
+        </w:rPr>
+        <w:t>Compressed_ControllerValues</w:t>
+      </w:r>
+      <w:proofErr w:type="spellEnd"/>
+      <w:r>
+        <w:rPr>
+          <w:rFonts w:ascii="Consolas" w:hAnsi="Consolas" w:cs="Consolas"/>
+          <w:color w:val="000000"/>
+          <w:sz w:val="19"/>
+          <w:szCs w:val="19"/>
+          <w:highlight w:val="white"/>
+          <w:lang w:val="en-US" w:eastAsia="de-AT"/>
+        </w:rPr>
+        <w:t>));</w:t>
+      </w:r>
+    </w:p>
+    <w:p>
+      <w:pPr>
+        <w:rPr>
+          <w:lang w:val="en-US"/>
         </w:rPr>
       </w:pPr>
     </w:p>
@@ -7966,29 +9988,99 @@
     <w:p>
       <w:pPr>
         <w:rPr>
+          <w:lang w:val="de-AT"/>
+        </w:rPr>
+      </w:pPr>
+      <w:r>
+        <w:rPr>
           <w:lang w:val="en-US"/>
         </w:rPr>
-      </w:pPr>
-      <w:r>
-        <w:rPr>
-          <w:lang w:val="en-US"/>
-        </w:rPr>
         <w:tab/>
       </w:r>
-      <w:proofErr w:type="gramStart"/>
-      <w:r>
-        <w:rPr>
-          <w:lang w:val="en-US"/>
-        </w:rPr>
-        <w:t>a</w:t>
-      </w:r>
-      <w:proofErr w:type="gramEnd"/>
-      <w:r>
-        <w:rPr>
-          <w:lang w:val="en-US"/>
-        </w:rPr>
-        <w:t xml:space="preserve"> projectile spawns with an initial position/orientation/velocity and lifetime</w:t>
-      </w:r>
+      <w:r>
+        <w:rPr>
+          <w:lang w:val="de-AT"/>
+        </w:rPr>
+        <w:t xml:space="preserve">a </w:t>
+      </w:r>
+      <w:proofErr w:type="spellStart"/>
+      <w:r>
+        <w:rPr>
+          <w:lang w:val="de-AT"/>
+        </w:rPr>
+        <w:t>projectile</w:t>
+      </w:r>
+      <w:proofErr w:type="spellEnd"/>
+      <w:r>
+        <w:rPr>
+          <w:lang w:val="de-AT"/>
+        </w:rPr>
+        <w:t xml:space="preserve"> </w:t>
+      </w:r>
+      <w:proofErr w:type="spellStart"/>
+      <w:r>
+        <w:rPr>
+          <w:lang w:val="de-AT"/>
+        </w:rPr>
+        <w:t>spawns</w:t>
+      </w:r>
+      <w:proofErr w:type="spellEnd"/>
+      <w:r>
+        <w:rPr>
+          <w:lang w:val="de-AT"/>
+        </w:rPr>
+        <w:t xml:space="preserve"> with an initial </w:t>
+      </w:r>
+      <w:proofErr w:type="spellStart"/>
+      <w:r>
+        <w:rPr>
+          <w:lang w:val="de-AT"/>
+        </w:rPr>
+        <w:t>position</w:t>
+      </w:r>
+      <w:proofErr w:type="spellEnd"/>
+      <w:r>
+        <w:rPr>
+          <w:lang w:val="de-AT"/>
+        </w:rPr>
+        <w:t>/</w:t>
+      </w:r>
+      <w:proofErr w:type="spellStart"/>
+      <w:r>
+        <w:rPr>
+          <w:lang w:val="de-AT"/>
+        </w:rPr>
+        <w:t>orientation</w:t>
+      </w:r>
+      <w:proofErr w:type="spellEnd"/>
+      <w:r>
+        <w:rPr>
+          <w:lang w:val="de-AT"/>
+        </w:rPr>
+        <w:t>/</w:t>
+      </w:r>
+      <w:proofErr w:type="spellStart"/>
+      <w:r>
+        <w:rPr>
+          <w:lang w:val="de-AT"/>
+        </w:rPr>
+        <w:t>velocity</w:t>
+      </w:r>
+      <w:proofErr w:type="spellEnd"/>
+      <w:r>
+        <w:rPr>
+          <w:lang w:val="de-AT"/>
+        </w:rPr>
+        <w:t xml:space="preserve"> and </w:t>
+      </w:r>
+      <w:proofErr w:type="spellStart"/>
+      <w:r>
+        <w:rPr>
+          <w:lang w:val="de-AT"/>
+        </w:rPr>
+        <w:t>lifetime</w:t>
+      </w:r>
+      <w:proofErr w:type="spellEnd"/>
     </w:p>
     <w:p>
       <w:pPr>
@@ -7998,13 +10090,13 @@
       </w:pPr>
       <w:r>
         <w:rPr>
-          <w:lang w:val="en-US"/>
+          <w:lang w:val="de-AT"/>
         </w:rPr>
         <w:tab/>
       </w:r>
       <w:r>
         <w:rPr>
-          <w:lang w:val="en-US"/>
+          <w:lang w:val="de-AT"/>
         </w:rPr>
         <w:tab/>
       </w:r>
@@ -8239,6 +10331,7 @@
         <w:rPr>
           <w:lang w:val="en-US"/>
         </w:rPr>
+        <w:lastRenderedPageBreak/>
         <w:t>Additional functionality (bonus points)</w:t>
       </w:r>
       <w:bookmarkEnd w:id="23"/>
@@ -8416,7 +10509,7 @@
         <w:rStyle w:val="Seitenzahl"/>
         <w:noProof/>
       </w:rPr>
-      <w:t>5</w:t>
+      <w:t>6</w:t>
     </w:r>
     <w:r>
       <w:rPr>
@@ -12857,7 +14950,7 @@
   <w:style w:type="paragraph" w:default="1" w:styleId="Standard">
     <w:name w:val="Normal"/>
     <w:qFormat/>
-    <w:rsid w:val="00705D0D"/>
+    <w:rsid w:val="00A1345E"/>
     <w:pPr>
       <w:spacing w:line="312" w:lineRule="auto"/>
     </w:pPr>

</xml_diff>

<commit_message>
removed old Login UI and slightly corrected documentation for compression
</commit_message>
<xml_diff>
--- a/tasks/Dokumentation.docx
+++ b/tasks/Dokumentation.docx
@@ -2059,15 +2059,7 @@
         <w:rPr>
           <w:lang w:val="en-US"/>
         </w:rPr>
-        <w:t xml:space="preserve"> der Ga</w:t>
-      </w:r>
-      <w:bookmarkStart w:id="7" w:name="_GoBack"/>
-      <w:bookmarkEnd w:id="7"/>
-      <w:r>
-        <w:rPr>
-          <w:lang w:val="en-US"/>
-        </w:rPr>
-        <w:t>meplay Rules</w:t>
+        <w:t xml:space="preserve"> der Gameplay Rules</w:t>
       </w:r>
       <w:bookmarkEnd w:id="6"/>
     </w:p>
@@ -2078,7 +2070,7 @@
           <w:lang w:val="en-US"/>
         </w:rPr>
       </w:pPr>
-      <w:bookmarkStart w:id="8" w:name="_Toc367364236"/>
+      <w:bookmarkStart w:id="7" w:name="_Toc367364236"/>
       <w:proofErr w:type="gramStart"/>
       <w:r>
         <w:rPr>
@@ -2093,7 +2085,7 @@
         </w:rPr>
         <w:t xml:space="preserve"> a player login with name and password (simple hash is enough)</w:t>
       </w:r>
-      <w:bookmarkEnd w:id="8"/>
+      <w:bookmarkEnd w:id="7"/>
     </w:p>
     <w:p>
       <w:pPr>
@@ -4413,7 +4405,7 @@
           <w:lang w:val="en-US"/>
         </w:rPr>
       </w:pPr>
-      <w:bookmarkStart w:id="9" w:name="_Toc367364237"/>
+      <w:bookmarkStart w:id="8" w:name="_Toc367364237"/>
       <w:proofErr w:type="gramStart"/>
       <w:r>
         <w:rPr>
@@ -4428,7 +4420,7 @@
         </w:rPr>
         <w:t xml:space="preserve"> a persistent 'known player management' to the server</w:t>
       </w:r>
-      <w:bookmarkEnd w:id="9"/>
+      <w:bookmarkEnd w:id="8"/>
     </w:p>
     <w:p>
       <w:pPr>
@@ -4617,7 +4609,7 @@
           <w:lang w:val="en-US"/>
         </w:rPr>
       </w:pPr>
-      <w:bookmarkStart w:id="10" w:name="_Toc367364238"/>
+      <w:bookmarkStart w:id="9" w:name="_Toc367364238"/>
       <w:proofErr w:type="gramStart"/>
       <w:r>
         <w:rPr>
@@ -4631,588 +4623,612 @@
           <w:lang w:val="en-US"/>
         </w:rPr>
         <w:t xml:space="preserve"> up to 16 players login to the game server simultaneously</w:t>
+      </w:r>
+      <w:bookmarkEnd w:id="9"/>
+    </w:p>
+    <w:p>
+      <w:pPr>
+        <w:rPr>
+          <w:lang w:val="de-AT"/>
+        </w:rPr>
+      </w:pPr>
+      <w:r>
+        <w:rPr>
+          <w:lang w:val="de-AT"/>
+        </w:rPr>
+        <w:t xml:space="preserve">Antwort auf meine Frage zur Umsetzung: </w:t>
+      </w:r>
+      <w:r>
+        <w:rPr>
+          <w:lang w:val="de-AT"/>
+        </w:rPr>
+        <w:t xml:space="preserve">am besten </w:t>
+      </w:r>
+      <w:r>
+        <w:rPr>
+          <w:lang w:val="de-AT"/>
+        </w:rPr>
+        <w:t xml:space="preserve">dazu </w:t>
+      </w:r>
+      <w:r>
+        <w:rPr>
+          <w:lang w:val="de-AT"/>
+        </w:rPr>
+        <w:t>mehrere Instanzen starten mit Visual Studio!</w:t>
+      </w:r>
+    </w:p>
+    <w:p>
+      <w:pPr>
+        <w:rPr>
+          <w:lang w:val="de-AT"/>
+        </w:rPr>
+      </w:pPr>
+      <w:r>
+        <w:rPr>
+          <w:lang w:val="de-AT"/>
+        </w:rPr>
+        <w:tab/>
+        <w:t xml:space="preserve">Ansonsten viele GUI </w:t>
+      </w:r>
+      <w:proofErr w:type="spellStart"/>
+      <w:r>
+        <w:rPr>
+          <w:lang w:val="de-AT"/>
+        </w:rPr>
+        <w:t>changes</w:t>
+      </w:r>
+      <w:proofErr w:type="spellEnd"/>
+      <w:r>
+        <w:rPr>
+          <w:lang w:val="de-AT"/>
+        </w:rPr>
+        <w:t xml:space="preserve"> </w:t>
+      </w:r>
+      <w:r>
+        <w:rPr>
+          <w:lang w:val="de-AT"/>
+        </w:rPr>
+        <w:t xml:space="preserve">erforderlich </w:t>
+      </w:r>
+      <w:r>
+        <w:rPr>
+          <w:lang w:val="de-AT"/>
+        </w:rPr>
+        <w:t xml:space="preserve">und </w:t>
+      </w:r>
+      <w:proofErr w:type="spellStart"/>
+      <w:r>
+        <w:rPr>
+          <w:lang w:val="de-AT"/>
+        </w:rPr>
+        <w:t>debugging</w:t>
+      </w:r>
+      <w:proofErr w:type="spellEnd"/>
+      <w:r>
+        <w:rPr>
+          <w:lang w:val="de-AT"/>
+        </w:rPr>
+        <w:t xml:space="preserve"> </w:t>
+      </w:r>
+      <w:r>
+        <w:rPr>
+          <w:lang w:val="de-AT"/>
+        </w:rPr>
+        <w:t xml:space="preserve">wird </w:t>
+      </w:r>
+      <w:r>
+        <w:rPr>
+          <w:lang w:val="de-AT"/>
+        </w:rPr>
+        <w:t>sehr heftig</w:t>
+      </w:r>
+    </w:p>
+    <w:p>
+      <w:pPr>
+        <w:rPr>
+          <w:lang w:val="de-AT"/>
+        </w:rPr>
+      </w:pPr>
+    </w:p>
+    <w:p>
+      <w:pPr>
+        <w:pStyle w:val="berschrift3"/>
+        <w:rPr>
+          <w:lang w:val="en-US"/>
+        </w:rPr>
+      </w:pPr>
+      <w:bookmarkStart w:id="10" w:name="_Toc367364239"/>
+      <w:proofErr w:type="gramStart"/>
+      <w:r>
+        <w:rPr>
+          <w:lang w:val="en-US"/>
+        </w:rPr>
+        <w:lastRenderedPageBreak/>
+        <w:t>only</w:t>
+      </w:r>
+      <w:proofErr w:type="gramEnd"/>
+      <w:r>
+        <w:rPr>
+          <w:lang w:val="en-US"/>
+        </w:rPr>
+        <w:t xml:space="preserve"> 4 players can play at one time / the rest become spectators</w:t>
       </w:r>
       <w:bookmarkEnd w:id="10"/>
     </w:p>
     <w:p>
       <w:pPr>
         <w:rPr>
-          <w:lang w:val="de-AT"/>
-        </w:rPr>
-      </w:pPr>
-      <w:r>
-        <w:rPr>
-          <w:lang w:val="de-AT"/>
-        </w:rPr>
-        <w:t xml:space="preserve">Antwort auf meine Frage zur Umsetzung: </w:t>
-      </w:r>
-      <w:r>
-        <w:rPr>
-          <w:lang w:val="de-AT"/>
-        </w:rPr>
-        <w:t xml:space="preserve">am besten </w:t>
-      </w:r>
-      <w:r>
-        <w:rPr>
-          <w:lang w:val="de-AT"/>
-        </w:rPr>
-        <w:t xml:space="preserve">dazu </w:t>
-      </w:r>
-      <w:r>
-        <w:rPr>
-          <w:lang w:val="de-AT"/>
-        </w:rPr>
-        <w:t>mehrere Instanzen starten mit Visual Studio!</w:t>
+          <w:rFonts w:ascii="Consolas" w:hAnsi="Consolas" w:cs="Consolas"/>
+          <w:color w:val="216F85"/>
+          <w:sz w:val="19"/>
+          <w:szCs w:val="19"/>
+          <w:lang w:val="en-US" w:eastAsia="de-AT"/>
+        </w:rPr>
+      </w:pPr>
+      <w:r>
+        <w:rPr>
+          <w:lang w:val="en-US"/>
+        </w:rPr>
+        <w:t xml:space="preserve">Handling </w:t>
+      </w:r>
+      <w:proofErr w:type="spellStart"/>
+      <w:r>
+        <w:rPr>
+          <w:lang w:val="en-US"/>
+        </w:rPr>
+        <w:t>über</w:t>
+      </w:r>
+      <w:proofErr w:type="spellEnd"/>
+      <w:r>
+        <w:rPr>
+          <w:lang w:val="en-US"/>
+        </w:rPr>
+        <w:t xml:space="preserve"> </w:t>
+      </w:r>
+      <w:proofErr w:type="spellStart"/>
+      <w:r>
+        <w:rPr>
+          <w:lang w:val="en-US"/>
+        </w:rPr>
+        <w:t>zusätzliches</w:t>
+      </w:r>
+      <w:proofErr w:type="spellEnd"/>
+      <w:r>
+        <w:rPr>
+          <w:lang w:val="en-US"/>
+        </w:rPr>
+        <w:t xml:space="preserve"> Property “</w:t>
+      </w:r>
+      <w:proofErr w:type="spellStart"/>
+      <w:r>
+        <w:rPr>
+          <w:lang w:val="en-US"/>
+        </w:rPr>
+        <w:t>isSpectatorMode</w:t>
+      </w:r>
+      <w:proofErr w:type="spellEnd"/>
+      <w:r>
+        <w:rPr>
+          <w:lang w:val="en-US"/>
+        </w:rPr>
+        <w:t>”</w:t>
+      </w:r>
+      <w:r>
+        <w:rPr>
+          <w:lang w:val="en-US"/>
+        </w:rPr>
+        <w:t xml:space="preserve"> in </w:t>
+      </w:r>
+      <w:proofErr w:type="spellStart"/>
+      <w:r>
+        <w:rPr>
+          <w:rFonts w:ascii="Consolas" w:hAnsi="Consolas" w:cs="Consolas"/>
+          <w:color w:val="216F85"/>
+          <w:sz w:val="19"/>
+          <w:szCs w:val="19"/>
+          <w:highlight w:val="white"/>
+          <w:lang w:val="en-US" w:eastAsia="de-AT"/>
+        </w:rPr>
+        <w:t>nlTankPlayerReplicaComponent</w:t>
+      </w:r>
+      <w:proofErr w:type="spellEnd"/>
+      <w:r>
+        <w:rPr>
+          <w:rFonts w:ascii="Consolas" w:hAnsi="Consolas" w:cs="Consolas"/>
+          <w:color w:val="216F85"/>
+          <w:sz w:val="19"/>
+          <w:szCs w:val="19"/>
+          <w:lang w:val="en-US" w:eastAsia="de-AT"/>
+        </w:rPr>
+        <w:t xml:space="preserve"> </w:t>
+      </w:r>
+      <w:r>
+        <w:rPr>
+          <w:lang w:val="en-US"/>
+        </w:rPr>
+        <w:t xml:space="preserve">und </w:t>
+      </w:r>
+      <w:proofErr w:type="spellStart"/>
+      <w:r>
+        <w:rPr>
+          <w:lang w:val="en-US"/>
+        </w:rPr>
+        <w:t>Logik</w:t>
+      </w:r>
+      <w:proofErr w:type="spellEnd"/>
+      <w:r>
+        <w:rPr>
+          <w:lang w:val="en-US"/>
+        </w:rPr>
+        <w:t xml:space="preserve"> in</w:t>
+      </w:r>
+      <w:r>
+        <w:rPr>
+          <w:lang w:val="en-US"/>
+        </w:rPr>
+        <w:t xml:space="preserve"> </w:t>
+      </w:r>
+      <w:proofErr w:type="spellStart"/>
+      <w:r>
+        <w:rPr>
+          <w:rFonts w:ascii="Consolas" w:hAnsi="Consolas" w:cs="Consolas"/>
+          <w:color w:val="216F85"/>
+          <w:sz w:val="19"/>
+          <w:szCs w:val="19"/>
+          <w:lang w:val="en-US" w:eastAsia="de-AT"/>
+        </w:rPr>
+        <w:t>GameStateReplicaComponent</w:t>
+      </w:r>
+      <w:proofErr w:type="spellEnd"/>
+      <w:r>
+        <w:rPr>
+          <w:rFonts w:ascii="Consolas" w:hAnsi="Consolas" w:cs="Consolas"/>
+          <w:color w:val="216F85"/>
+          <w:sz w:val="19"/>
+          <w:szCs w:val="19"/>
+          <w:lang w:val="en-US" w:eastAsia="de-AT"/>
+        </w:rPr>
+        <w:t>:</w:t>
       </w:r>
     </w:p>
     <w:p>
       <w:pPr>
         <w:rPr>
-          <w:lang w:val="de-AT"/>
-        </w:rPr>
-      </w:pPr>
-      <w:r>
-        <w:rPr>
-          <w:lang w:val="de-AT"/>
-        </w:rPr>
-        <w:tab/>
-        <w:t xml:space="preserve">Ansonsten viele GUI </w:t>
+          <w:rFonts w:ascii="Consolas" w:hAnsi="Consolas" w:cs="Consolas"/>
+          <w:color w:val="000000"/>
+          <w:sz w:val="19"/>
+          <w:szCs w:val="19"/>
+          <w:highlight w:val="white"/>
+          <w:lang w:val="en-US" w:eastAsia="de-AT"/>
+        </w:rPr>
+      </w:pPr>
+      <w:proofErr w:type="gramStart"/>
+      <w:r>
+        <w:rPr>
+          <w:rFonts w:ascii="Consolas" w:hAnsi="Consolas" w:cs="Consolas"/>
+          <w:color w:val="0000FF"/>
+          <w:sz w:val="19"/>
+          <w:szCs w:val="19"/>
+          <w:highlight w:val="white"/>
+          <w:lang w:val="en-US" w:eastAsia="de-AT"/>
+        </w:rPr>
+        <w:t>class</w:t>
+      </w:r>
+      <w:proofErr w:type="gramEnd"/>
+      <w:r>
+        <w:rPr>
+          <w:rFonts w:ascii="Consolas" w:hAnsi="Consolas" w:cs="Consolas"/>
+          <w:color w:val="000000"/>
+          <w:sz w:val="19"/>
+          <w:szCs w:val="19"/>
+          <w:highlight w:val="white"/>
+          <w:lang w:val="en-US" w:eastAsia="de-AT"/>
+        </w:rPr>
+        <w:t xml:space="preserve"> </w:t>
       </w:r>
       <w:proofErr w:type="spellStart"/>
       <w:r>
         <w:rPr>
-          <w:lang w:val="de-AT"/>
-        </w:rPr>
-        <w:t>changes</w:t>
+          <w:rFonts w:ascii="Consolas" w:hAnsi="Consolas" w:cs="Consolas"/>
+          <w:color w:val="216F85"/>
+          <w:sz w:val="19"/>
+          <w:szCs w:val="19"/>
+          <w:highlight w:val="white"/>
+          <w:lang w:val="en-US" w:eastAsia="de-AT"/>
+        </w:rPr>
+        <w:t>TankPlayerReplicaComponent</w:t>
       </w:r>
       <w:proofErr w:type="spellEnd"/>
       <w:r>
         <w:rPr>
-          <w:lang w:val="de-AT"/>
+          <w:rFonts w:ascii="Consolas" w:hAnsi="Consolas" w:cs="Consolas"/>
+          <w:color w:val="000000"/>
+          <w:sz w:val="19"/>
+          <w:szCs w:val="19"/>
+          <w:highlight w:val="white"/>
+          <w:lang w:val="en-US" w:eastAsia="de-AT"/>
+        </w:rPr>
+        <w:t xml:space="preserve"> : </w:t>
+      </w:r>
+      <w:r>
+        <w:rPr>
+          <w:rFonts w:ascii="Consolas" w:hAnsi="Consolas" w:cs="Consolas"/>
+          <w:color w:val="0000FF"/>
+          <w:sz w:val="19"/>
+          <w:szCs w:val="19"/>
+          <w:highlight w:val="white"/>
+          <w:lang w:val="en-US" w:eastAsia="de-AT"/>
+        </w:rPr>
+        <w:t>public</w:t>
+      </w:r>
+      <w:r>
+        <w:rPr>
+          <w:rFonts w:ascii="Consolas" w:hAnsi="Consolas" w:cs="Consolas"/>
+          <w:color w:val="000000"/>
+          <w:sz w:val="19"/>
+          <w:szCs w:val="19"/>
+          <w:highlight w:val="white"/>
+          <w:lang w:val="en-US" w:eastAsia="de-AT"/>
         </w:rPr>
         <w:t xml:space="preserve"> </w:t>
       </w:r>
-      <w:r>
-        <w:rPr>
-          <w:lang w:val="de-AT"/>
-        </w:rPr>
-        <w:t xml:space="preserve">erforderlich </w:t>
-      </w:r>
-      <w:r>
-        <w:rPr>
-          <w:lang w:val="de-AT"/>
-        </w:rPr>
-        <w:t xml:space="preserve">und </w:t>
-      </w:r>
       <w:proofErr w:type="spellStart"/>
       <w:r>
         <w:rPr>
-          <w:lang w:val="de-AT"/>
-        </w:rPr>
-        <w:t>debugging</w:t>
+          <w:rFonts w:ascii="Consolas" w:hAnsi="Consolas" w:cs="Consolas"/>
+          <w:color w:val="216F85"/>
+          <w:sz w:val="19"/>
+          <w:szCs w:val="19"/>
+          <w:highlight w:val="white"/>
+          <w:lang w:val="en-US" w:eastAsia="de-AT"/>
+        </w:rPr>
+        <w:t>PlayerReplicaComponent</w:t>
       </w:r>
       <w:proofErr w:type="spellEnd"/>
-      <w:r>
-        <w:rPr>
-          <w:lang w:val="de-AT"/>
-        </w:rPr>
-        <w:t xml:space="preserve"> </w:t>
-      </w:r>
-      <w:r>
-        <w:rPr>
-          <w:lang w:val="de-AT"/>
-        </w:rPr>
-        <w:t xml:space="preserve">wird </w:t>
-      </w:r>
-      <w:r>
-        <w:rPr>
-          <w:lang w:val="de-AT"/>
-        </w:rPr>
-        <w:t>sehr heftig</w:t>
-      </w:r>
     </w:p>
     <w:p>
       <w:pPr>
         <w:rPr>
-          <w:lang w:val="de-AT"/>
-        </w:rPr>
-      </w:pPr>
+          <w:rFonts w:ascii="Consolas" w:hAnsi="Consolas" w:cs="Consolas"/>
+          <w:color w:val="000000"/>
+          <w:sz w:val="19"/>
+          <w:szCs w:val="19"/>
+          <w:lang w:val="en-US" w:eastAsia="de-AT"/>
+        </w:rPr>
+      </w:pPr>
+      <w:r>
+        <w:rPr>
+          <w:rFonts w:ascii="Consolas" w:hAnsi="Consolas" w:cs="Consolas"/>
+          <w:color w:val="000000"/>
+          <w:sz w:val="19"/>
+          <w:szCs w:val="19"/>
+          <w:highlight w:val="white"/>
+          <w:lang w:val="en-US" w:eastAsia="de-AT"/>
+        </w:rPr>
+        <w:t>{</w:t>
+      </w:r>
     </w:p>
     <w:p>
       <w:pPr>
+        <w:rPr>
+          <w:rFonts w:ascii="Consolas" w:hAnsi="Consolas" w:cs="Consolas"/>
+          <w:color w:val="000000"/>
+          <w:sz w:val="19"/>
+          <w:szCs w:val="19"/>
+          <w:lang w:val="en-US" w:eastAsia="de-AT"/>
+        </w:rPr>
+      </w:pPr>
+      <w:r>
+        <w:rPr>
+          <w:rFonts w:ascii="Consolas" w:hAnsi="Consolas" w:cs="Consolas"/>
+          <w:color w:val="000000"/>
+          <w:sz w:val="19"/>
+          <w:szCs w:val="19"/>
+          <w:highlight w:val="white"/>
+          <w:lang w:val="en-US" w:eastAsia="de-AT"/>
+        </w:rPr>
+        <w:tab/>
+      </w:r>
+      <w:proofErr w:type="gramStart"/>
+      <w:r>
+        <w:rPr>
+          <w:rFonts w:ascii="Consolas" w:hAnsi="Consolas" w:cs="Consolas"/>
+          <w:color w:val="0000FF"/>
+          <w:sz w:val="19"/>
+          <w:szCs w:val="19"/>
+          <w:highlight w:val="white"/>
+          <w:lang w:val="en-US" w:eastAsia="de-AT"/>
+        </w:rPr>
+        <w:t>public</w:t>
+      </w:r>
+      <w:proofErr w:type="gramEnd"/>
+      <w:r>
+        <w:rPr>
+          <w:rFonts w:ascii="Consolas" w:hAnsi="Consolas" w:cs="Consolas"/>
+          <w:color w:val="000000"/>
+          <w:sz w:val="19"/>
+          <w:szCs w:val="19"/>
+          <w:highlight w:val="white"/>
+          <w:lang w:val="en-US" w:eastAsia="de-AT"/>
+        </w:rPr>
+        <w:t>:</w:t>
+      </w:r>
+    </w:p>
+    <w:p>
+      <w:pPr>
+        <w:ind w:left="709" w:firstLine="709"/>
+        <w:rPr>
+          <w:lang w:val="en-US"/>
+        </w:rPr>
+      </w:pPr>
+      <w:r>
+        <w:rPr>
+          <w:rFonts w:ascii="Consolas" w:hAnsi="Consolas" w:cs="Consolas"/>
+          <w:color w:val="880000"/>
+          <w:sz w:val="19"/>
+          <w:szCs w:val="19"/>
+          <w:highlight w:val="white"/>
+          <w:lang w:val="en-US" w:eastAsia="de-AT"/>
+        </w:rPr>
+        <w:t>SL_SYNTHESIZE_</w:t>
+      </w:r>
+      <w:proofErr w:type="gramStart"/>
+      <w:r>
+        <w:rPr>
+          <w:rFonts w:ascii="Consolas" w:hAnsi="Consolas" w:cs="Consolas"/>
+          <w:color w:val="880000"/>
+          <w:sz w:val="19"/>
+          <w:szCs w:val="19"/>
+          <w:highlight w:val="white"/>
+          <w:lang w:val="en-US" w:eastAsia="de-AT"/>
+        </w:rPr>
+        <w:t>IS</w:t>
+      </w:r>
+      <w:r>
+        <w:rPr>
+          <w:rFonts w:ascii="Consolas" w:hAnsi="Consolas" w:cs="Consolas"/>
+          <w:color w:val="000000"/>
+          <w:sz w:val="19"/>
+          <w:szCs w:val="19"/>
+          <w:highlight w:val="white"/>
+          <w:lang w:val="en-US" w:eastAsia="de-AT"/>
+        </w:rPr>
+        <w:t>(</w:t>
+      </w:r>
+      <w:proofErr w:type="spellStart"/>
+      <w:proofErr w:type="gramEnd"/>
+      <w:r>
+        <w:rPr>
+          <w:rFonts w:ascii="Consolas" w:hAnsi="Consolas" w:cs="Consolas"/>
+          <w:color w:val="0000FF"/>
+          <w:sz w:val="19"/>
+          <w:szCs w:val="19"/>
+          <w:highlight w:val="white"/>
+          <w:lang w:val="en-US" w:eastAsia="de-AT"/>
+        </w:rPr>
+        <w:t>bool</w:t>
+      </w:r>
+      <w:proofErr w:type="spellEnd"/>
+      <w:r>
+        <w:rPr>
+          <w:rFonts w:ascii="Consolas" w:hAnsi="Consolas" w:cs="Consolas"/>
+          <w:color w:val="000000"/>
+          <w:sz w:val="19"/>
+          <w:szCs w:val="19"/>
+          <w:highlight w:val="white"/>
+          <w:lang w:val="en-US" w:eastAsia="de-AT"/>
+        </w:rPr>
+        <w:t>,_</w:t>
+      </w:r>
+      <w:proofErr w:type="spellStart"/>
+      <w:r>
+        <w:rPr>
+          <w:rFonts w:ascii="Consolas" w:hAnsi="Consolas" w:cs="Consolas"/>
+          <w:color w:val="000000"/>
+          <w:sz w:val="19"/>
+          <w:szCs w:val="19"/>
+          <w:highlight w:val="white"/>
+          <w:lang w:val="en-US" w:eastAsia="de-AT"/>
+        </w:rPr>
+        <w:t>isSpectator,SpectatorMode,SpectatorMode</w:t>
+      </w:r>
+      <w:proofErr w:type="spellEnd"/>
+      <w:r>
+        <w:rPr>
+          <w:rFonts w:ascii="Consolas" w:hAnsi="Consolas" w:cs="Consolas"/>
+          <w:color w:val="000000"/>
+          <w:sz w:val="19"/>
+          <w:szCs w:val="19"/>
+          <w:highlight w:val="white"/>
+          <w:lang w:val="en-US" w:eastAsia="de-AT"/>
+        </w:rPr>
+        <w:t>);</w:t>
+      </w:r>
+    </w:p>
+    <w:p>
+      <w:pPr>
+        <w:rPr>
+          <w:lang w:val="en-US"/>
+        </w:rPr>
+      </w:pPr>
+      <w:r>
+        <w:rPr>
+          <w:rFonts w:ascii="Consolas" w:hAnsi="Consolas" w:cs="Consolas"/>
+          <w:color w:val="000000"/>
+          <w:sz w:val="19"/>
+          <w:szCs w:val="19"/>
+          <w:highlight w:val="white"/>
+          <w:lang w:val="en-US" w:eastAsia="de-AT"/>
+        </w:rPr>
+        <w:t>};</w:t>
+      </w:r>
+    </w:p>
+    <w:p>
+      <w:pPr>
+        <w:rPr>
+          <w:lang w:val="en-US"/>
+        </w:rPr>
+      </w:pPr>
+    </w:p>
+    <w:p>
+      <w:pPr>
         <w:pStyle w:val="berschrift3"/>
         <w:rPr>
           <w:lang w:val="en-US"/>
         </w:rPr>
       </w:pPr>
-      <w:bookmarkStart w:id="11" w:name="_Toc367364239"/>
+      <w:bookmarkStart w:id="11" w:name="_Toc367364240"/>
       <w:proofErr w:type="gramStart"/>
       <w:r>
         <w:rPr>
           <w:lang w:val="en-US"/>
         </w:rPr>
-        <w:lastRenderedPageBreak/>
-        <w:t>only</w:t>
+        <w:t>once</w:t>
       </w:r>
       <w:proofErr w:type="gramEnd"/>
       <w:r>
         <w:rPr>
           <w:lang w:val="en-US"/>
         </w:rPr>
-        <w:t xml:space="preserve"> 4 players can play at one time / the rest become spectators</w:t>
+        <w:t xml:space="preserve"> one player dies the next spectator becomes </w:t>
+      </w:r>
+      <w:proofErr w:type="spellStart"/>
+      <w:r>
+        <w:rPr>
+          <w:lang w:val="en-US"/>
+        </w:rPr>
+        <w:t>a</w:t>
+      </w:r>
+      <w:proofErr w:type="spellEnd"/>
+      <w:r>
+        <w:rPr>
+          <w:lang w:val="en-US"/>
+        </w:rPr>
+        <w:t xml:space="preserve"> active player</w:t>
       </w:r>
       <w:bookmarkEnd w:id="11"/>
     </w:p>
     <w:p>
       <w:pPr>
-        <w:rPr>
-          <w:rFonts w:ascii="Consolas" w:hAnsi="Consolas" w:cs="Consolas"/>
-          <w:color w:val="216F85"/>
-          <w:sz w:val="19"/>
-          <w:szCs w:val="19"/>
-          <w:lang w:val="en-US" w:eastAsia="de-AT"/>
-        </w:rPr>
-      </w:pPr>
-      <w:r>
-        <w:rPr>
-          <w:lang w:val="en-US"/>
-        </w:rPr>
-        <w:t xml:space="preserve">Handling </w:t>
-      </w:r>
-      <w:proofErr w:type="spellStart"/>
-      <w:r>
-        <w:rPr>
-          <w:lang w:val="en-US"/>
-        </w:rPr>
-        <w:t>über</w:t>
-      </w:r>
-      <w:proofErr w:type="spellEnd"/>
-      <w:r>
-        <w:rPr>
-          <w:lang w:val="en-US"/>
-        </w:rPr>
-        <w:t xml:space="preserve"> </w:t>
-      </w:r>
-      <w:proofErr w:type="spellStart"/>
-      <w:r>
-        <w:rPr>
-          <w:lang w:val="en-US"/>
-        </w:rPr>
-        <w:t>zusätzliches</w:t>
-      </w:r>
-      <w:proofErr w:type="spellEnd"/>
-      <w:r>
-        <w:rPr>
-          <w:lang w:val="en-US"/>
-        </w:rPr>
-        <w:t xml:space="preserve"> Property “</w:t>
-      </w:r>
-      <w:proofErr w:type="spellStart"/>
-      <w:r>
-        <w:rPr>
-          <w:lang w:val="en-US"/>
-        </w:rPr>
-        <w:t>isSpectatorMode</w:t>
-      </w:r>
-      <w:proofErr w:type="spellEnd"/>
-      <w:r>
-        <w:rPr>
-          <w:lang w:val="en-US"/>
-        </w:rPr>
-        <w:t>”</w:t>
-      </w:r>
-      <w:r>
-        <w:rPr>
-          <w:lang w:val="en-US"/>
-        </w:rPr>
-        <w:t xml:space="preserve"> in </w:t>
-      </w:r>
-      <w:proofErr w:type="spellStart"/>
-      <w:r>
-        <w:rPr>
-          <w:rFonts w:ascii="Consolas" w:hAnsi="Consolas" w:cs="Consolas"/>
-          <w:color w:val="216F85"/>
-          <w:sz w:val="19"/>
-          <w:szCs w:val="19"/>
-          <w:highlight w:val="white"/>
-          <w:lang w:val="en-US" w:eastAsia="de-AT"/>
-        </w:rPr>
-        <w:t>nlTankPlayerReplicaComponent</w:t>
-      </w:r>
-      <w:proofErr w:type="spellEnd"/>
-      <w:r>
-        <w:rPr>
-          <w:rFonts w:ascii="Consolas" w:hAnsi="Consolas" w:cs="Consolas"/>
-          <w:color w:val="216F85"/>
-          <w:sz w:val="19"/>
-          <w:szCs w:val="19"/>
-          <w:lang w:val="en-US" w:eastAsia="de-AT"/>
-        </w:rPr>
-        <w:t xml:space="preserve"> </w:t>
-      </w:r>
-      <w:r>
-        <w:rPr>
-          <w:lang w:val="en-US"/>
-        </w:rPr>
-        <w:t xml:space="preserve">und </w:t>
-      </w:r>
-      <w:proofErr w:type="spellStart"/>
-      <w:r>
-        <w:rPr>
-          <w:lang w:val="en-US"/>
-        </w:rPr>
-        <w:t>Logik</w:t>
-      </w:r>
-      <w:proofErr w:type="spellEnd"/>
-      <w:r>
-        <w:rPr>
-          <w:lang w:val="en-US"/>
-        </w:rPr>
-        <w:t xml:space="preserve"> in</w:t>
-      </w:r>
-      <w:r>
-        <w:rPr>
-          <w:lang w:val="en-US"/>
-        </w:rPr>
-        <w:t xml:space="preserve"> </w:t>
-      </w:r>
-      <w:proofErr w:type="spellStart"/>
-      <w:r>
-        <w:rPr>
-          <w:rFonts w:ascii="Consolas" w:hAnsi="Consolas" w:cs="Consolas"/>
-          <w:color w:val="216F85"/>
-          <w:sz w:val="19"/>
-          <w:szCs w:val="19"/>
-          <w:lang w:val="en-US" w:eastAsia="de-AT"/>
-        </w:rPr>
-        <w:t>GameStateReplicaComponent</w:t>
-      </w:r>
-      <w:proofErr w:type="spellEnd"/>
-      <w:r>
-        <w:rPr>
-          <w:rFonts w:ascii="Consolas" w:hAnsi="Consolas" w:cs="Consolas"/>
-          <w:color w:val="216F85"/>
-          <w:sz w:val="19"/>
-          <w:szCs w:val="19"/>
-          <w:lang w:val="en-US" w:eastAsia="de-AT"/>
-        </w:rPr>
-        <w:t>:</w:t>
-      </w:r>
-    </w:p>
-    <w:p>
-      <w:pPr>
-        <w:rPr>
-          <w:rFonts w:ascii="Consolas" w:hAnsi="Consolas" w:cs="Consolas"/>
-          <w:color w:val="000000"/>
-          <w:sz w:val="19"/>
-          <w:szCs w:val="19"/>
-          <w:highlight w:val="white"/>
-          <w:lang w:val="en-US" w:eastAsia="de-AT"/>
-        </w:rPr>
-      </w:pPr>
+        <w:pStyle w:val="berschrift3"/>
+        <w:rPr>
+          <w:lang w:val="en-US"/>
+        </w:rPr>
+      </w:pPr>
+      <w:bookmarkStart w:id="12" w:name="_Toc367364241"/>
       <w:proofErr w:type="gramStart"/>
       <w:r>
         <w:rPr>
-          <w:rFonts w:ascii="Consolas" w:hAnsi="Consolas" w:cs="Consolas"/>
-          <w:color w:val="0000FF"/>
-          <w:sz w:val="19"/>
-          <w:szCs w:val="19"/>
-          <w:highlight w:val="white"/>
-          <w:lang w:val="en-US" w:eastAsia="de-AT"/>
-        </w:rPr>
-        <w:t>class</w:t>
+          <w:lang w:val="en-US"/>
+        </w:rPr>
+        <w:t>the</w:t>
       </w:r>
       <w:proofErr w:type="gramEnd"/>
       <w:r>
         <w:rPr>
-          <w:rFonts w:ascii="Consolas" w:hAnsi="Consolas" w:cs="Consolas"/>
-          <w:color w:val="000000"/>
-          <w:sz w:val="19"/>
-          <w:szCs w:val="19"/>
-          <w:highlight w:val="white"/>
-          <w:lang w:val="en-US" w:eastAsia="de-AT"/>
-        </w:rPr>
-        <w:t xml:space="preserve"> </w:t>
-      </w:r>
-      <w:proofErr w:type="spellStart"/>
-      <w:r>
-        <w:rPr>
-          <w:rFonts w:ascii="Consolas" w:hAnsi="Consolas" w:cs="Consolas"/>
-          <w:color w:val="216F85"/>
-          <w:sz w:val="19"/>
-          <w:szCs w:val="19"/>
-          <w:highlight w:val="white"/>
-          <w:lang w:val="en-US" w:eastAsia="de-AT"/>
-        </w:rPr>
-        <w:t>TankPlayerReplicaComponent</w:t>
-      </w:r>
-      <w:proofErr w:type="spellEnd"/>
-      <w:r>
-        <w:rPr>
-          <w:rFonts w:ascii="Consolas" w:hAnsi="Consolas" w:cs="Consolas"/>
-          <w:color w:val="000000"/>
-          <w:sz w:val="19"/>
-          <w:szCs w:val="19"/>
-          <w:highlight w:val="white"/>
-          <w:lang w:val="en-US" w:eastAsia="de-AT"/>
-        </w:rPr>
-        <w:t xml:space="preserve"> : </w:t>
-      </w:r>
-      <w:r>
-        <w:rPr>
-          <w:rFonts w:ascii="Consolas" w:hAnsi="Consolas" w:cs="Consolas"/>
-          <w:color w:val="0000FF"/>
-          <w:sz w:val="19"/>
-          <w:szCs w:val="19"/>
-          <w:highlight w:val="white"/>
-          <w:lang w:val="en-US" w:eastAsia="de-AT"/>
-        </w:rPr>
-        <w:t>public</w:t>
-      </w:r>
-      <w:r>
-        <w:rPr>
-          <w:rFonts w:ascii="Consolas" w:hAnsi="Consolas" w:cs="Consolas"/>
-          <w:color w:val="000000"/>
-          <w:sz w:val="19"/>
-          <w:szCs w:val="19"/>
-          <w:highlight w:val="white"/>
-          <w:lang w:val="en-US" w:eastAsia="de-AT"/>
-        </w:rPr>
-        <w:t xml:space="preserve"> </w:t>
-      </w:r>
-      <w:proofErr w:type="spellStart"/>
-      <w:r>
-        <w:rPr>
-          <w:rFonts w:ascii="Consolas" w:hAnsi="Consolas" w:cs="Consolas"/>
-          <w:color w:val="216F85"/>
-          <w:sz w:val="19"/>
-          <w:szCs w:val="19"/>
-          <w:highlight w:val="white"/>
-          <w:lang w:val="en-US" w:eastAsia="de-AT"/>
-        </w:rPr>
-        <w:t>PlayerReplicaComponent</w:t>
-      </w:r>
-      <w:proofErr w:type="spellEnd"/>
-    </w:p>
-    <w:p>
-      <w:pPr>
-        <w:rPr>
-          <w:rFonts w:ascii="Consolas" w:hAnsi="Consolas" w:cs="Consolas"/>
-          <w:color w:val="000000"/>
-          <w:sz w:val="19"/>
-          <w:szCs w:val="19"/>
-          <w:lang w:val="en-US" w:eastAsia="de-AT"/>
-        </w:rPr>
-      </w:pPr>
-      <w:r>
-        <w:rPr>
-          <w:rFonts w:ascii="Consolas" w:hAnsi="Consolas" w:cs="Consolas"/>
-          <w:color w:val="000000"/>
-          <w:sz w:val="19"/>
-          <w:szCs w:val="19"/>
-          <w:highlight w:val="white"/>
-          <w:lang w:val="en-US" w:eastAsia="de-AT"/>
-        </w:rPr>
-        <w:t>{</w:t>
-      </w:r>
-    </w:p>
-    <w:p>
-      <w:pPr>
-        <w:rPr>
-          <w:rFonts w:ascii="Consolas" w:hAnsi="Consolas" w:cs="Consolas"/>
-          <w:color w:val="000000"/>
-          <w:sz w:val="19"/>
-          <w:szCs w:val="19"/>
-          <w:lang w:val="en-US" w:eastAsia="de-AT"/>
-        </w:rPr>
-      </w:pPr>
-      <w:r>
-        <w:rPr>
-          <w:rFonts w:ascii="Consolas" w:hAnsi="Consolas" w:cs="Consolas"/>
-          <w:color w:val="000000"/>
-          <w:sz w:val="19"/>
-          <w:szCs w:val="19"/>
-          <w:highlight w:val="white"/>
-          <w:lang w:val="en-US" w:eastAsia="de-AT"/>
-        </w:rPr>
-        <w:tab/>
-      </w:r>
-      <w:proofErr w:type="gramStart"/>
-      <w:r>
-        <w:rPr>
-          <w:rFonts w:ascii="Consolas" w:hAnsi="Consolas" w:cs="Consolas"/>
-          <w:color w:val="0000FF"/>
-          <w:sz w:val="19"/>
-          <w:szCs w:val="19"/>
-          <w:highlight w:val="white"/>
-          <w:lang w:val="en-US" w:eastAsia="de-AT"/>
-        </w:rPr>
-        <w:t>public</w:t>
-      </w:r>
-      <w:proofErr w:type="gramEnd"/>
-      <w:r>
-        <w:rPr>
-          <w:rFonts w:ascii="Consolas" w:hAnsi="Consolas" w:cs="Consolas"/>
-          <w:color w:val="000000"/>
-          <w:sz w:val="19"/>
-          <w:szCs w:val="19"/>
-          <w:highlight w:val="white"/>
-          <w:lang w:val="en-US" w:eastAsia="de-AT"/>
-        </w:rPr>
-        <w:t>:</w:t>
-      </w:r>
-    </w:p>
-    <w:p>
-      <w:pPr>
-        <w:ind w:left="709" w:firstLine="709"/>
-        <w:rPr>
-          <w:lang w:val="en-US"/>
-        </w:rPr>
-      </w:pPr>
-      <w:r>
-        <w:rPr>
-          <w:rFonts w:ascii="Consolas" w:hAnsi="Consolas" w:cs="Consolas"/>
-          <w:color w:val="880000"/>
-          <w:sz w:val="19"/>
-          <w:szCs w:val="19"/>
-          <w:highlight w:val="white"/>
-          <w:lang w:val="en-US" w:eastAsia="de-AT"/>
-        </w:rPr>
-        <w:t>SL_SYNTHESIZE_</w:t>
-      </w:r>
-      <w:proofErr w:type="gramStart"/>
-      <w:r>
-        <w:rPr>
-          <w:rFonts w:ascii="Consolas" w:hAnsi="Consolas" w:cs="Consolas"/>
-          <w:color w:val="880000"/>
-          <w:sz w:val="19"/>
-          <w:szCs w:val="19"/>
-          <w:highlight w:val="white"/>
-          <w:lang w:val="en-US" w:eastAsia="de-AT"/>
-        </w:rPr>
-        <w:t>IS</w:t>
-      </w:r>
-      <w:r>
-        <w:rPr>
-          <w:rFonts w:ascii="Consolas" w:hAnsi="Consolas" w:cs="Consolas"/>
-          <w:color w:val="000000"/>
-          <w:sz w:val="19"/>
-          <w:szCs w:val="19"/>
-          <w:highlight w:val="white"/>
-          <w:lang w:val="en-US" w:eastAsia="de-AT"/>
-        </w:rPr>
-        <w:t>(</w:t>
-      </w:r>
-      <w:proofErr w:type="spellStart"/>
-      <w:proofErr w:type="gramEnd"/>
-      <w:r>
-        <w:rPr>
-          <w:rFonts w:ascii="Consolas" w:hAnsi="Consolas" w:cs="Consolas"/>
-          <w:color w:val="0000FF"/>
-          <w:sz w:val="19"/>
-          <w:szCs w:val="19"/>
-          <w:highlight w:val="white"/>
-          <w:lang w:val="en-US" w:eastAsia="de-AT"/>
-        </w:rPr>
-        <w:t>bool</w:t>
-      </w:r>
-      <w:proofErr w:type="spellEnd"/>
-      <w:r>
-        <w:rPr>
-          <w:rFonts w:ascii="Consolas" w:hAnsi="Consolas" w:cs="Consolas"/>
-          <w:color w:val="000000"/>
-          <w:sz w:val="19"/>
-          <w:szCs w:val="19"/>
-          <w:highlight w:val="white"/>
-          <w:lang w:val="en-US" w:eastAsia="de-AT"/>
-        </w:rPr>
-        <w:t>,_</w:t>
-      </w:r>
-      <w:proofErr w:type="spellStart"/>
-      <w:r>
-        <w:rPr>
-          <w:rFonts w:ascii="Consolas" w:hAnsi="Consolas" w:cs="Consolas"/>
-          <w:color w:val="000000"/>
-          <w:sz w:val="19"/>
-          <w:szCs w:val="19"/>
-          <w:highlight w:val="white"/>
-          <w:lang w:val="en-US" w:eastAsia="de-AT"/>
-        </w:rPr>
-        <w:t>isSpectator,SpectatorMode,SpectatorMode</w:t>
-      </w:r>
-      <w:proofErr w:type="spellEnd"/>
-      <w:r>
-        <w:rPr>
-          <w:rFonts w:ascii="Consolas" w:hAnsi="Consolas" w:cs="Consolas"/>
-          <w:color w:val="000000"/>
-          <w:sz w:val="19"/>
-          <w:szCs w:val="19"/>
-          <w:highlight w:val="white"/>
-          <w:lang w:val="en-US" w:eastAsia="de-AT"/>
-        </w:rPr>
-        <w:t>);</w:t>
-      </w:r>
-    </w:p>
-    <w:p>
-      <w:pPr>
-        <w:rPr>
-          <w:lang w:val="en-US"/>
-        </w:rPr>
-      </w:pPr>
-      <w:r>
-        <w:rPr>
-          <w:rFonts w:ascii="Consolas" w:hAnsi="Consolas" w:cs="Consolas"/>
-          <w:color w:val="000000"/>
-          <w:sz w:val="19"/>
-          <w:szCs w:val="19"/>
-          <w:highlight w:val="white"/>
-          <w:lang w:val="en-US" w:eastAsia="de-AT"/>
-        </w:rPr>
-        <w:t>};</w:t>
-      </w:r>
-    </w:p>
-    <w:p>
-      <w:pPr>
-        <w:rPr>
-          <w:lang w:val="en-US"/>
-        </w:rPr>
-      </w:pPr>
-    </w:p>
-    <w:p>
-      <w:pPr>
-        <w:pStyle w:val="berschrift3"/>
-        <w:rPr>
-          <w:lang w:val="en-US"/>
-        </w:rPr>
-      </w:pPr>
-      <w:bookmarkStart w:id="12" w:name="_Toc367364240"/>
-      <w:proofErr w:type="gramStart"/>
-      <w:r>
-        <w:rPr>
-          <w:lang w:val="en-US"/>
-        </w:rPr>
-        <w:t>once</w:t>
-      </w:r>
-      <w:proofErr w:type="gramEnd"/>
-      <w:r>
-        <w:rPr>
-          <w:lang w:val="en-US"/>
-        </w:rPr>
-        <w:t xml:space="preserve"> one player dies the next spectator becomes </w:t>
-      </w:r>
-      <w:proofErr w:type="spellStart"/>
-      <w:r>
-        <w:rPr>
-          <w:lang w:val="en-US"/>
-        </w:rPr>
-        <w:t>a</w:t>
-      </w:r>
-      <w:proofErr w:type="spellEnd"/>
-      <w:r>
-        <w:rPr>
-          <w:lang w:val="en-US"/>
-        </w:rPr>
-        <w:t xml:space="preserve"> active player</w:t>
+          <w:lang w:val="en-US"/>
+        </w:rPr>
+        <w:t xml:space="preserve"> dead player becomes a spectator</w:t>
       </w:r>
       <w:bookmarkEnd w:id="12"/>
     </w:p>
@@ -5223,20 +5239,20 @@
           <w:lang w:val="en-US"/>
         </w:rPr>
       </w:pPr>
-      <w:bookmarkStart w:id="13" w:name="_Toc367364241"/>
+      <w:bookmarkStart w:id="13" w:name="_Toc367364242"/>
       <w:proofErr w:type="gramStart"/>
       <w:r>
         <w:rPr>
           <w:lang w:val="en-US"/>
         </w:rPr>
-        <w:t>the</w:t>
+        <w:t>add</w:t>
       </w:r>
       <w:proofErr w:type="gramEnd"/>
       <w:r>
         <w:rPr>
           <w:lang w:val="en-US"/>
         </w:rPr>
-        <w:t xml:space="preserve"> dead player becomes a spectator</w:t>
+        <w:t xml:space="preserve"> a 'kill' count for each player</w:t>
       </w:r>
       <w:bookmarkEnd w:id="13"/>
     </w:p>
@@ -5247,7 +5263,7 @@
           <w:lang w:val="en-US"/>
         </w:rPr>
       </w:pPr>
-      <w:bookmarkStart w:id="14" w:name="_Toc367364242"/>
+      <w:bookmarkStart w:id="14" w:name="_Toc367364243"/>
       <w:proofErr w:type="gramStart"/>
       <w:r>
         <w:rPr>
@@ -5260,83 +5276,59 @@
         <w:rPr>
           <w:lang w:val="en-US"/>
         </w:rPr>
-        <w:t xml:space="preserve"> a 'kill' count for each player</w:t>
+        <w:t xml:space="preserve"> the 'kill-count' and the name of the active (not spectating) players to the client UI</w:t>
       </w:r>
       <w:bookmarkEnd w:id="14"/>
     </w:p>
     <w:p>
       <w:pPr>
-        <w:pStyle w:val="berschrift3"/>
-        <w:rPr>
-          <w:lang w:val="en-US"/>
-        </w:rPr>
-      </w:pPr>
-      <w:bookmarkStart w:id="15" w:name="_Toc367364243"/>
-      <w:proofErr w:type="gramStart"/>
-      <w:r>
-        <w:rPr>
-          <w:lang w:val="en-US"/>
-        </w:rPr>
-        <w:t>add</w:t>
-      </w:r>
-      <w:proofErr w:type="gramEnd"/>
-      <w:r>
-        <w:rPr>
-          <w:lang w:val="en-US"/>
-        </w:rPr>
-        <w:t xml:space="preserve"> the 'kill-count' and the name of the active (not spectating) players to the client UI</w:t>
+        <w:rPr>
+          <w:lang w:val="en-US"/>
+        </w:rPr>
+      </w:pPr>
+    </w:p>
+    <w:p>
+      <w:pPr>
+        <w:pStyle w:val="berschrift2"/>
+        <w:rPr>
+          <w:lang w:val="en-US"/>
+        </w:rPr>
+      </w:pPr>
+      <w:bookmarkStart w:id="15" w:name="_Toc367364244"/>
+      <w:r>
+        <w:rPr>
+          <w:lang w:val="en-US"/>
+        </w:rPr>
+        <w:t>Replication</w:t>
       </w:r>
       <w:bookmarkEnd w:id="15"/>
     </w:p>
     <w:p>
       <w:pPr>
-        <w:rPr>
-          <w:lang w:val="en-US"/>
-        </w:rPr>
-      </w:pPr>
-    </w:p>
-    <w:p>
-      <w:pPr>
-        <w:pStyle w:val="berschrift2"/>
-        <w:rPr>
-          <w:lang w:val="en-US"/>
-        </w:rPr>
-      </w:pPr>
-      <w:bookmarkStart w:id="16" w:name="_Toc367364244"/>
-      <w:r>
-        <w:rPr>
-          <w:lang w:val="en-US"/>
-        </w:rPr>
-        <w:t>Replication</w:t>
+        <w:pStyle w:val="berschrift3"/>
+        <w:rPr>
+          <w:lang w:val="en-US"/>
+        </w:rPr>
+      </w:pPr>
+      <w:bookmarkStart w:id="16" w:name="_Toc367364245"/>
+      <w:proofErr w:type="gramStart"/>
+      <w:r>
+        <w:rPr>
+          <w:lang w:val="en-US"/>
+        </w:rPr>
+        <w:t>use</w:t>
+      </w:r>
+      <w:proofErr w:type="gramEnd"/>
+      <w:r>
+        <w:rPr>
+          <w:lang w:val="en-US"/>
+        </w:rPr>
+        <w:t xml:space="preserve"> compressed datagrams for transmitted state structures</w:t>
       </w:r>
       <w:bookmarkEnd w:id="16"/>
     </w:p>
     <w:p>
       <w:pPr>
-        <w:pStyle w:val="berschrift3"/>
-        <w:rPr>
-          <w:lang w:val="en-US"/>
-        </w:rPr>
-      </w:pPr>
-      <w:bookmarkStart w:id="17" w:name="_Toc367364245"/>
-      <w:proofErr w:type="gramStart"/>
-      <w:r>
-        <w:rPr>
-          <w:lang w:val="en-US"/>
-        </w:rPr>
-        <w:t>use</w:t>
-      </w:r>
-      <w:proofErr w:type="gramEnd"/>
-      <w:r>
-        <w:rPr>
-          <w:lang w:val="en-US"/>
-        </w:rPr>
-        <w:t xml:space="preserve"> compressed datagrams for transmitted state structures</w:t>
-      </w:r>
-      <w:bookmarkEnd w:id="17"/>
-    </w:p>
-    <w:p>
-      <w:pPr>
         <w:rPr>
           <w:lang w:val="de-AT"/>
         </w:rPr>
@@ -5474,7 +5466,24 @@
         <w:t xml:space="preserve">: </w:t>
       </w:r>
       <w:r>
-        <w:t xml:space="preserve">links/rechts sowie vorwärts/rückwärts </w:t>
+        <w:t>links/rechts</w:t>
+      </w:r>
+      <w:r>
+        <w:t>,</w:t>
+      </w:r>
+      <w:r>
+        <w:t xml:space="preserve"> vorwärts/rückwärts </w:t>
+      </w:r>
+      <w:r>
+        <w:t xml:space="preserve">sowie </w:t>
+      </w:r>
+      <w:proofErr w:type="spellStart"/>
+      <w:r>
+        <w:t>shoot</w:t>
+      </w:r>
+      <w:proofErr w:type="spellEnd"/>
+      <w:r>
+        <w:t xml:space="preserve"> </w:t>
       </w:r>
       <w:r>
         <w:t>können</w:t>
@@ -5499,31 +5508,13 @@
       </w:r>
       <w:proofErr w:type="spellEnd"/>
       <w:r>
-        <w:t xml:space="preserve"> abgebildet werden (Einsparung: 2*3 Bytes = 6 Bytes). Des Weiteren ist für </w:t>
-      </w:r>
-      <w:proofErr w:type="spellStart"/>
-      <w:r>
-        <w:t>shoot</w:t>
-      </w:r>
-      <w:proofErr w:type="spellEnd"/>
-      <w:r>
-        <w:t xml:space="preserve"> kein </w:t>
-      </w:r>
-      <w:proofErr w:type="spellStart"/>
-      <w:r>
-        <w:t>float</w:t>
-      </w:r>
-      <w:proofErr w:type="spellEnd"/>
-      <w:r>
-        <w:t xml:space="preserve"> notwendig, da ein </w:t>
-      </w:r>
-      <w:proofErr w:type="spellStart"/>
-      <w:r>
-        <w:t>bool</w:t>
-      </w:r>
-      <w:proofErr w:type="spellEnd"/>
-      <w:r>
-        <w:t xml:space="preserve"> dafür ausreicht:</w:t>
+        <w:t xml:space="preserve"> a</w:t>
+      </w:r>
+      <w:r>
+        <w:t>bgebildet werden (Einsparung: 3*3 Bytes = 9 Bytes)</w:t>
+      </w:r>
+      <w:r>
+        <w:t>:</w:t>
       </w:r>
     </w:p>
     <w:p/>
@@ -6503,7 +6494,6 @@
               </w:rPr>
               <w:tab/>
             </w:r>
-            <w:proofErr w:type="spellStart"/>
             <w:r>
               <w:rPr>
                 <w:rFonts w:ascii="Consolas" w:hAnsi="Consolas" w:cs="Consolas"/>
@@ -6513,9 +6503,8 @@
                 <w:highlight w:val="white"/>
                 <w:lang w:val="en-US" w:eastAsia="de-AT"/>
               </w:rPr>
-              <w:t>bool</w:t>
+              <w:t>char</w:t>
             </w:r>
-            <w:proofErr w:type="spellEnd"/>
             <w:r>
               <w:rPr>
                 <w:rFonts w:ascii="Consolas" w:hAnsi="Consolas" w:cs="Consolas"/>
@@ -6838,7 +6827,6 @@
         <w:rPr>
           <w:lang w:val="en-US"/>
         </w:rPr>
-        <w:lastRenderedPageBreak/>
         <w:t>Anpassung</w:t>
       </w:r>
       <w:proofErr w:type="spellEnd"/>
@@ -6847,12 +6835,6 @@
           <w:lang w:val="en-US"/>
         </w:rPr>
         <w:t xml:space="preserve"> in </w:t>
-      </w:r>
-      <w:r>
-        <w:rPr>
-          <w:lang w:val="en-US"/>
-        </w:rPr>
-        <w:t>nl</w:t>
       </w:r>
       <w:r>
         <w:rPr>
@@ -6863,6 +6845,7 @@
     </w:p>
     <w:p>
       <w:r>
+        <w:lastRenderedPageBreak/>
         <w:t xml:space="preserve">Der Datentyp für x und y wurde von </w:t>
       </w:r>
       <w:proofErr w:type="spellStart"/>
@@ -8605,7 +8588,7 @@
           <w:highlight w:val="white"/>
           <w:lang w:val="en-US" w:eastAsia="de-AT"/>
         </w:rPr>
-        <w:t xml:space="preserve"> (</w:t>
+        <w:t>(</w:t>
       </w:r>
       <w:proofErr w:type="spellStart"/>
       <w:r>
@@ -8756,7 +8739,18 @@
           <w:highlight w:val="white"/>
           <w:lang w:val="en-US" w:eastAsia="de-AT"/>
         </w:rPr>
-        <w:t>) );</w:t>
+        <w:t>)</w:t>
+      </w:r>
+      <w:r>
+        <w:rPr>
+          <w:rFonts w:ascii="Consolas" w:hAnsi="Consolas" w:cs="Consolas"/>
+          <w:color w:val="000000"/>
+          <w:sz w:val="19"/>
+          <w:szCs w:val="19"/>
+          <w:highlight w:val="white"/>
+          <w:lang w:val="en-US" w:eastAsia="de-AT"/>
+        </w:rPr>
+        <w:t>);</w:t>
       </w:r>
     </w:p>
     <w:p>
@@ -8803,23 +8797,17 @@
         <w:rPr>
           <w:lang w:val="en-US"/>
         </w:rPr>
-        <w:t>Mit</w:t>
+        <w:t>Verwendung</w:t>
       </w:r>
       <w:proofErr w:type="spellEnd"/>
       <w:r>
         <w:rPr>
           <w:lang w:val="en-US"/>
         </w:rPr>
-        <w:t xml:space="preserve"> </w:t>
-      </w:r>
-      <w:proofErr w:type="spellStart"/>
-      <w:r>
-        <w:rPr>
-          <w:lang w:val="en-US"/>
-        </w:rPr>
-        <w:t>Kompression</w:t>
-      </w:r>
-      <w:proofErr w:type="spellEnd"/>
+        <w:t xml:space="preserve"> der Komprimierung</w:t>
+      </w:r>
+      <w:bookmarkStart w:id="17" w:name="_GoBack"/>
+      <w:bookmarkEnd w:id="17"/>
       <w:r>
         <w:rPr>
           <w:lang w:val="en-US"/>
@@ -16882,7 +16870,7 @@
         <w:rStyle w:val="Seitenzahl"/>
         <w:noProof/>
       </w:rPr>
-      <w:t>3</w:t>
+      <w:t>6</w:t>
     </w:r>
     <w:r>
       <w:rPr>
@@ -22345,7 +22333,7 @@
 </file>
 
 <file path=customXml/itemProps1.xml><?xml version="1.0" encoding="utf-8"?>
-<ds:datastoreItem xmlns:ds="http://schemas.openxmlformats.org/officeDocument/2006/customXml" ds:itemID="{C34E6B1B-1FC2-42BE-8433-9CDEBE47D96C}">
+<ds:datastoreItem xmlns:ds="http://schemas.openxmlformats.org/officeDocument/2006/customXml" ds:itemID="{77329205-ABE5-4D28-B61E-1342FF2AF3AE}">
   <ds:schemaRefs>
     <ds:schemaRef ds:uri="http://schemas.openxmlformats.org/officeDocument/2006/bibliography"/>
   </ds:schemaRefs>

</xml_diff>

<commit_message>
version without spectator mode
</commit_message>
<xml_diff>
--- a/tasks/Dokumentation.docx
+++ b/tasks/Dokumentation.docx
@@ -6217,7 +6217,7 @@
           <w:sz w:val="16"/>
           <w:szCs w:val="16"/>
           <w:highlight w:val="white"/>
-          <w:lang w:val="en-US" w:eastAsia="de-AT"/>
+          <w:lang w:eastAsia="de-AT"/>
         </w:rPr>
       </w:pPr>
       <w:r>
@@ -6263,6 +6263,16 @@
           <w:lang w:val="en-US" w:eastAsia="de-AT"/>
         </w:rPr>
         <w:tab/>
+      </w:r>
+      <w:r>
+        <w:rPr>
+          <w:rFonts w:ascii="Consolas" w:hAnsi="Consolas" w:cs="Consolas"/>
+          <w:color w:val="000000"/>
+          <w:sz w:val="16"/>
+          <w:szCs w:val="16"/>
+          <w:highlight w:val="white"/>
+          <w:lang w:eastAsia="de-AT"/>
+        </w:rPr>
         <w:t>}</w:t>
       </w:r>
     </w:p>
@@ -6278,17 +6288,17 @@
           <w:sz w:val="16"/>
           <w:szCs w:val="16"/>
           <w:highlight w:val="white"/>
-          <w:lang w:val="en-US" w:eastAsia="de-AT"/>
-        </w:rPr>
-      </w:pPr>
-      <w:r>
-        <w:rPr>
-          <w:rFonts w:ascii="Consolas" w:hAnsi="Consolas" w:cs="Consolas"/>
-          <w:color w:val="000000"/>
-          <w:sz w:val="16"/>
-          <w:szCs w:val="16"/>
-          <w:highlight w:val="white"/>
-          <w:lang w:val="en-US" w:eastAsia="de-AT"/>
+          <w:lang w:eastAsia="de-AT"/>
+        </w:rPr>
+      </w:pPr>
+      <w:r>
+        <w:rPr>
+          <w:rFonts w:ascii="Consolas" w:hAnsi="Consolas" w:cs="Consolas"/>
+          <w:color w:val="000000"/>
+          <w:sz w:val="16"/>
+          <w:szCs w:val="16"/>
+          <w:highlight w:val="white"/>
+          <w:lang w:eastAsia="de-AT"/>
         </w:rPr>
         <w:tab/>
       </w:r>
@@ -6299,7 +6309,7 @@
           <w:sz w:val="16"/>
           <w:szCs w:val="16"/>
           <w:highlight w:val="white"/>
-          <w:lang w:val="en-US" w:eastAsia="de-AT"/>
+          <w:lang w:eastAsia="de-AT"/>
         </w:rPr>
         <w:tab/>
       </w:r>
@@ -6310,7 +6320,7 @@
           <w:sz w:val="16"/>
           <w:szCs w:val="16"/>
           <w:highlight w:val="white"/>
-          <w:lang w:val="en-US" w:eastAsia="de-AT"/>
+          <w:lang w:eastAsia="de-AT"/>
         </w:rPr>
         <w:tab/>
         <w:t>}</w:t>
@@ -6328,17 +6338,17 @@
           <w:sz w:val="16"/>
           <w:szCs w:val="16"/>
           <w:highlight w:val="white"/>
-          <w:lang w:val="en-US" w:eastAsia="de-AT"/>
-        </w:rPr>
-      </w:pPr>
-      <w:r>
-        <w:rPr>
-          <w:rFonts w:ascii="Consolas" w:hAnsi="Consolas" w:cs="Consolas"/>
-          <w:color w:val="000000"/>
-          <w:sz w:val="16"/>
-          <w:szCs w:val="16"/>
-          <w:highlight w:val="white"/>
-          <w:lang w:val="en-US" w:eastAsia="de-AT"/>
+          <w:lang w:eastAsia="de-AT"/>
+        </w:rPr>
+      </w:pPr>
+      <w:r>
+        <w:rPr>
+          <w:rFonts w:ascii="Consolas" w:hAnsi="Consolas" w:cs="Consolas"/>
+          <w:color w:val="000000"/>
+          <w:sz w:val="16"/>
+          <w:szCs w:val="16"/>
+          <w:highlight w:val="white"/>
+          <w:lang w:eastAsia="de-AT"/>
         </w:rPr>
         <w:tab/>
       </w:r>
@@ -6349,7 +6359,7 @@
           <w:sz w:val="16"/>
           <w:szCs w:val="16"/>
           <w:highlight w:val="white"/>
-          <w:lang w:val="en-US" w:eastAsia="de-AT"/>
+          <w:lang w:eastAsia="de-AT"/>
         </w:rPr>
         <w:tab/>
         <w:t>}</w:t>
@@ -6372,7 +6382,7 @@
           <w:sz w:val="16"/>
           <w:szCs w:val="16"/>
           <w:highlight w:val="white"/>
-          <w:lang w:val="en-US" w:eastAsia="de-AT"/>
+          <w:lang w:eastAsia="de-AT"/>
         </w:rPr>
         <w:tab/>
         <w:t>}</w:t>
@@ -8675,18 +8685,7 @@
           <w:highlight w:val="white"/>
           <w:lang w:eastAsia="de-AT"/>
         </w:rPr>
-        <w:t xml:space="preserve">    </w:t>
-      </w:r>
-      <w:r>
-        <w:rPr>
-          <w:rFonts w:ascii="Consolas" w:hAnsi="Consolas" w:cs="Consolas"/>
-          <w:color w:val="000000"/>
-          <w:sz w:val="16"/>
-          <w:szCs w:val="16"/>
-          <w:highlight w:val="white"/>
-          <w:lang w:eastAsia="de-AT"/>
-        </w:rPr>
-        <w:t>}</w:t>
+        <w:t xml:space="preserve">    }</w:t>
       </w:r>
     </w:p>
     <w:p>
@@ -8713,18 +8712,7 @@
           <w:highlight w:val="white"/>
           <w:lang w:eastAsia="de-AT"/>
         </w:rPr>
-        <w:t xml:space="preserve">   </w:t>
-      </w:r>
-      <w:r>
-        <w:rPr>
-          <w:rFonts w:ascii="Consolas" w:hAnsi="Consolas" w:cs="Consolas"/>
-          <w:color w:val="000000"/>
-          <w:sz w:val="16"/>
-          <w:szCs w:val="16"/>
-          <w:highlight w:val="white"/>
-          <w:lang w:eastAsia="de-AT"/>
-        </w:rPr>
-        <w:t>}</w:t>
+        <w:t xml:space="preserve">   }</w:t>
       </w:r>
     </w:p>
     <w:p>
@@ -8751,51 +8739,29 @@
           <w:highlight w:val="white"/>
           <w:lang w:eastAsia="de-AT"/>
         </w:rPr>
-        <w:t xml:space="preserve">  </w:t>
-      </w:r>
-      <w:r>
-        <w:rPr>
-          <w:rFonts w:ascii="Consolas" w:hAnsi="Consolas" w:cs="Consolas"/>
-          <w:color w:val="000000"/>
-          <w:sz w:val="16"/>
-          <w:szCs w:val="16"/>
-          <w:highlight w:val="white"/>
+        <w:t xml:space="preserve">  }</w:t>
+      </w:r>
+    </w:p>
+    <w:p>
+      <w:pPr>
+        <w:rPr>
+          <w:rFonts w:ascii="Consolas" w:hAnsi="Consolas" w:cs="Consolas"/>
+          <w:color w:val="000000"/>
+          <w:sz w:val="16"/>
+          <w:szCs w:val="16"/>
           <w:lang w:eastAsia="de-AT"/>
         </w:rPr>
-        <w:t>}</w:t>
-      </w:r>
-    </w:p>
-    <w:p>
-      <w:pPr>
-        <w:rPr>
-          <w:rFonts w:ascii="Consolas" w:hAnsi="Consolas" w:cs="Consolas"/>
-          <w:color w:val="000000"/>
-          <w:sz w:val="16"/>
-          <w:szCs w:val="16"/>
+      </w:pPr>
+      <w:r>
+        <w:rPr>
+          <w:rFonts w:ascii="Consolas" w:hAnsi="Consolas" w:cs="Consolas"/>
+          <w:color w:val="000000"/>
+          <w:sz w:val="16"/>
+          <w:szCs w:val="16"/>
+          <w:highlight w:val="white"/>
           <w:lang w:eastAsia="de-AT"/>
         </w:rPr>
-      </w:pPr>
-      <w:r>
-        <w:rPr>
-          <w:rFonts w:ascii="Consolas" w:hAnsi="Consolas" w:cs="Consolas"/>
-          <w:color w:val="000000"/>
-          <w:sz w:val="16"/>
-          <w:szCs w:val="16"/>
-          <w:highlight w:val="white"/>
-          <w:lang w:eastAsia="de-AT"/>
-        </w:rPr>
-        <w:t xml:space="preserve"> </w:t>
-      </w:r>
-      <w:r>
-        <w:rPr>
-          <w:rFonts w:ascii="Consolas" w:hAnsi="Consolas" w:cs="Consolas"/>
-          <w:color w:val="000000"/>
-          <w:sz w:val="16"/>
-          <w:szCs w:val="16"/>
-          <w:highlight w:val="white"/>
-          <w:lang w:eastAsia="de-AT"/>
-        </w:rPr>
-        <w:t>}</w:t>
+        <w:t xml:space="preserve"> }</w:t>
       </w:r>
     </w:p>
     <w:p>
@@ -8932,6 +8898,7 @@
         <w:rPr>
           <w:sz w:val="16"/>
           <w:szCs w:val="16"/>
+          <w:lang w:val="en-US"/>
         </w:rPr>
       </w:pPr>
       <w:r>
@@ -10962,6 +10929,7 @@
         <w:rPr>
           <w:sz w:val="16"/>
           <w:szCs w:val="16"/>
+          <w:lang w:val="en-US"/>
         </w:rPr>
       </w:pPr>
       <w:r>
@@ -10987,10 +10955,16 @@
         <w:t>}</w:t>
       </w:r>
     </w:p>
-    <w:p/>
-    <w:p>
-      <w:r>
-        <w:t xml:space="preserve">Damit die GameStateReplica ihre Arbeit erfüllen kann, wird diese in </w:t>
+    <w:p>
+      <w:pPr>
+        <w:rPr>
+          <w:lang w:val="en-US"/>
+        </w:rPr>
+      </w:pPr>
+    </w:p>
+    <w:p>
+      <w:r>
+        <w:t xml:space="preserve">Damit die GameStateReplica ihre Arbeit erfüllen kann, wird in </w:t>
       </w:r>
       <w:r>
         <w:rPr>
@@ -11001,18 +10975,7 @@
           <w:highlight w:val="white"/>
           <w:lang w:eastAsia="de-AT"/>
         </w:rPr>
-        <w:t>nlT</w:t>
-      </w:r>
-      <w:r>
-        <w:rPr>
-          <w:rFonts w:ascii="Consolas" w:hAnsi="Consolas" w:cs="Consolas"/>
-          <w:color w:val="216F85"/>
-          <w:sz w:val="19"/>
-          <w:szCs w:val="19"/>
-          <w:highlight w:val="white"/>
-          <w:lang w:eastAsia="de-AT"/>
-        </w:rPr>
-        <w:t>ankVsTankGameLogicNode</w:t>
+        <w:t>nlTankVsTankGameLogicNode</w:t>
       </w:r>
       <w:r>
         <w:rPr>
@@ -11049,13 +11012,16 @@
         <w:t xml:space="preserve"> </w:t>
       </w:r>
       <w:r>
-        <w:t>erstellt:</w:t>
-      </w:r>
-    </w:p>
-    <w:p>
-      <w:bookmarkStart w:id="11" w:name="_GoBack"/>
-      <w:bookmarkEnd w:id="11"/>
-    </w:p>
+        <w:t>über den ReplicaManager c</w:t>
+      </w:r>
+      <w:r>
+        <w:t>reateReplica aufgerufen</w:t>
+      </w:r>
+      <w:r>
+        <w:t>:</w:t>
+      </w:r>
+    </w:p>
+    <w:p/>
     <w:p>
       <w:pPr>
         <w:autoSpaceDE w:val="0"/>
@@ -11078,7 +11044,7 @@
           <w:sz w:val="16"/>
           <w:szCs w:val="16"/>
           <w:highlight w:val="white"/>
-          <w:lang w:val="en-US" w:eastAsia="de-AT"/>
+          <w:lang w:eastAsia="de-AT"/>
         </w:rPr>
         <w:t xml:space="preserve"> </w:t>
       </w:r>
@@ -11490,7 +11456,18 @@
           <w:highlight w:val="white"/>
           <w:lang w:val="en-US" w:eastAsia="de-AT"/>
         </w:rPr>
-        <w:t>()-&gt;</w:t>
+        <w:t>()-</w:t>
+      </w:r>
+      <w:r>
+        <w:rPr>
+          <w:rFonts w:ascii="Consolas" w:hAnsi="Consolas" w:cs="Consolas"/>
+          <w:color w:val="000000"/>
+          <w:sz w:val="16"/>
+          <w:szCs w:val="16"/>
+          <w:highlight w:val="white"/>
+          <w:lang w:val="en-US" w:eastAsia="de-AT"/>
+        </w:rPr>
+        <w:t>&gt;</w:t>
       </w:r>
       <w:r>
         <w:rPr>
@@ -11557,6 +11534,17 @@
           <w:lang w:val="en-US" w:eastAsia="de-AT"/>
         </w:rPr>
         <w:t>(),</w:t>
+      </w:r>
+      <w:r>
+        <w:rPr>
+          <w:rFonts w:ascii="Consolas" w:hAnsi="Consolas" w:cs="Consolas"/>
+          <w:color w:val="000000"/>
+          <w:sz w:val="16"/>
+          <w:szCs w:val="16"/>
+          <w:highlight w:val="white"/>
+          <w:lang w:val="en-US" w:eastAsia="de-AT"/>
+        </w:rPr>
+        <w:t xml:space="preserve"> </w:t>
       </w:r>
       <w:r>
         <w:rPr>
@@ -11620,50 +11608,24 @@
       </w:r>
     </w:p>
     <w:p/>
-    <w:p/>
-    <w:p>
-      <w:pPr>
-        <w:pStyle w:val="berschrift3"/>
-        <w:rPr>
-          <w:lang w:val="en-US"/>
-        </w:rPr>
-      </w:pPr>
-      <w:bookmarkStart w:id="12" w:name="_Toc367364239"/>
-      <w:r>
-        <w:rPr>
-          <w:lang w:val="en-US"/>
-        </w:rPr>
-        <w:t>only 4 players can play at one time / the rest become spectators</w:t>
-      </w:r>
-      <w:bookmarkEnd w:id="12"/>
-    </w:p>
-    <w:p>
-      <w:pPr>
+    <w:p>
+      <w:r>
+        <w:lastRenderedPageBreak/>
+        <w:t>Wodurch sie in</w:t>
+      </w:r>
+      <w:r>
+        <w:t xml:space="preserve"> </w:t>
+      </w:r>
+      <w:r>
         <w:rPr>
           <w:rFonts w:ascii="Consolas" w:hAnsi="Consolas" w:cs="Consolas"/>
           <w:color w:val="216F85"/>
           <w:sz w:val="19"/>
           <w:szCs w:val="19"/>
-          <w:lang w:val="en-US" w:eastAsia="de-AT"/>
-        </w:rPr>
-      </w:pPr>
-      <w:r>
-        <w:rPr>
-          <w:lang w:val="en-US"/>
-        </w:rPr>
-        <w:t xml:space="preserve">Handling über </w:t>
-      </w:r>
-      <w:r>
-        <w:rPr>
-          <w:lang w:val="en-US"/>
-        </w:rPr>
-        <w:t>zusätzliches Property “isSpectatorMode”</w:t>
-      </w:r>
-      <w:r>
-        <w:rPr>
-          <w:lang w:val="en-US"/>
-        </w:rPr>
-        <w:t xml:space="preserve"> in </w:t>
+          <w:highlight w:val="white"/>
+          <w:lang w:eastAsia="de-AT"/>
+        </w:rPr>
+        <w:t>nlG</w:t>
       </w:r>
       <w:r>
         <w:rPr>
@@ -11672,9 +11634,9 @@
           <w:sz w:val="19"/>
           <w:szCs w:val="19"/>
           <w:highlight w:val="white"/>
-          <w:lang w:val="en-US" w:eastAsia="de-AT"/>
-        </w:rPr>
-        <w:t>nlTankPlayerReplicaComponent</w:t>
+          <w:lang w:eastAsia="de-AT"/>
+        </w:rPr>
+        <w:t>ameContent</w:t>
       </w:r>
       <w:r>
         <w:rPr>
@@ -11682,23 +11644,381 @@
           <w:color w:val="216F85"/>
           <w:sz w:val="19"/>
           <w:szCs w:val="19"/>
-          <w:lang w:val="en-US" w:eastAsia="de-AT"/>
-        </w:rPr>
-        <w:t xml:space="preserve"> </w:t>
-      </w:r>
-      <w:r>
+          <w:lang w:eastAsia="de-AT"/>
+        </w:rPr>
+        <w:t xml:space="preserve">ReplicaManager </w:t>
+      </w:r>
+      <w:r>
+        <w:t>schließ</w:t>
+      </w:r>
+      <w:r>
+        <w:t>lich erstellt</w:t>
+      </w:r>
+      <w:r>
+        <w:t xml:space="preserve"> wird</w:t>
+      </w:r>
+      <w:bookmarkStart w:id="11" w:name="_GoBack"/>
+      <w:bookmarkEnd w:id="11"/>
+      <w:r>
+        <w:t>:</w:t>
+      </w:r>
+    </w:p>
+    <w:p>
+      <w:pPr>
+        <w:autoSpaceDE w:val="0"/>
+        <w:autoSpaceDN w:val="0"/>
+        <w:adjustRightInd w:val="0"/>
+        <w:spacing w:line="240" w:lineRule="auto"/>
+        <w:rPr>
+          <w:rFonts w:ascii="Consolas" w:hAnsi="Consolas" w:cs="Consolas"/>
+          <w:color w:val="000000"/>
+          <w:sz w:val="16"/>
+          <w:szCs w:val="16"/>
+          <w:highlight w:val="white"/>
+          <w:lang w:val="en-US" w:eastAsia="de-AT"/>
+        </w:rPr>
+      </w:pPr>
+      <w:r>
+        <w:rPr>
+          <w:rFonts w:ascii="Consolas" w:hAnsi="Consolas" w:cs="Consolas"/>
+          <w:color w:val="0000FF"/>
+          <w:sz w:val="16"/>
+          <w:szCs w:val="16"/>
+          <w:highlight w:val="white"/>
+          <w:lang w:val="en-US" w:eastAsia="de-AT"/>
+        </w:rPr>
+        <w:t>if</w:t>
+      </w:r>
+      <w:r>
+        <w:rPr>
+          <w:rFonts w:ascii="Consolas" w:hAnsi="Consolas" w:cs="Consolas"/>
+          <w:color w:val="000000"/>
+          <w:sz w:val="16"/>
+          <w:szCs w:val="16"/>
+          <w:highlight w:val="white"/>
+          <w:lang w:val="en-US" w:eastAsia="de-AT"/>
+        </w:rPr>
+        <w:t>(</w:t>
+      </w:r>
+      <w:r>
+        <w:rPr>
+          <w:rFonts w:ascii="Consolas" w:hAnsi="Consolas" w:cs="Consolas"/>
+          <w:color w:val="000080"/>
+          <w:sz w:val="16"/>
+          <w:szCs w:val="16"/>
+          <w:highlight w:val="white"/>
+          <w:lang w:val="en-US" w:eastAsia="de-AT"/>
+        </w:rPr>
+        <w:t>typeName</w:t>
+      </w:r>
+      <w:r>
+        <w:rPr>
+          <w:rFonts w:ascii="Consolas" w:hAnsi="Consolas" w:cs="Consolas"/>
+          <w:color w:val="000000"/>
+          <w:sz w:val="16"/>
+          <w:szCs w:val="16"/>
+          <w:highlight w:val="white"/>
+          <w:lang w:val="en-US" w:eastAsia="de-AT"/>
+        </w:rPr>
+        <w:t xml:space="preserve"> == </w:t>
+      </w:r>
+      <w:r>
+        <w:rPr>
+          <w:rFonts w:ascii="Consolas" w:hAnsi="Consolas" w:cs="Consolas"/>
+          <w:color w:val="880000"/>
+          <w:sz w:val="16"/>
+          <w:szCs w:val="16"/>
+          <w:highlight w:val="white"/>
+          <w:lang w:val="en-US" w:eastAsia="de-AT"/>
+        </w:rPr>
+        <w:t>nlGameStateReplicaComponent</w:t>
+      </w:r>
+      <w:r>
+        <w:rPr>
+          <w:rFonts w:ascii="Consolas" w:hAnsi="Consolas" w:cs="Consolas"/>
+          <w:color w:val="000000"/>
+          <w:sz w:val="16"/>
+          <w:szCs w:val="16"/>
+          <w:highlight w:val="white"/>
+          <w:lang w:val="en-US" w:eastAsia="de-AT"/>
+        </w:rPr>
+        <w:t>::</w:t>
+      </w:r>
+      <w:r>
+        <w:rPr>
+          <w:rFonts w:ascii="Consolas" w:hAnsi="Consolas" w:cs="Consolas"/>
+          <w:color w:val="880000"/>
+          <w:sz w:val="16"/>
+          <w:szCs w:val="16"/>
+          <w:highlight w:val="white"/>
+          <w:lang w:val="en-US" w:eastAsia="de-AT"/>
+        </w:rPr>
+        <w:t>staticClassName</w:t>
+      </w:r>
+      <w:r>
+        <w:rPr>
+          <w:rFonts w:ascii="Consolas" w:hAnsi="Consolas" w:cs="Consolas"/>
+          <w:color w:val="000000"/>
+          <w:sz w:val="16"/>
+          <w:szCs w:val="16"/>
+          <w:highlight w:val="white"/>
+          <w:lang w:val="en-US" w:eastAsia="de-AT"/>
+        </w:rPr>
+        <w:t>())</w:t>
+      </w:r>
+    </w:p>
+    <w:p>
+      <w:pPr>
+        <w:autoSpaceDE w:val="0"/>
+        <w:autoSpaceDN w:val="0"/>
+        <w:adjustRightInd w:val="0"/>
+        <w:spacing w:line="240" w:lineRule="auto"/>
+        <w:rPr>
+          <w:rFonts w:ascii="Consolas" w:hAnsi="Consolas" w:cs="Consolas"/>
+          <w:color w:val="000000"/>
+          <w:sz w:val="16"/>
+          <w:szCs w:val="16"/>
+          <w:highlight w:val="white"/>
+          <w:lang w:val="en-US" w:eastAsia="de-AT"/>
+        </w:rPr>
+      </w:pPr>
+      <w:r>
+        <w:rPr>
+          <w:rFonts w:ascii="Consolas" w:hAnsi="Consolas" w:cs="Consolas"/>
+          <w:color w:val="000000"/>
+          <w:sz w:val="16"/>
+          <w:szCs w:val="16"/>
+          <w:highlight w:val="white"/>
+          <w:lang w:val="en-US" w:eastAsia="de-AT"/>
+        </w:rPr>
+        <w:t>{</w:t>
+      </w:r>
+    </w:p>
+    <w:p>
+      <w:pPr>
+        <w:autoSpaceDE w:val="0"/>
+        <w:autoSpaceDN w:val="0"/>
+        <w:adjustRightInd w:val="0"/>
+        <w:spacing w:line="240" w:lineRule="auto"/>
+        <w:rPr>
+          <w:rFonts w:ascii="Consolas" w:hAnsi="Consolas" w:cs="Consolas"/>
+          <w:color w:val="000000"/>
+          <w:sz w:val="16"/>
+          <w:szCs w:val="16"/>
+          <w:highlight w:val="white"/>
+          <w:lang w:val="en-US" w:eastAsia="de-AT"/>
+        </w:rPr>
+      </w:pPr>
+      <w:r>
+        <w:rPr>
+          <w:rFonts w:ascii="Consolas" w:hAnsi="Consolas" w:cs="Consolas"/>
+          <w:color w:val="000000"/>
+          <w:sz w:val="16"/>
+          <w:szCs w:val="16"/>
+          <w:highlight w:val="white"/>
+          <w:lang w:val="en-US" w:eastAsia="de-AT"/>
+        </w:rPr>
+        <w:t xml:space="preserve">  </w:t>
+      </w:r>
+      <w:r>
+        <w:rPr>
+          <w:rFonts w:ascii="Consolas" w:hAnsi="Consolas" w:cs="Consolas"/>
+          <w:color w:val="880000"/>
+          <w:sz w:val="16"/>
+          <w:szCs w:val="16"/>
+          <w:highlight w:val="white"/>
+          <w:lang w:val="en-US" w:eastAsia="de-AT"/>
+        </w:rPr>
+        <w:t>replicaComponent</w:t>
+      </w:r>
+      <w:r>
+        <w:rPr>
+          <w:rFonts w:ascii="Consolas" w:hAnsi="Consolas" w:cs="Consolas"/>
+          <w:color w:val="000000"/>
+          <w:sz w:val="16"/>
+          <w:szCs w:val="16"/>
+          <w:highlight w:val="white"/>
+          <w:lang w:val="en-US" w:eastAsia="de-AT"/>
+        </w:rPr>
+        <w:t xml:space="preserve"> = </w:t>
+      </w:r>
+      <w:r>
+        <w:rPr>
+          <w:rFonts w:ascii="Consolas" w:hAnsi="Consolas" w:cs="Consolas"/>
+          <w:color w:val="880000"/>
+          <w:sz w:val="16"/>
+          <w:szCs w:val="16"/>
+          <w:highlight w:val="white"/>
+          <w:lang w:val="en-US" w:eastAsia="de-AT"/>
+        </w:rPr>
+        <w:t>nlGameStateReplicaComponent</w:t>
+      </w:r>
+      <w:r>
+        <w:rPr>
+          <w:rFonts w:ascii="Consolas" w:hAnsi="Consolas" w:cs="Consolas"/>
+          <w:color w:val="000000"/>
+          <w:sz w:val="16"/>
+          <w:szCs w:val="16"/>
+          <w:highlight w:val="white"/>
+          <w:lang w:val="en-US" w:eastAsia="de-AT"/>
+        </w:rPr>
+        <w:t>::</w:t>
+      </w:r>
+      <w:r>
+        <w:rPr>
+          <w:rFonts w:ascii="Consolas" w:hAnsi="Consolas" w:cs="Consolas"/>
+          <w:color w:val="880000"/>
+          <w:sz w:val="16"/>
+          <w:szCs w:val="16"/>
+          <w:highlight w:val="white"/>
+          <w:lang w:val="en-US" w:eastAsia="de-AT"/>
+        </w:rPr>
+        <w:t>create</w:t>
+      </w:r>
+      <w:r>
+        <w:rPr>
+          <w:rFonts w:ascii="Consolas" w:hAnsi="Consolas" w:cs="Consolas"/>
+          <w:color w:val="000000"/>
+          <w:sz w:val="16"/>
+          <w:szCs w:val="16"/>
+          <w:highlight w:val="white"/>
+          <w:lang w:val="en-US" w:eastAsia="de-AT"/>
+        </w:rPr>
+        <w:t>();</w:t>
+      </w:r>
+    </w:p>
+    <w:p>
+      <w:pPr>
+        <w:autoSpaceDE w:val="0"/>
+        <w:autoSpaceDN w:val="0"/>
+        <w:adjustRightInd w:val="0"/>
+        <w:spacing w:line="240" w:lineRule="auto"/>
+        <w:rPr>
+          <w:rFonts w:ascii="Consolas" w:hAnsi="Consolas" w:cs="Consolas"/>
+          <w:color w:val="000000"/>
+          <w:sz w:val="16"/>
+          <w:szCs w:val="16"/>
+          <w:highlight w:val="white"/>
+          <w:lang w:val="en-US" w:eastAsia="de-AT"/>
+        </w:rPr>
+      </w:pPr>
+      <w:r>
+        <w:rPr>
+          <w:rFonts w:ascii="Consolas" w:hAnsi="Consolas" w:cs="Consolas"/>
+          <w:color w:val="000000"/>
+          <w:sz w:val="16"/>
+          <w:szCs w:val="16"/>
+          <w:highlight w:val="white"/>
+          <w:lang w:val="en-US" w:eastAsia="de-AT"/>
+        </w:rPr>
+        <w:t xml:space="preserve">  </w:t>
+      </w:r>
+      <w:r>
+        <w:rPr>
+          <w:rFonts w:ascii="Consolas" w:hAnsi="Consolas" w:cs="Consolas"/>
+          <w:color w:val="880000"/>
+          <w:sz w:val="16"/>
+          <w:szCs w:val="16"/>
+          <w:highlight w:val="white"/>
+          <w:lang w:val="en-US" w:eastAsia="de-AT"/>
+        </w:rPr>
+        <w:t>replica</w:t>
+      </w:r>
+      <w:r>
+        <w:rPr>
+          <w:rFonts w:ascii="Consolas" w:hAnsi="Consolas" w:cs="Consolas"/>
+          <w:color w:val="000000"/>
+          <w:sz w:val="16"/>
+          <w:szCs w:val="16"/>
+          <w:highlight w:val="white"/>
+          <w:lang w:val="en-US" w:eastAsia="de-AT"/>
+        </w:rPr>
+        <w:t xml:space="preserve"> = </w:t>
+      </w:r>
+      <w:r>
+        <w:rPr>
+          <w:rFonts w:ascii="Consolas" w:hAnsi="Consolas" w:cs="Consolas"/>
+          <w:color w:val="880000"/>
+          <w:sz w:val="16"/>
+          <w:szCs w:val="16"/>
+          <w:highlight w:val="white"/>
+          <w:lang w:val="en-US" w:eastAsia="de-AT"/>
+        </w:rPr>
+        <w:t>replicaComponent</w:t>
+      </w:r>
+      <w:r>
+        <w:rPr>
+          <w:rFonts w:ascii="Consolas" w:hAnsi="Consolas" w:cs="Consolas"/>
+          <w:color w:val="000000"/>
+          <w:sz w:val="16"/>
+          <w:szCs w:val="16"/>
+          <w:highlight w:val="white"/>
+          <w:lang w:val="en-US" w:eastAsia="de-AT"/>
+        </w:rPr>
+        <w:t>-&gt;</w:t>
+      </w:r>
+      <w:r>
+        <w:rPr>
+          <w:rFonts w:ascii="Consolas" w:hAnsi="Consolas" w:cs="Consolas"/>
+          <w:color w:val="880000"/>
+          <w:sz w:val="16"/>
+          <w:szCs w:val="16"/>
+          <w:highlight w:val="white"/>
+          <w:lang w:val="en-US" w:eastAsia="de-AT"/>
+        </w:rPr>
+        <w:t>getReplica</w:t>
+      </w:r>
+      <w:r>
+        <w:rPr>
+          <w:rFonts w:ascii="Consolas" w:hAnsi="Consolas" w:cs="Consolas"/>
+          <w:color w:val="000000"/>
+          <w:sz w:val="16"/>
+          <w:szCs w:val="16"/>
+          <w:highlight w:val="white"/>
+          <w:lang w:val="en-US" w:eastAsia="de-AT"/>
+        </w:rPr>
+        <w:t>();</w:t>
+      </w:r>
+    </w:p>
+    <w:p>
+      <w:pPr>
+        <w:rPr>
+          <w:sz w:val="16"/>
+          <w:szCs w:val="16"/>
+        </w:rPr>
+      </w:pPr>
+      <w:r>
+        <w:rPr>
+          <w:rFonts w:ascii="Consolas" w:hAnsi="Consolas" w:cs="Consolas"/>
+          <w:color w:val="000000"/>
+          <w:sz w:val="16"/>
+          <w:szCs w:val="16"/>
+          <w:highlight w:val="white"/>
+          <w:lang w:val="en-US" w:eastAsia="de-AT"/>
+        </w:rPr>
+        <w:t>}</w:t>
+      </w:r>
+    </w:p>
+    <w:p/>
+    <w:p/>
+    <w:p>
+      <w:pPr>
+        <w:pStyle w:val="berschrift3"/>
         <w:rPr>
           <w:lang w:val="en-US"/>
         </w:rPr>
-        <w:t>und Logik in</w:t>
-      </w:r>
+      </w:pPr>
+      <w:bookmarkStart w:id="12" w:name="_Toc367364239"/>
       <w:r>
         <w:rPr>
           <w:lang w:val="en-US"/>
         </w:rPr>
-        <w:t xml:space="preserve"> </w:t>
-      </w:r>
-      <w:r>
+        <w:t>only 4 players can play at one time / the rest become spectators</w:t>
+      </w:r>
+      <w:bookmarkEnd w:id="12"/>
+    </w:p>
+    <w:p>
+      <w:pPr>
         <w:rPr>
           <w:rFonts w:ascii="Consolas" w:hAnsi="Consolas" w:cs="Consolas"/>
           <w:color w:val="216F85"/>
@@ -11706,7 +12026,24 @@
           <w:szCs w:val="19"/>
           <w:lang w:val="en-US" w:eastAsia="de-AT"/>
         </w:rPr>
-        <w:t>NlGameStateReplica</w:t>
+      </w:pPr>
+      <w:r>
+        <w:rPr>
+          <w:lang w:val="en-US"/>
+        </w:rPr>
+        <w:t xml:space="preserve">Handling über </w:t>
+      </w:r>
+      <w:r>
+        <w:rPr>
+          <w:lang w:val="en-US"/>
+        </w:rPr>
+        <w:t>zusätzliches Property “isSpectatorMode”</w:t>
+      </w:r>
+      <w:r>
+        <w:rPr>
+          <w:lang w:val="en-US"/>
+        </w:rPr>
+        <w:t xml:space="preserve"> in </w:t>
       </w:r>
       <w:r>
         <w:rPr>
@@ -11714,43 +12051,10 @@
           <w:color w:val="216F85"/>
           <w:sz w:val="19"/>
           <w:szCs w:val="19"/>
-          <w:lang w:val="en-US" w:eastAsia="de-AT"/>
-        </w:rPr>
-        <w:t>Component:</w:t>
-      </w:r>
-    </w:p>
-    <w:p>
-      <w:pPr>
-        <w:rPr>
-          <w:rFonts w:ascii="Consolas" w:hAnsi="Consolas" w:cs="Consolas"/>
-          <w:color w:val="000000"/>
-          <w:sz w:val="19"/>
-          <w:szCs w:val="19"/>
-          <w:highlight w:val="white"/>
-          <w:lang w:val="en-US" w:eastAsia="de-AT"/>
-        </w:rPr>
-      </w:pPr>
-      <w:r>
-        <w:rPr>
-          <w:rFonts w:ascii="Consolas" w:hAnsi="Consolas" w:cs="Consolas"/>
-          <w:color w:val="0000FF"/>
-          <w:sz w:val="19"/>
-          <w:szCs w:val="19"/>
-          <w:highlight w:val="white"/>
-          <w:lang w:val="en-US" w:eastAsia="de-AT"/>
-        </w:rPr>
-        <w:t>class</w:t>
-      </w:r>
-      <w:r>
-        <w:rPr>
-          <w:rFonts w:ascii="Consolas" w:hAnsi="Consolas" w:cs="Consolas"/>
-          <w:color w:val="000000"/>
-          <w:sz w:val="19"/>
-          <w:szCs w:val="19"/>
-          <w:highlight w:val="white"/>
-          <w:lang w:val="en-US" w:eastAsia="de-AT"/>
-        </w:rPr>
-        <w:t xml:space="preserve"> </w:t>
+          <w:highlight w:val="white"/>
+          <w:lang w:val="en-US" w:eastAsia="de-AT"/>
+        </w:rPr>
+        <w:t>nlTankPlayerReplicaComponent</w:t>
       </w:r>
       <w:r>
         <w:rPr>
@@ -11758,41 +12062,19 @@
           <w:color w:val="216F85"/>
           <w:sz w:val="19"/>
           <w:szCs w:val="19"/>
-          <w:highlight w:val="white"/>
-          <w:lang w:val="en-US" w:eastAsia="de-AT"/>
-        </w:rPr>
-        <w:t>TankPlayerReplicaComponent</w:t>
-      </w:r>
-      <w:r>
-        <w:rPr>
-          <w:rFonts w:ascii="Consolas" w:hAnsi="Consolas" w:cs="Consolas"/>
-          <w:color w:val="000000"/>
-          <w:sz w:val="19"/>
-          <w:szCs w:val="19"/>
-          <w:highlight w:val="white"/>
-          <w:lang w:val="en-US" w:eastAsia="de-AT"/>
-        </w:rPr>
-        <w:t xml:space="preserve"> : </w:t>
-      </w:r>
-      <w:r>
-        <w:rPr>
-          <w:rFonts w:ascii="Consolas" w:hAnsi="Consolas" w:cs="Consolas"/>
-          <w:color w:val="0000FF"/>
-          <w:sz w:val="19"/>
-          <w:szCs w:val="19"/>
-          <w:highlight w:val="white"/>
-          <w:lang w:val="en-US" w:eastAsia="de-AT"/>
-        </w:rPr>
-        <w:t>public</w:t>
-      </w:r>
-      <w:r>
-        <w:rPr>
-          <w:rFonts w:ascii="Consolas" w:hAnsi="Consolas" w:cs="Consolas"/>
-          <w:color w:val="000000"/>
-          <w:sz w:val="19"/>
-          <w:szCs w:val="19"/>
-          <w:highlight w:val="white"/>
-          <w:lang w:val="en-US" w:eastAsia="de-AT"/>
+          <w:lang w:val="en-US" w:eastAsia="de-AT"/>
+        </w:rPr>
+        <w:t xml:space="preserve"> </w:t>
+      </w:r>
+      <w:r>
+        <w:rPr>
+          <w:lang w:val="en-US"/>
+        </w:rPr>
+        <w:t>und Logik in</w:t>
+      </w:r>
+      <w:r>
+        <w:rPr>
+          <w:lang w:val="en-US"/>
         </w:rPr>
         <w:t xml:space="preserve"> </w:t>
       </w:r>
@@ -11802,28 +12084,126 @@
           <w:color w:val="216F85"/>
           <w:sz w:val="19"/>
           <w:szCs w:val="19"/>
-          <w:highlight w:val="white"/>
-          <w:lang w:val="en-US" w:eastAsia="de-AT"/>
-        </w:rPr>
-        <w:t>PlayerReplicaComponent</w:t>
-      </w:r>
-    </w:p>
-    <w:p>
-      <w:pPr>
-        <w:rPr>
-          <w:rFonts w:ascii="Consolas" w:hAnsi="Consolas" w:cs="Consolas"/>
-          <w:color w:val="000000"/>
+          <w:lang w:val="en-US" w:eastAsia="de-AT"/>
+        </w:rPr>
+        <w:t>NlGameStateReplica</w:t>
+      </w:r>
+      <w:r>
+        <w:rPr>
+          <w:rFonts w:ascii="Consolas" w:hAnsi="Consolas" w:cs="Consolas"/>
+          <w:color w:val="216F85"/>
           <w:sz w:val="19"/>
           <w:szCs w:val="19"/>
           <w:lang w:val="en-US" w:eastAsia="de-AT"/>
         </w:rPr>
-      </w:pPr>
-      <w:r>
-        <w:rPr>
-          <w:rFonts w:ascii="Consolas" w:hAnsi="Consolas" w:cs="Consolas"/>
-          <w:color w:val="000000"/>
-          <w:sz w:val="19"/>
-          <w:szCs w:val="19"/>
+        <w:t>Component:</w:t>
+      </w:r>
+    </w:p>
+    <w:p>
+      <w:pPr>
+        <w:rPr>
+          <w:rFonts w:ascii="Consolas" w:hAnsi="Consolas" w:cs="Consolas"/>
+          <w:color w:val="000000"/>
+          <w:sz w:val="16"/>
+          <w:szCs w:val="16"/>
+          <w:highlight w:val="white"/>
+          <w:lang w:val="en-US" w:eastAsia="de-AT"/>
+        </w:rPr>
+      </w:pPr>
+      <w:r>
+        <w:rPr>
+          <w:rFonts w:ascii="Consolas" w:hAnsi="Consolas" w:cs="Consolas"/>
+          <w:color w:val="0000FF"/>
+          <w:sz w:val="16"/>
+          <w:szCs w:val="16"/>
+          <w:highlight w:val="white"/>
+          <w:lang w:val="en-US" w:eastAsia="de-AT"/>
+        </w:rPr>
+        <w:t>class</w:t>
+      </w:r>
+      <w:r>
+        <w:rPr>
+          <w:rFonts w:ascii="Consolas" w:hAnsi="Consolas" w:cs="Consolas"/>
+          <w:color w:val="000000"/>
+          <w:sz w:val="16"/>
+          <w:szCs w:val="16"/>
+          <w:highlight w:val="white"/>
+          <w:lang w:val="en-US" w:eastAsia="de-AT"/>
+        </w:rPr>
+        <w:t xml:space="preserve"> </w:t>
+      </w:r>
+      <w:r>
+        <w:rPr>
+          <w:rFonts w:ascii="Consolas" w:hAnsi="Consolas" w:cs="Consolas"/>
+          <w:color w:val="216F85"/>
+          <w:sz w:val="16"/>
+          <w:szCs w:val="16"/>
+          <w:highlight w:val="white"/>
+          <w:lang w:val="en-US" w:eastAsia="de-AT"/>
+        </w:rPr>
+        <w:t>TankPlayerReplicaComponent</w:t>
+      </w:r>
+      <w:r>
+        <w:rPr>
+          <w:rFonts w:ascii="Consolas" w:hAnsi="Consolas" w:cs="Consolas"/>
+          <w:color w:val="000000"/>
+          <w:sz w:val="16"/>
+          <w:szCs w:val="16"/>
+          <w:highlight w:val="white"/>
+          <w:lang w:val="en-US" w:eastAsia="de-AT"/>
+        </w:rPr>
+        <w:t xml:space="preserve"> : </w:t>
+      </w:r>
+      <w:r>
+        <w:rPr>
+          <w:rFonts w:ascii="Consolas" w:hAnsi="Consolas" w:cs="Consolas"/>
+          <w:color w:val="0000FF"/>
+          <w:sz w:val="16"/>
+          <w:szCs w:val="16"/>
+          <w:highlight w:val="white"/>
+          <w:lang w:val="en-US" w:eastAsia="de-AT"/>
+        </w:rPr>
+        <w:t>public</w:t>
+      </w:r>
+      <w:r>
+        <w:rPr>
+          <w:rFonts w:ascii="Consolas" w:hAnsi="Consolas" w:cs="Consolas"/>
+          <w:color w:val="000000"/>
+          <w:sz w:val="16"/>
+          <w:szCs w:val="16"/>
+          <w:highlight w:val="white"/>
+          <w:lang w:val="en-US" w:eastAsia="de-AT"/>
+        </w:rPr>
+        <w:t xml:space="preserve"> </w:t>
+      </w:r>
+      <w:r>
+        <w:rPr>
+          <w:rFonts w:ascii="Consolas" w:hAnsi="Consolas" w:cs="Consolas"/>
+          <w:color w:val="216F85"/>
+          <w:sz w:val="16"/>
+          <w:szCs w:val="16"/>
+          <w:highlight w:val="white"/>
+          <w:lang w:val="en-US" w:eastAsia="de-AT"/>
+        </w:rPr>
+        <w:t>PlayerReplicaComponent</w:t>
+      </w:r>
+    </w:p>
+    <w:p>
+      <w:pPr>
+        <w:rPr>
+          <w:rFonts w:ascii="Consolas" w:hAnsi="Consolas" w:cs="Consolas"/>
+          <w:color w:val="000000"/>
+          <w:sz w:val="16"/>
+          <w:szCs w:val="16"/>
+          <w:lang w:val="en-US" w:eastAsia="de-AT"/>
+        </w:rPr>
+      </w:pPr>
+      <w:r>
+        <w:rPr>
+          <w:rFonts w:ascii="Consolas" w:hAnsi="Consolas" w:cs="Consolas"/>
+          <w:color w:val="000000"/>
+          <w:sz w:val="16"/>
+          <w:szCs w:val="16"/>
           <w:highlight w:val="white"/>
           <w:lang w:val="en-US" w:eastAsia="de-AT"/>
         </w:rPr>
@@ -11835,17 +12215,17 @@
         <w:rPr>
           <w:rFonts w:ascii="Consolas" w:hAnsi="Consolas" w:cs="Consolas"/>
           <w:color w:val="000000"/>
-          <w:sz w:val="19"/>
-          <w:szCs w:val="19"/>
-          <w:lang w:val="en-US" w:eastAsia="de-AT"/>
-        </w:rPr>
-      </w:pPr>
-      <w:r>
-        <w:rPr>
-          <w:rFonts w:ascii="Consolas" w:hAnsi="Consolas" w:cs="Consolas"/>
-          <w:color w:val="000000"/>
-          <w:sz w:val="19"/>
-          <w:szCs w:val="19"/>
+          <w:sz w:val="16"/>
+          <w:szCs w:val="16"/>
+          <w:lang w:val="en-US" w:eastAsia="de-AT"/>
+        </w:rPr>
+      </w:pPr>
+      <w:r>
+        <w:rPr>
+          <w:rFonts w:ascii="Consolas" w:hAnsi="Consolas" w:cs="Consolas"/>
+          <w:color w:val="000000"/>
+          <w:sz w:val="16"/>
+          <w:szCs w:val="16"/>
           <w:highlight w:val="white"/>
           <w:lang w:val="en-US" w:eastAsia="de-AT"/>
         </w:rPr>
@@ -11855,8 +12235,8 @@
         <w:rPr>
           <w:rFonts w:ascii="Consolas" w:hAnsi="Consolas" w:cs="Consolas"/>
           <w:color w:val="0000FF"/>
-          <w:sz w:val="19"/>
-          <w:szCs w:val="19"/>
+          <w:sz w:val="16"/>
+          <w:szCs w:val="16"/>
           <w:highlight w:val="white"/>
           <w:lang w:val="en-US" w:eastAsia="de-AT"/>
         </w:rPr>
@@ -11866,8 +12246,8 @@
         <w:rPr>
           <w:rFonts w:ascii="Consolas" w:hAnsi="Consolas" w:cs="Consolas"/>
           <w:color w:val="000000"/>
-          <w:sz w:val="19"/>
-          <w:szCs w:val="19"/>
+          <w:sz w:val="16"/>
+          <w:szCs w:val="16"/>
           <w:highlight w:val="white"/>
           <w:lang w:val="en-US" w:eastAsia="de-AT"/>
         </w:rPr>
@@ -11876,8 +12256,9 @@
     </w:p>
     <w:p>
       <w:pPr>
-        <w:ind w:left="709" w:firstLine="709"/>
-        <w:rPr>
+        <w:rPr>
+          <w:sz w:val="16"/>
+          <w:szCs w:val="16"/>
           <w:lang w:val="en-US"/>
         </w:rPr>
       </w:pPr>
@@ -11885,8 +12266,19 @@
         <w:rPr>
           <w:rFonts w:ascii="Consolas" w:hAnsi="Consolas" w:cs="Consolas"/>
           <w:color w:val="880000"/>
-          <w:sz w:val="19"/>
-          <w:szCs w:val="19"/>
+          <w:sz w:val="16"/>
+          <w:szCs w:val="16"/>
+          <w:highlight w:val="white"/>
+          <w:lang w:val="en-US" w:eastAsia="de-AT"/>
+        </w:rPr>
+        <w:t xml:space="preserve">   </w:t>
+      </w:r>
+      <w:r>
+        <w:rPr>
+          <w:rFonts w:ascii="Consolas" w:hAnsi="Consolas" w:cs="Consolas"/>
+          <w:color w:val="880000"/>
+          <w:sz w:val="16"/>
+          <w:szCs w:val="16"/>
           <w:highlight w:val="white"/>
           <w:lang w:val="en-US" w:eastAsia="de-AT"/>
         </w:rPr>
@@ -11896,8 +12288,8 @@
         <w:rPr>
           <w:rFonts w:ascii="Consolas" w:hAnsi="Consolas" w:cs="Consolas"/>
           <w:color w:val="000000"/>
-          <w:sz w:val="19"/>
-          <w:szCs w:val="19"/>
+          <w:sz w:val="16"/>
+          <w:szCs w:val="16"/>
           <w:highlight w:val="white"/>
           <w:lang w:val="en-US" w:eastAsia="de-AT"/>
         </w:rPr>
@@ -11907,8 +12299,8 @@
         <w:rPr>
           <w:rFonts w:ascii="Consolas" w:hAnsi="Consolas" w:cs="Consolas"/>
           <w:color w:val="0000FF"/>
-          <w:sz w:val="19"/>
-          <w:szCs w:val="19"/>
+          <w:sz w:val="16"/>
+          <w:szCs w:val="16"/>
           <w:highlight w:val="white"/>
           <w:lang w:val="en-US" w:eastAsia="de-AT"/>
         </w:rPr>
@@ -11918,8 +12310,8 @@
         <w:rPr>
           <w:rFonts w:ascii="Consolas" w:hAnsi="Consolas" w:cs="Consolas"/>
           <w:color w:val="000000"/>
-          <w:sz w:val="19"/>
-          <w:szCs w:val="19"/>
+          <w:sz w:val="16"/>
+          <w:szCs w:val="16"/>
           <w:highlight w:val="white"/>
           <w:lang w:val="en-US" w:eastAsia="de-AT"/>
         </w:rPr>
@@ -11929,6 +12321,8 @@
     <w:p>
       <w:pPr>
         <w:rPr>
+          <w:sz w:val="16"/>
+          <w:szCs w:val="16"/>
           <w:lang w:val="en-US"/>
         </w:rPr>
       </w:pPr>
@@ -11936,8 +12330,8 @@
         <w:rPr>
           <w:rFonts w:ascii="Consolas" w:hAnsi="Consolas" w:cs="Consolas"/>
           <w:color w:val="000000"/>
-          <w:sz w:val="19"/>
-          <w:szCs w:val="19"/>
+          <w:sz w:val="16"/>
+          <w:szCs w:val="16"/>
           <w:highlight w:val="white"/>
           <w:lang w:val="en-US" w:eastAsia="de-AT"/>
         </w:rPr>
@@ -11963,7 +12357,19 @@
         <w:rPr>
           <w:lang w:val="en-US"/>
         </w:rPr>
-        <w:t>once one player dies the next spectator becomes a active player</w:t>
+        <w:t>once one player dies the next spectator becomes a</w:t>
+      </w:r>
+      <w:r>
+        <w:rPr>
+          <w:lang w:val="en-US"/>
+        </w:rPr>
+        <w:t>n</w:t>
+      </w:r>
+      <w:r>
+        <w:rPr>
+          <w:lang w:val="en-US"/>
+        </w:rPr>
+        <w:t xml:space="preserve"> active player</w:t>
       </w:r>
       <w:bookmarkEnd w:id="13"/>
     </w:p>
@@ -12606,6 +13012,7 @@
                 <w:highlight w:val="white"/>
                 <w:lang w:val="en-US" w:eastAsia="de-AT"/>
               </w:rPr>
+              <w:lastRenderedPageBreak/>
               <w:t xml:space="preserve"> </w:t>
             </w:r>
             <w:r>
@@ -12815,6 +13222,7 @@
                 <w:highlight w:val="white"/>
                 <w:lang w:val="en-US" w:eastAsia="de-AT"/>
               </w:rPr>
+              <w:lastRenderedPageBreak/>
               <w:t>typedef</w:t>
             </w:r>
             <w:r>
@@ -13148,6 +13556,7 @@
                 <w:highlight w:val="white"/>
                 <w:lang w:val="en-US" w:eastAsia="de-AT"/>
               </w:rPr>
+              <w:lastRenderedPageBreak/>
               <w:t xml:space="preserve"> </w:t>
             </w:r>
             <w:r>
@@ -13377,7 +13786,6 @@
         <w:rPr>
           <w:lang w:val="en-US"/>
         </w:rPr>
-        <w:lastRenderedPageBreak/>
         <w:t xml:space="preserve">Anpassung in </w:t>
       </w:r>
       <w:r>
@@ -22733,7 +23141,7 @@
 </file>
 
 <file path=customXml/itemProps1.xml><?xml version="1.0" encoding="utf-8"?>
-<ds:datastoreItem xmlns:ds="http://schemas.openxmlformats.org/officeDocument/2006/customXml" ds:itemID="{490943BC-4A71-4241-9C49-DA074F4738F8}">
+<ds:datastoreItem xmlns:ds="http://schemas.openxmlformats.org/officeDocument/2006/customXml" ds:itemID="{C6382789-B242-4174-9282-2EBF0A712C8E}">
   <ds:schemaRefs>
     <ds:schemaRef ds:uri="http://schemas.openxmlformats.org/officeDocument/2006/bibliography"/>
   </ds:schemaRefs>

</xml_diff>